<commit_message>
:pencil:, :books: :camera: phase two updates on write-up doc
</commit_message>
<xml_diff>
--- a/myWord.docx
+++ b/myWord.docx
@@ -208,7 +208,7 @@
           <w:u w:val="single"/>
           <w:lang w:val="en-GB"/>
         </w:rPr>
-        <w:t>2. Rationale &amp; Intro</w:t>
+        <w:t>2. Intro</w:t>
       </w:r>
     </w:p>
     <w:p>
@@ -487,6 +487,123 @@
         <w:rPr>
           <w:rFonts w:ascii="Verdana" w:eastAsia="Times New Roman" w:hAnsi="Verdana" w:cs="Times New Roman"/>
           <w:lang w:val="en-GB"/>
+        </w:rPr>
+      </w:pPr>
+    </w:p>
+    <w:p>
+      <w:pPr>
+        <w:shd w:val="clear" w:color="auto" w:fill="FFFFFF"/>
+        <w:spacing w:after="0" w:line="240" w:lineRule="auto"/>
+        <w:rPr>
+          <w:rFonts w:ascii="Verdana" w:hAnsi="Verdana"/>
+          <w:shd w:val="clear" w:color="auto" w:fill="FFFFFF"/>
+        </w:rPr>
+      </w:pPr>
+      <w:r>
+        <w:rPr>
+          <w:rFonts w:ascii="Verdana" w:hAnsi="Verdana"/>
+        </w:rPr>
+        <w:t xml:space="preserve">With the growth of industries along the Lake Victoria regions, there has been reported </w:t>
+      </w:r>
+      <w:r>
+        <w:rPr>
+          <w:rFonts w:ascii="Verdana" w:hAnsi="Verdana"/>
+          <w:shd w:val="clear" w:color="auto" w:fill="FFFFFF"/>
+        </w:rPr>
+        <w:t>enrichment</w:t>
+      </w:r>
+      <w:r>
+        <w:rPr>
+          <w:rFonts w:ascii="Verdana" w:hAnsi="Verdana"/>
+          <w:shd w:val="clear" w:color="auto" w:fill="FFFFFF"/>
+        </w:rPr>
+        <w:t xml:space="preserve"> </w:t>
+      </w:r>
+      <w:r>
+        <w:rPr>
+          <w:rFonts w:ascii="Verdana" w:hAnsi="Verdana"/>
+          <w:shd w:val="clear" w:color="auto" w:fill="FFFFFF"/>
+        </w:rPr>
+        <w:t>of</w:t>
+      </w:r>
+      <w:r>
+        <w:rPr>
+          <w:rFonts w:ascii="Verdana" w:hAnsi="Verdana"/>
+          <w:shd w:val="clear" w:color="auto" w:fill="FFFFFF"/>
+        </w:rPr>
+        <w:t xml:space="preserve"> nutrients, increasing the amount of plant and algae growth</w:t>
+      </w:r>
+      <w:r>
+        <w:rPr>
+          <w:rFonts w:ascii="Verdana" w:hAnsi="Verdana"/>
+          <w:shd w:val="clear" w:color="auto" w:fill="FFFFFF"/>
+        </w:rPr>
+        <w:t xml:space="preserve"> in the Lake.</w:t>
+      </w:r>
+      <w:r>
+        <w:rPr>
+          <w:rFonts w:ascii="Verdana" w:hAnsi="Verdana"/>
+          <w:shd w:val="clear" w:color="auto" w:fill="FFFFFF"/>
+        </w:rPr>
+        <w:t xml:space="preserve"> Lake Victoria has been reported to face eutrophication challenges, resulting in an increase of bloom-forming cyanobacteria</w:t>
+      </w:r>
+      <w:r>
+        <w:rPr>
+          <w:rFonts w:ascii="Verdana" w:hAnsi="Verdana"/>
+          <w:shd w:val="clear" w:color="auto" w:fill="FFFFFF"/>
+        </w:rPr>
+        <w:t xml:space="preserve"> (CynoHABs),</w:t>
+      </w:r>
+      <w:r>
+        <w:rPr>
+          <w:rFonts w:ascii="Verdana" w:hAnsi="Verdana"/>
+          <w:shd w:val="clear" w:color="auto" w:fill="FFFFFF"/>
+        </w:rPr>
+        <w:t xml:space="preserve"> </w:t>
+      </w:r>
+      <w:r>
+        <w:rPr>
+          <w:rFonts w:ascii="Verdana" w:hAnsi="Verdana"/>
+          <w:shd w:val="clear" w:color="auto" w:fill="FFFFFF"/>
+        </w:rPr>
+        <w:t>(Martin</w:t>
+      </w:r>
+      <w:r>
+        <w:rPr>
+          <w:rFonts w:ascii="Verdana" w:hAnsi="Verdana"/>
+          <w:shd w:val="clear" w:color="auto" w:fill="FFFFFF"/>
+        </w:rPr>
+        <w:t xml:space="preserve"> K., et al.</w:t>
+      </w:r>
+      <w:r>
+        <w:rPr>
+          <w:rFonts w:ascii="Verdana" w:hAnsi="Verdana"/>
+          <w:shd w:val="clear" w:color="auto" w:fill="FFFFFF"/>
+        </w:rPr>
+        <w:t xml:space="preserve"> 2019</w:t>
+      </w:r>
+      <w:r>
+        <w:rPr>
+          <w:rFonts w:ascii="Verdana" w:hAnsi="Verdana"/>
+          <w:shd w:val="clear" w:color="auto" w:fill="FFFFFF"/>
+        </w:rPr>
+        <w:t>)</w:t>
+      </w:r>
+      <w:r>
+        <w:rPr>
+          <w:rFonts w:ascii="Verdana" w:hAnsi="Verdana"/>
+          <w:shd w:val="clear" w:color="auto" w:fill="FFFFFF"/>
+        </w:rPr>
+        <w:t>.</w:t>
+      </w:r>
+    </w:p>
+    <w:p>
+      <w:pPr>
+        <w:shd w:val="clear" w:color="auto" w:fill="FFFFFF"/>
+        <w:spacing w:after="0" w:line="240" w:lineRule="auto"/>
+        <w:rPr>
+          <w:rFonts w:ascii="Verdana" w:hAnsi="Verdana"/>
+          <w:shd w:val="clear" w:color="auto" w:fill="FFFFFF"/>
         </w:rPr>
       </w:pPr>
     </w:p>
@@ -504,93 +621,10 @@
       </w:pPr>
       <w:r>
         <w:rPr>
-          <w:rFonts w:ascii="Verdana" w:hAnsi="Verdana"/>
-        </w:rPr>
-        <w:t xml:space="preserve">With the growth of industries along the Lake Victoria regions, there has been reported </w:t>
-      </w:r>
-      <w:r>
-        <w:rPr>
-          <w:rFonts w:ascii="Verdana" w:hAnsi="Verdana"/>
-          <w:shd w:val="clear" w:color="auto" w:fill="FFFFFF"/>
-        </w:rPr>
-        <w:t>enrichment</w:t>
-      </w:r>
-      <w:r>
-        <w:rPr>
-          <w:rFonts w:ascii="Verdana" w:hAnsi="Verdana"/>
-          <w:shd w:val="clear" w:color="auto" w:fill="FFFFFF"/>
-        </w:rPr>
-        <w:t xml:space="preserve"> </w:t>
-      </w:r>
-      <w:r>
-        <w:rPr>
-          <w:rFonts w:ascii="Verdana" w:hAnsi="Verdana"/>
-          <w:shd w:val="clear" w:color="auto" w:fill="FFFFFF"/>
-        </w:rPr>
-        <w:t>of</w:t>
-      </w:r>
-      <w:r>
-        <w:rPr>
-          <w:rFonts w:ascii="Verdana" w:hAnsi="Verdana"/>
-          <w:shd w:val="clear" w:color="auto" w:fill="FFFFFF"/>
-        </w:rPr>
-        <w:t xml:space="preserve"> nutrients, increasing the amount of plant and algae growth</w:t>
-      </w:r>
-      <w:r>
-        <w:rPr>
-          <w:rFonts w:ascii="Verdana" w:hAnsi="Verdana"/>
-          <w:shd w:val="clear" w:color="auto" w:fill="FFFFFF"/>
-        </w:rPr>
-        <w:t xml:space="preserve"> in the Lake.</w:t>
-      </w:r>
-      <w:r>
-        <w:rPr>
-          <w:rFonts w:ascii="Verdana" w:hAnsi="Verdana"/>
-          <w:shd w:val="clear" w:color="auto" w:fill="FFFFFF"/>
-        </w:rPr>
-        <w:t xml:space="preserve"> Lake Victoria has been reported to face eutrophication challenges, resulting in an increase of bloom-forming cyanobacteria.</w:t>
-      </w:r>
-      <w:r>
-        <w:rPr>
-          <w:rFonts w:ascii="Verdana" w:hAnsi="Verdana"/>
-          <w:shd w:val="clear" w:color="auto" w:fill="FFFFFF"/>
-        </w:rPr>
-        <w:t xml:space="preserve"> </w:t>
-      </w:r>
-      <w:r>
-        <w:rPr>
-          <w:rFonts w:ascii="Verdana" w:hAnsi="Verdana"/>
-          <w:shd w:val="clear" w:color="auto" w:fill="FFFFFF"/>
-        </w:rPr>
-        <w:t>(Martin</w:t>
-      </w:r>
-      <w:r>
-        <w:rPr>
-          <w:rFonts w:ascii="Verdana" w:hAnsi="Verdana"/>
-          <w:shd w:val="clear" w:color="auto" w:fill="FFFFFF"/>
-        </w:rPr>
-        <w:t xml:space="preserve"> K., et. al.)</w:t>
-      </w:r>
-      <w:r>
-        <w:rPr>
-          <w:rFonts w:ascii="Verdana" w:hAnsi="Verdana"/>
-          <w:shd w:val="clear" w:color="auto" w:fill="FFFFFF"/>
-        </w:rPr>
-        <w:t xml:space="preserve">  </w:t>
-      </w:r>
-      <w:r>
-        <w:rPr>
           <w:i/>
           <w:iCs/>
         </w:rPr>
         <w:t xml:space="preserve"> </w:t>
-      </w:r>
-      <w:r>
-        <w:rPr>
-          <w:i/>
-          <w:iCs/>
-        </w:rPr>
-        <w:t xml:space="preserve">The </w:t>
       </w:r>
       <w:r>
         <w:rPr>
@@ -598,7 +632,7 @@
           <w:iCs/>
           <w:color w:val="00B0F0"/>
         </w:rPr>
-        <w:t xml:space="preserve">occurrence of harmful algal blooms (HABs) has increased in U.S. freshwater ecosystems in recent years [1–4]. Many cyanobacteria species can produce toxins that affect the nerve system, liver, and skin and cause harmful impacts on humans and animals using them for drinking water or recreation [5–7]. HABs can also damage freshwater ecosystems, such as polluting beaches, causing taste and odor problems for drinking waters, lowering the ambient light required for submerged aquatic vegetation, and depleting oxygen levels and hence killing fishes [8]. HABs have become one of Remote Sens. 2020, 12, 3278; </w:t>
+        <w:t>Many cyanobacteria species can produce toxins that affect the nerve system, liver, and skin and cause harmful impacts on humans and</w:t>
       </w:r>
       <w:r>
         <w:rPr>
@@ -606,8 +640,40 @@
           <w:iCs/>
           <w:color w:val="00B0F0"/>
         </w:rPr>
+        <w:t xml:space="preserve"> their companion</w:t>
+      </w:r>
+      <w:r>
+        <w:rPr>
+          <w:i/>
+          <w:iCs/>
+          <w:color w:val="00B0F0"/>
+        </w:rPr>
+        <w:t xml:space="preserve"> animals</w:t>
+      </w:r>
+      <w:r>
+        <w:rPr>
+          <w:i/>
+          <w:iCs/>
+          <w:color w:val="00B0F0"/>
+        </w:rPr>
+        <w:t xml:space="preserve"> e.g pets</w:t>
+      </w:r>
+      <w:r>
+        <w:rPr>
+          <w:i/>
+          <w:iCs/>
+          <w:color w:val="00B0F0"/>
+        </w:rPr>
+        <w:t xml:space="preserve"> using them for drinking water or recreation. HABs can also damage freshwater ecosystems, such as polluting beaches, causing taste and odor problems for drinking waters, lowering the ambient light required for submerged aquatic </w:t>
+      </w:r>
+      <w:r>
+        <w:rPr>
+          <w:i/>
+          <w:iCs/>
+          <w:color w:val="00B0F0"/>
+        </w:rPr>
         <w:lastRenderedPageBreak/>
-        <w:t>doi:10.3390/rs12203278 www.mdpi.com/journal/remotesensingRemote Sens. 2020, 12, 3278 2 of 18 the major water quality issues for inland waters in some states [9]. The cost of water treatment has been an economic burden in recent decades [1]. Despite the significant negative impacts of HABs on ecosystems, the economy, and public health, they are not monitored and assessed on a regular basis due to the high cost and the sparsity of ground water quality sampling data [1]. Remote sensing has been increasingly used for monitoring and mapping HABs in aquatic systems, as it is capable of collecting synoptic data over multiple spatial and temporal scales [10–19]. It has been demonstrated that satellite and airborne optical remote sensing can estimate concentrations of, and changes in, parameters such as chlorophyll-a (Chl-a), phycocyanin, and turbidity, which are common indicators used to estimate the presence and intensity of HABs</w:t>
+        <w:t>vegetation, and depleting oxygen levels and hence killing fishes [8]. HABs have become one of Remote Sens. 2020, 12, 3278; doi:10.3390/rs12203278 www.mdpi.com/journal/remotesensingRemote Sens. 2020, 12, 3278 2 of 18 the major water quality issues for inland waters in some states [9]. The cost of water treatment has been an economic burden in recent decades [1]. Despite the significant negative impacts of HABs on ecosystems, the economy, and public health, they are not monitored and assessed on a regular basis due to the high cost and the sparsity of ground water quality sampling data [1]. Remote sensing has been increasingly used for monitoring and mapping HABs in aquatic systems, as it is capable of collecting synoptic data over multiple spatial and temporal scales [10–19]. It has been demonstrated that satellite and airborne optical remote sensing can estimate concentrations of, and changes in, parameters such as chlorophyll-a (Chl-a), phycocyanin, and turbidity, which are common indicators used to estimate the presence and intensity of HABs</w:t>
       </w:r>
     </w:p>
     <w:p>
@@ -1328,6 +1394,7 @@
         <w:rPr>
           <w:rFonts w:ascii="Verdana" w:hAnsi="Verdana"/>
         </w:rPr>
+        <w:lastRenderedPageBreak/>
         <w:t>Figure 1 shows the</w:t>
       </w:r>
       <w:r>
@@ -1810,7 +1877,7 @@
           <w:iCs/>
           <w:color w:val="00B0F0"/>
         </w:rPr>
-        <w:t xml:space="preserve"> detection (using thresholds etc.); and spectral band differences. The most successful and important methods for HAB detection have used spectrally derived products such as Chl-a (Chlorophyll concentration estimate), as phytoplankton increases the </w:t>
+        <w:t xml:space="preserve"> detection (using thresholds etc.); and spectral band differences. The most successful and important methods for HAB detection have used spectrally derived </w:t>
       </w:r>
       <w:r>
         <w:rPr>
@@ -1819,7 +1886,7 @@
           <w:color w:val="00B0F0"/>
         </w:rPr>
         <w:lastRenderedPageBreak/>
-        <w:t>backscattered light within pigment absorption spectral frequencies. An excellent review of these historical and current methods, sensors and satellites is given by Blondeau-Patissier et al. [2].</w:t>
+        <w:t>products such as Chl-a (Chlorophyll concentration estimate), as phytoplankton increases the backscattered light within pigment absorption spectral frequencies. An excellent review of these historical and current methods, sensors and satellites is given by Blondeau-Patissier et al. [2].</w:t>
       </w:r>
     </w:p>
     <w:p>
@@ -2010,16 +2077,41 @@
         <w:spacing w:after="0" w:line="240" w:lineRule="auto"/>
         <w:rPr>
           <w:rFonts w:ascii="Verdana" w:eastAsia="Times New Roman" w:hAnsi="Verdana" w:cs="Times New Roman"/>
-          <w:lang w:val="en-GB"/>
-        </w:rPr>
-      </w:pPr>
-      <w:r>
-        <w:rPr>
-          <w:rFonts w:ascii="Verdana" w:eastAsia="Times New Roman" w:hAnsi="Verdana" w:cs="Times New Roman"/>
-          <w:color w:val="000000"/>
-          <w:lang w:val="en-GB"/>
-        </w:rPr>
-        <w:t xml:space="preserve">The algorithms will then be usable in near real-time through the IoT utilizing incoming </w:t>
+          <w:color w:val="000000"/>
+          <w:lang w:val="en-GB"/>
+        </w:rPr>
+      </w:pPr>
+      <w:r>
+        <w:rPr>
+          <w:rFonts w:ascii="Verdana" w:eastAsia="Times New Roman" w:hAnsi="Verdana" w:cs="Times New Roman"/>
+          <w:color w:val="000000"/>
+          <w:lang w:val="en-GB"/>
+        </w:rPr>
+        <w:t xml:space="preserve">It is expected that upon successful completion of this project, there should be </w:t>
+      </w:r>
+      <w:r>
+        <w:rPr>
+          <w:rFonts w:ascii="Verdana" w:eastAsia="Times New Roman" w:hAnsi="Verdana" w:cs="Times New Roman"/>
+          <w:color w:val="000000"/>
+          <w:lang w:val="en-GB"/>
+        </w:rPr>
+        <w:t xml:space="preserve">The </w:t>
+      </w:r>
+      <w:r>
+        <w:rPr>
+          <w:rFonts w:ascii="Verdana" w:eastAsia="Times New Roman" w:hAnsi="Verdana" w:cs="Times New Roman"/>
+          <w:color w:val="000000"/>
+          <w:lang w:val="en-GB"/>
+        </w:rPr>
+        <w:t>system</w:t>
+      </w:r>
+      <w:r>
+        <w:rPr>
+          <w:rFonts w:ascii="Verdana" w:eastAsia="Times New Roman" w:hAnsi="Verdana" w:cs="Times New Roman"/>
+          <w:color w:val="000000"/>
+          <w:lang w:val="en-GB"/>
+        </w:rPr>
+        <w:t xml:space="preserve"> will then be usable in near real-time through the IoT utilizing incoming </w:t>
       </w:r>
       <w:r>
         <w:rPr>
@@ -2042,117 +2134,122 @@
     </w:p>
     <w:p>
       <w:pPr>
+        <w:shd w:val="clear" w:color="auto" w:fill="FFFFFF"/>
+        <w:spacing w:after="0" w:line="240" w:lineRule="auto"/>
+        <w:rPr>
+          <w:rFonts w:ascii="Verdana" w:eastAsia="Times New Roman" w:hAnsi="Verdana" w:cs="Times New Roman"/>
+          <w:lang w:val="en-GB"/>
+        </w:rPr>
+      </w:pPr>
+    </w:p>
+    <w:p>
+      <w:pPr>
         <w:numPr>
           <w:ilvl w:val="0"/>
-          <w:numId w:val="5"/>
+          <w:numId w:val="12"/>
         </w:numPr>
-        <w:shd w:val="clear" w:color="auto" w:fill="FFFFFF"/>
-        <w:spacing w:after="0" w:line="240" w:lineRule="auto"/>
-        <w:textAlignment w:val="baseline"/>
-        <w:rPr>
-          <w:rFonts w:ascii="Verdana" w:eastAsia="Times New Roman" w:hAnsi="Verdana" w:cs="Times New Roman"/>
-          <w:b/>
-          <w:bCs/>
-          <w:color w:val="000000"/>
-          <w:lang w:val="en-GB"/>
-        </w:rPr>
-      </w:pPr>
-      <w:r>
-        <w:rPr>
-          <w:rFonts w:ascii="Verdana" w:eastAsia="Times New Roman" w:hAnsi="Verdana" w:cs="Times New Roman"/>
-          <w:b/>
-          <w:bCs/>
-          <w:color w:val="000000"/>
-          <w:u w:val="single"/>
-          <w:lang w:val="en-GB"/>
-        </w:rPr>
-        <w:t>Maps</w:t>
+        <w:tabs>
+          <w:tab w:val="left" w:pos="720"/>
+        </w:tabs>
+        <w:rPr>
+          <w:rFonts w:ascii="Verdana" w:eastAsia="Times New Roman" w:hAnsi="Verdana" w:cs="Times New Roman"/>
+          <w:color w:val="000000"/>
+        </w:rPr>
+      </w:pPr>
+      <w:r>
+        <w:rPr>
+          <w:rFonts w:ascii="Verdana" w:eastAsia="Times New Roman" w:hAnsi="Verdana" w:cs="Times New Roman"/>
+          <w:color w:val="000000"/>
+          <w:lang w:val="en-GB"/>
+        </w:rPr>
+        <w:t>Chlorophyl-a Geographical Maps associating the occurrence of the Harmful Algal Blooms and Cyanobacteria.</w:t>
       </w:r>
     </w:p>
     <w:p>
       <w:pPr>
         <w:numPr>
           <w:ilvl w:val="0"/>
-          <w:numId w:val="5"/>
+          <w:numId w:val="12"/>
         </w:numPr>
-        <w:shd w:val="clear" w:color="auto" w:fill="FFFFFF"/>
-        <w:spacing w:after="0" w:line="240" w:lineRule="auto"/>
-        <w:textAlignment w:val="baseline"/>
-        <w:rPr>
-          <w:rFonts w:ascii="Verdana" w:eastAsia="Times New Roman" w:hAnsi="Verdana" w:cs="Times New Roman"/>
-          <w:b/>
-          <w:bCs/>
-          <w:color w:val="000000"/>
-          <w:lang w:val="en-GB"/>
-        </w:rPr>
-      </w:pPr>
-      <w:r>
-        <w:rPr>
-          <w:rFonts w:ascii="Verdana" w:eastAsia="Times New Roman" w:hAnsi="Verdana" w:cs="Times New Roman"/>
-          <w:b/>
-          <w:bCs/>
-          <w:color w:val="000000"/>
-          <w:u w:val="single"/>
-          <w:lang w:val="en-GB"/>
-        </w:rPr>
-        <w:t>Graphic</w:t>
+        <w:tabs>
+          <w:tab w:val="left" w:pos="720"/>
+        </w:tabs>
+        <w:rPr>
+          <w:rFonts w:ascii="Verdana" w:eastAsia="Times New Roman" w:hAnsi="Verdana" w:cs="Times New Roman"/>
+          <w:color w:val="000000"/>
+        </w:rPr>
+      </w:pPr>
+      <w:r>
+        <w:rPr>
+          <w:rFonts w:ascii="Verdana" w:eastAsia="Times New Roman" w:hAnsi="Verdana" w:cs="Times New Roman"/>
+          <w:color w:val="000000"/>
+          <w:lang w:val="en-GB"/>
+        </w:rPr>
+        <w:t>Automated system that monitors and reports geo-tagged data</w:t>
       </w:r>
     </w:p>
     <w:p>
       <w:pPr>
         <w:numPr>
           <w:ilvl w:val="0"/>
-          <w:numId w:val="5"/>
+          <w:numId w:val="12"/>
         </w:numPr>
-        <w:shd w:val="clear" w:color="auto" w:fill="FFFFFF"/>
-        <w:spacing w:after="0" w:line="240" w:lineRule="auto"/>
-        <w:textAlignment w:val="baseline"/>
-        <w:rPr>
-          <w:rFonts w:ascii="Verdana" w:eastAsia="Times New Roman" w:hAnsi="Verdana" w:cs="Times New Roman"/>
-          <w:b/>
-          <w:bCs/>
-          <w:color w:val="000000"/>
-          <w:lang w:val="en-GB"/>
-        </w:rPr>
-      </w:pPr>
-      <w:r>
-        <w:rPr>
-          <w:rFonts w:ascii="Verdana" w:eastAsia="Times New Roman" w:hAnsi="Verdana" w:cs="Times New Roman"/>
-          <w:b/>
-          <w:bCs/>
-          <w:color w:val="000000"/>
-          <w:u w:val="single"/>
-          <w:lang w:val="en-GB"/>
-        </w:rPr>
-        <w:t>Messaging components in the User Interface, </w:t>
+        <w:tabs>
+          <w:tab w:val="left" w:pos="720"/>
+        </w:tabs>
+        <w:rPr>
+          <w:rFonts w:ascii="Verdana" w:eastAsia="Times New Roman" w:hAnsi="Verdana" w:cs="Times New Roman"/>
+          <w:color w:val="000000"/>
+        </w:rPr>
+      </w:pPr>
+      <w:r>
+        <w:rPr>
+          <w:rFonts w:ascii="Verdana" w:eastAsia="Times New Roman" w:hAnsi="Verdana" w:cs="Times New Roman"/>
+          <w:color w:val="000000"/>
+          <w:lang w:val="en-GB"/>
+        </w:rPr>
+        <w:t xml:space="preserve">Reported confirmation alert Text SMS reporting in near-real time the </w:t>
+      </w:r>
+      <w:r>
+        <w:rPr>
+          <w:rFonts w:ascii="Verdana" w:eastAsia="Times New Roman" w:hAnsi="Verdana" w:cs="Times New Roman"/>
+          <w:i/>
+          <w:iCs/>
+          <w:color w:val="000000"/>
+          <w:lang w:val="en-GB"/>
+        </w:rPr>
+        <w:t xml:space="preserve">in-situ </w:t>
+      </w:r>
+      <w:r>
+        <w:rPr>
+          <w:rFonts w:ascii="Verdana" w:eastAsia="Times New Roman" w:hAnsi="Verdana" w:cs="Times New Roman"/>
+          <w:color w:val="000000"/>
+          <w:lang w:val="en-GB"/>
+        </w:rPr>
+        <w:t>status from the sensors.</w:t>
       </w:r>
     </w:p>
     <w:p>
       <w:pPr>
         <w:numPr>
           <w:ilvl w:val="0"/>
-          <w:numId w:val="5"/>
+          <w:numId w:val="12"/>
         </w:numPr>
-        <w:shd w:val="clear" w:color="auto" w:fill="FFFFFF"/>
-        <w:spacing w:after="0" w:line="240" w:lineRule="auto"/>
-        <w:textAlignment w:val="baseline"/>
-        <w:rPr>
-          <w:rFonts w:ascii="Verdana" w:eastAsia="Times New Roman" w:hAnsi="Verdana" w:cs="Times New Roman"/>
-          <w:b/>
-          <w:bCs/>
-          <w:color w:val="000000"/>
-          <w:lang w:val="en-GB"/>
-        </w:rPr>
-      </w:pPr>
-      <w:r>
-        <w:rPr>
-          <w:rFonts w:ascii="Verdana" w:eastAsia="Times New Roman" w:hAnsi="Verdana" w:cs="Times New Roman"/>
-          <w:b/>
-          <w:bCs/>
-          <w:color w:val="000000"/>
-          <w:lang w:val="en-GB"/>
-        </w:rPr>
-        <w:t> </w:t>
+        <w:tabs>
+          <w:tab w:val="left" w:pos="720"/>
+        </w:tabs>
+        <w:rPr>
+          <w:rFonts w:ascii="Verdana" w:eastAsia="Times New Roman" w:hAnsi="Verdana" w:cs="Times New Roman"/>
+          <w:color w:val="000000"/>
+        </w:rPr>
+      </w:pPr>
+      <w:r>
+        <w:rPr>
+          <w:rFonts w:ascii="Verdana" w:eastAsia="Times New Roman" w:hAnsi="Verdana" w:cs="Times New Roman"/>
+          <w:color w:val="000000"/>
+          <w:lang w:val="en-GB"/>
+        </w:rPr>
+        <w:t>Time Series predictive model on any looming bloom.</w:t>
       </w:r>
     </w:p>
     <w:p>
@@ -2204,6 +2301,7 @@
           <w:sz w:val="22"/>
           <w:szCs w:val="22"/>
         </w:rPr>
+        <w:lastRenderedPageBreak/>
         <w:t xml:space="preserve">Michael A., </w:t>
       </w:r>
       <w:r>
@@ -2487,6 +2585,119 @@
     </w:lvl>
   </w:abstractNum>
   <w:abstractNum w:abstractNumId="1" w15:restartNumberingAfterBreak="0">
+    <w:nsid w:val="06837733"/>
+    <w:multiLevelType w:val="hybridMultilevel"/>
+    <w:tmpl w:val="791242F0"/>
+    <w:lvl w:ilvl="0" w:tplc="3CA265E8">
+      <w:start w:val="1"/>
+      <w:numFmt w:val="upperRoman"/>
+      <w:lvlText w:val="%1."/>
+      <w:lvlJc w:val="right"/>
+      <w:pPr>
+        <w:tabs>
+          <w:tab w:val="num" w:pos="720"/>
+        </w:tabs>
+        <w:ind w:left="720" w:hanging="360"/>
+      </w:pPr>
+    </w:lvl>
+    <w:lvl w:ilvl="1" w:tplc="DE92171A" w:tentative="1">
+      <w:start w:val="1"/>
+      <w:numFmt w:val="upperRoman"/>
+      <w:lvlText w:val="%2."/>
+      <w:lvlJc w:val="right"/>
+      <w:pPr>
+        <w:tabs>
+          <w:tab w:val="num" w:pos="1440"/>
+        </w:tabs>
+        <w:ind w:left="1440" w:hanging="360"/>
+      </w:pPr>
+    </w:lvl>
+    <w:lvl w:ilvl="2" w:tplc="AF86507E" w:tentative="1">
+      <w:start w:val="1"/>
+      <w:numFmt w:val="upperRoman"/>
+      <w:lvlText w:val="%3."/>
+      <w:lvlJc w:val="right"/>
+      <w:pPr>
+        <w:tabs>
+          <w:tab w:val="num" w:pos="2160"/>
+        </w:tabs>
+        <w:ind w:left="2160" w:hanging="360"/>
+      </w:pPr>
+    </w:lvl>
+    <w:lvl w:ilvl="3" w:tplc="68F84D58" w:tentative="1">
+      <w:start w:val="1"/>
+      <w:numFmt w:val="upperRoman"/>
+      <w:lvlText w:val="%4."/>
+      <w:lvlJc w:val="right"/>
+      <w:pPr>
+        <w:tabs>
+          <w:tab w:val="num" w:pos="2880"/>
+        </w:tabs>
+        <w:ind w:left="2880" w:hanging="360"/>
+      </w:pPr>
+    </w:lvl>
+    <w:lvl w:ilvl="4" w:tplc="AE662F8E" w:tentative="1">
+      <w:start w:val="1"/>
+      <w:numFmt w:val="upperRoman"/>
+      <w:lvlText w:val="%5."/>
+      <w:lvlJc w:val="right"/>
+      <w:pPr>
+        <w:tabs>
+          <w:tab w:val="num" w:pos="3600"/>
+        </w:tabs>
+        <w:ind w:left="3600" w:hanging="360"/>
+      </w:pPr>
+    </w:lvl>
+    <w:lvl w:ilvl="5" w:tplc="E54C2426" w:tentative="1">
+      <w:start w:val="1"/>
+      <w:numFmt w:val="upperRoman"/>
+      <w:lvlText w:val="%6."/>
+      <w:lvlJc w:val="right"/>
+      <w:pPr>
+        <w:tabs>
+          <w:tab w:val="num" w:pos="4320"/>
+        </w:tabs>
+        <w:ind w:left="4320" w:hanging="360"/>
+      </w:pPr>
+    </w:lvl>
+    <w:lvl w:ilvl="6" w:tplc="3AF05C18" w:tentative="1">
+      <w:start w:val="1"/>
+      <w:numFmt w:val="upperRoman"/>
+      <w:lvlText w:val="%7."/>
+      <w:lvlJc w:val="right"/>
+      <w:pPr>
+        <w:tabs>
+          <w:tab w:val="num" w:pos="5040"/>
+        </w:tabs>
+        <w:ind w:left="5040" w:hanging="360"/>
+      </w:pPr>
+    </w:lvl>
+    <w:lvl w:ilvl="7" w:tplc="91DC2A6E" w:tentative="1">
+      <w:start w:val="1"/>
+      <w:numFmt w:val="upperRoman"/>
+      <w:lvlText w:val="%8."/>
+      <w:lvlJc w:val="right"/>
+      <w:pPr>
+        <w:tabs>
+          <w:tab w:val="num" w:pos="5760"/>
+        </w:tabs>
+        <w:ind w:left="5760" w:hanging="360"/>
+      </w:pPr>
+    </w:lvl>
+    <w:lvl w:ilvl="8" w:tplc="2E9225C4" w:tentative="1">
+      <w:start w:val="1"/>
+      <w:numFmt w:val="upperRoman"/>
+      <w:lvlText w:val="%9."/>
+      <w:lvlJc w:val="right"/>
+      <w:pPr>
+        <w:tabs>
+          <w:tab w:val="num" w:pos="6480"/>
+        </w:tabs>
+        <w:ind w:left="6480" w:hanging="360"/>
+      </w:pPr>
+    </w:lvl>
+  </w:abstractNum>
+  <w:abstractNum w:abstractNumId="2" w15:restartNumberingAfterBreak="0">
     <w:nsid w:val="0D8C63C8"/>
     <w:multiLevelType w:val="hybridMultilevel"/>
     <w:tmpl w:val="64F43DB0"/>
@@ -2572,7 +2783,7 @@
       </w:pPr>
     </w:lvl>
   </w:abstractNum>
-  <w:abstractNum w:abstractNumId="2" w15:restartNumberingAfterBreak="0">
+  <w:abstractNum w:abstractNumId="3" w15:restartNumberingAfterBreak="0">
     <w:nsid w:val="17E136E2"/>
     <w:multiLevelType w:val="hybridMultilevel"/>
     <w:tmpl w:val="02EC6618"/>
@@ -2685,7 +2896,7 @@
       </w:rPr>
     </w:lvl>
   </w:abstractNum>
-  <w:abstractNum w:abstractNumId="3" w15:restartNumberingAfterBreak="0">
+  <w:abstractNum w:abstractNumId="4" w15:restartNumberingAfterBreak="0">
     <w:nsid w:val="30101D4B"/>
     <w:multiLevelType w:val="hybridMultilevel"/>
     <w:tmpl w:val="F7C49E48"/>
@@ -2798,7 +3009,7 @@
       </w:rPr>
     </w:lvl>
   </w:abstractNum>
-  <w:abstractNum w:abstractNumId="4" w15:restartNumberingAfterBreak="0">
+  <w:abstractNum w:abstractNumId="5" w15:restartNumberingAfterBreak="0">
     <w:nsid w:val="4369660E"/>
     <w:multiLevelType w:val="multilevel"/>
     <w:tmpl w:val="D31457A6"/>
@@ -2911,7 +3122,7 @@
       </w:pPr>
     </w:lvl>
   </w:abstractNum>
-  <w:abstractNum w:abstractNumId="5" w15:restartNumberingAfterBreak="0">
+  <w:abstractNum w:abstractNumId="6" w15:restartNumberingAfterBreak="0">
     <w:nsid w:val="437E6D89"/>
     <w:multiLevelType w:val="multilevel"/>
     <w:tmpl w:val="02908CF8"/>
@@ -3024,7 +3235,7 @@
       </w:pPr>
     </w:lvl>
   </w:abstractNum>
-  <w:abstractNum w:abstractNumId="6" w15:restartNumberingAfterBreak="0">
+  <w:abstractNum w:abstractNumId="7" w15:restartNumberingAfterBreak="0">
     <w:nsid w:val="454C27FE"/>
     <w:multiLevelType w:val="multilevel"/>
     <w:tmpl w:val="D8BEAEFC"/>
@@ -3173,7 +3384,7 @@
       </w:rPr>
     </w:lvl>
   </w:abstractNum>
-  <w:abstractNum w:abstractNumId="7" w15:restartNumberingAfterBreak="0">
+  <w:abstractNum w:abstractNumId="8" w15:restartNumberingAfterBreak="0">
     <w:nsid w:val="4AE44251"/>
     <w:multiLevelType w:val="hybridMultilevel"/>
     <w:tmpl w:val="A768ED5A"/>
@@ -3262,7 +3473,7 @@
       </w:pPr>
     </w:lvl>
   </w:abstractNum>
-  <w:abstractNum w:abstractNumId="8" w15:restartNumberingAfterBreak="0">
+  <w:abstractNum w:abstractNumId="9" w15:restartNumberingAfterBreak="0">
     <w:nsid w:val="6F100FF1"/>
     <w:multiLevelType w:val="hybridMultilevel"/>
     <w:tmpl w:val="F3909188"/>
@@ -3352,7 +3563,7 @@
       </w:pPr>
     </w:lvl>
   </w:abstractNum>
-  <w:abstractNum w:abstractNumId="9" w15:restartNumberingAfterBreak="0">
+  <w:abstractNum w:abstractNumId="10" w15:restartNumberingAfterBreak="0">
     <w:nsid w:val="735D7BD1"/>
     <w:multiLevelType w:val="hybridMultilevel"/>
     <w:tmpl w:val="BA76B2D4"/>
@@ -3438,7 +3649,7 @@
       </w:pPr>
     </w:lvl>
   </w:abstractNum>
-  <w:abstractNum w:abstractNumId="10" w15:restartNumberingAfterBreak="0">
+  <w:abstractNum w:abstractNumId="11" w15:restartNumberingAfterBreak="0">
     <w:nsid w:val="794C2151"/>
     <w:multiLevelType w:val="multilevel"/>
     <w:tmpl w:val="AEDCAAC4"/>
@@ -3591,7 +3802,7 @@
     <w:abstractNumId w:val="0"/>
   </w:num>
   <w:num w:numId="2">
-    <w:abstractNumId w:val="4"/>
+    <w:abstractNumId w:val="5"/>
     <w:lvlOverride w:ilvl="0">
       <w:lvl w:ilvl="0">
         <w:numFmt w:val="upperRoman"/>
@@ -3601,10 +3812,10 @@
     </w:lvlOverride>
   </w:num>
   <w:num w:numId="3">
-    <w:abstractNumId w:val="10"/>
+    <w:abstractNumId w:val="11"/>
   </w:num>
   <w:num w:numId="4">
-    <w:abstractNumId w:val="5"/>
+    <w:abstractNumId w:val="6"/>
     <w:lvlOverride w:ilvl="0">
       <w:lvl w:ilvl="0">
         <w:numFmt w:val="upperRoman"/>
@@ -3614,25 +3825,28 @@
     </w:lvlOverride>
   </w:num>
   <w:num w:numId="5">
-    <w:abstractNumId w:val="6"/>
+    <w:abstractNumId w:val="7"/>
   </w:num>
   <w:num w:numId="6">
+    <w:abstractNumId w:val="3"/>
+  </w:num>
+  <w:num w:numId="7">
+    <w:abstractNumId w:val="4"/>
+  </w:num>
+  <w:num w:numId="8">
+    <w:abstractNumId w:val="8"/>
+  </w:num>
+  <w:num w:numId="9">
+    <w:abstractNumId w:val="9"/>
+  </w:num>
+  <w:num w:numId="10">
     <w:abstractNumId w:val="2"/>
   </w:num>
-  <w:num w:numId="7">
-    <w:abstractNumId w:val="3"/>
+  <w:num w:numId="11">
+    <w:abstractNumId w:val="10"/>
   </w:num>
-  <w:num w:numId="8">
-    <w:abstractNumId w:val="7"/>
-  </w:num>
-  <w:num w:numId="9">
-    <w:abstractNumId w:val="8"/>
-  </w:num>
-  <w:num w:numId="10">
+  <w:num w:numId="12">
     <w:abstractNumId w:val="1"/>
-  </w:num>
-  <w:num w:numId="11">
-    <w:abstractNumId w:val="9"/>
   </w:num>
 </w:numbering>
 </file>
@@ -4132,7 +4346,6 @@
   <w:style w:type="character" w:default="1" w:styleId="DefaultParagraphFont">
     <w:name w:val="Default Paragraph Font"/>
     <w:uiPriority w:val="1"/>
-    <w:semiHidden/>
     <w:unhideWhenUsed/>
   </w:style>
   <w:style w:type="table" w:default="1" w:styleId="TableNormal">

</xml_diff>

<commit_message>
:pencil:, more edits, data sources
</commit_message>
<xml_diff>
--- a/myWord.docx
+++ b/myWord.docx
@@ -138,31 +138,418 @@
           <w:rtl w:val="0"/>
         </w:rPr>
         <w:br w:type="textWrapping"/>
-        <w:t xml:space="preserve">The overarching aim of this project is to create a methodology for widespread monitoring and short-term forecasting of cyanobacterial and algal blooms in the area of study.By employing automated Internet of Things (IoT) sensors and Earth Observation (EO) data, the Harmful Algal Blooms(HABs) monitoring and prediction can be achieved in near real-time.</w:t>
+        <w:t xml:space="preserve">The comprehensive aim of this project is to come up with a mid-level geo-intelligent system for monitoring and short-term forecasting of cyanobacterial and algal blooms in the area of study.By employing automated Internet of Things (IoT) sensors and Earth Observation (EO) data, the Harmful Algal Blooms(HABs) monitoring and prediction can be achieved in near real-time.</w:t>
         <w:br w:type="textWrapping"/>
         <w:br w:type="textWrapping"/>
-        <w:t xml:space="preserve">Algae, in limited concentration, are ecologically friendly however when an anticipated bloom comes to pass,  can form unsightly views and nuisance in points of impact and with cyanotoxins, initiated by the cyanobacteria being particularly problematic as they can be toxic and scum-forming, posing a risk to the ecosystem and to public health.</w:t>
-      </w:r>
-    </w:p>
-    <w:p>
-      <w:pPr>
-        <w:shd w:fill="ffffff" w:val="clear"/>
-        <w:spacing w:after="0" w:line="240" w:lineRule="auto"/>
-        <w:rPr>
-          <w:rFonts w:ascii="Verdana" w:cs="Verdana" w:eastAsia="Verdana" w:hAnsi="Verdana"/>
-        </w:rPr>
-      </w:pPr>
-      <w:r>
-        <w:rPr>
-          <w:rFonts w:ascii="Verdana" w:cs="Verdana" w:eastAsia="Verdana" w:hAnsi="Verdana"/>
-          <w:rtl w:val="0"/>
-        </w:rPr>
-        <w:t xml:space="preserve">The geoscientific preparedness to monitor and predict algal and cyanobacterial blooms of great material value to provide pre-warning to society and enable management processes to be activated in advance to limit the impact. Previous work has shown that satellite data from the Sentinel 2 platform can be successfully used for estimating algal concentrations in lakes. The advent and uptake of high resolution in-lake automated water quality sensing technology together with new satellite platforms now enables a step-change in data availability that could be used for monitoring and forecasting of cyanobacterial (and algal) blooms in lakes. Here we aim to utilize EO data, including from new satellite platforms, new in-situ sensor technology, available meteorological data, and field monitored data, combined with machine learning techniques to provide a real-time, intelligent capacity for assessing current state and providing short-term forecasts of likelihood of algal and cyanobacterial blooms for multiple lakes in Scotland.</w:t>
+        <w:t xml:space="preserve">Algae, in limited concentration, are ecologically friendly however when an unanticipated bloom comes to pass,  can form unsightly views and nuisance in points of impact and with cyanotoxins, initiated by the cyanobacteria being particularly problematic as they can be toxic and scum-forming, posing a risk to the ecosystem and to public health.</w:t>
+      </w:r>
+    </w:p>
+    <w:p>
+      <w:pPr>
+        <w:shd w:fill="ffffff" w:val="clear"/>
+        <w:spacing w:after="0" w:line="240" w:lineRule="auto"/>
+        <w:rPr>
+          <w:rFonts w:ascii="Verdana" w:cs="Verdana" w:eastAsia="Verdana" w:hAnsi="Verdana"/>
+        </w:rPr>
+      </w:pPr>
+      <w:r>
+        <w:rPr>
+          <w:rFonts w:ascii="Verdana" w:cs="Verdana" w:eastAsia="Verdana" w:hAnsi="Verdana"/>
+          <w:rtl w:val="0"/>
+        </w:rPr>
+        <w:t xml:space="preserve">The geoscientific preparedness to monitor and predict algal and cyanobacterial blooms of great material value to provide pre-warning to society and enable management processes to be activated in advance to limit the disastrous and catastrophic impact. </w:t>
+      </w:r>
+    </w:p>
+    <w:p>
+      <w:pPr>
+        <w:shd w:fill="ffffff" w:val="clear"/>
+        <w:spacing w:after="0" w:line="240" w:lineRule="auto"/>
+        <w:rPr>
+          <w:rFonts w:ascii="Verdana" w:cs="Verdana" w:eastAsia="Verdana" w:hAnsi="Verdana"/>
+        </w:rPr>
+      </w:pPr>
+      <w:r>
+        <w:rPr>
+          <w:rtl w:val="0"/>
+        </w:rPr>
+      </w:r>
+    </w:p>
+    <w:p>
+      <w:pPr>
+        <w:shd w:fill="ffffff" w:val="clear"/>
+        <w:spacing w:after="0" w:line="240" w:lineRule="auto"/>
+        <w:rPr>
+          <w:rFonts w:ascii="Verdana" w:cs="Verdana" w:eastAsia="Verdana" w:hAnsi="Verdana"/>
+          <w:u w:val="single"/>
+        </w:rPr>
+      </w:pPr>
+      <w:r>
+        <w:rPr>
+          <w:rFonts w:ascii="Verdana" w:cs="Verdana" w:eastAsia="Verdana" w:hAnsi="Verdana"/>
+          <w:u w:val="single"/>
+          <w:rtl w:val="0"/>
+        </w:rPr>
+        <w:t xml:space="preserve">Previous work</w:t>
+      </w:r>
+    </w:p>
+    <w:p>
+      <w:pPr>
+        <w:shd w:fill="ffffff" w:val="clear"/>
+        <w:spacing w:after="0" w:line="240" w:lineRule="auto"/>
+        <w:rPr>
+          <w:rFonts w:ascii="Verdana" w:cs="Verdana" w:eastAsia="Verdana" w:hAnsi="Verdana"/>
+        </w:rPr>
+      </w:pPr>
+      <w:r>
+        <w:rPr>
+          <w:rFonts w:ascii="Verdana" w:cs="Verdana" w:eastAsia="Verdana" w:hAnsi="Verdana"/>
+          <w:rtl w:val="0"/>
+        </w:rPr>
+        <w:t xml:space="preserve">Satellite data from the Sentinel 2 platform can be successfully used for estimating algal concentrations in lakes. </w:t>
+      </w:r>
+    </w:p>
+    <w:p>
+      <w:pPr>
+        <w:shd w:fill="ffffff" w:val="clear"/>
+        <w:spacing w:after="0" w:line="240" w:lineRule="auto"/>
+        <w:rPr>
+          <w:rFonts w:ascii="Verdana" w:cs="Verdana" w:eastAsia="Verdana" w:hAnsi="Verdana"/>
+        </w:rPr>
+      </w:pPr>
+      <w:r>
+        <w:rPr>
+          <w:rtl w:val="0"/>
+        </w:rPr>
+      </w:r>
+    </w:p>
+    <w:p>
+      <w:pPr>
+        <w:shd w:fill="ffffff" w:val="clear"/>
+        <w:spacing w:after="0" w:line="240" w:lineRule="auto"/>
+        <w:rPr>
+          <w:rFonts w:ascii="Verdana" w:cs="Verdana" w:eastAsia="Verdana" w:hAnsi="Verdana"/>
+        </w:rPr>
+      </w:pPr>
+      <w:r>
+        <w:rPr>
+          <w:rFonts w:ascii="Verdana" w:cs="Verdana" w:eastAsia="Verdana" w:hAnsi="Verdana"/>
+          <w:rtl w:val="0"/>
+        </w:rPr>
+        <w:t xml:space="preserve">The advent and uptake of high resolution in-lake automated water quality sensing technology together with new satellite platforms now enables a step-change in data availability that could be used for monitoring and forecasting of cyanobacterial (and algal) blooms in lake Victoria.</w:t>
+      </w:r>
+    </w:p>
+    <w:p>
+      <w:pPr>
+        <w:shd w:fill="ffffff" w:val="clear"/>
+        <w:spacing w:after="0" w:line="240" w:lineRule="auto"/>
+        <w:rPr>
+          <w:rFonts w:ascii="Verdana" w:cs="Verdana" w:eastAsia="Verdana" w:hAnsi="Verdana"/>
+        </w:rPr>
+      </w:pPr>
+      <w:r>
+        <w:rPr>
+          <w:rtl w:val="0"/>
+        </w:rPr>
+      </w:r>
+    </w:p>
+    <w:p>
+      <w:pPr>
+        <w:shd w:fill="ffffff" w:val="clear"/>
+        <w:spacing w:after="0" w:line="240" w:lineRule="auto"/>
+        <w:rPr>
+          <w:rFonts w:ascii="Verdana" w:cs="Verdana" w:eastAsia="Verdana" w:hAnsi="Verdana"/>
+        </w:rPr>
+      </w:pPr>
+      <w:r>
+        <w:rPr>
+          <w:rFonts w:ascii="Verdana" w:cs="Verdana" w:eastAsia="Verdana" w:hAnsi="Verdana"/>
+          <w:rtl w:val="0"/>
+        </w:rPr>
+        <w:t xml:space="preserve">Here I intend to utilize Earth Observation data, including from new satellite platforms, new in-situ sensor technology, available meteorological data, combined with machine learning techniques to provide a near real-time, intelligent capacity for assessing current state and providing short-term forecasts of likelihood of algal and cyanobacterial blooms in Lake Victoria.</w:t>
         <w:br w:type="textWrapping"/>
         <w:br w:type="textWrapping"/>
+      </w:r>
+      <w:r>
+        <w:rPr>
+          <w:rFonts w:ascii="Verdana" w:cs="Verdana" w:eastAsia="Verdana" w:hAnsi="Verdana"/>
+          <w:b w:val="1"/>
+          <w:u w:val="single"/>
+          <w:rtl w:val="0"/>
+        </w:rPr>
         <w:t xml:space="preserve">Methodology</w:t>
+      </w:r>
+      <w:r>
+        <w:rPr>
+          <w:rFonts w:ascii="Verdana" w:cs="Verdana" w:eastAsia="Verdana" w:hAnsi="Verdana"/>
+          <w:rtl w:val="0"/>
+        </w:rPr>
         <w:br w:type="textWrapping"/>
-        <w:t xml:space="preserve">The project will initially collate EO and meteorological data for the last few years together with water quality data supplied by the Scottish Environment Protection Agency and by Scottish Water. These data will be used to identify historic occurrences of algal and cyanobacterial blooms in lakes. Machine learning techniques will then be used with these data and with site characteristics to develop a probabilistic prediction of blooms. The algorithms will then be usable in real-time through the IoT utilising incoming EO and meteorological data, to provide a short-term forecast of the likelihood of a bloom, dependent on the weather conditions over the next few days. This approach will be complemented by analysing similarity in timing of blooms across nearby lakes, utilising the wealth of lakes for which EO data are available. Coupling the output of the coherence and forecasting studies will increase the number of lakes for which predictions can be made. The third part of the project will involve combining above-lake and within-lake automated sensors and manual sampling to collect water quality data from Airthrey Loch (on the University of Stirling campus). These data will be used to determine the efficacy of utilising data from the nanosatellite constellation, ‘Doves’, which provides data at different wavelengths and at higher spatial resolution than Sentinel 2, for monitoring and forecasting of cyanobacterial blooms, with the possibility of widening this approach using other water quality sensors deployed in the Forth catchment area.</w:t>
+        <w:t xml:space="preserve">The project idea intends to aggregate Earth Observation Remote Sensing data from Google Earth Engine cloud platform to extract and analyse the presence of Chlorophyll-a pigment.</w:t>
+      </w:r>
+    </w:p>
+    <w:p>
+      <w:pPr>
+        <w:shd w:fill="ffffff" w:val="clear"/>
+        <w:spacing w:after="0" w:line="240" w:lineRule="auto"/>
+        <w:rPr>
+          <w:rFonts w:ascii="Verdana" w:cs="Verdana" w:eastAsia="Verdana" w:hAnsi="Verdana"/>
+        </w:rPr>
+      </w:pPr>
+      <w:r>
+        <w:rPr>
+          <w:rtl w:val="0"/>
+        </w:rPr>
+      </w:r>
+    </w:p>
+    <w:p>
+      <w:pPr>
+        <w:shd w:fill="ffffff" w:val="clear"/>
+        <w:spacing w:after="240" w:line="240" w:lineRule="auto"/>
+        <w:jc w:val="both"/>
+        <w:rPr>
+          <w:rFonts w:ascii="Arial" w:cs="Arial" w:eastAsia="Arial" w:hAnsi="Arial"/>
+          <w:sz w:val="20"/>
+          <w:szCs w:val="20"/>
+          <w:u w:val="single"/>
+        </w:rPr>
+      </w:pPr>
+      <w:r>
+        <w:rPr>
+          <w:rFonts w:ascii="Arial" w:cs="Arial" w:eastAsia="Arial" w:hAnsi="Arial"/>
+          <w:sz w:val="20"/>
+          <w:szCs w:val="20"/>
+          <w:u w:val="single"/>
+          <w:rtl w:val="0"/>
+        </w:rPr>
+        <w:t xml:space="preserve">Parameters to be collected from</w:t>
+      </w:r>
+      <w:r>
+        <w:rPr>
+          <w:rFonts w:ascii="Arial" w:cs="Arial" w:eastAsia="Arial" w:hAnsi="Arial"/>
+          <w:sz w:val="20"/>
+          <w:szCs w:val="20"/>
+          <w:u w:val="single"/>
+          <w:rtl w:val="0"/>
+        </w:rPr>
+        <w:t xml:space="preserve"> dataset for Lake Victoria :</w:t>
+      </w:r>
+    </w:p>
+    <w:p>
+      <w:pPr>
+        <w:shd w:fill="ffffff" w:val="clear"/>
+        <w:spacing w:after="240" w:line="240" w:lineRule="auto"/>
+        <w:jc w:val="both"/>
+        <w:rPr>
+          <w:rFonts w:ascii="Arial" w:cs="Arial" w:eastAsia="Arial" w:hAnsi="Arial"/>
+          <w:sz w:val="20"/>
+          <w:szCs w:val="20"/>
+        </w:rPr>
+      </w:pPr>
+      <w:r>
+        <w:rPr>
+          <w:rFonts w:ascii="Arial" w:cs="Arial" w:eastAsia="Arial" w:hAnsi="Arial"/>
+          <w:sz w:val="20"/>
+          <w:szCs w:val="20"/>
+          <w:rtl w:val="0"/>
+        </w:rPr>
+        <w:t xml:space="preserve">1. Ecological water quality parameters including:</w:t>
+      </w:r>
+    </w:p>
+    <w:p>
+      <w:pPr>
+        <w:numPr>
+          <w:ilvl w:val="0"/>
+          <w:numId w:val="1"/>
+        </w:numPr>
+        <w:shd w:fill="ffffff" w:val="clear"/>
+        <w:spacing w:after="0" w:afterAutospacing="0" w:line="240" w:lineRule="auto"/>
+        <w:ind w:left="720" w:hanging="360"/>
+        <w:jc w:val="both"/>
+        <w:rPr>
+          <w:rFonts w:ascii="Arial" w:cs="Arial" w:eastAsia="Arial" w:hAnsi="Arial"/>
+          <w:sz w:val="20"/>
+          <w:szCs w:val="20"/>
+          <w:u w:val="none"/>
+        </w:rPr>
+      </w:pPr>
+      <w:r>
+        <w:rPr>
+          <w:rFonts w:ascii="Arial" w:cs="Arial" w:eastAsia="Arial" w:hAnsi="Arial"/>
+          <w:sz w:val="20"/>
+          <w:szCs w:val="20"/>
+          <w:rtl w:val="0"/>
+        </w:rPr>
+        <w:t xml:space="preserve">Chlorophyll-a surface concentration</w:t>
+      </w:r>
+    </w:p>
+    <w:p>
+      <w:pPr>
+        <w:numPr>
+          <w:ilvl w:val="0"/>
+          <w:numId w:val="1"/>
+        </w:numPr>
+        <w:shd w:fill="ffffff" w:val="clear"/>
+        <w:spacing w:after="0" w:afterAutospacing="0" w:line="240" w:lineRule="auto"/>
+        <w:ind w:left="720" w:hanging="360"/>
+        <w:jc w:val="both"/>
+        <w:rPr>
+          <w:rFonts w:ascii="Arial" w:cs="Arial" w:eastAsia="Arial" w:hAnsi="Arial"/>
+          <w:sz w:val="20"/>
+          <w:szCs w:val="20"/>
+          <w:u w:val="none"/>
+        </w:rPr>
+      </w:pPr>
+      <w:r>
+        <w:rPr>
+          <w:rFonts w:ascii="Arial" w:cs="Arial" w:eastAsia="Arial" w:hAnsi="Arial"/>
+          <w:sz w:val="20"/>
+          <w:szCs w:val="20"/>
+          <w:rtl w:val="0"/>
+        </w:rPr>
+        <w:t xml:space="preserve">Suspended Particulate Matter (SPM)</w:t>
+      </w:r>
+    </w:p>
+    <w:p>
+      <w:pPr>
+        <w:numPr>
+          <w:ilvl w:val="0"/>
+          <w:numId w:val="1"/>
+        </w:numPr>
+        <w:shd w:fill="ffffff" w:val="clear"/>
+        <w:spacing w:after="240" w:line="240" w:lineRule="auto"/>
+        <w:ind w:left="720" w:hanging="360"/>
+        <w:jc w:val="both"/>
+        <w:rPr>
+          <w:rFonts w:ascii="Arial" w:cs="Arial" w:eastAsia="Arial" w:hAnsi="Arial"/>
+          <w:sz w:val="20"/>
+          <w:szCs w:val="20"/>
+          <w:u w:val="none"/>
+        </w:rPr>
+      </w:pPr>
+      <w:r>
+        <w:rPr>
+          <w:rFonts w:ascii="Arial" w:cs="Arial" w:eastAsia="Arial" w:hAnsi="Arial"/>
+          <w:sz w:val="20"/>
+          <w:szCs w:val="20"/>
+          <w:rtl w:val="0"/>
+        </w:rPr>
+        <w:t xml:space="preserve">Lake Surface Temperature (LST)</w:t>
+      </w:r>
+    </w:p>
+    <w:p>
+      <w:pPr>
+        <w:shd w:fill="ffffff" w:val="clear"/>
+        <w:spacing w:after="240" w:line="240" w:lineRule="auto"/>
+        <w:jc w:val="both"/>
+        <w:rPr>
+          <w:rFonts w:ascii="Arial" w:cs="Arial" w:eastAsia="Arial" w:hAnsi="Arial"/>
+          <w:sz w:val="20"/>
+          <w:szCs w:val="20"/>
+        </w:rPr>
+      </w:pPr>
+      <w:r>
+        <w:rPr>
+          <w:rFonts w:ascii="Arial" w:cs="Arial" w:eastAsia="Arial" w:hAnsi="Arial"/>
+          <w:sz w:val="20"/>
+          <w:szCs w:val="20"/>
+          <w:rtl w:val="0"/>
+        </w:rPr>
+        <w:t xml:space="preserve">2. Sustainability indexes (evolution of land cover - land use (1990 - 2020), evolution of pollution release into the lake due to demographic pressure</w:t>
+      </w:r>
+    </w:p>
+    <w:p>
+      <w:pPr>
+        <w:shd w:fill="ffffff" w:val="clear"/>
+        <w:spacing w:after="240" w:line="240" w:lineRule="auto"/>
+        <w:jc w:val="both"/>
+        <w:rPr>
+          <w:rFonts w:ascii="Arial" w:cs="Arial" w:eastAsia="Arial" w:hAnsi="Arial"/>
+          <w:sz w:val="20"/>
+          <w:szCs w:val="20"/>
+        </w:rPr>
+      </w:pPr>
+      <w:r>
+        <w:rPr>
+          <w:rFonts w:ascii="Arial" w:cs="Arial" w:eastAsia="Arial" w:hAnsi="Arial"/>
+          <w:sz w:val="20"/>
+          <w:szCs w:val="20"/>
+          <w:rtl w:val="0"/>
+        </w:rPr>
+        <w:t xml:space="preserve">3. Time series(Long Short Term Memory) of meteorological observations.</w:t>
+      </w:r>
+    </w:p>
+    <w:p>
+      <w:pPr>
+        <w:shd w:fill="ffffff" w:val="clear"/>
+        <w:spacing w:after="0" w:line="240" w:lineRule="auto"/>
+        <w:rPr>
+          <w:rFonts w:ascii="Verdana" w:cs="Verdana" w:eastAsia="Verdana" w:hAnsi="Verdana"/>
+        </w:rPr>
+      </w:pPr>
+      <w:r>
+        <w:rPr>
+          <w:rtl w:val="0"/>
+        </w:rPr>
+      </w:r>
+    </w:p>
+    <w:p>
+      <w:pPr>
+        <w:shd w:fill="ffffff" w:val="clear"/>
+        <w:spacing w:after="0" w:line="240" w:lineRule="auto"/>
+        <w:rPr>
+          <w:rFonts w:ascii="Verdana" w:cs="Verdana" w:eastAsia="Verdana" w:hAnsi="Verdana"/>
+        </w:rPr>
+      </w:pPr>
+      <w:r>
+        <w:rPr>
+          <w:rFonts w:ascii="Verdana" w:cs="Verdana" w:eastAsia="Verdana" w:hAnsi="Verdana"/>
+          <w:rtl w:val="0"/>
+        </w:rPr>
+        <w:t xml:space="preserve">Besides that,  meteorological data( for the last few years together with water quality data supplied by the </w:t>
+      </w:r>
+      <w:r>
+        <w:rPr>
+          <w:rFonts w:ascii="Verdana" w:cs="Verdana" w:eastAsia="Verdana" w:hAnsi="Verdana"/>
+          <w:rtl w:val="0"/>
+        </w:rPr>
+        <w:t xml:space="preserve">Lake Victoria Basin Health Monitoring. These d</w:t>
+      </w:r>
+      <w:r>
+        <w:rPr>
+          <w:rFonts w:ascii="Verdana" w:cs="Verdana" w:eastAsia="Verdana" w:hAnsi="Verdana"/>
+          <w:rtl w:val="0"/>
+        </w:rPr>
+        <w:t xml:space="preserve">ata will be used to identify historic occurrences of algal and cyanobacterial blooms in that specified Lake. </w:t>
+      </w:r>
+    </w:p>
+    <w:p>
+      <w:pPr>
+        <w:shd w:fill="ffffff" w:val="clear"/>
+        <w:spacing w:after="0" w:line="240" w:lineRule="auto"/>
+        <w:rPr>
+          <w:rFonts w:ascii="Verdana" w:cs="Verdana" w:eastAsia="Verdana" w:hAnsi="Verdana"/>
+        </w:rPr>
+      </w:pPr>
+      <w:r>
+        <w:rPr>
+          <w:rtl w:val="0"/>
+        </w:rPr>
+      </w:r>
+    </w:p>
+    <w:p>
+      <w:pPr>
+        <w:shd w:fill="ffffff" w:val="clear"/>
+        <w:spacing w:after="0" w:line="240" w:lineRule="auto"/>
+        <w:rPr>
+          <w:rFonts w:ascii="Verdana" w:cs="Verdana" w:eastAsia="Verdana" w:hAnsi="Verdana"/>
+        </w:rPr>
+      </w:pPr>
+      <w:r>
+        <w:rPr>
+          <w:rFonts w:ascii="Verdana" w:cs="Verdana" w:eastAsia="Verdana" w:hAnsi="Verdana"/>
+          <w:rtl w:val="0"/>
+        </w:rPr>
+        <w:t xml:space="preserve">Machine learning techniques will then be used with these data and with site characteristics to develop a probabilistic prediction of blooms. The algorithms will then be usable in real-time through the IoT utilising incoming EO and meteorological data, to provide a short-term forecast of the likelihood of a bloom, dependent on the weather conditions over the next few days. This approach will be complemented by analysing similarity in timing of blooms across nearby lakes, utilising the wealth of lakes for which EO data are available. Coupling the output of the coherence and forecasting studies will increase the number of lakes for which predictions can be made. The third part of the project will involve combining above-lake and within-lake automated sensors and manual sampling to collect water quality data from Airthrey Loch (on the University of Stirling campus). These data will be used to determine the efficacy of utilising data from the nanosatellite constellation, ‘Doves’, which provides data at different wavelengths and at higher spatial resolution than Sentinel 2, for monitoring and forecasting of cyanobacterial blooms, with the possibility of widening this approach using other water quality sensors deployed in the Forth catchment area.</w:t>
         <w:br w:type="textWrapping"/>
         <w:br w:type="textWrapping"/>
         <w:t xml:space="preserve">The student will be based at the University of Stirling. Training will be provided in key areas, such as remote sensing, machine learning, or limnology, as appropriate. This project would suit someone numeric and competent at coding, with an interest in the environment, and will include some field work.</w:t>
@@ -195,7 +582,121 @@
 </file>
 
 <file path=word/numbering.xml><?xml version="1.0" encoding="utf-8"?>
-<w:numbering xmlns:mc="http://schemas.openxmlformats.org/markup-compatibility/2006" xmlns:o="urn:schemas-microsoft-com:office:office" xmlns:r="http://schemas.openxmlformats.org/officeDocument/2006/relationships" xmlns:m="http://schemas.openxmlformats.org/officeDocument/2006/math" xmlns:v="urn:schemas-microsoft-com:vml" xmlns:wp="http://schemas.openxmlformats.org/drawingml/2006/wordprocessingDrawing" xmlns:w10="urn:schemas-microsoft-com:office:word" xmlns:w="http://schemas.openxmlformats.org/wordprocessingml/2006/main" xmlns:wne="http://schemas.microsoft.com/office/word/2006/wordml" xmlns:sl="http://schemas.openxmlformats.org/schemaLibrary/2006/main" xmlns:a="http://schemas.openxmlformats.org/drawingml/2006/main" xmlns:pic="http://schemas.openxmlformats.org/drawingml/2006/picture" xmlns:c="http://schemas.openxmlformats.org/drawingml/2006/chart" xmlns:lc="http://schemas.openxmlformats.org/drawingml/2006/lockedCanvas" xmlns:dgm="http://schemas.openxmlformats.org/drawingml/2006/diagram" xmlns:wps="http://schemas.microsoft.com/office/word/2010/wordprocessingShape" xmlns:wpg="http://schemas.microsoft.com/office/word/2010/wordprocessingGroup" xmlns:w14="http://schemas.microsoft.com/office/word/2010/wordml" xmlns:w15="http://schemas.microsoft.com/office/word/2012/wordml"/>
+<w:numbering xmlns:mc="http://schemas.openxmlformats.org/markup-compatibility/2006" xmlns:o="urn:schemas-microsoft-com:office:office" xmlns:r="http://schemas.openxmlformats.org/officeDocument/2006/relationships" xmlns:m="http://schemas.openxmlformats.org/officeDocument/2006/math" xmlns:v="urn:schemas-microsoft-com:vml" xmlns:wp="http://schemas.openxmlformats.org/drawingml/2006/wordprocessingDrawing" xmlns:w10="urn:schemas-microsoft-com:office:word" xmlns:w="http://schemas.openxmlformats.org/wordprocessingml/2006/main" xmlns:wne="http://schemas.microsoft.com/office/word/2006/wordml" xmlns:sl="http://schemas.openxmlformats.org/schemaLibrary/2006/main" xmlns:a="http://schemas.openxmlformats.org/drawingml/2006/main" xmlns:pic="http://schemas.openxmlformats.org/drawingml/2006/picture" xmlns:c="http://schemas.openxmlformats.org/drawingml/2006/chart" xmlns:lc="http://schemas.openxmlformats.org/drawingml/2006/lockedCanvas" xmlns:dgm="http://schemas.openxmlformats.org/drawingml/2006/diagram" xmlns:wps="http://schemas.microsoft.com/office/word/2010/wordprocessingShape" xmlns:wpg="http://schemas.microsoft.com/office/word/2010/wordprocessingGroup" xmlns:w14="http://schemas.microsoft.com/office/word/2010/wordml" xmlns:w15="http://schemas.microsoft.com/office/word/2012/wordml">
+  <w:abstractNum w:abstractNumId="1">
+    <w:lvl w:ilvl="0">
+      <w:start w:val="1"/>
+      <w:numFmt w:val="bullet"/>
+      <w:lvlText w:val="●"/>
+      <w:lvlJc w:val="left"/>
+      <w:pPr>
+        <w:ind w:left="720" w:hanging="360"/>
+      </w:pPr>
+      <w:rPr>
+        <w:u w:val="none"/>
+      </w:rPr>
+    </w:lvl>
+    <w:lvl w:ilvl="1">
+      <w:start w:val="1"/>
+      <w:numFmt w:val="bullet"/>
+      <w:lvlText w:val="○"/>
+      <w:lvlJc w:val="left"/>
+      <w:pPr>
+        <w:ind w:left="1440" w:hanging="360"/>
+      </w:pPr>
+      <w:rPr>
+        <w:u w:val="none"/>
+      </w:rPr>
+    </w:lvl>
+    <w:lvl w:ilvl="2">
+      <w:start w:val="1"/>
+      <w:numFmt w:val="bullet"/>
+      <w:lvlText w:val="■"/>
+      <w:lvlJc w:val="left"/>
+      <w:pPr>
+        <w:ind w:left="2160" w:hanging="360"/>
+      </w:pPr>
+      <w:rPr>
+        <w:u w:val="none"/>
+      </w:rPr>
+    </w:lvl>
+    <w:lvl w:ilvl="3">
+      <w:start w:val="1"/>
+      <w:numFmt w:val="bullet"/>
+      <w:lvlText w:val="●"/>
+      <w:lvlJc w:val="left"/>
+      <w:pPr>
+        <w:ind w:left="2880" w:hanging="360"/>
+      </w:pPr>
+      <w:rPr>
+        <w:u w:val="none"/>
+      </w:rPr>
+    </w:lvl>
+    <w:lvl w:ilvl="4">
+      <w:start w:val="1"/>
+      <w:numFmt w:val="bullet"/>
+      <w:lvlText w:val="○"/>
+      <w:lvlJc w:val="left"/>
+      <w:pPr>
+        <w:ind w:left="3600" w:hanging="360"/>
+      </w:pPr>
+      <w:rPr>
+        <w:u w:val="none"/>
+      </w:rPr>
+    </w:lvl>
+    <w:lvl w:ilvl="5">
+      <w:start w:val="1"/>
+      <w:numFmt w:val="bullet"/>
+      <w:lvlText w:val="■"/>
+      <w:lvlJc w:val="left"/>
+      <w:pPr>
+        <w:ind w:left="4320" w:hanging="360"/>
+      </w:pPr>
+      <w:rPr>
+        <w:u w:val="none"/>
+      </w:rPr>
+    </w:lvl>
+    <w:lvl w:ilvl="6">
+      <w:start w:val="1"/>
+      <w:numFmt w:val="bullet"/>
+      <w:lvlText w:val="●"/>
+      <w:lvlJc w:val="left"/>
+      <w:pPr>
+        <w:ind w:left="5040" w:hanging="360"/>
+      </w:pPr>
+      <w:rPr>
+        <w:u w:val="none"/>
+      </w:rPr>
+    </w:lvl>
+    <w:lvl w:ilvl="7">
+      <w:start w:val="1"/>
+      <w:numFmt w:val="bullet"/>
+      <w:lvlText w:val="○"/>
+      <w:lvlJc w:val="left"/>
+      <w:pPr>
+        <w:ind w:left="5760" w:hanging="360"/>
+      </w:pPr>
+      <w:rPr>
+        <w:u w:val="none"/>
+      </w:rPr>
+    </w:lvl>
+    <w:lvl w:ilvl="8">
+      <w:start w:val="1"/>
+      <w:numFmt w:val="bullet"/>
+      <w:lvlText w:val="■"/>
+      <w:lvlJc w:val="left"/>
+      <w:pPr>
+        <w:ind w:left="6480" w:hanging="360"/>
+      </w:pPr>
+      <w:rPr>
+        <w:u w:val="none"/>
+      </w:rPr>
+    </w:lvl>
+  </w:abstractNum>
+  <w:num w:numId="1">
+    <w:abstractNumId w:val="1"/>
+  </w:num>
+</w:numbering>
 </file>
 
 <file path=word/styles.xml><?xml version="1.0" encoding="utf-8"?>

</xml_diff>

<commit_message>
:pencil:, modified initial :books: on L. Victoria, further updates to follow
</commit_message>
<xml_diff>
--- a/myWord.docx
+++ b/myWord.docx
@@ -33,7 +33,25 @@
           <w:b/>
           <w:u w:val="single"/>
         </w:rPr>
-        <w:t xml:space="preserve">Coupling Spatio-temporal Remote Sensing and automated </w:t>
+        <w:t xml:space="preserve">Coupling </w:t>
+      </w:r>
+      <w:proofErr w:type="spellStart"/>
+      <w:r>
+        <w:rPr>
+          <w:rFonts w:ascii="Verdana" w:eastAsia="Verdana" w:hAnsi="Verdana" w:cs="Verdana"/>
+          <w:b/>
+          <w:u w:val="single"/>
+        </w:rPr>
+        <w:t>Spatio</w:t>
+      </w:r>
+      <w:proofErr w:type="spellEnd"/>
+      <w:r>
+        <w:rPr>
+          <w:rFonts w:ascii="Verdana" w:eastAsia="Verdana" w:hAnsi="Verdana" w:cs="Verdana"/>
+          <w:b/>
+          <w:u w:val="single"/>
+        </w:rPr>
+        <w:t xml:space="preserve">-temporal Remote Sensing and automated </w:t>
       </w:r>
       <w:r>
         <w:rPr>
@@ -44,6 +62,7 @@
         </w:rPr>
         <w:t xml:space="preserve">in-situ </w:t>
       </w:r>
+      <w:proofErr w:type="spellStart"/>
       <w:r>
         <w:rPr>
           <w:rFonts w:ascii="Verdana" w:eastAsia="Verdana" w:hAnsi="Verdana" w:cs="Verdana"/>
@@ -52,6 +71,7 @@
         </w:rPr>
         <w:t>IoT</w:t>
       </w:r>
+      <w:proofErr w:type="spellEnd"/>
       <w:r>
         <w:rPr>
           <w:rFonts w:ascii="Verdana" w:eastAsia="Verdana" w:hAnsi="Verdana" w:cs="Verdana"/>
@@ -143,7 +163,21 @@
         <w:rPr>
           <w:rFonts w:ascii="Verdana" w:eastAsia="Verdana" w:hAnsi="Verdana" w:cs="Verdana"/>
         </w:rPr>
-        <w:t xml:space="preserve"> employing automated Internet of Things (IoT) sensors and Earth </w:t>
+        <w:t xml:space="preserve"> employing automated Internet of Things (</w:t>
+      </w:r>
+      <w:proofErr w:type="spellStart"/>
+      <w:r>
+        <w:rPr>
+          <w:rFonts w:ascii="Verdana" w:eastAsia="Verdana" w:hAnsi="Verdana" w:cs="Verdana"/>
+        </w:rPr>
+        <w:t>IoT</w:t>
+      </w:r>
+      <w:proofErr w:type="spellEnd"/>
+      <w:r>
+        <w:rPr>
+          <w:rFonts w:ascii="Verdana" w:eastAsia="Verdana" w:hAnsi="Verdana" w:cs="Verdana"/>
+        </w:rPr>
+        <w:t xml:space="preserve">) sensors and Earth </w:t>
       </w:r>
       <w:r>
         <w:rPr>
@@ -233,8 +267,6 @@
         </w:rPr>
         <w:t>.</w:t>
       </w:r>
-      <w:bookmarkStart w:id="0" w:name="_GoBack"/>
-      <w:bookmarkEnd w:id="0"/>
     </w:p>
     <w:p>
       <w:pPr>
@@ -254,7 +286,19 @@
         <w:rPr>
           <w:rFonts w:ascii="Verdana" w:eastAsia="Verdana" w:hAnsi="Verdana" w:cs="Verdana"/>
         </w:rPr>
-        <w:t xml:space="preserve">ct algal and cyanobacterial blooms of great material value to provide pre-warning to society and enable management processes to be activated in advance to limit the disastrous and catastrophic impact. </w:t>
+        <w:t xml:space="preserve">ct algal and </w:t>
+      </w:r>
+      <w:r>
+        <w:rPr>
+          <w:rFonts w:ascii="Verdana" w:eastAsia="Verdana" w:hAnsi="Verdana" w:cs="Verdana"/>
+        </w:rPr>
+        <w:t>cyanobacteria</w:t>
+      </w:r>
+      <w:r>
+        <w:rPr>
+          <w:rFonts w:ascii="Verdana" w:eastAsia="Verdana" w:hAnsi="Verdana" w:cs="Verdana"/>
+        </w:rPr>
+        <w:t xml:space="preserve"> blooms of great material value to provide pre-warning to society and enable management processes to be activated in advance to limit the disastrous and catastrophic impact. </w:t>
       </w:r>
     </w:p>
     <w:p>
@@ -418,7 +462,19 @@
         <w:rPr>
           <w:rFonts w:ascii="Verdana" w:eastAsia="Verdana" w:hAnsi="Verdana" w:cs="Verdana"/>
         </w:rPr>
-        <w:t>nds to aggregate Earth Observation Remote Sensing data from Google Earth Engine cloud platform to extract and analyse the presence of Chlorophyll-a pigment.</w:t>
+        <w:t xml:space="preserve">nds to aggregate Earth Observation Remote Sensing data from Google Earth Engine cloud platform to extract and </w:t>
+      </w:r>
+      <w:r>
+        <w:rPr>
+          <w:rFonts w:ascii="Verdana" w:eastAsia="Verdana" w:hAnsi="Verdana" w:cs="Verdana"/>
+        </w:rPr>
+        <w:t>analyze</w:t>
+      </w:r>
+      <w:r>
+        <w:rPr>
+          <w:rFonts w:ascii="Verdana" w:eastAsia="Verdana" w:hAnsi="Verdana" w:cs="Verdana"/>
+        </w:rPr>
+        <w:t xml:space="preserve"> the presence of Chlorophyll-a pigment.</w:t>
       </w:r>
     </w:p>
     <w:p>
@@ -449,7 +505,16 @@
           <w:szCs w:val="20"/>
           <w:u w:val="single"/>
         </w:rPr>
-        <w:t>Parameters to be collected from dataset for Lake Victoria :</w:t>
+        <w:t xml:space="preserve">Parameters to be collected from dataset for Lake </w:t>
+      </w:r>
+      <w:r>
+        <w:rPr>
+          <w:rFonts w:ascii="Arial" w:eastAsia="Arial" w:hAnsi="Arial" w:cs="Arial"/>
+          <w:sz w:val="20"/>
+          <w:szCs w:val="20"/>
+          <w:u w:val="single"/>
+        </w:rPr>
+        <w:t>Victoria:</w:t>
       </w:r>
     </w:p>
     <w:p>
@@ -654,7 +719,21 @@
         <w:rPr>
           <w:rFonts w:ascii="Verdana" w:eastAsia="Verdana" w:hAnsi="Verdana" w:cs="Verdana"/>
         </w:rPr>
-        <w:t xml:space="preserve"> the last few years together with water quality data supplied by the Lake Victoria Basin Health Monitoring. These data will be used to identify historic occurrences of algal and cyanobacterial blooms in that specified</w:t>
+        <w:t xml:space="preserve"> the last few years together with water quality data supplied by the Lake Victoria Basin Health Monitoring. These data will be used to identify historic occurrences of algal and </w:t>
+      </w:r>
+      <w:proofErr w:type="spellStart"/>
+      <w:r>
+        <w:rPr>
+          <w:rFonts w:ascii="Verdana" w:eastAsia="Verdana" w:hAnsi="Verdana" w:cs="Verdana"/>
+        </w:rPr>
+        <w:t>cyanobacterial</w:t>
+      </w:r>
+      <w:proofErr w:type="spellEnd"/>
+      <w:r>
+        <w:rPr>
+          <w:rFonts w:ascii="Verdana" w:eastAsia="Verdana" w:hAnsi="Verdana" w:cs="Verdana"/>
+        </w:rPr>
+        <w:t xml:space="preserve"> blooms in that specified</w:t>
       </w:r>
       <w:r>
         <w:rPr>
@@ -684,85 +763,109 @@
         <w:rPr>
           <w:rFonts w:ascii="Verdana" w:eastAsia="Verdana" w:hAnsi="Verdana" w:cs="Verdana"/>
         </w:rPr>
-        <w:t>Machine learning techniques will then be used with these data and with site characteristics to develop a probabilistic prediction of blooms. The algorithms will then be usable in real-time through the IoT utilising incoming EO and meteorological d</w:t>
-      </w:r>
-      <w:r>
-        <w:rPr>
-          <w:rFonts w:ascii="Verdana" w:eastAsia="Verdana" w:hAnsi="Verdana" w:cs="Verdana"/>
-        </w:rPr>
-        <w:t>ata, to provide a short-term forecast of the likelihood of a bloom, dependent on the weather conditions over the next few days. This approach will be complemented by analysing similarity in timing of blooms across nearby lakes, utilising the wealth of lake</w:t>
-      </w:r>
-      <w:r>
-        <w:rPr>
-          <w:rFonts w:ascii="Verdana" w:eastAsia="Verdana" w:hAnsi="Verdana" w:cs="Verdana"/>
-        </w:rPr>
-        <w:t>s for which EO data are available. Coupling the output of the coherence and forecasting studies will increase the number of lakes for which predictions can be made. The third part of the project will involve combining above-lake and within-lake automated s</w:t>
-      </w:r>
-      <w:r>
-        <w:rPr>
-          <w:rFonts w:ascii="Verdana" w:eastAsia="Verdana" w:hAnsi="Verdana" w:cs="Verdana"/>
-        </w:rPr>
-        <w:t>ensors and manual sampling to collect water quality data from Airthrey Loch (on the University of Stirling campus). These data will be used to determine the efficacy of utilising data from the nanosatellite constellation, ‘Doves’, which provides data at di</w:t>
-      </w:r>
-      <w:r>
-        <w:rPr>
-          <w:rFonts w:ascii="Verdana" w:eastAsia="Verdana" w:hAnsi="Verdana" w:cs="Verdana"/>
-        </w:rPr>
-        <w:t>fferent wavelengths and at higher spatial resolution than Sentinel 2, for monitoring and forecasting of cyanobacterial blooms, with the possibility of widening this approach using other water quality sensors deployed in the Forth catchment area.</w:t>
-      </w:r>
-      <w:r>
-        <w:rPr>
-          <w:rFonts w:ascii="Verdana" w:eastAsia="Verdana" w:hAnsi="Verdana" w:cs="Verdana"/>
-        </w:rPr>
-        <w:br/>
-      </w:r>
-      <w:r>
-        <w:rPr>
-          <w:rFonts w:ascii="Verdana" w:eastAsia="Verdana" w:hAnsi="Verdana" w:cs="Verdana"/>
-        </w:rPr>
-        <w:br/>
-        <w:t>The stude</w:t>
-      </w:r>
-      <w:r>
-        <w:rPr>
-          <w:rFonts w:ascii="Verdana" w:eastAsia="Verdana" w:hAnsi="Verdana" w:cs="Verdana"/>
-        </w:rPr>
-        <w:t>nt will be based at the University of Stirling. Training will be provided in key areas, such as remote sensing, machine learning, or limnology, as appropriate. This project would suit someone numeric and competent at coding, with an interest in the environ</w:t>
-      </w:r>
-      <w:r>
-        <w:rPr>
-          <w:rFonts w:ascii="Verdana" w:eastAsia="Verdana" w:hAnsi="Verdana" w:cs="Verdana"/>
-        </w:rPr>
-        <w:t>ment, and will include some field work.</w:t>
-      </w:r>
-      <w:r>
-        <w:rPr>
-          <w:rFonts w:ascii="Verdana" w:eastAsia="Verdana" w:hAnsi="Verdana" w:cs="Verdana"/>
-        </w:rPr>
-        <w:br/>
-      </w:r>
-      <w:r>
-        <w:rPr>
-          <w:rFonts w:ascii="Verdana" w:eastAsia="Verdana" w:hAnsi="Verdana" w:cs="Verdana"/>
-        </w:rPr>
-        <w:br/>
-        <w:t>Applicants are strongly advised to make an informal enquiry about the PhD to the primary supervisor well before the final submission deadline. Applicants must send a completed application form (available here https:</w:t>
-      </w:r>
-      <w:r>
-        <w:rPr>
-          <w:rFonts w:ascii="Verdana" w:eastAsia="Verdana" w:hAnsi="Verdana" w:cs="Verdana"/>
-        </w:rPr>
-        <w:t>//www.hydronationscholars.scot/apply), their Curriculum Vitae and a covering letter to the primary supervisor by the final submission deadline of 8th January.</w:t>
-      </w:r>
-    </w:p>
-    <w:p>
-      <w:pPr>
-        <w:shd w:val="clear" w:color="auto" w:fill="FFFFFF"/>
-        <w:spacing w:before="300" w:after="300" w:line="240" w:lineRule="auto"/>
-        <w:rPr>
-          <w:rFonts w:ascii="Verdana" w:eastAsia="Verdana" w:hAnsi="Verdana" w:cs="Verdana"/>
-        </w:rPr>
-      </w:pPr>
+        <w:t xml:space="preserve">The algorithms will then be usable in </w:t>
+      </w:r>
+      <w:r>
+        <w:rPr>
+          <w:rFonts w:ascii="Verdana" w:eastAsia="Verdana" w:hAnsi="Verdana" w:cs="Verdana"/>
+        </w:rPr>
+        <w:t xml:space="preserve">near </w:t>
+      </w:r>
+      <w:r>
+        <w:rPr>
+          <w:rFonts w:ascii="Verdana" w:eastAsia="Verdana" w:hAnsi="Verdana" w:cs="Verdana"/>
+        </w:rPr>
+        <w:t xml:space="preserve">real-time through the </w:t>
+      </w:r>
+      <w:proofErr w:type="spellStart"/>
+      <w:r>
+        <w:rPr>
+          <w:rFonts w:ascii="Verdana" w:eastAsia="Verdana" w:hAnsi="Verdana" w:cs="Verdana"/>
+        </w:rPr>
+        <w:t>IoT</w:t>
+      </w:r>
+      <w:proofErr w:type="spellEnd"/>
+      <w:r>
+        <w:rPr>
+          <w:rFonts w:ascii="Verdana" w:eastAsia="Verdana" w:hAnsi="Verdana" w:cs="Verdana"/>
+        </w:rPr>
+        <w:t xml:space="preserve"> </w:t>
+      </w:r>
+      <w:r>
+        <w:rPr>
+          <w:rFonts w:ascii="Verdana" w:eastAsia="Verdana" w:hAnsi="Verdana" w:cs="Verdana"/>
+        </w:rPr>
+        <w:t xml:space="preserve">utilizing </w:t>
+      </w:r>
+      <w:r>
+        <w:rPr>
+          <w:rFonts w:ascii="Verdana" w:eastAsia="Verdana" w:hAnsi="Verdana" w:cs="Verdana"/>
+        </w:rPr>
+        <w:t xml:space="preserve">incoming </w:t>
+      </w:r>
+      <w:r>
+        <w:rPr>
+          <w:rFonts w:ascii="Verdana" w:eastAsia="Verdana" w:hAnsi="Verdana" w:cs="Verdana"/>
+          <w:i/>
+        </w:rPr>
+        <w:t>in-situ</w:t>
+      </w:r>
+      <w:r>
+        <w:rPr>
+          <w:rFonts w:ascii="Verdana" w:eastAsia="Verdana" w:hAnsi="Verdana" w:cs="Verdana"/>
+        </w:rPr>
+        <w:t xml:space="preserve"> dat</w:t>
+      </w:r>
+      <w:r>
+        <w:rPr>
+          <w:rFonts w:ascii="Verdana" w:eastAsia="Verdana" w:hAnsi="Verdana" w:cs="Verdana"/>
+        </w:rPr>
+        <w:t>a</w:t>
+      </w:r>
+      <w:r>
+        <w:rPr>
+          <w:rFonts w:ascii="Verdana" w:eastAsia="Verdana" w:hAnsi="Verdana" w:cs="Verdana"/>
+        </w:rPr>
+        <w:t xml:space="preserve"> to provide a short-</w:t>
+      </w:r>
+      <w:r>
+        <w:rPr>
+          <w:rFonts w:ascii="Verdana" w:eastAsia="Verdana" w:hAnsi="Verdana" w:cs="Verdana"/>
+        </w:rPr>
+        <w:t xml:space="preserve">term probabilistic forecast of the likelihood </w:t>
+      </w:r>
+      <w:r>
+        <w:rPr>
+          <w:rFonts w:ascii="Verdana" w:eastAsia="Verdana" w:hAnsi="Verdana" w:cs="Verdana"/>
+        </w:rPr>
+        <w:t xml:space="preserve">of a bloom, dependent on the weather conditions </w:t>
+      </w:r>
+      <w:r>
+        <w:rPr>
+          <w:rFonts w:ascii="Verdana" w:eastAsia="Verdana" w:hAnsi="Verdana" w:cs="Verdana"/>
+        </w:rPr>
+        <w:t xml:space="preserve">on </w:t>
+      </w:r>
+      <w:r>
+        <w:rPr>
+          <w:rFonts w:ascii="Verdana" w:eastAsia="Verdana" w:hAnsi="Verdana" w:cs="Verdana"/>
+        </w:rPr>
+        <w:t>previous and current trends</w:t>
+      </w:r>
+      <w:r>
+        <w:rPr>
+          <w:rFonts w:ascii="Verdana" w:eastAsia="Verdana" w:hAnsi="Verdana" w:cs="Verdana"/>
+        </w:rPr>
+        <w:t xml:space="preserve">. </w:t>
+      </w:r>
+      <w:r>
+        <w:rPr>
+          <w:rFonts w:ascii="Verdana" w:eastAsia="Verdana" w:hAnsi="Verdana" w:cs="Verdana"/>
+        </w:rPr>
+        <w:t xml:space="preserve">The result will be analyzed on the fly and a short Early Warning System in form of a text SMS will be relayed to the authorities concerned. </w:t>
+      </w:r>
+      <w:bookmarkStart w:id="0" w:name="_GoBack"/>
+      <w:bookmarkEnd w:id="0"/>
     </w:p>
     <w:sectPr>
       <w:pgSz w:w="12240" w:h="15840"/>

</xml_diff>

<commit_message>
:pencil:, more :books:,slight chnages, :electron:
</commit_message>
<xml_diff>
--- a/myWord.docx
+++ b/myWord.docx
@@ -134,11 +134,6 @@
           <w:rFonts w:ascii="Verdana" w:eastAsia="Verdana" w:hAnsi="Verdana" w:cs="Verdana"/>
         </w:rPr>
         <w:br/>
-      </w:r>
-      <w:r>
-        <w:rPr>
-          <w:rFonts w:ascii="Verdana" w:eastAsia="Verdana" w:hAnsi="Verdana" w:cs="Verdana"/>
-        </w:rPr>
         <w:t xml:space="preserve">The comprehensive aim of this project is to come up with a mid-level geo-intelligent system for monitoring and short-term forecasting of </w:t>
       </w:r>
       <w:r>
@@ -177,13 +172,7 @@
         <w:rPr>
           <w:rFonts w:ascii="Verdana" w:eastAsia="Verdana" w:hAnsi="Verdana" w:cs="Verdana"/>
         </w:rPr>
-        <w:t xml:space="preserve">) sensors and Earth </w:t>
-      </w:r>
-      <w:r>
-        <w:rPr>
-          <w:rFonts w:ascii="Verdana" w:eastAsia="Verdana" w:hAnsi="Verdana" w:cs="Verdana"/>
-        </w:rPr>
-        <w:t xml:space="preserve">Observation (EO) data, the Harmful Algal </w:t>
+        <w:t xml:space="preserve">) sensors and Earth Observation (EO) data, the Harmful Algal </w:t>
       </w:r>
       <w:r>
         <w:rPr>
@@ -214,7 +203,16 @@
           <w:rFonts w:ascii="Verdana" w:eastAsia="Verdana" w:hAnsi="Verdana" w:cs="Verdana"/>
           <w:color w:val="000000" w:themeColor="text1"/>
         </w:rPr>
-        <w:t>Algae, in limited concentration, are ecologically friendly however when an unantici</w:t>
+        <w:t>Algae, in limited concentration, are ecologic</w:t>
+      </w:r>
+      <w:bookmarkStart w:id="0" w:name="_GoBack"/>
+      <w:bookmarkEnd w:id="0"/>
+      <w:r>
+        <w:rPr>
+          <w:rFonts w:ascii="Verdana" w:eastAsia="Verdana" w:hAnsi="Verdana" w:cs="Verdana"/>
+          <w:color w:val="000000" w:themeColor="text1"/>
+        </w:rPr>
+        <w:t>ally friendly however when an unantici</w:t>
       </w:r>
       <w:r>
         <w:rPr>
@@ -236,14 +234,7 @@
           <w:rFonts w:ascii="Verdana" w:eastAsia="Verdana" w:hAnsi="Verdana" w:cs="Verdana"/>
           <w:color w:val="000000" w:themeColor="text1"/>
         </w:rPr>
-        <w:t xml:space="preserve">form unsightly views and </w:t>
-      </w:r>
-      <w:r>
-        <w:rPr>
-          <w:rFonts w:ascii="Verdana" w:eastAsia="Verdana" w:hAnsi="Verdana" w:cs="Verdana"/>
-          <w:color w:val="000000" w:themeColor="text1"/>
-        </w:rPr>
-        <w:t>nuisance in points of impact and with cyanotoxins, initiated by the cyanobacteria being particularly problematic as they can be toxic and scum-forming, posing a risk to the ecosystem and to public health</w:t>
+        <w:t>form unsightly views and nuisance in points of impact and with cyanotoxins, initiated by the cyanobacteria being particularly problematic as they can be toxic and scum-forming, posing a risk to the ecosystem and to public health</w:t>
       </w:r>
       <w:r>
         <w:rPr>
@@ -280,13 +271,7 @@
         <w:rPr>
           <w:rFonts w:ascii="Verdana" w:eastAsia="Verdana" w:hAnsi="Verdana" w:cs="Verdana"/>
         </w:rPr>
-        <w:t>The geoscientific preparedness to monitor and predi</w:t>
-      </w:r>
-      <w:r>
-        <w:rPr>
-          <w:rFonts w:ascii="Verdana" w:eastAsia="Verdana" w:hAnsi="Verdana" w:cs="Verdana"/>
-        </w:rPr>
-        <w:t xml:space="preserve">ct algal and </w:t>
+        <w:t xml:space="preserve">The geoscientific preparedness to monitor and predict algal and </w:t>
       </w:r>
       <w:r>
         <w:rPr>
@@ -339,13 +324,7 @@
         <w:rPr>
           <w:rFonts w:ascii="Verdana" w:eastAsia="Verdana" w:hAnsi="Verdana" w:cs="Verdana"/>
         </w:rPr>
-        <w:t>Satellite data from the Sentinel 2 plat</w:t>
-      </w:r>
-      <w:r>
-        <w:rPr>
-          <w:rFonts w:ascii="Verdana" w:eastAsia="Verdana" w:hAnsi="Verdana" w:cs="Verdana"/>
-        </w:rPr>
-        <w:t xml:space="preserve">form can be successfully used for estimating algal concentrations in lakes. </w:t>
+        <w:t xml:space="preserve">Satellite data from the Sentinel 2 platform can be successfully used for estimating algal concentrations in lakes. </w:t>
       </w:r>
     </w:p>
     <w:p>
@@ -369,13 +348,7 @@
         <w:rPr>
           <w:rFonts w:ascii="Verdana" w:eastAsia="Verdana" w:hAnsi="Verdana" w:cs="Verdana"/>
         </w:rPr>
-        <w:t>The advent and uptake of high resolution in-lake automated water quality sensing technology together with new satellite platforms now enables a step-change in data availability t</w:t>
-      </w:r>
-      <w:r>
-        <w:rPr>
-          <w:rFonts w:ascii="Verdana" w:eastAsia="Verdana" w:hAnsi="Verdana" w:cs="Verdana"/>
-        </w:rPr>
-        <w:t xml:space="preserve">hat could be used for monitoring and forecasting of </w:t>
+        <w:t xml:space="preserve">The advent and uptake of high resolution in-lake automated water quality sensing technology together with new satellite platforms now enables a step-change in data availability that could be used for monitoring and forecasting of </w:t>
       </w:r>
       <w:r>
         <w:rPr>
@@ -411,13 +384,7 @@
         <w:rPr>
           <w:rFonts w:ascii="Verdana" w:eastAsia="Verdana" w:hAnsi="Verdana" w:cs="Verdana"/>
         </w:rPr>
-        <w:t xml:space="preserve">Here I intend to utilize Earth Observation data, including from new satellite platforms, new in-situ sensor technology, available meteorological data, </w:t>
-      </w:r>
-      <w:r>
-        <w:rPr>
-          <w:rFonts w:ascii="Verdana" w:eastAsia="Verdana" w:hAnsi="Verdana" w:cs="Verdana"/>
-        </w:rPr>
-        <w:t xml:space="preserve">combined with machine learning techniques to provide a near real-time, intelligent capacity for assessing current state and providing short-term forecasts of likelihood of algal and </w:t>
+        <w:t xml:space="preserve">Here I intend to utilize Earth Observation data, including from new satellite platforms, new in-situ sensor technology, available meteorological data, combined with machine learning techniques to provide a near real-time, intelligent capacity for assessing current state and providing short-term forecasts of likelihood of algal and </w:t>
       </w:r>
       <w:r>
         <w:rPr>
@@ -456,13 +423,7 @@
           <w:rFonts w:ascii="Verdana" w:eastAsia="Verdana" w:hAnsi="Verdana" w:cs="Verdana"/>
         </w:rPr>
         <w:br/>
-        <w:t>The project idea inte</w:t>
-      </w:r>
-      <w:r>
-        <w:rPr>
-          <w:rFonts w:ascii="Verdana" w:eastAsia="Verdana" w:hAnsi="Verdana" w:cs="Verdana"/>
-        </w:rPr>
-        <w:t xml:space="preserve">nds to aggregate Earth Observation Remote Sensing data from Google Earth Engine cloud platform to extract and </w:t>
+        <w:t xml:space="preserve">The project idea intends to aggregate Earth Observation Remote Sensing data from Google Earth Engine cloud platform to extract and </w:t>
       </w:r>
       <w:r>
         <w:rPr>
@@ -534,15 +495,7 @@
           <w:sz w:val="20"/>
           <w:szCs w:val="20"/>
         </w:rPr>
-        <w:t>1. Ecological water quality parameters</w:t>
-      </w:r>
-      <w:r>
-        <w:rPr>
-          <w:rFonts w:ascii="Arial" w:eastAsia="Arial" w:hAnsi="Arial" w:cs="Arial"/>
-          <w:sz w:val="20"/>
-          <w:szCs w:val="20"/>
-        </w:rPr>
-        <w:t xml:space="preserve"> including:</w:t>
+        <w:t>1. Ecological water quality parameters including:</w:t>
       </w:r>
     </w:p>
     <w:p>
@@ -733,13 +686,7 @@
         <w:rPr>
           <w:rFonts w:ascii="Verdana" w:eastAsia="Verdana" w:hAnsi="Verdana" w:cs="Verdana"/>
         </w:rPr>
-        <w:t xml:space="preserve"> blooms in that specified</w:t>
-      </w:r>
-      <w:r>
-        <w:rPr>
-          <w:rFonts w:ascii="Verdana" w:eastAsia="Verdana" w:hAnsi="Verdana" w:cs="Verdana"/>
-        </w:rPr>
-        <w:t xml:space="preserve"> Lake. </w:t>
+        <w:t xml:space="preserve"> blooms in that specified Lake. </w:t>
       </w:r>
     </w:p>
     <w:p>
@@ -844,13 +791,7 @@
         <w:rPr>
           <w:rFonts w:ascii="Verdana" w:eastAsia="Verdana" w:hAnsi="Verdana" w:cs="Verdana"/>
         </w:rPr>
-        <w:t xml:space="preserve">on </w:t>
-      </w:r>
-      <w:r>
-        <w:rPr>
-          <w:rFonts w:ascii="Verdana" w:eastAsia="Verdana" w:hAnsi="Verdana" w:cs="Verdana"/>
-        </w:rPr>
-        <w:t>previous and current trends</w:t>
+        <w:t>on previous and current trends</w:t>
       </w:r>
       <w:r>
         <w:rPr>
@@ -864,8 +805,6 @@
         </w:rPr>
         <w:t xml:space="preserve">The result will be analyzed on the fly and a short Early Warning System in form of a text SMS will be relayed to the authorities concerned. </w:t>
       </w:r>
-      <w:bookmarkStart w:id="0" w:name="_GoBack"/>
-      <w:bookmarkEnd w:id="0"/>
     </w:p>
     <w:sectPr>
       <w:pgSz w:w="12240" w:h="15840"/>

</xml_diff>

<commit_message>
:pencil:, :books: :camera: removed old phase 1 images
</commit_message>
<xml_diff>
--- a/myWord.docx
+++ b/myWord.docx
@@ -7,9 +7,7 @@
         <w:shd w:val="clear" w:color="auto" w:fill="FFFFFF"/>
         <w:spacing w:before="300" w:after="0" w:line="240" w:lineRule="auto"/>
         <w:rPr>
-          <w:rFonts w:ascii="Times New Roman" w:eastAsia="Times New Roman" w:hAnsi="Times New Roman" w:cs="Times New Roman"/>
-          <w:sz w:val="24"/>
-          <w:szCs w:val="24"/>
+          <w:rFonts w:ascii="Verdana" w:eastAsia="Times New Roman" w:hAnsi="Verdana" w:cs="Times New Roman"/>
           <w:lang w:val="en-GB"/>
         </w:rPr>
       </w:pPr>
@@ -27,9 +25,7 @@
         <w:shd w:val="clear" w:color="auto" w:fill="FFFFFF"/>
         <w:spacing w:after="0" w:line="240" w:lineRule="auto"/>
         <w:rPr>
-          <w:rFonts w:ascii="Times New Roman" w:eastAsia="Times New Roman" w:hAnsi="Times New Roman" w:cs="Times New Roman"/>
-          <w:sz w:val="24"/>
-          <w:szCs w:val="24"/>
+          <w:rFonts w:ascii="Verdana" w:eastAsia="Times New Roman" w:hAnsi="Verdana" w:cs="Times New Roman"/>
           <w:lang w:val="en-GB"/>
         </w:rPr>
       </w:pPr>
@@ -97,6 +93,19 @@
       <w:pPr>
         <w:shd w:val="clear" w:color="auto" w:fill="FFFFFF"/>
         <w:spacing w:after="0" w:line="240" w:lineRule="auto"/>
+        <w:ind w:left="5760" w:firstLine="720"/>
+        <w:rPr>
+          <w:rFonts w:ascii="Verdana" w:eastAsia="Times New Roman" w:hAnsi="Verdana" w:cs="Times New Roman"/>
+          <w:color w:val="000000"/>
+          <w:lang w:val="en-GB"/>
+        </w:rPr>
+      </w:pPr>
+    </w:p>
+    <w:p>
+      <w:pPr>
+        <w:shd w:val="clear" w:color="auto" w:fill="FFFFFF"/>
+        <w:spacing w:after="0" w:line="240" w:lineRule="auto"/>
+        <w:ind w:left="5760" w:firstLine="720"/>
         <w:rPr>
           <w:rFonts w:ascii="Verdana" w:eastAsia="Times New Roman" w:hAnsi="Verdana" w:cs="Times New Roman"/>
           <w:color w:val="000000"/>
@@ -117,9 +126,7 @@
         <w:shd w:val="clear" w:color="auto" w:fill="FFFFFF"/>
         <w:spacing w:after="0" w:line="240" w:lineRule="auto"/>
         <w:rPr>
-          <w:rFonts w:ascii="Times New Roman" w:eastAsia="Times New Roman" w:hAnsi="Times New Roman" w:cs="Times New Roman"/>
-          <w:sz w:val="24"/>
-          <w:szCs w:val="24"/>
+          <w:rFonts w:ascii="Verdana" w:eastAsia="Times New Roman" w:hAnsi="Verdana" w:cs="Times New Roman"/>
           <w:lang w:val="en-GB"/>
         </w:rPr>
       </w:pPr>
@@ -154,21 +161,17 @@
         <w:shd w:val="clear" w:color="auto" w:fill="FFFFFF"/>
         <w:spacing w:after="0" w:line="240" w:lineRule="auto"/>
         <w:rPr>
-          <w:rFonts w:ascii="Times New Roman" w:eastAsia="Times New Roman" w:hAnsi="Times New Roman" w:cs="Times New Roman"/>
-          <w:sz w:val="24"/>
-          <w:szCs w:val="24"/>
-          <w:lang w:val="en-GB"/>
-        </w:rPr>
-      </w:pPr>
-    </w:p>
-    <w:p>
-      <w:pPr>
-        <w:shd w:val="clear" w:color="auto" w:fill="FFFFFF"/>
-        <w:spacing w:after="0" w:line="240" w:lineRule="auto"/>
-        <w:rPr>
-          <w:rFonts w:ascii="Times New Roman" w:eastAsia="Times New Roman" w:hAnsi="Times New Roman" w:cs="Times New Roman"/>
-          <w:sz w:val="24"/>
-          <w:szCs w:val="24"/>
+          <w:rFonts w:ascii="Verdana" w:eastAsia="Times New Roman" w:hAnsi="Verdana" w:cs="Times New Roman"/>
+          <w:lang w:val="en-GB"/>
+        </w:rPr>
+      </w:pPr>
+    </w:p>
+    <w:p>
+      <w:pPr>
+        <w:shd w:val="clear" w:color="auto" w:fill="FFFFFF"/>
+        <w:spacing w:after="0" w:line="240" w:lineRule="auto"/>
+        <w:rPr>
+          <w:rFonts w:ascii="Verdana" w:eastAsia="Times New Roman" w:hAnsi="Verdana" w:cs="Times New Roman"/>
           <w:lang w:val="en-GB"/>
         </w:rPr>
       </w:pPr>
@@ -186,9 +189,7 @@
         <w:shd w:val="clear" w:color="auto" w:fill="FFFFFF"/>
         <w:spacing w:after="0" w:line="240" w:lineRule="auto"/>
         <w:rPr>
-          <w:rFonts w:ascii="Times New Roman" w:eastAsia="Times New Roman" w:hAnsi="Times New Roman" w:cs="Times New Roman"/>
-          <w:sz w:val="24"/>
-          <w:szCs w:val="24"/>
+          <w:rFonts w:ascii="Verdana" w:eastAsia="Times New Roman" w:hAnsi="Verdana" w:cs="Times New Roman"/>
           <w:lang w:val="en-GB"/>
         </w:rPr>
       </w:pPr>
@@ -206,9 +207,7 @@
         <w:shd w:val="clear" w:color="auto" w:fill="FFFFFF"/>
         <w:spacing w:after="0" w:line="240" w:lineRule="auto"/>
         <w:rPr>
-          <w:rFonts w:ascii="Times New Roman" w:eastAsia="Times New Roman" w:hAnsi="Times New Roman" w:cs="Times New Roman"/>
-          <w:sz w:val="24"/>
-          <w:szCs w:val="24"/>
+          <w:rFonts w:ascii="Verdana" w:eastAsia="Times New Roman" w:hAnsi="Verdana" w:cs="Times New Roman"/>
           <w:lang w:val="en-GB"/>
         </w:rPr>
       </w:pPr>
@@ -226,9 +225,7 @@
         <w:shd w:val="clear" w:color="auto" w:fill="FFFFFF"/>
         <w:spacing w:after="0" w:line="240" w:lineRule="auto"/>
         <w:rPr>
-          <w:rFonts w:ascii="Times New Roman" w:eastAsia="Times New Roman" w:hAnsi="Times New Roman" w:cs="Times New Roman"/>
-          <w:sz w:val="24"/>
-          <w:szCs w:val="24"/>
+          <w:rFonts w:ascii="Verdana" w:eastAsia="Times New Roman" w:hAnsi="Verdana" w:cs="Times New Roman"/>
           <w:lang w:val="en-GB"/>
         </w:rPr>
       </w:pPr>
@@ -247,9 +244,7 @@
         <w:shd w:val="clear" w:color="auto" w:fill="FFFFFF"/>
         <w:spacing w:after="0" w:line="240" w:lineRule="auto"/>
         <w:rPr>
-          <w:rFonts w:ascii="Times New Roman" w:eastAsia="Times New Roman" w:hAnsi="Times New Roman" w:cs="Times New Roman"/>
-          <w:sz w:val="24"/>
-          <w:szCs w:val="24"/>
+          <w:rFonts w:ascii="Verdana" w:eastAsia="Times New Roman" w:hAnsi="Verdana" w:cs="Times New Roman"/>
           <w:lang w:val="en-GB"/>
         </w:rPr>
       </w:pPr>
@@ -267,9 +262,7 @@
         <w:shd w:val="clear" w:color="auto" w:fill="FFFFFF"/>
         <w:spacing w:after="0" w:line="240" w:lineRule="auto"/>
         <w:rPr>
-          <w:rFonts w:ascii="Times New Roman" w:eastAsia="Times New Roman" w:hAnsi="Times New Roman" w:cs="Times New Roman"/>
-          <w:sz w:val="24"/>
-          <w:szCs w:val="24"/>
+          <w:rFonts w:ascii="Verdana" w:eastAsia="Times New Roman" w:hAnsi="Verdana" w:cs="Times New Roman"/>
           <w:lang w:val="en-GB"/>
         </w:rPr>
       </w:pPr>
@@ -287,37 +280,47 @@
         <w:shd w:val="clear" w:color="auto" w:fill="FFFFFF"/>
         <w:spacing w:after="0" w:line="240" w:lineRule="auto"/>
         <w:rPr>
-          <w:rFonts w:ascii="Times New Roman" w:eastAsia="Times New Roman" w:hAnsi="Times New Roman" w:cs="Times New Roman"/>
-          <w:sz w:val="24"/>
-          <w:szCs w:val="24"/>
-          <w:lang w:val="en-GB"/>
-        </w:rPr>
-      </w:pPr>
-      <w:r>
-        <w:rPr>
-          <w:rFonts w:ascii="Verdana" w:eastAsia="Times New Roman" w:hAnsi="Verdana" w:cs="Times New Roman"/>
-          <w:color w:val="000000"/>
-          <w:lang w:val="en-GB"/>
-        </w:rPr>
-        <w:t>The advent and uptake of high resolution in-lake automated water quality sensing technology together with new satellite platforms now enables a step-change in data availability that could be used for monitoring and forecasting of cyanobacteria (and algal) blooms in lake Victoria.</w:t>
-      </w:r>
-    </w:p>
-    <w:p>
-      <w:pPr>
-        <w:shd w:val="clear" w:color="auto" w:fill="FFFFFF"/>
-        <w:spacing w:after="0" w:line="240" w:lineRule="auto"/>
-        <w:rPr>
-          <w:rFonts w:ascii="Times New Roman" w:eastAsia="Times New Roman" w:hAnsi="Times New Roman" w:cs="Times New Roman"/>
-          <w:sz w:val="24"/>
-          <w:szCs w:val="24"/>
-          <w:lang w:val="en-GB"/>
-        </w:rPr>
-      </w:pPr>
-      <w:r>
-        <w:rPr>
-          <w:rFonts w:ascii="Times New Roman" w:eastAsia="Times New Roman" w:hAnsi="Times New Roman" w:cs="Times New Roman"/>
-          <w:sz w:val="24"/>
-          <w:szCs w:val="24"/>
+          <w:rFonts w:ascii="Verdana" w:eastAsia="Times New Roman" w:hAnsi="Verdana" w:cs="Times New Roman"/>
+          <w:lang w:val="en-GB"/>
+        </w:rPr>
+      </w:pPr>
+      <w:r>
+        <w:rPr>
+          <w:rFonts w:ascii="Verdana" w:eastAsia="Times New Roman" w:hAnsi="Verdana" w:cs="Times New Roman"/>
+          <w:color w:val="000000"/>
+          <w:lang w:val="en-GB"/>
+        </w:rPr>
+        <w:t xml:space="preserve">The advent and uptake of high resolution in-lake automated water quality sensing technology together with new satellite platforms now enables a step-change in data availability that could be used for monitoring and forecasting of cyanobacteria (and algal) blooms in </w:t>
+      </w:r>
+      <w:r>
+        <w:rPr>
+          <w:rFonts w:ascii="Verdana" w:eastAsia="Times New Roman" w:hAnsi="Verdana" w:cs="Times New Roman"/>
+          <w:color w:val="000000"/>
+          <w:lang w:val="en-GB"/>
+        </w:rPr>
+        <w:t>Lake Victoria</w:t>
+      </w:r>
+      <w:r>
+        <w:rPr>
+          <w:rFonts w:ascii="Verdana" w:eastAsia="Times New Roman" w:hAnsi="Verdana" w:cs="Times New Roman"/>
+          <w:color w:val="000000"/>
+          <w:lang w:val="en-GB"/>
+        </w:rPr>
+        <w:t>.</w:t>
+      </w:r>
+    </w:p>
+    <w:p>
+      <w:pPr>
+        <w:shd w:val="clear" w:color="auto" w:fill="FFFFFF"/>
+        <w:spacing w:after="0" w:line="240" w:lineRule="auto"/>
+        <w:rPr>
+          <w:rFonts w:ascii="Verdana" w:eastAsia="Times New Roman" w:hAnsi="Verdana" w:cs="Times New Roman"/>
+          <w:lang w:val="en-GB"/>
+        </w:rPr>
+      </w:pPr>
+      <w:r>
+        <w:rPr>
+          <w:rFonts w:ascii="Verdana" w:eastAsia="Times New Roman" w:hAnsi="Verdana" w:cs="Times New Roman"/>
           <w:lang w:val="en-GB"/>
         </w:rPr>
         <w:t> </w:t>
@@ -328,9 +331,7 @@
         <w:shd w:val="clear" w:color="auto" w:fill="FFFFFF"/>
         <w:spacing w:after="0" w:line="240" w:lineRule="auto"/>
         <w:rPr>
-          <w:rFonts w:ascii="Times New Roman" w:eastAsia="Times New Roman" w:hAnsi="Times New Roman" w:cs="Times New Roman"/>
-          <w:sz w:val="24"/>
-          <w:szCs w:val="24"/>
+          <w:rFonts w:ascii="Verdana" w:eastAsia="Times New Roman" w:hAnsi="Verdana" w:cs="Times New Roman"/>
           <w:lang w:val="en-GB"/>
         </w:rPr>
       </w:pPr>
@@ -348,17 +349,13 @@
         <w:shd w:val="clear" w:color="auto" w:fill="FFFFFF"/>
         <w:spacing w:after="0" w:line="240" w:lineRule="auto"/>
         <w:rPr>
-          <w:rFonts w:ascii="Times New Roman" w:eastAsia="Times New Roman" w:hAnsi="Times New Roman" w:cs="Times New Roman"/>
-          <w:sz w:val="24"/>
-          <w:szCs w:val="24"/>
-          <w:lang w:val="en-GB"/>
-        </w:rPr>
-      </w:pPr>
-      <w:r>
-        <w:rPr>
-          <w:rFonts w:ascii="Times New Roman" w:eastAsia="Times New Roman" w:hAnsi="Times New Roman" w:cs="Times New Roman"/>
-          <w:sz w:val="24"/>
-          <w:szCs w:val="24"/>
+          <w:rFonts w:ascii="Verdana" w:eastAsia="Times New Roman" w:hAnsi="Verdana" w:cs="Times New Roman"/>
+          <w:lang w:val="en-GB"/>
+        </w:rPr>
+      </w:pPr>
+      <w:r>
+        <w:rPr>
+          <w:rFonts w:ascii="Verdana" w:eastAsia="Times New Roman" w:hAnsi="Verdana" w:cs="Times New Roman"/>
           <w:lang w:val="en-GB"/>
         </w:rPr>
         <w:t> </w:t>
@@ -369,17 +366,13 @@
         <w:shd w:val="clear" w:color="auto" w:fill="FFFFFF"/>
         <w:spacing w:after="0" w:line="240" w:lineRule="auto"/>
         <w:rPr>
-          <w:rFonts w:ascii="Times New Roman" w:eastAsia="Times New Roman" w:hAnsi="Times New Roman" w:cs="Times New Roman"/>
-          <w:sz w:val="24"/>
-          <w:szCs w:val="24"/>
-          <w:lang w:val="en-GB"/>
-        </w:rPr>
-      </w:pPr>
-      <w:r>
-        <w:rPr>
-          <w:rFonts w:ascii="Times New Roman" w:eastAsia="Times New Roman" w:hAnsi="Times New Roman" w:cs="Times New Roman"/>
-          <w:sz w:val="24"/>
-          <w:szCs w:val="24"/>
+          <w:rFonts w:ascii="Verdana" w:eastAsia="Times New Roman" w:hAnsi="Verdana" w:cs="Times New Roman"/>
+          <w:lang w:val="en-GB"/>
+        </w:rPr>
+      </w:pPr>
+      <w:r>
+        <w:rPr>
+          <w:rFonts w:ascii="Verdana" w:eastAsia="Times New Roman" w:hAnsi="Verdana" w:cs="Times New Roman"/>
           <w:lang w:val="en-GB"/>
         </w:rPr>
         <w:t> </w:t>
@@ -389,14 +382,6 @@
       <w:pPr>
         <w:shd w:val="clear" w:color="auto" w:fill="FFFFFF"/>
         <w:spacing w:after="0" w:line="240" w:lineRule="auto"/>
-        <w:rPr>
-          <w:rFonts w:ascii="Times New Roman" w:eastAsia="Times New Roman" w:hAnsi="Times New Roman" w:cs="Times New Roman"/>
-          <w:sz w:val="24"/>
-          <w:szCs w:val="24"/>
-          <w:lang w:val="en-GB"/>
-        </w:rPr>
-      </w:pPr>
-      <w:r>
         <w:rPr>
           <w:rFonts w:ascii="Verdana" w:eastAsia="Times New Roman" w:hAnsi="Verdana" w:cs="Times New Roman"/>
           <w:b/>
@@ -405,19 +390,6 @@
           <w:u w:val="single"/>
           <w:lang w:val="en-GB"/>
         </w:rPr>
-        <w:t>3. Problem Statement</w:t>
-      </w:r>
-    </w:p>
-    <w:p>
-      <w:pPr>
-        <w:shd w:val="clear" w:color="auto" w:fill="FFFFFF"/>
-        <w:spacing w:after="0" w:line="240" w:lineRule="auto"/>
-        <w:rPr>
-          <w:rFonts w:ascii="Times New Roman" w:eastAsia="Times New Roman" w:hAnsi="Times New Roman" w:cs="Times New Roman"/>
-          <w:sz w:val="24"/>
-          <w:szCs w:val="24"/>
-          <w:lang w:val="en-GB"/>
-        </w:rPr>
       </w:pPr>
       <w:r>
         <w:rPr>
@@ -428,20 +400,8 @@
           <w:u w:val="single"/>
           <w:lang w:val="en-GB"/>
         </w:rPr>
-        <w:t> </w:t>
-      </w:r>
-    </w:p>
-    <w:p>
-      <w:pPr>
-        <w:shd w:val="clear" w:color="auto" w:fill="FFFFFF"/>
-        <w:spacing w:after="0" w:line="240" w:lineRule="auto"/>
-        <w:rPr>
-          <w:rFonts w:ascii="Times New Roman" w:eastAsia="Times New Roman" w:hAnsi="Times New Roman" w:cs="Times New Roman"/>
-          <w:sz w:val="24"/>
-          <w:szCs w:val="24"/>
-          <w:lang w:val="en-GB"/>
-        </w:rPr>
-      </w:pPr>
+        <w:t>3.</w:t>
+      </w:r>
       <w:r>
         <w:rPr>
           <w:rFonts w:ascii="Verdana" w:eastAsia="Times New Roman" w:hAnsi="Verdana" w:cs="Times New Roman"/>
@@ -451,6 +411,69 @@
           <w:u w:val="single"/>
           <w:lang w:val="en-GB"/>
         </w:rPr>
+        <w:t>Motivation and</w:t>
+      </w:r>
+      <w:r>
+        <w:rPr>
+          <w:rFonts w:ascii="Verdana" w:eastAsia="Times New Roman" w:hAnsi="Verdana" w:cs="Times New Roman"/>
+          <w:b/>
+          <w:bCs/>
+          <w:color w:val="000000"/>
+          <w:u w:val="single"/>
+          <w:lang w:val="en-GB"/>
+        </w:rPr>
+        <w:t xml:space="preserve"> Problem Statement</w:t>
+      </w:r>
+    </w:p>
+    <w:p>
+      <w:pPr>
+        <w:shd w:val="clear" w:color="auto" w:fill="FFFFFF"/>
+        <w:spacing w:after="0" w:line="240" w:lineRule="auto"/>
+        <w:rPr>
+          <w:rFonts w:ascii="Verdana" w:eastAsia="Times New Roman" w:hAnsi="Verdana" w:cs="Times New Roman"/>
+          <w:lang w:val="en-GB"/>
+        </w:rPr>
+      </w:pPr>
+    </w:p>
+    <w:p>
+      <w:pPr>
+        <w:shd w:val="clear" w:color="auto" w:fill="FFFFFF"/>
+        <w:spacing w:after="0" w:line="240" w:lineRule="auto"/>
+        <w:rPr>
+          <w:rFonts w:ascii="Verdana" w:eastAsia="Times New Roman" w:hAnsi="Verdana" w:cs="Times New Roman"/>
+          <w:lang w:val="en-GB"/>
+        </w:rPr>
+      </w:pPr>
+      <w:r>
+        <w:rPr>
+          <w:rFonts w:ascii="Verdana" w:eastAsia="Times New Roman" w:hAnsi="Verdana" w:cs="Times New Roman"/>
+          <w:b/>
+          <w:bCs/>
+          <w:color w:val="000000"/>
+          <w:u w:val="single"/>
+          <w:lang w:val="en-GB"/>
+        </w:rPr>
+        <w:t> </w:t>
+      </w:r>
+    </w:p>
+    <w:p>
+      <w:pPr>
+        <w:shd w:val="clear" w:color="auto" w:fill="FFFFFF"/>
+        <w:spacing w:after="0" w:line="240" w:lineRule="auto"/>
+        <w:rPr>
+          <w:rFonts w:ascii="Verdana" w:eastAsia="Times New Roman" w:hAnsi="Verdana" w:cs="Times New Roman"/>
+          <w:lang w:val="en-GB"/>
+        </w:rPr>
+      </w:pPr>
+      <w:r>
+        <w:rPr>
+          <w:rFonts w:ascii="Verdana" w:eastAsia="Times New Roman" w:hAnsi="Verdana" w:cs="Times New Roman"/>
+          <w:b/>
+          <w:bCs/>
+          <w:color w:val="000000"/>
+          <w:u w:val="single"/>
+          <w:lang w:val="en-GB"/>
+        </w:rPr>
         <w:t>4. Objectives</w:t>
       </w:r>
     </w:p>
@@ -458,9 +481,7 @@
       <w:pPr>
         <w:spacing w:after="0" w:line="240" w:lineRule="auto"/>
         <w:rPr>
-          <w:rFonts w:ascii="Times New Roman" w:eastAsia="Times New Roman" w:hAnsi="Times New Roman" w:cs="Times New Roman"/>
-          <w:sz w:val="24"/>
-          <w:szCs w:val="24"/>
+          <w:rFonts w:ascii="Verdana" w:eastAsia="Times New Roman" w:hAnsi="Verdana" w:cs="Times New Roman"/>
           <w:lang w:val="en-GB"/>
         </w:rPr>
       </w:pPr>
@@ -472,7 +493,6 @@
         </w:rPr>
         <w:t xml:space="preserve">In order to attempt to address United Nations SDGs 3(good health &amp; wellbeing) &amp; </w:t>
       </w:r>
-      <w:proofErr w:type="gramStart"/>
       <w:r>
         <w:rPr>
           <w:rFonts w:ascii="Verdana" w:eastAsia="Times New Roman" w:hAnsi="Verdana" w:cs="Times New Roman"/>
@@ -483,17 +503,16 @@
       </w:r>
       <w:r>
         <w:rPr>
-          <w:rFonts w:ascii="Arial" w:eastAsia="Times New Roman" w:hAnsi="Arial" w:cs="Times New Roman"/>
+          <w:rFonts w:ascii="Verdana" w:eastAsia="Times New Roman" w:hAnsi="Verdana" w:cs="Times New Roman"/>
           <w:color w:val="000000"/>
           <w:shd w:val="clear" w:color="auto" w:fill="FFFFFF"/>
           <w:lang w:val="en-GB"/>
         </w:rPr>
-        <w:t xml:space="preserve"> Life</w:t>
-      </w:r>
-      <w:proofErr w:type="gramEnd"/>
-      <w:r>
-        <w:rPr>
-          <w:rFonts w:ascii="Arial" w:eastAsia="Times New Roman" w:hAnsi="Arial" w:cs="Times New Roman"/>
+        <w:t>Life</w:t>
+      </w:r>
+      <w:r>
+        <w:rPr>
+          <w:rFonts w:ascii="Verdana" w:eastAsia="Times New Roman" w:hAnsi="Verdana" w:cs="Times New Roman"/>
           <w:color w:val="000000"/>
           <w:shd w:val="clear" w:color="auto" w:fill="FFFFFF"/>
           <w:lang w:val="en-GB"/>
@@ -513,17 +532,13 @@
       <w:pPr>
         <w:spacing w:after="0" w:line="240" w:lineRule="auto"/>
         <w:rPr>
-          <w:rFonts w:ascii="Times New Roman" w:eastAsia="Times New Roman" w:hAnsi="Times New Roman" w:cs="Times New Roman"/>
-          <w:sz w:val="24"/>
-          <w:szCs w:val="24"/>
-          <w:lang w:val="en-GB"/>
-        </w:rPr>
-      </w:pPr>
-      <w:r>
-        <w:rPr>
-          <w:rFonts w:ascii="Times New Roman" w:eastAsia="Times New Roman" w:hAnsi="Times New Roman" w:cs="Times New Roman"/>
-          <w:sz w:val="24"/>
-          <w:szCs w:val="24"/>
+          <w:rFonts w:ascii="Verdana" w:eastAsia="Times New Roman" w:hAnsi="Verdana" w:cs="Times New Roman"/>
+          <w:lang w:val="en-GB"/>
+        </w:rPr>
+      </w:pPr>
+      <w:r>
+        <w:rPr>
+          <w:rFonts w:ascii="Verdana" w:eastAsia="Times New Roman" w:hAnsi="Verdana" w:cs="Times New Roman"/>
           <w:lang w:val="en-GB"/>
         </w:rPr>
         <w:br/>
@@ -539,7 +554,7 @@
         <w:ind w:left="560"/>
         <w:textAlignment w:val="baseline"/>
         <w:rPr>
-          <w:rFonts w:ascii="Arial" w:eastAsia="Times New Roman" w:hAnsi="Arial" w:cs="Times New Roman"/>
+          <w:rFonts w:ascii="Verdana" w:eastAsia="Times New Roman" w:hAnsi="Verdana" w:cs="Times New Roman"/>
           <w:color w:val="000000"/>
           <w:lang w:val="en-GB"/>
         </w:rPr>
@@ -563,17 +578,18 @@
         <w:ind w:left="560"/>
         <w:textAlignment w:val="baseline"/>
         <w:rPr>
-          <w:rFonts w:ascii="Arial" w:eastAsia="Times New Roman" w:hAnsi="Arial" w:cs="Times New Roman"/>
-          <w:color w:val="000000"/>
-          <w:lang w:val="en-GB"/>
-        </w:rPr>
-      </w:pPr>
-      <w:r>
-        <w:rPr>
-          <w:rFonts w:ascii="Verdana" w:eastAsia="Times New Roman" w:hAnsi="Verdana" w:cs="Times New Roman"/>
-          <w:color w:val="000000"/>
-          <w:lang w:val="en-GB"/>
-        </w:rPr>
+          <w:rFonts w:ascii="Verdana" w:eastAsia="Times New Roman" w:hAnsi="Verdana" w:cs="Times New Roman"/>
+          <w:color w:val="000000"/>
+          <w:lang w:val="en-GB"/>
+        </w:rPr>
+      </w:pPr>
+      <w:r>
+        <w:rPr>
+          <w:rFonts w:ascii="Verdana" w:eastAsia="Times New Roman" w:hAnsi="Verdana" w:cs="Times New Roman"/>
+          <w:color w:val="000000"/>
+          <w:lang w:val="en-GB"/>
+        </w:rPr>
+        <w:lastRenderedPageBreak/>
         <w:t>To Predict occurrence of cyanobacterial and Harmful algal blooms in the Selected Lake.</w:t>
       </w:r>
     </w:p>
@@ -587,18 +603,17 @@
         <w:ind w:left="560"/>
         <w:textAlignment w:val="baseline"/>
         <w:rPr>
-          <w:rFonts w:ascii="Arial" w:eastAsia="Times New Roman" w:hAnsi="Arial" w:cs="Times New Roman"/>
-          <w:color w:val="000000"/>
-          <w:lang w:val="en-GB"/>
-        </w:rPr>
-      </w:pPr>
-      <w:r>
-        <w:rPr>
-          <w:rFonts w:ascii="Verdana" w:eastAsia="Times New Roman" w:hAnsi="Verdana" w:cs="Times New Roman"/>
-          <w:color w:val="000000"/>
-          <w:lang w:val="en-GB"/>
-        </w:rPr>
-        <w:lastRenderedPageBreak/>
+          <w:rFonts w:ascii="Verdana" w:eastAsia="Times New Roman" w:hAnsi="Verdana" w:cs="Times New Roman"/>
+          <w:color w:val="000000"/>
+          <w:lang w:val="en-GB"/>
+        </w:rPr>
+      </w:pPr>
+      <w:r>
+        <w:rPr>
+          <w:rFonts w:ascii="Verdana" w:eastAsia="Times New Roman" w:hAnsi="Verdana" w:cs="Times New Roman"/>
+          <w:color w:val="000000"/>
+          <w:lang w:val="en-GB"/>
+        </w:rPr>
         <w:t xml:space="preserve">To associate Automated Internet of Things (IoT) </w:t>
       </w:r>
       <w:r>
@@ -667,9 +682,7 @@
         <w:shd w:val="clear" w:color="auto" w:fill="FFFFFF"/>
         <w:spacing w:before="240" w:after="0" w:line="240" w:lineRule="auto"/>
         <w:rPr>
-          <w:rFonts w:ascii="Times New Roman" w:eastAsia="Times New Roman" w:hAnsi="Times New Roman" w:cs="Times New Roman"/>
-          <w:sz w:val="24"/>
-          <w:szCs w:val="24"/>
+          <w:rFonts w:ascii="Verdana" w:eastAsia="Times New Roman" w:hAnsi="Verdana" w:cs="Times New Roman"/>
           <w:lang w:val="en-GB"/>
         </w:rPr>
       </w:pPr>
@@ -690,9 +703,7 @@
         <w:shd w:val="clear" w:color="auto" w:fill="FFFFFF"/>
         <w:spacing w:after="0" w:line="240" w:lineRule="auto"/>
         <w:rPr>
-          <w:rFonts w:ascii="Times New Roman" w:eastAsia="Times New Roman" w:hAnsi="Times New Roman" w:cs="Times New Roman"/>
-          <w:sz w:val="24"/>
-          <w:szCs w:val="24"/>
+          <w:rFonts w:ascii="Verdana" w:eastAsia="Times New Roman" w:hAnsi="Verdana" w:cs="Times New Roman"/>
           <w:lang w:val="en-GB"/>
         </w:rPr>
       </w:pPr>
@@ -713,14 +724,6 @@
         <w:shd w:val="clear" w:color="auto" w:fill="FFFFFF"/>
         <w:spacing w:after="0" w:line="240" w:lineRule="auto"/>
         <w:rPr>
-          <w:rFonts w:ascii="Times New Roman" w:eastAsia="Times New Roman" w:hAnsi="Times New Roman" w:cs="Times New Roman"/>
-          <w:sz w:val="24"/>
-          <w:szCs w:val="24"/>
-          <w:lang w:val="en-GB"/>
-        </w:rPr>
-      </w:pPr>
-      <w:r>
-        <w:rPr>
           <w:rFonts w:ascii="Verdana" w:eastAsia="Times New Roman" w:hAnsi="Verdana" w:cs="Times New Roman"/>
           <w:b/>
           <w:bCs/>
@@ -728,17 +731,24 @@
           <w:u w:val="single"/>
           <w:lang w:val="en-GB"/>
         </w:rPr>
-        <w:t> </w:t>
-      </w:r>
-    </w:p>
-    <w:p>
-      <w:pPr>
-        <w:shd w:val="clear" w:color="auto" w:fill="FFFFFF"/>
-        <w:spacing w:after="0" w:line="240" w:lineRule="auto"/>
-        <w:rPr>
-          <w:rFonts w:ascii="Times New Roman" w:eastAsia="Times New Roman" w:hAnsi="Times New Roman" w:cs="Times New Roman"/>
-          <w:sz w:val="24"/>
-          <w:szCs w:val="24"/>
+      </w:pPr>
+    </w:p>
+    <w:p>
+      <w:pPr>
+        <w:shd w:val="clear" w:color="auto" w:fill="FFFFFF"/>
+        <w:spacing w:after="0" w:line="240" w:lineRule="auto"/>
+        <w:rPr>
+          <w:rFonts w:ascii="Verdana" w:eastAsia="Times New Roman" w:hAnsi="Verdana" w:cs="Times New Roman"/>
+          <w:lang w:val="en-GB"/>
+        </w:rPr>
+      </w:pPr>
+    </w:p>
+    <w:p>
+      <w:pPr>
+        <w:shd w:val="clear" w:color="auto" w:fill="FFFFFF"/>
+        <w:spacing w:after="0" w:line="240" w:lineRule="auto"/>
+        <w:rPr>
+          <w:rFonts w:ascii="Verdana" w:eastAsia="Times New Roman" w:hAnsi="Verdana" w:cs="Times New Roman"/>
           <w:lang w:val="en-GB"/>
         </w:rPr>
       </w:pPr>
@@ -759,9 +769,7 @@
         <w:shd w:val="clear" w:color="auto" w:fill="FFFFFF"/>
         <w:spacing w:after="0" w:line="240" w:lineRule="auto"/>
         <w:rPr>
-          <w:rFonts w:ascii="Times New Roman" w:eastAsia="Times New Roman" w:hAnsi="Times New Roman" w:cs="Times New Roman"/>
-          <w:sz w:val="24"/>
-          <w:szCs w:val="24"/>
+          <w:rFonts w:ascii="Verdana" w:eastAsia="Times New Roman" w:hAnsi="Verdana" w:cs="Times New Roman"/>
           <w:lang w:val="en-GB"/>
         </w:rPr>
       </w:pPr>
@@ -779,17 +787,13 @@
         <w:shd w:val="clear" w:color="auto" w:fill="FFFFFF"/>
         <w:spacing w:after="0" w:line="240" w:lineRule="auto"/>
         <w:rPr>
-          <w:rFonts w:ascii="Times New Roman" w:eastAsia="Times New Roman" w:hAnsi="Times New Roman" w:cs="Times New Roman"/>
-          <w:sz w:val="24"/>
-          <w:szCs w:val="24"/>
-          <w:lang w:val="en-GB"/>
-        </w:rPr>
-      </w:pPr>
-      <w:r>
-        <w:rPr>
-          <w:rFonts w:ascii="Times New Roman" w:eastAsia="Times New Roman" w:hAnsi="Times New Roman" w:cs="Times New Roman"/>
-          <w:sz w:val="24"/>
-          <w:szCs w:val="24"/>
+          <w:rFonts w:ascii="Verdana" w:eastAsia="Times New Roman" w:hAnsi="Verdana" w:cs="Times New Roman"/>
+          <w:lang w:val="en-GB"/>
+        </w:rPr>
+      </w:pPr>
+      <w:r>
+        <w:rPr>
+          <w:rFonts w:ascii="Verdana" w:eastAsia="Times New Roman" w:hAnsi="Verdana" w:cs="Times New Roman"/>
           <w:lang w:val="en-GB"/>
         </w:rPr>
         <w:t> </w:t>
@@ -800,9 +804,7 @@
         <w:shd w:val="clear" w:color="auto" w:fill="FFFFFF"/>
         <w:spacing w:after="0" w:line="240" w:lineRule="auto"/>
         <w:rPr>
-          <w:rFonts w:ascii="Times New Roman" w:eastAsia="Times New Roman" w:hAnsi="Times New Roman" w:cs="Times New Roman"/>
-          <w:sz w:val="24"/>
-          <w:szCs w:val="24"/>
+          <w:rFonts w:ascii="Verdana" w:eastAsia="Times New Roman" w:hAnsi="Verdana" w:cs="Times New Roman"/>
           <w:lang w:val="en-GB"/>
         </w:rPr>
       </w:pPr>
@@ -814,16 +816,14 @@
         </w:rPr>
         <w:t xml:space="preserve">The project idea intends to aggregate Earth Observation Remote Sensing data from Google Earth Engine cloud platform to extract and </w:t>
       </w:r>
-      <w:proofErr w:type="spellStart"/>
-      <w:r>
-        <w:rPr>
-          <w:rFonts w:ascii="Verdana" w:eastAsia="Times New Roman" w:hAnsi="Verdana" w:cs="Times New Roman"/>
-          <w:color w:val="000000"/>
-          <w:lang w:val="en-GB"/>
-        </w:rPr>
-        <w:t>analyze</w:t>
-      </w:r>
-      <w:proofErr w:type="spellEnd"/>
+      <w:r>
+        <w:rPr>
+          <w:rFonts w:ascii="Verdana" w:eastAsia="Times New Roman" w:hAnsi="Verdana" w:cs="Times New Roman"/>
+          <w:color w:val="000000"/>
+          <w:lang w:val="en-GB"/>
+        </w:rPr>
+        <w:t>analyse</w:t>
+      </w:r>
       <w:r>
         <w:rPr>
           <w:rFonts w:ascii="Verdana" w:eastAsia="Times New Roman" w:hAnsi="Verdana" w:cs="Times New Roman"/>
@@ -839,18 +839,14 @@
         <w:spacing w:after="0" w:line="240" w:lineRule="auto"/>
         <w:jc w:val="both"/>
         <w:rPr>
-          <w:rFonts w:ascii="Times New Roman" w:eastAsia="Times New Roman" w:hAnsi="Times New Roman" w:cs="Times New Roman"/>
-          <w:sz w:val="24"/>
-          <w:szCs w:val="24"/>
-          <w:lang w:val="en-GB"/>
-        </w:rPr>
-      </w:pPr>
-      <w:r>
-        <w:rPr>
-          <w:rFonts w:ascii="Arial" w:eastAsia="Times New Roman" w:hAnsi="Arial" w:cs="Times New Roman"/>
-          <w:color w:val="000000"/>
-          <w:sz w:val="20"/>
-          <w:szCs w:val="20"/>
+          <w:rFonts w:ascii="Verdana" w:eastAsia="Times New Roman" w:hAnsi="Verdana" w:cs="Times New Roman"/>
+          <w:lang w:val="en-GB"/>
+        </w:rPr>
+      </w:pPr>
+      <w:r>
+        <w:rPr>
+          <w:rFonts w:ascii="Verdana" w:eastAsia="Times New Roman" w:hAnsi="Verdana" w:cs="Times New Roman"/>
+          <w:color w:val="000000"/>
           <w:u w:val="single"/>
           <w:lang w:val="en-GB"/>
         </w:rPr>
@@ -863,18 +859,14 @@
         <w:spacing w:after="240" w:line="240" w:lineRule="auto"/>
         <w:jc w:val="both"/>
         <w:rPr>
-          <w:rFonts w:ascii="Times New Roman" w:eastAsia="Times New Roman" w:hAnsi="Times New Roman" w:cs="Times New Roman"/>
-          <w:sz w:val="24"/>
-          <w:szCs w:val="24"/>
-          <w:lang w:val="en-GB"/>
-        </w:rPr>
-      </w:pPr>
-      <w:r>
-        <w:rPr>
-          <w:rFonts w:ascii="Arial" w:eastAsia="Times New Roman" w:hAnsi="Arial" w:cs="Times New Roman"/>
-          <w:color w:val="000000"/>
-          <w:sz w:val="20"/>
-          <w:szCs w:val="20"/>
+          <w:rFonts w:ascii="Verdana" w:eastAsia="Times New Roman" w:hAnsi="Verdana" w:cs="Times New Roman"/>
+          <w:lang w:val="en-GB"/>
+        </w:rPr>
+      </w:pPr>
+      <w:r>
+        <w:rPr>
+          <w:rFonts w:ascii="Verdana" w:eastAsia="Times New Roman" w:hAnsi="Verdana" w:cs="Times New Roman"/>
+          <w:color w:val="000000"/>
           <w:lang w:val="en-GB"/>
         </w:rPr>
         <w:t>1. Ecological water quality parameters including:</w:t>
@@ -887,48 +879,30 @@
         <w:ind w:left="720" w:hanging="360"/>
         <w:jc w:val="both"/>
         <w:rPr>
-          <w:rFonts w:ascii="Times New Roman" w:eastAsia="Times New Roman" w:hAnsi="Times New Roman" w:cs="Times New Roman"/>
-          <w:sz w:val="24"/>
-          <w:szCs w:val="24"/>
-          <w:lang w:val="en-GB"/>
-        </w:rPr>
-      </w:pPr>
-      <w:r>
-        <w:rPr>
-          <w:rFonts w:ascii="Arial" w:eastAsia="Times New Roman" w:hAnsi="Arial" w:cs="Times New Roman"/>
-          <w:color w:val="000000"/>
-          <w:sz w:val="20"/>
-          <w:szCs w:val="20"/>
-          <w:lang w:val="en-GB"/>
-        </w:rPr>
-        <w:t>●</w:t>
-      </w:r>
-      <w:r>
-        <w:rPr>
-          <w:rFonts w:ascii="Times New Roman" w:eastAsia="Times New Roman" w:hAnsi="Times New Roman" w:cs="Times New Roman"/>
-          <w:color w:val="000000"/>
-          <w:sz w:val="14"/>
-          <w:szCs w:val="14"/>
-          <w:lang w:val="en-GB"/>
-        </w:rPr>
-        <w:t xml:space="preserve">  </w:t>
-      </w:r>
-      <w:r>
-        <w:rPr>
-          <w:rFonts w:ascii="Times New Roman" w:eastAsia="Times New Roman" w:hAnsi="Times New Roman" w:cs="Times New Roman"/>
-          <w:color w:val="000000"/>
-          <w:sz w:val="14"/>
-          <w:szCs w:val="14"/>
+          <w:rFonts w:ascii="Verdana" w:eastAsia="Times New Roman" w:hAnsi="Verdana" w:cs="Times New Roman"/>
+          <w:lang w:val="en-GB"/>
+        </w:rPr>
+      </w:pPr>
+      <w:r>
+        <w:rPr>
+          <w:rFonts w:ascii="Verdana" w:eastAsia="Times New Roman" w:hAnsi="Verdana" w:cs="Times New Roman"/>
+          <w:color w:val="000000"/>
+          <w:lang w:val="en-GB"/>
+        </w:rPr>
+        <w:t xml:space="preserve">● </w:t>
+      </w:r>
+      <w:r>
+        <w:rPr>
+          <w:rFonts w:ascii="Verdana" w:eastAsia="Times New Roman" w:hAnsi="Verdana" w:cs="Times New Roman"/>
+          <w:color w:val="000000"/>
           <w:lang w:val="en-GB"/>
         </w:rPr>
         <w:tab/>
       </w:r>
       <w:r>
         <w:rPr>
-          <w:rFonts w:ascii="Arial" w:eastAsia="Times New Roman" w:hAnsi="Arial" w:cs="Times New Roman"/>
-          <w:color w:val="000000"/>
-          <w:sz w:val="20"/>
-          <w:szCs w:val="20"/>
+          <w:rFonts w:ascii="Verdana" w:eastAsia="Times New Roman" w:hAnsi="Verdana" w:cs="Times New Roman"/>
+          <w:color w:val="000000"/>
           <w:lang w:val="en-GB"/>
         </w:rPr>
         <w:t>Chlorophyll-a surface concentration</w:t>
@@ -941,48 +915,30 @@
         <w:ind w:left="720" w:hanging="360"/>
         <w:jc w:val="both"/>
         <w:rPr>
-          <w:rFonts w:ascii="Times New Roman" w:eastAsia="Times New Roman" w:hAnsi="Times New Roman" w:cs="Times New Roman"/>
-          <w:sz w:val="24"/>
-          <w:szCs w:val="24"/>
-          <w:lang w:val="en-GB"/>
-        </w:rPr>
-      </w:pPr>
-      <w:r>
-        <w:rPr>
-          <w:rFonts w:ascii="Arial" w:eastAsia="Times New Roman" w:hAnsi="Arial" w:cs="Times New Roman"/>
-          <w:color w:val="000000"/>
-          <w:sz w:val="20"/>
-          <w:szCs w:val="20"/>
-          <w:lang w:val="en-GB"/>
-        </w:rPr>
-        <w:t>●</w:t>
-      </w:r>
-      <w:r>
-        <w:rPr>
-          <w:rFonts w:ascii="Times New Roman" w:eastAsia="Times New Roman" w:hAnsi="Times New Roman" w:cs="Times New Roman"/>
-          <w:color w:val="000000"/>
-          <w:sz w:val="14"/>
-          <w:szCs w:val="14"/>
-          <w:lang w:val="en-GB"/>
-        </w:rPr>
-        <w:t xml:space="preserve">  </w:t>
-      </w:r>
-      <w:r>
-        <w:rPr>
-          <w:rFonts w:ascii="Times New Roman" w:eastAsia="Times New Roman" w:hAnsi="Times New Roman" w:cs="Times New Roman"/>
-          <w:color w:val="000000"/>
-          <w:sz w:val="14"/>
-          <w:szCs w:val="14"/>
+          <w:rFonts w:ascii="Verdana" w:eastAsia="Times New Roman" w:hAnsi="Verdana" w:cs="Times New Roman"/>
+          <w:lang w:val="en-GB"/>
+        </w:rPr>
+      </w:pPr>
+      <w:r>
+        <w:rPr>
+          <w:rFonts w:ascii="Verdana" w:eastAsia="Times New Roman" w:hAnsi="Verdana" w:cs="Times New Roman"/>
+          <w:color w:val="000000"/>
+          <w:lang w:val="en-GB"/>
+        </w:rPr>
+        <w:t xml:space="preserve">● </w:t>
+      </w:r>
+      <w:r>
+        <w:rPr>
+          <w:rFonts w:ascii="Verdana" w:eastAsia="Times New Roman" w:hAnsi="Verdana" w:cs="Times New Roman"/>
+          <w:color w:val="000000"/>
           <w:lang w:val="en-GB"/>
         </w:rPr>
         <w:tab/>
       </w:r>
       <w:r>
         <w:rPr>
-          <w:rFonts w:ascii="Arial" w:eastAsia="Times New Roman" w:hAnsi="Arial" w:cs="Times New Roman"/>
-          <w:color w:val="000000"/>
-          <w:sz w:val="20"/>
-          <w:szCs w:val="20"/>
+          <w:rFonts w:ascii="Verdana" w:eastAsia="Times New Roman" w:hAnsi="Verdana" w:cs="Times New Roman"/>
+          <w:color w:val="000000"/>
           <w:lang w:val="en-GB"/>
         </w:rPr>
         <w:t>Suspended Particulate Matter (SPM)</w:t>
@@ -995,48 +951,30 @@
         <w:ind w:left="720" w:hanging="360"/>
         <w:jc w:val="both"/>
         <w:rPr>
-          <w:rFonts w:ascii="Times New Roman" w:eastAsia="Times New Roman" w:hAnsi="Times New Roman" w:cs="Times New Roman"/>
-          <w:sz w:val="24"/>
-          <w:szCs w:val="24"/>
-          <w:lang w:val="en-GB"/>
-        </w:rPr>
-      </w:pPr>
-      <w:r>
-        <w:rPr>
-          <w:rFonts w:ascii="Arial" w:eastAsia="Times New Roman" w:hAnsi="Arial" w:cs="Times New Roman"/>
-          <w:color w:val="000000"/>
-          <w:sz w:val="20"/>
-          <w:szCs w:val="20"/>
-          <w:lang w:val="en-GB"/>
-        </w:rPr>
-        <w:t>●</w:t>
-      </w:r>
-      <w:r>
-        <w:rPr>
-          <w:rFonts w:ascii="Times New Roman" w:eastAsia="Times New Roman" w:hAnsi="Times New Roman" w:cs="Times New Roman"/>
-          <w:color w:val="000000"/>
-          <w:sz w:val="14"/>
-          <w:szCs w:val="14"/>
-          <w:lang w:val="en-GB"/>
-        </w:rPr>
-        <w:t xml:space="preserve">  </w:t>
-      </w:r>
-      <w:r>
-        <w:rPr>
-          <w:rFonts w:ascii="Times New Roman" w:eastAsia="Times New Roman" w:hAnsi="Times New Roman" w:cs="Times New Roman"/>
-          <w:color w:val="000000"/>
-          <w:sz w:val="14"/>
-          <w:szCs w:val="14"/>
+          <w:rFonts w:ascii="Verdana" w:eastAsia="Times New Roman" w:hAnsi="Verdana" w:cs="Times New Roman"/>
+          <w:lang w:val="en-GB"/>
+        </w:rPr>
+      </w:pPr>
+      <w:r>
+        <w:rPr>
+          <w:rFonts w:ascii="Verdana" w:eastAsia="Times New Roman" w:hAnsi="Verdana" w:cs="Times New Roman"/>
+          <w:color w:val="000000"/>
+          <w:lang w:val="en-GB"/>
+        </w:rPr>
+        <w:t xml:space="preserve">● </w:t>
+      </w:r>
+      <w:r>
+        <w:rPr>
+          <w:rFonts w:ascii="Verdana" w:eastAsia="Times New Roman" w:hAnsi="Verdana" w:cs="Times New Roman"/>
+          <w:color w:val="000000"/>
           <w:lang w:val="en-GB"/>
         </w:rPr>
         <w:tab/>
       </w:r>
       <w:r>
         <w:rPr>
-          <w:rFonts w:ascii="Arial" w:eastAsia="Times New Roman" w:hAnsi="Arial" w:cs="Times New Roman"/>
-          <w:color w:val="000000"/>
-          <w:sz w:val="20"/>
-          <w:szCs w:val="20"/>
+          <w:rFonts w:ascii="Verdana" w:eastAsia="Times New Roman" w:hAnsi="Verdana" w:cs="Times New Roman"/>
+          <w:color w:val="000000"/>
           <w:lang w:val="en-GB"/>
         </w:rPr>
         <w:t>Lake Surface Temperature (LST)</w:t>
@@ -1048,18 +986,14 @@
         <w:spacing w:before="240" w:after="0" w:line="240" w:lineRule="auto"/>
         <w:jc w:val="both"/>
         <w:rPr>
-          <w:rFonts w:ascii="Times New Roman" w:eastAsia="Times New Roman" w:hAnsi="Times New Roman" w:cs="Times New Roman"/>
-          <w:sz w:val="24"/>
-          <w:szCs w:val="24"/>
-          <w:lang w:val="en-GB"/>
-        </w:rPr>
-      </w:pPr>
-      <w:r>
-        <w:rPr>
-          <w:rFonts w:ascii="Arial" w:eastAsia="Times New Roman" w:hAnsi="Arial" w:cs="Times New Roman"/>
-          <w:color w:val="000000"/>
-          <w:sz w:val="20"/>
-          <w:szCs w:val="20"/>
+          <w:rFonts w:ascii="Verdana" w:eastAsia="Times New Roman" w:hAnsi="Verdana" w:cs="Times New Roman"/>
+          <w:lang w:val="en-GB"/>
+        </w:rPr>
+      </w:pPr>
+      <w:r>
+        <w:rPr>
+          <w:rFonts w:ascii="Verdana" w:eastAsia="Times New Roman" w:hAnsi="Verdana" w:cs="Times New Roman"/>
+          <w:color w:val="000000"/>
           <w:lang w:val="en-GB"/>
         </w:rPr>
         <w:t>2. Sustainability indexes (evolution of land cover - land use (1990 - 2020), evolution of pollution release into the lake due to demographic pressure</w:t>
@@ -1071,31 +1005,41 @@
         <w:spacing w:after="0" w:line="240" w:lineRule="auto"/>
         <w:jc w:val="both"/>
         <w:rPr>
-          <w:rFonts w:ascii="Times New Roman" w:eastAsia="Times New Roman" w:hAnsi="Times New Roman" w:cs="Times New Roman"/>
-          <w:sz w:val="24"/>
-          <w:szCs w:val="24"/>
-          <w:lang w:val="en-GB"/>
-        </w:rPr>
-      </w:pPr>
-      <w:r>
-        <w:rPr>
-          <w:rFonts w:ascii="Arial" w:eastAsia="Times New Roman" w:hAnsi="Arial" w:cs="Times New Roman"/>
-          <w:color w:val="000000"/>
-          <w:sz w:val="20"/>
-          <w:szCs w:val="20"/>
-          <w:lang w:val="en-GB"/>
-        </w:rPr>
-        <w:t>3. Time series (Long Short Term Memory) of meteorological observations.</w:t>
-      </w:r>
-    </w:p>
-    <w:p>
-      <w:pPr>
-        <w:shd w:val="clear" w:color="auto" w:fill="FFFFFF"/>
-        <w:spacing w:after="0" w:line="240" w:lineRule="auto"/>
-        <w:rPr>
-          <w:rFonts w:ascii="Times New Roman" w:eastAsia="Times New Roman" w:hAnsi="Times New Roman" w:cs="Times New Roman"/>
-          <w:sz w:val="24"/>
-          <w:szCs w:val="24"/>
+          <w:rFonts w:ascii="Verdana" w:eastAsia="Times New Roman" w:hAnsi="Verdana" w:cs="Times New Roman"/>
+          <w:lang w:val="en-GB"/>
+        </w:rPr>
+      </w:pPr>
+      <w:r>
+        <w:rPr>
+          <w:rFonts w:ascii="Verdana" w:eastAsia="Times New Roman" w:hAnsi="Verdana" w:cs="Times New Roman"/>
+          <w:color w:val="000000"/>
+          <w:lang w:val="en-GB"/>
+        </w:rPr>
+        <w:t xml:space="preserve">3. Time series (Long </w:t>
+      </w:r>
+      <w:r>
+        <w:rPr>
+          <w:rFonts w:ascii="Verdana" w:eastAsia="Times New Roman" w:hAnsi="Verdana" w:cs="Times New Roman"/>
+          <w:color w:val="000000"/>
+          <w:lang w:val="en-GB"/>
+        </w:rPr>
+        <w:t>Short-Term</w:t>
+      </w:r>
+      <w:r>
+        <w:rPr>
+          <w:rFonts w:ascii="Verdana" w:eastAsia="Times New Roman" w:hAnsi="Verdana" w:cs="Times New Roman"/>
+          <w:color w:val="000000"/>
+          <w:lang w:val="en-GB"/>
+        </w:rPr>
+        <w:t xml:space="preserve"> Memory) of meteorological observations.</w:t>
+      </w:r>
+    </w:p>
+    <w:p>
+      <w:pPr>
+        <w:shd w:val="clear" w:color="auto" w:fill="FFFFFF"/>
+        <w:spacing w:after="0" w:line="240" w:lineRule="auto"/>
+        <w:rPr>
+          <w:rFonts w:ascii="Verdana" w:eastAsia="Times New Roman" w:hAnsi="Verdana" w:cs="Times New Roman"/>
           <w:lang w:val="en-GB"/>
         </w:rPr>
       </w:pPr>
@@ -1113,9 +1057,301 @@
         <w:shd w:val="clear" w:color="auto" w:fill="FFFFFF"/>
         <w:spacing w:after="0" w:line="240" w:lineRule="auto"/>
         <w:rPr>
-          <w:rFonts w:ascii="Times New Roman" w:eastAsia="Times New Roman" w:hAnsi="Times New Roman" w:cs="Times New Roman"/>
-          <w:sz w:val="24"/>
-          <w:szCs w:val="24"/>
+          <w:rFonts w:ascii="Verdana" w:eastAsia="Times New Roman" w:hAnsi="Verdana" w:cs="Times New Roman"/>
+          <w:i/>
+          <w:iCs/>
+          <w:color w:val="00B0F0"/>
+          <w:lang w:val="en-GB"/>
+        </w:rPr>
+      </w:pPr>
+    </w:p>
+    <w:p>
+      <w:pPr>
+        <w:shd w:val="clear" w:color="auto" w:fill="FFFFFF"/>
+        <w:spacing w:after="0" w:line="240" w:lineRule="auto"/>
+        <w:rPr>
+          <w:i/>
+          <w:iCs/>
+          <w:color w:val="00B0F0"/>
+        </w:rPr>
+      </w:pPr>
+      <w:r>
+        <w:rPr>
+          <w:i/>
+          <w:iCs/>
+          <w:color w:val="00B0F0"/>
+        </w:rPr>
+        <w:t xml:space="preserve">This work subsequently led to a large number of remote sensing detection, monitoring and forecasting systems developed for more recent sensors and satellites such as MODIS-Aqua, MODIS-Terra, </w:t>
+      </w:r>
+      <w:proofErr w:type="spellStart"/>
+      <w:r>
+        <w:rPr>
+          <w:i/>
+          <w:iCs/>
+          <w:color w:val="00B0F0"/>
+        </w:rPr>
+        <w:t>SeaWiFS</w:t>
+      </w:r>
+      <w:proofErr w:type="spellEnd"/>
+      <w:r>
+        <w:rPr>
+          <w:i/>
+          <w:iCs/>
+          <w:color w:val="00B0F0"/>
+        </w:rPr>
+        <w:t xml:space="preserve">, MERIS and more recently Sentinel-3 [2]. The methods used for detection, monitoring and forecasting of HAB events have included: reflectance band-ratio based detection; reflectance classification (using anomaly detection); satellite </w:t>
+      </w:r>
+      <w:r>
+        <w:rPr>
+          <w:i/>
+          <w:iCs/>
+          <w:color w:val="00B0F0"/>
+        </w:rPr>
+        <w:t>product-based</w:t>
+      </w:r>
+      <w:r>
+        <w:rPr>
+          <w:i/>
+          <w:iCs/>
+          <w:color w:val="00B0F0"/>
+        </w:rPr>
+        <w:t xml:space="preserve"> detection (using thresholds etc.); and spectral band differences. The most successful and important methods for HAB detection have used spectrally derived products such as </w:t>
+      </w:r>
+      <w:proofErr w:type="spellStart"/>
+      <w:r>
+        <w:rPr>
+          <w:i/>
+          <w:iCs/>
+          <w:color w:val="00B0F0"/>
+        </w:rPr>
+        <w:t>Chl</w:t>
+      </w:r>
+      <w:proofErr w:type="spellEnd"/>
+      <w:r>
+        <w:rPr>
+          <w:i/>
+          <w:iCs/>
+          <w:color w:val="00B0F0"/>
+        </w:rPr>
+        <w:t xml:space="preserve">-a (Chlorophyll concentration estimate), as phytoplankton increases the backscattered light within pigment absorption spectral frequencies. An excellent review of these historical and current methods, sensors and satellites is given by </w:t>
+      </w:r>
+      <w:proofErr w:type="spellStart"/>
+      <w:r>
+        <w:rPr>
+          <w:i/>
+          <w:iCs/>
+          <w:color w:val="00B0F0"/>
+        </w:rPr>
+        <w:t>Blondeau-Patissier</w:t>
+      </w:r>
+      <w:proofErr w:type="spellEnd"/>
+      <w:r>
+        <w:rPr>
+          <w:i/>
+          <w:iCs/>
+          <w:color w:val="00B0F0"/>
+        </w:rPr>
+        <w:t xml:space="preserve"> et al. [2].</w:t>
+      </w:r>
+    </w:p>
+    <w:p>
+      <w:pPr>
+        <w:shd w:val="clear" w:color="auto" w:fill="FFFFFF"/>
+        <w:spacing w:after="0" w:line="240" w:lineRule="auto"/>
+        <w:rPr>
+          <w:i/>
+          <w:iCs/>
+          <w:color w:val="00B0F0"/>
+        </w:rPr>
+      </w:pPr>
+    </w:p>
+    <w:p>
+      <w:pPr>
+        <w:shd w:val="clear" w:color="auto" w:fill="FFFFFF"/>
+        <w:spacing w:after="0" w:line="240" w:lineRule="auto"/>
+        <w:rPr>
+          <w:i/>
+          <w:iCs/>
+          <w:color w:val="00B0F0"/>
+        </w:rPr>
+      </w:pPr>
+      <w:r>
+        <w:rPr>
+          <w:i/>
+          <w:iCs/>
+          <w:color w:val="00B0F0"/>
+        </w:rPr>
+        <w:t xml:space="preserve">Previous remote sensing based HAB detection methods have, in the majority of cases used spatially isolated and single satellite sensor data samples. Many methods have been developed for HAB detection </w:t>
+      </w:r>
+      <w:proofErr w:type="spellStart"/>
+      <w:r>
+        <w:rPr>
+          <w:i/>
+          <w:iCs/>
+          <w:color w:val="00B0F0"/>
+        </w:rPr>
+        <w:t>utilising</w:t>
+      </w:r>
+      <w:proofErr w:type="spellEnd"/>
+      <w:r>
+        <w:rPr>
+          <w:i/>
+          <w:iCs/>
+          <w:color w:val="00B0F0"/>
+        </w:rPr>
+        <w:t xml:space="preserve"> a wide range of satellite sensors and bands. Many common methods of HAB detection are currently based on Chlorophyll concentration products, as </w:t>
+      </w:r>
+      <w:proofErr w:type="spellStart"/>
+      <w:r>
+        <w:rPr>
+          <w:i/>
+          <w:iCs/>
+          <w:color w:val="00B0F0"/>
+        </w:rPr>
+        <w:t>Chl</w:t>
+      </w:r>
+      <w:proofErr w:type="spellEnd"/>
+      <w:r>
+        <w:rPr>
+          <w:i/>
+          <w:iCs/>
+          <w:color w:val="00B0F0"/>
+        </w:rPr>
+        <w:t xml:space="preserve">-a is in many cases, a very accurate proxy </w:t>
+      </w:r>
+      <w:r>
+        <w:rPr>
+          <w:i/>
+          <w:iCs/>
+          <w:color w:val="00B0F0"/>
+        </w:rPr>
+        <w:lastRenderedPageBreak/>
+        <w:t xml:space="preserve">of local algal activity. Phytoplankton is the primary water constituent [16], [17] thus, </w:t>
+      </w:r>
+      <w:proofErr w:type="spellStart"/>
+      <w:r>
+        <w:rPr>
+          <w:i/>
+          <w:iCs/>
+          <w:color w:val="00B0F0"/>
+        </w:rPr>
+        <w:t>Chl</w:t>
+      </w:r>
+      <w:proofErr w:type="spellEnd"/>
+      <w:r>
+        <w:rPr>
+          <w:i/>
+          <w:iCs/>
+          <w:color w:val="00B0F0"/>
+        </w:rPr>
+        <w:t xml:space="preserve">-a can often be accurately estimated using the water-leaving reflectance using relationships (such as remote sensing band-ratios) for data from sensors such as </w:t>
+      </w:r>
+      <w:proofErr w:type="spellStart"/>
+      <w:r>
+        <w:rPr>
+          <w:i/>
+          <w:iCs/>
+          <w:color w:val="00B0F0"/>
+        </w:rPr>
+        <w:t>SeaWiFS</w:t>
+      </w:r>
+      <w:proofErr w:type="spellEnd"/>
+      <w:r>
+        <w:rPr>
+          <w:i/>
+          <w:iCs/>
+          <w:color w:val="00B0F0"/>
+        </w:rPr>
+        <w:t>, MERIS and MODIS [18], [19].</w:t>
+      </w:r>
+    </w:p>
+    <w:p>
+      <w:pPr>
+        <w:shd w:val="clear" w:color="auto" w:fill="FFFFFF"/>
+        <w:spacing w:after="0" w:line="240" w:lineRule="auto"/>
+        <w:rPr>
+          <w:i/>
+          <w:iCs/>
+          <w:color w:val="00B0F0"/>
+        </w:rPr>
+      </w:pPr>
+    </w:p>
+    <w:p>
+      <w:pPr>
+        <w:shd w:val="clear" w:color="auto" w:fill="FFFFFF"/>
+        <w:spacing w:after="0" w:line="240" w:lineRule="auto"/>
+        <w:rPr>
+          <w:rFonts w:ascii="Verdana" w:eastAsia="Times New Roman" w:hAnsi="Verdana" w:cs="Times New Roman"/>
+          <w:i/>
+          <w:iCs/>
+          <w:color w:val="00B0F0"/>
+          <w:lang w:val="en-GB"/>
+        </w:rPr>
+      </w:pPr>
+      <w:r>
+        <w:rPr>
+          <w:i/>
+          <w:iCs/>
+          <w:color w:val="00B0F0"/>
+        </w:rPr>
+        <w:t xml:space="preserve">These simplistic methods in many cases suffer from a large quantity of false positive detections. The most effective updates to these methods further consider measures of Carbon Dissolved Organic Matter (CDOM) </w:t>
+      </w:r>
+      <w:proofErr w:type="spellStart"/>
+      <w:r>
+        <w:rPr>
+          <w:i/>
+          <w:iCs/>
+          <w:color w:val="00B0F0"/>
+        </w:rPr>
+        <w:t>utilising</w:t>
+      </w:r>
+      <w:proofErr w:type="spellEnd"/>
+      <w:r>
+        <w:rPr>
+          <w:i/>
+          <w:iCs/>
+          <w:color w:val="00B0F0"/>
+        </w:rPr>
+        <w:t xml:space="preserve"> backscattering data from </w:t>
+      </w:r>
+      <w:proofErr w:type="spellStart"/>
+      <w:r>
+        <w:rPr>
+          <w:i/>
+          <w:iCs/>
+          <w:color w:val="00B0F0"/>
+        </w:rPr>
+        <w:t>SeaWiFS</w:t>
+      </w:r>
+      <w:proofErr w:type="spellEnd"/>
+      <w:r>
+        <w:rPr>
+          <w:i/>
+          <w:iCs/>
+          <w:color w:val="00B0F0"/>
+        </w:rPr>
+        <w:t xml:space="preserve"> and MODIS</w:t>
+      </w:r>
+    </w:p>
+    <w:p>
+      <w:pPr>
+        <w:shd w:val="clear" w:color="auto" w:fill="FFFFFF"/>
+        <w:spacing w:after="0" w:line="240" w:lineRule="auto"/>
+        <w:rPr>
+          <w:rFonts w:ascii="Verdana" w:eastAsia="Times New Roman" w:hAnsi="Verdana" w:cs="Times New Roman"/>
+          <w:i/>
+          <w:iCs/>
+          <w:color w:val="00B0F0"/>
+          <w:lang w:val="en-GB"/>
+        </w:rPr>
+      </w:pPr>
+    </w:p>
+    <w:p>
+      <w:pPr>
+        <w:shd w:val="clear" w:color="auto" w:fill="FFFFFF"/>
+        <w:spacing w:after="0" w:line="240" w:lineRule="auto"/>
+        <w:rPr>
+          <w:rFonts w:ascii="Verdana" w:eastAsia="Times New Roman" w:hAnsi="Verdana" w:cs="Times New Roman"/>
           <w:lang w:val="en-GB"/>
         </w:rPr>
       </w:pPr>
@@ -1133,9 +1369,7 @@
         <w:shd w:val="clear" w:color="auto" w:fill="FFFFFF"/>
         <w:spacing w:after="0" w:line="240" w:lineRule="auto"/>
         <w:rPr>
-          <w:rFonts w:ascii="Times New Roman" w:eastAsia="Times New Roman" w:hAnsi="Times New Roman" w:cs="Times New Roman"/>
-          <w:sz w:val="24"/>
-          <w:szCs w:val="24"/>
+          <w:rFonts w:ascii="Verdana" w:eastAsia="Times New Roman" w:hAnsi="Verdana" w:cs="Times New Roman"/>
           <w:lang w:val="en-GB"/>
         </w:rPr>
       </w:pPr>
@@ -1147,16 +1381,14 @@
         </w:rPr>
         <w:t xml:space="preserve"> The result will be </w:t>
       </w:r>
-      <w:proofErr w:type="spellStart"/>
-      <w:r>
-        <w:rPr>
-          <w:rFonts w:ascii="Verdana" w:eastAsia="Times New Roman" w:hAnsi="Verdana" w:cs="Times New Roman"/>
-          <w:color w:val="000000"/>
-          <w:lang w:val="en-GB"/>
-        </w:rPr>
-        <w:t>analyzed</w:t>
-      </w:r>
-      <w:proofErr w:type="spellEnd"/>
+      <w:r>
+        <w:rPr>
+          <w:rFonts w:ascii="Verdana" w:eastAsia="Times New Roman" w:hAnsi="Verdana" w:cs="Times New Roman"/>
+          <w:color w:val="000000"/>
+          <w:lang w:val="en-GB"/>
+        </w:rPr>
+        <w:t>analysed</w:t>
+      </w:r>
       <w:r>
         <w:rPr>
           <w:rFonts w:ascii="Verdana" w:eastAsia="Times New Roman" w:hAnsi="Verdana" w:cs="Times New Roman"/>
@@ -1171,17 +1403,13 @@
         <w:shd w:val="clear" w:color="auto" w:fill="FFFFFF"/>
         <w:spacing w:after="0" w:line="240" w:lineRule="auto"/>
         <w:rPr>
-          <w:rFonts w:ascii="Times New Roman" w:eastAsia="Times New Roman" w:hAnsi="Times New Roman" w:cs="Times New Roman"/>
-          <w:sz w:val="24"/>
-          <w:szCs w:val="24"/>
-          <w:lang w:val="en-GB"/>
-        </w:rPr>
-      </w:pPr>
-      <w:r>
-        <w:rPr>
-          <w:rFonts w:ascii="Times New Roman" w:eastAsia="Times New Roman" w:hAnsi="Times New Roman" w:cs="Times New Roman"/>
-          <w:sz w:val="24"/>
-          <w:szCs w:val="24"/>
+          <w:rFonts w:ascii="Verdana" w:eastAsia="Times New Roman" w:hAnsi="Verdana" w:cs="Times New Roman"/>
+          <w:lang w:val="en-GB"/>
+        </w:rPr>
+      </w:pPr>
+      <w:r>
+        <w:rPr>
+          <w:rFonts w:ascii="Verdana" w:eastAsia="Times New Roman" w:hAnsi="Verdana" w:cs="Times New Roman"/>
           <w:lang w:val="en-GB"/>
         </w:rPr>
         <w:t> </w:t>
@@ -1192,9 +1420,7 @@
         <w:shd w:val="clear" w:color="auto" w:fill="FFFFFF"/>
         <w:spacing w:after="0" w:line="240" w:lineRule="auto"/>
         <w:rPr>
-          <w:rFonts w:ascii="Times New Roman" w:eastAsia="Times New Roman" w:hAnsi="Times New Roman" w:cs="Times New Roman"/>
-          <w:sz w:val="24"/>
-          <w:szCs w:val="24"/>
+          <w:rFonts w:ascii="Verdana" w:eastAsia="Times New Roman" w:hAnsi="Verdana" w:cs="Times New Roman"/>
           <w:lang w:val="en-GB"/>
         </w:rPr>
       </w:pPr>
@@ -1215,17 +1441,13 @@
         <w:shd w:val="clear" w:color="auto" w:fill="FFFFFF"/>
         <w:spacing w:after="0" w:line="240" w:lineRule="auto"/>
         <w:rPr>
-          <w:rFonts w:ascii="Times New Roman" w:eastAsia="Times New Roman" w:hAnsi="Times New Roman" w:cs="Times New Roman"/>
-          <w:sz w:val="24"/>
-          <w:szCs w:val="24"/>
-          <w:lang w:val="en-GB"/>
-        </w:rPr>
-      </w:pPr>
-      <w:r>
-        <w:rPr>
-          <w:rFonts w:ascii="Times New Roman" w:eastAsia="Times New Roman" w:hAnsi="Times New Roman" w:cs="Times New Roman"/>
-          <w:sz w:val="24"/>
-          <w:szCs w:val="24"/>
+          <w:rFonts w:ascii="Verdana" w:eastAsia="Times New Roman" w:hAnsi="Verdana" w:cs="Times New Roman"/>
+          <w:lang w:val="en-GB"/>
+        </w:rPr>
+      </w:pPr>
+      <w:r>
+        <w:rPr>
+          <w:rFonts w:ascii="Verdana" w:eastAsia="Times New Roman" w:hAnsi="Verdana" w:cs="Times New Roman"/>
           <w:lang w:val="en-GB"/>
         </w:rPr>
         <w:t> </w:t>
@@ -1236,9 +1458,7 @@
         <w:shd w:val="clear" w:color="auto" w:fill="FFFFFF"/>
         <w:spacing w:after="0" w:line="240" w:lineRule="auto"/>
         <w:rPr>
-          <w:rFonts w:ascii="Times New Roman" w:eastAsia="Times New Roman" w:hAnsi="Times New Roman" w:cs="Times New Roman"/>
-          <w:sz w:val="24"/>
-          <w:szCs w:val="24"/>
+          <w:rFonts w:ascii="Verdana" w:eastAsia="Times New Roman" w:hAnsi="Verdana" w:cs="Times New Roman"/>
           <w:lang w:val="en-GB"/>
         </w:rPr>
       </w:pPr>
@@ -1384,7 +1604,13 @@
         <w:t> </w:t>
       </w:r>
     </w:p>
-    <w:p/>
+    <w:p>
+      <w:pPr>
+        <w:rPr>
+          <w:rFonts w:ascii="Verdana" w:hAnsi="Verdana"/>
+        </w:rPr>
+      </w:pPr>
+    </w:p>
     <w:sectPr>
       <w:pgSz w:w="12240" w:h="15840"/>
       <w:pgMar w:top="1440" w:right="1440" w:bottom="1440" w:left="1440" w:header="720" w:footer="720" w:gutter="0"/>
@@ -2189,6 +2415,7 @@
     <w:lsdException w:name="HTML Sample" w:semiHidden="1" w:unhideWhenUsed="1"/>
     <w:lsdException w:name="HTML Typewriter" w:semiHidden="1" w:unhideWhenUsed="1"/>
     <w:lsdException w:name="HTML Variable" w:semiHidden="1" w:unhideWhenUsed="1"/>
+    <w:lsdException w:name="Normal Table" w:semiHidden="1" w:unhideWhenUsed="1"/>
     <w:lsdException w:name="annotation subject" w:semiHidden="1" w:unhideWhenUsed="1"/>
     <w:lsdException w:name="No List" w:semiHidden="1" w:unhideWhenUsed="1"/>
     <w:lsdException w:name="Outline List 1" w:semiHidden="1" w:unhideWhenUsed="1"/>
@@ -2231,8 +2458,11 @@
     <w:lsdException w:name="Table Contemporary" w:semiHidden="1" w:unhideWhenUsed="1"/>
     <w:lsdException w:name="Table Elegant" w:semiHidden="1" w:unhideWhenUsed="1"/>
     <w:lsdException w:name="Table Professional" w:semiHidden="1" w:unhideWhenUsed="1"/>
+    <w:lsdException w:name="Table Subtle 1" w:semiHidden="1" w:unhideWhenUsed="1"/>
     <w:lsdException w:name="Table Subtle 2" w:semiHidden="1" w:unhideWhenUsed="1"/>
     <w:lsdException w:name="Table Web 1" w:semiHidden="1" w:unhideWhenUsed="1"/>
+    <w:lsdException w:name="Table Web 2" w:semiHidden="1" w:unhideWhenUsed="1"/>
+    <w:lsdException w:name="Table Web 3" w:semiHidden="1" w:unhideWhenUsed="1"/>
     <w:lsdException w:name="Balloon Text" w:semiHidden="1" w:unhideWhenUsed="1"/>
     <w:lsdException w:name="Table Grid" w:uiPriority="39"/>
     <w:lsdException w:name="Table Theme" w:semiHidden="1" w:unhideWhenUsed="1"/>

</xml_diff>

<commit_message>
:pencil:, :books: :camera: phase two updates
</commit_message>
<xml_diff>
--- a/myWord.docx
+++ b/myWord.docx
@@ -38,7 +38,29 @@
           <w:u w:val="single"/>
           <w:lang w:val="en-GB"/>
         </w:rPr>
-        <w:t xml:space="preserve">1. Coupling Spatio-temporal Remote Sensing and automated </w:t>
+        <w:t>1. Spatio-temporal Remote Sensing</w:t>
+      </w:r>
+      <w:r>
+        <w:rPr>
+          <w:rFonts w:ascii="Verdana" w:eastAsia="Times New Roman" w:hAnsi="Verdana" w:cs="Times New Roman"/>
+          <w:b/>
+          <w:bCs/>
+          <w:color w:val="000000"/>
+          <w:u w:val="single"/>
+          <w:lang w:val="en-GB"/>
+        </w:rPr>
+        <w:t>,</w:t>
+      </w:r>
+      <w:r>
+        <w:rPr>
+          <w:rFonts w:ascii="Verdana" w:eastAsia="Times New Roman" w:hAnsi="Verdana" w:cs="Times New Roman"/>
+          <w:b/>
+          <w:bCs/>
+          <w:color w:val="000000"/>
+          <w:u w:val="single"/>
+          <w:lang w:val="en-GB"/>
+        </w:rPr>
+        <w:t xml:space="preserve"> automated </w:t>
       </w:r>
       <w:r>
         <w:rPr>
@@ -86,55 +108,9 @@
           <w:u w:val="single"/>
           <w:lang w:val="en-GB"/>
         </w:rPr>
-        <w:t>sensors to monitor and predict HABs and cyanotoxins.</w:t>
-      </w:r>
-    </w:p>
-    <w:p>
-      <w:pPr>
-        <w:shd w:val="clear" w:color="auto" w:fill="FFFFFF"/>
-        <w:spacing w:after="0" w:line="240" w:lineRule="auto"/>
-        <w:ind w:left="5760" w:firstLine="720"/>
-        <w:rPr>
-          <w:rFonts w:ascii="Verdana" w:eastAsia="Times New Roman" w:hAnsi="Verdana" w:cs="Times New Roman"/>
-          <w:color w:val="000000"/>
-          <w:lang w:val="en-GB"/>
-        </w:rPr>
-      </w:pPr>
-    </w:p>
-    <w:p>
-      <w:pPr>
-        <w:shd w:val="clear" w:color="auto" w:fill="FFFFFF"/>
-        <w:spacing w:after="0" w:line="240" w:lineRule="auto"/>
-        <w:ind w:left="5760" w:firstLine="720"/>
-        <w:rPr>
-          <w:rFonts w:ascii="Verdana" w:eastAsia="Times New Roman" w:hAnsi="Verdana" w:cs="Times New Roman"/>
-          <w:color w:val="000000"/>
-          <w:lang w:val="en-GB"/>
-        </w:rPr>
-      </w:pPr>
-      <w:r>
-        <w:rPr>
-          <w:rFonts w:ascii="Verdana" w:eastAsia="Times New Roman" w:hAnsi="Verdana" w:cs="Times New Roman"/>
-          <w:color w:val="000000"/>
-          <w:lang w:val="en-GB"/>
-        </w:rPr>
-        <w:t>Case Study-Lake Victoria</w:t>
-      </w:r>
-    </w:p>
-    <w:p>
-      <w:pPr>
-        <w:shd w:val="clear" w:color="auto" w:fill="FFFFFF"/>
-        <w:spacing w:after="0" w:line="240" w:lineRule="auto"/>
-        <w:rPr>
-          <w:rFonts w:ascii="Verdana" w:eastAsia="Times New Roman" w:hAnsi="Verdana" w:cs="Times New Roman"/>
-          <w:lang w:val="en-GB"/>
-        </w:rPr>
-      </w:pPr>
-    </w:p>
-    <w:p>
-      <w:pPr>
-        <w:shd w:val="clear" w:color="auto" w:fill="FFFFFF"/>
-        <w:spacing w:after="0" w:line="240" w:lineRule="auto"/>
+        <w:t>sensors</w:t>
+      </w:r>
+      <w:r>
         <w:rPr>
           <w:rFonts w:ascii="Verdana" w:eastAsia="Times New Roman" w:hAnsi="Verdana" w:cs="Times New Roman"/>
           <w:b/>
@@ -143,7 +119,8 @@
           <w:u w:val="single"/>
           <w:lang w:val="en-GB"/>
         </w:rPr>
-      </w:pPr>
+        <w:t xml:space="preserve"> &amp; ANN</w:t>
+      </w:r>
       <w:r>
         <w:rPr>
           <w:rFonts w:ascii="Verdana" w:eastAsia="Times New Roman" w:hAnsi="Verdana" w:cs="Times New Roman"/>
@@ -153,230 +130,50 @@
           <w:u w:val="single"/>
           <w:lang w:val="en-GB"/>
         </w:rPr>
-        <w:t>2. Rationale &amp; Intro</w:t>
-      </w:r>
-    </w:p>
-    <w:p>
-      <w:pPr>
-        <w:shd w:val="clear" w:color="auto" w:fill="FFFFFF"/>
-        <w:spacing w:after="0" w:line="240" w:lineRule="auto"/>
-        <w:rPr>
-          <w:rFonts w:ascii="Verdana" w:eastAsia="Times New Roman" w:hAnsi="Verdana" w:cs="Times New Roman"/>
-          <w:lang w:val="en-GB"/>
-        </w:rPr>
-      </w:pPr>
-    </w:p>
-    <w:p>
-      <w:pPr>
-        <w:shd w:val="clear" w:color="auto" w:fill="FFFFFF"/>
-        <w:spacing w:after="0" w:line="240" w:lineRule="auto"/>
-        <w:rPr>
-          <w:rFonts w:ascii="Verdana" w:eastAsia="Times New Roman" w:hAnsi="Verdana" w:cs="Times New Roman"/>
-          <w:lang w:val="en-GB"/>
-        </w:rPr>
-      </w:pPr>
-      <w:r>
-        <w:rPr>
-          <w:rFonts w:ascii="Verdana" w:eastAsia="Times New Roman" w:hAnsi="Verdana" w:cs="Times New Roman"/>
-          <w:color w:val="000000"/>
-          <w:lang w:val="en-GB"/>
-        </w:rPr>
-        <w:t>Algae, in limited concentration, are ecologically friendly however when an unanticipated bloom comes to pass, can have severe impacts on human health, aquatic ecosystems, form unsightly views and nuisance in points of impact and with cyanotoxins, initiated by the cyanobacteria being particularly problematic as they can be toxic and scum-forming, posing a risk to the ecosystem and to public health and as well detrimental to the economy.</w:t>
-      </w:r>
-    </w:p>
-    <w:p>
-      <w:pPr>
-        <w:shd w:val="clear" w:color="auto" w:fill="FFFFFF"/>
-        <w:spacing w:after="0" w:line="240" w:lineRule="auto"/>
-        <w:rPr>
-          <w:rFonts w:ascii="Verdana" w:eastAsia="Times New Roman" w:hAnsi="Verdana" w:cs="Times New Roman"/>
-          <w:lang w:val="en-GB"/>
-        </w:rPr>
-      </w:pPr>
-      <w:r>
-        <w:rPr>
-          <w:rFonts w:ascii="Verdana" w:eastAsia="Times New Roman" w:hAnsi="Verdana" w:cs="Times New Roman"/>
-          <w:color w:val="000000"/>
-          <w:lang w:val="en-GB"/>
-        </w:rPr>
-        <w:t>The geoscientific preparedness to monitor and predict algal and cyanobacteria blooms of great material value to provide pre-warning to society and enable management processes to be activated in advance to limit the disastrous and catastrophic impact.</w:t>
-      </w:r>
-    </w:p>
-    <w:p>
-      <w:pPr>
-        <w:shd w:val="clear" w:color="auto" w:fill="FFFFFF"/>
-        <w:spacing w:after="0" w:line="240" w:lineRule="auto"/>
-        <w:rPr>
-          <w:rFonts w:ascii="Verdana" w:eastAsia="Times New Roman" w:hAnsi="Verdana" w:cs="Times New Roman"/>
-          <w:lang w:val="en-GB"/>
-        </w:rPr>
-      </w:pPr>
-      <w:r>
-        <w:rPr>
-          <w:rFonts w:ascii="Verdana" w:eastAsia="Times New Roman" w:hAnsi="Verdana" w:cs="Times New Roman"/>
-          <w:color w:val="000000"/>
-          <w:lang w:val="en-GB"/>
-        </w:rPr>
-        <w:t> </w:t>
-      </w:r>
-    </w:p>
-    <w:p>
-      <w:pPr>
-        <w:shd w:val="clear" w:color="auto" w:fill="FFFFFF"/>
-        <w:spacing w:after="0" w:line="240" w:lineRule="auto"/>
-        <w:rPr>
-          <w:rFonts w:ascii="Verdana" w:eastAsia="Times New Roman" w:hAnsi="Verdana" w:cs="Times New Roman"/>
-          <w:lang w:val="en-GB"/>
-        </w:rPr>
-      </w:pPr>
-      <w:r>
-        <w:rPr>
-          <w:rFonts w:ascii="Verdana" w:eastAsia="Times New Roman" w:hAnsi="Verdana" w:cs="Times New Roman"/>
-          <w:color w:val="000000"/>
-          <w:u w:val="single"/>
-          <w:lang w:val="en-GB"/>
-        </w:rPr>
-        <w:t>Previous work</w:t>
-      </w:r>
-    </w:p>
-    <w:p>
-      <w:pPr>
-        <w:shd w:val="clear" w:color="auto" w:fill="FFFFFF"/>
-        <w:spacing w:after="0" w:line="240" w:lineRule="auto"/>
-        <w:rPr>
-          <w:rFonts w:ascii="Verdana" w:eastAsia="Times New Roman" w:hAnsi="Verdana" w:cs="Times New Roman"/>
-          <w:lang w:val="en-GB"/>
-        </w:rPr>
-      </w:pPr>
-      <w:r>
-        <w:rPr>
-          <w:rFonts w:ascii="Verdana" w:eastAsia="Times New Roman" w:hAnsi="Verdana" w:cs="Times New Roman"/>
-          <w:color w:val="000000"/>
-          <w:lang w:val="en-GB"/>
-        </w:rPr>
-        <w:t>Satellite data from the Sentinel 2 platform can be successfully used for estimating algal concentrations in lakes.</w:t>
-      </w:r>
-    </w:p>
-    <w:p>
-      <w:pPr>
-        <w:shd w:val="clear" w:color="auto" w:fill="FFFFFF"/>
-        <w:spacing w:after="0" w:line="240" w:lineRule="auto"/>
-        <w:rPr>
-          <w:rFonts w:ascii="Verdana" w:eastAsia="Times New Roman" w:hAnsi="Verdana" w:cs="Times New Roman"/>
-          <w:lang w:val="en-GB"/>
-        </w:rPr>
-      </w:pPr>
-      <w:r>
-        <w:rPr>
-          <w:rFonts w:ascii="Verdana" w:eastAsia="Times New Roman" w:hAnsi="Verdana" w:cs="Times New Roman"/>
-          <w:color w:val="000000"/>
-          <w:lang w:val="en-GB"/>
-        </w:rPr>
-        <w:t> </w:t>
-      </w:r>
-    </w:p>
-    <w:p>
-      <w:pPr>
-        <w:shd w:val="clear" w:color="auto" w:fill="FFFFFF"/>
-        <w:spacing w:after="0" w:line="240" w:lineRule="auto"/>
-        <w:rPr>
-          <w:rFonts w:ascii="Verdana" w:eastAsia="Times New Roman" w:hAnsi="Verdana" w:cs="Times New Roman"/>
-          <w:lang w:val="en-GB"/>
-        </w:rPr>
-      </w:pPr>
-      <w:r>
-        <w:rPr>
-          <w:rFonts w:ascii="Verdana" w:eastAsia="Times New Roman" w:hAnsi="Verdana" w:cs="Times New Roman"/>
-          <w:color w:val="000000"/>
-          <w:lang w:val="en-GB"/>
-        </w:rPr>
-        <w:t xml:space="preserve">The advent and uptake of high resolution in-lake automated water quality sensing technology together with new satellite platforms now enables a step-change in data availability that could be used for monitoring and forecasting of cyanobacteria (and algal) blooms in </w:t>
-      </w:r>
-      <w:r>
-        <w:rPr>
-          <w:rFonts w:ascii="Verdana" w:eastAsia="Times New Roman" w:hAnsi="Verdana" w:cs="Times New Roman"/>
-          <w:color w:val="000000"/>
-          <w:lang w:val="en-GB"/>
-        </w:rPr>
-        <w:t>Lake Victoria</w:t>
-      </w:r>
-      <w:r>
-        <w:rPr>
-          <w:rFonts w:ascii="Verdana" w:eastAsia="Times New Roman" w:hAnsi="Verdana" w:cs="Times New Roman"/>
-          <w:color w:val="000000"/>
-          <w:lang w:val="en-GB"/>
-        </w:rPr>
-        <w:t>.</w:t>
-      </w:r>
-    </w:p>
-    <w:p>
-      <w:pPr>
-        <w:shd w:val="clear" w:color="auto" w:fill="FFFFFF"/>
-        <w:spacing w:after="0" w:line="240" w:lineRule="auto"/>
-        <w:rPr>
-          <w:rFonts w:ascii="Verdana" w:eastAsia="Times New Roman" w:hAnsi="Verdana" w:cs="Times New Roman"/>
-          <w:lang w:val="en-GB"/>
-        </w:rPr>
-      </w:pPr>
-      <w:r>
-        <w:rPr>
-          <w:rFonts w:ascii="Verdana" w:eastAsia="Times New Roman" w:hAnsi="Verdana" w:cs="Times New Roman"/>
-          <w:lang w:val="en-GB"/>
-        </w:rPr>
-        <w:t> </w:t>
-      </w:r>
-    </w:p>
-    <w:p>
-      <w:pPr>
-        <w:shd w:val="clear" w:color="auto" w:fill="FFFFFF"/>
-        <w:spacing w:after="0" w:line="240" w:lineRule="auto"/>
-        <w:rPr>
-          <w:rFonts w:ascii="Verdana" w:eastAsia="Times New Roman" w:hAnsi="Verdana" w:cs="Times New Roman"/>
-          <w:lang w:val="en-GB"/>
-        </w:rPr>
-      </w:pPr>
-      <w:r>
-        <w:rPr>
-          <w:rFonts w:ascii="Verdana" w:eastAsia="Times New Roman" w:hAnsi="Verdana" w:cs="Times New Roman"/>
-          <w:color w:val="000000"/>
-          <w:lang w:val="en-GB"/>
-        </w:rPr>
-        <w:t>Here I intend to utilize Earth Observation data, including from new satellite platforms, new in-situ sensor technology, available meteorological data, combined with machine learning techniques to provide a near real-time, intelligent capacity for assessing current state and providing short-term forecasts of likelihood of algal and cyanobacteria blooms in Lake Victoria.</w:t>
-      </w:r>
-    </w:p>
-    <w:p>
-      <w:pPr>
-        <w:shd w:val="clear" w:color="auto" w:fill="FFFFFF"/>
-        <w:spacing w:after="0" w:line="240" w:lineRule="auto"/>
-        <w:rPr>
-          <w:rFonts w:ascii="Verdana" w:eastAsia="Times New Roman" w:hAnsi="Verdana" w:cs="Times New Roman"/>
-          <w:lang w:val="en-GB"/>
-        </w:rPr>
-      </w:pPr>
-      <w:r>
-        <w:rPr>
-          <w:rFonts w:ascii="Verdana" w:eastAsia="Times New Roman" w:hAnsi="Verdana" w:cs="Times New Roman"/>
-          <w:lang w:val="en-GB"/>
-        </w:rPr>
-        <w:t> </w:t>
-      </w:r>
-    </w:p>
-    <w:p>
-      <w:pPr>
-        <w:shd w:val="clear" w:color="auto" w:fill="FFFFFF"/>
-        <w:spacing w:after="0" w:line="240" w:lineRule="auto"/>
-        <w:rPr>
-          <w:rFonts w:ascii="Verdana" w:eastAsia="Times New Roman" w:hAnsi="Verdana" w:cs="Times New Roman"/>
-          <w:lang w:val="en-GB"/>
-        </w:rPr>
-      </w:pPr>
-      <w:r>
-        <w:rPr>
-          <w:rFonts w:ascii="Verdana" w:eastAsia="Times New Roman" w:hAnsi="Verdana" w:cs="Times New Roman"/>
-          <w:lang w:val="en-GB"/>
-        </w:rPr>
-        <w:t> </w:t>
-      </w:r>
+        <w:t xml:space="preserve"> to monitor and predict HABs and cyanotoxins.</w:t>
+      </w:r>
+    </w:p>
+    <w:p>
+      <w:pPr>
+        <w:shd w:val="clear" w:color="auto" w:fill="FFFFFF"/>
+        <w:spacing w:after="0" w:line="240" w:lineRule="auto"/>
+        <w:ind w:left="5760" w:firstLine="720"/>
+        <w:rPr>
+          <w:rFonts w:ascii="Verdana" w:eastAsia="Times New Roman" w:hAnsi="Verdana" w:cs="Times New Roman"/>
+          <w:color w:val="000000"/>
+          <w:lang w:val="en-GB"/>
+        </w:rPr>
+      </w:pPr>
+    </w:p>
+    <w:p>
+      <w:pPr>
+        <w:shd w:val="clear" w:color="auto" w:fill="FFFFFF"/>
+        <w:spacing w:after="0" w:line="240" w:lineRule="auto"/>
+        <w:ind w:left="5760" w:firstLine="720"/>
+        <w:rPr>
+          <w:rFonts w:ascii="Verdana" w:eastAsia="Times New Roman" w:hAnsi="Verdana" w:cs="Times New Roman"/>
+          <w:color w:val="000000"/>
+          <w:lang w:val="en-GB"/>
+        </w:rPr>
+      </w:pPr>
+      <w:r>
+        <w:rPr>
+          <w:rFonts w:ascii="Verdana" w:eastAsia="Times New Roman" w:hAnsi="Verdana" w:cs="Times New Roman"/>
+          <w:color w:val="000000"/>
+          <w:lang w:val="en-GB"/>
+        </w:rPr>
+        <w:t>Case Study-Lake Victoria</w:t>
+      </w:r>
+    </w:p>
+    <w:p>
+      <w:pPr>
+        <w:shd w:val="clear" w:color="auto" w:fill="FFFFFF"/>
+        <w:spacing w:after="0" w:line="240" w:lineRule="auto"/>
+        <w:rPr>
+          <w:rFonts w:ascii="Verdana" w:eastAsia="Times New Roman" w:hAnsi="Verdana" w:cs="Times New Roman"/>
+          <w:lang w:val="en-GB"/>
+        </w:rPr>
+      </w:pPr>
     </w:p>
     <w:p>
       <w:pPr>
@@ -400,9 +197,235 @@
           <w:u w:val="single"/>
           <w:lang w:val="en-GB"/>
         </w:rPr>
-        <w:t>3.</w:t>
-      </w:r>
-      <w:r>
+        <w:t>2. Rationale &amp; Intro</w:t>
+      </w:r>
+    </w:p>
+    <w:p>
+      <w:pPr>
+        <w:shd w:val="clear" w:color="auto" w:fill="FFFFFF"/>
+        <w:spacing w:after="0" w:line="240" w:lineRule="auto"/>
+        <w:rPr>
+          <w:rFonts w:ascii="Verdana" w:eastAsia="Times New Roman" w:hAnsi="Verdana" w:cs="Times New Roman"/>
+          <w:lang w:val="en-GB"/>
+        </w:rPr>
+      </w:pPr>
+    </w:p>
+    <w:p>
+      <w:pPr>
+        <w:shd w:val="clear" w:color="auto" w:fill="FFFFFF"/>
+        <w:spacing w:after="0" w:line="240" w:lineRule="auto"/>
+        <w:rPr>
+          <w:rFonts w:ascii="Verdana" w:eastAsia="Times New Roman" w:hAnsi="Verdana" w:cs="Times New Roman"/>
+          <w:lang w:val="en-GB"/>
+        </w:rPr>
+      </w:pPr>
+      <w:r>
+        <w:rPr>
+          <w:rFonts w:ascii="Verdana" w:eastAsia="Times New Roman" w:hAnsi="Verdana" w:cs="Times New Roman"/>
+          <w:color w:val="000000"/>
+          <w:lang w:val="en-GB"/>
+        </w:rPr>
+        <w:t>Algae, in limited concentration, are ecologically friendly however when an unanticipated bloom comes to pass, can have severe impacts on human health, aquatic ecosystems, form unsightly views and nuisance in points of impact and with cyanotoxins, initiated by the cyanobacteria being particularly problematic as they can be toxic and scum-forming, posing a risk to the ecosystem and to public health and as well detrimental to the economy.</w:t>
+      </w:r>
+    </w:p>
+    <w:p>
+      <w:pPr>
+        <w:shd w:val="clear" w:color="auto" w:fill="FFFFFF"/>
+        <w:spacing w:after="0" w:line="240" w:lineRule="auto"/>
+        <w:rPr>
+          <w:rFonts w:ascii="Verdana" w:eastAsia="Times New Roman" w:hAnsi="Verdana" w:cs="Times New Roman"/>
+          <w:lang w:val="en-GB"/>
+        </w:rPr>
+      </w:pPr>
+      <w:r>
+        <w:rPr>
+          <w:rFonts w:ascii="Verdana" w:eastAsia="Times New Roman" w:hAnsi="Verdana" w:cs="Times New Roman"/>
+          <w:color w:val="000000"/>
+          <w:lang w:val="en-GB"/>
+        </w:rPr>
+        <w:t>The geoscientific preparedness to monitor and predict algal and cyanobacteria blooms of great material value to provide pre-warning to society and enable management processes to be activated in advance to limit the disastrous and catastrophic impact.</w:t>
+      </w:r>
+    </w:p>
+    <w:p>
+      <w:pPr>
+        <w:shd w:val="clear" w:color="auto" w:fill="FFFFFF"/>
+        <w:spacing w:after="0" w:line="240" w:lineRule="auto"/>
+        <w:rPr>
+          <w:rFonts w:ascii="Verdana" w:eastAsia="Times New Roman" w:hAnsi="Verdana" w:cs="Times New Roman"/>
+          <w:lang w:val="en-GB"/>
+        </w:rPr>
+      </w:pPr>
+      <w:r>
+        <w:rPr>
+          <w:rFonts w:ascii="Verdana" w:eastAsia="Times New Roman" w:hAnsi="Verdana" w:cs="Times New Roman"/>
+          <w:color w:val="000000"/>
+          <w:lang w:val="en-GB"/>
+        </w:rPr>
+        <w:t> </w:t>
+      </w:r>
+    </w:p>
+    <w:p>
+      <w:pPr>
+        <w:shd w:val="clear" w:color="auto" w:fill="FFFFFF"/>
+        <w:spacing w:after="0" w:line="240" w:lineRule="auto"/>
+        <w:rPr>
+          <w:rFonts w:ascii="Verdana" w:eastAsia="Times New Roman" w:hAnsi="Verdana" w:cs="Times New Roman"/>
+          <w:lang w:val="en-GB"/>
+        </w:rPr>
+      </w:pPr>
+      <w:r>
+        <w:rPr>
+          <w:rFonts w:ascii="Verdana" w:eastAsia="Times New Roman" w:hAnsi="Verdana" w:cs="Times New Roman"/>
+          <w:color w:val="000000"/>
+          <w:u w:val="single"/>
+          <w:lang w:val="en-GB"/>
+        </w:rPr>
+        <w:t>Previous work</w:t>
+      </w:r>
+    </w:p>
+    <w:p>
+      <w:pPr>
+        <w:shd w:val="clear" w:color="auto" w:fill="FFFFFF"/>
+        <w:spacing w:after="0" w:line="240" w:lineRule="auto"/>
+        <w:rPr>
+          <w:rFonts w:ascii="Verdana" w:eastAsia="Times New Roman" w:hAnsi="Verdana" w:cs="Times New Roman"/>
+          <w:lang w:val="en-GB"/>
+        </w:rPr>
+      </w:pPr>
+      <w:r>
+        <w:rPr>
+          <w:rFonts w:ascii="Verdana" w:eastAsia="Times New Roman" w:hAnsi="Verdana" w:cs="Times New Roman"/>
+          <w:color w:val="000000"/>
+          <w:lang w:val="en-GB"/>
+        </w:rPr>
+        <w:t>Satellite data from the Sentinel 2 platform can be successfully used for estimating algal concentrations in lakes.</w:t>
+      </w:r>
+    </w:p>
+    <w:p>
+      <w:pPr>
+        <w:shd w:val="clear" w:color="auto" w:fill="FFFFFF"/>
+        <w:spacing w:after="0" w:line="240" w:lineRule="auto"/>
+        <w:rPr>
+          <w:rFonts w:ascii="Verdana" w:eastAsia="Times New Roman" w:hAnsi="Verdana" w:cs="Times New Roman"/>
+          <w:lang w:val="en-GB"/>
+        </w:rPr>
+      </w:pPr>
+      <w:r>
+        <w:rPr>
+          <w:rFonts w:ascii="Verdana" w:eastAsia="Times New Roman" w:hAnsi="Verdana" w:cs="Times New Roman"/>
+          <w:color w:val="000000"/>
+          <w:lang w:val="en-GB"/>
+        </w:rPr>
+        <w:t> </w:t>
+      </w:r>
+    </w:p>
+    <w:p>
+      <w:pPr>
+        <w:shd w:val="clear" w:color="auto" w:fill="FFFFFF"/>
+        <w:spacing w:after="0" w:line="240" w:lineRule="auto"/>
+        <w:rPr>
+          <w:rFonts w:ascii="Verdana" w:eastAsia="Times New Roman" w:hAnsi="Verdana" w:cs="Times New Roman"/>
+          <w:lang w:val="en-GB"/>
+        </w:rPr>
+      </w:pPr>
+      <w:r>
+        <w:rPr>
+          <w:rFonts w:ascii="Verdana" w:eastAsia="Times New Roman" w:hAnsi="Verdana" w:cs="Times New Roman"/>
+          <w:color w:val="000000"/>
+          <w:lang w:val="en-GB"/>
+        </w:rPr>
+        <w:t xml:space="preserve">The advent and uptake of high resolution in-lake automated water quality sensing technology together with new satellite platforms now enables a step-change in data availability that could be used for monitoring and forecasting of cyanobacteria (and algal) blooms in </w:t>
+      </w:r>
+      <w:r>
+        <w:rPr>
+          <w:rFonts w:ascii="Verdana" w:eastAsia="Times New Roman" w:hAnsi="Verdana" w:cs="Times New Roman"/>
+          <w:color w:val="000000"/>
+          <w:lang w:val="en-GB"/>
+        </w:rPr>
+        <w:t>Lake Victoria</w:t>
+      </w:r>
+      <w:r>
+        <w:rPr>
+          <w:rFonts w:ascii="Verdana" w:eastAsia="Times New Roman" w:hAnsi="Verdana" w:cs="Times New Roman"/>
+          <w:color w:val="000000"/>
+          <w:lang w:val="en-GB"/>
+        </w:rPr>
+        <w:t>.</w:t>
+      </w:r>
+    </w:p>
+    <w:p>
+      <w:pPr>
+        <w:shd w:val="clear" w:color="auto" w:fill="FFFFFF"/>
+        <w:spacing w:after="0" w:line="240" w:lineRule="auto"/>
+        <w:rPr>
+          <w:rFonts w:ascii="Verdana" w:eastAsia="Times New Roman" w:hAnsi="Verdana" w:cs="Times New Roman"/>
+          <w:lang w:val="en-GB"/>
+        </w:rPr>
+      </w:pPr>
+      <w:r>
+        <w:rPr>
+          <w:rFonts w:ascii="Verdana" w:eastAsia="Times New Roman" w:hAnsi="Verdana" w:cs="Times New Roman"/>
+          <w:lang w:val="en-GB"/>
+        </w:rPr>
+        <w:t> </w:t>
+      </w:r>
+    </w:p>
+    <w:p>
+      <w:pPr>
+        <w:shd w:val="clear" w:color="auto" w:fill="FFFFFF"/>
+        <w:spacing w:after="0" w:line="240" w:lineRule="auto"/>
+        <w:rPr>
+          <w:rFonts w:ascii="Verdana" w:eastAsia="Times New Roman" w:hAnsi="Verdana" w:cs="Times New Roman"/>
+          <w:lang w:val="en-GB"/>
+        </w:rPr>
+      </w:pPr>
+      <w:r>
+        <w:rPr>
+          <w:rFonts w:ascii="Verdana" w:eastAsia="Times New Roman" w:hAnsi="Verdana" w:cs="Times New Roman"/>
+          <w:color w:val="000000"/>
+          <w:lang w:val="en-GB"/>
+        </w:rPr>
+        <w:t>Here I intend to utilize Earth Observation data, including from new satellite platforms, new in-situ sensor technology, available meteorological data, combined with machine learning techniques to provide a near real-time, intelligent capacity for assessing current state and providing short-term forecasts of likelihood of algal and cyanobacteria blooms in Lake Victoria.</w:t>
+      </w:r>
+    </w:p>
+    <w:p>
+      <w:pPr>
+        <w:shd w:val="clear" w:color="auto" w:fill="FFFFFF"/>
+        <w:spacing w:after="0" w:line="240" w:lineRule="auto"/>
+        <w:rPr>
+          <w:rFonts w:ascii="Verdana" w:eastAsia="Times New Roman" w:hAnsi="Verdana" w:cs="Times New Roman"/>
+          <w:lang w:val="en-GB"/>
+        </w:rPr>
+      </w:pPr>
+      <w:r>
+        <w:rPr>
+          <w:rFonts w:ascii="Verdana" w:eastAsia="Times New Roman" w:hAnsi="Verdana" w:cs="Times New Roman"/>
+          <w:lang w:val="en-GB"/>
+        </w:rPr>
+        <w:t> </w:t>
+      </w:r>
+    </w:p>
+    <w:p>
+      <w:pPr>
+        <w:shd w:val="clear" w:color="auto" w:fill="FFFFFF"/>
+        <w:spacing w:after="0" w:line="240" w:lineRule="auto"/>
+        <w:rPr>
+          <w:rFonts w:ascii="Verdana" w:eastAsia="Times New Roman" w:hAnsi="Verdana" w:cs="Times New Roman"/>
+          <w:lang w:val="en-GB"/>
+        </w:rPr>
+      </w:pPr>
+      <w:r>
+        <w:rPr>
+          <w:rFonts w:ascii="Verdana" w:eastAsia="Times New Roman" w:hAnsi="Verdana" w:cs="Times New Roman"/>
+          <w:lang w:val="en-GB"/>
+        </w:rPr>
+        <w:t> </w:t>
+      </w:r>
+    </w:p>
+    <w:p>
+      <w:pPr>
+        <w:shd w:val="clear" w:color="auto" w:fill="FFFFFF"/>
+        <w:spacing w:after="0" w:line="240" w:lineRule="auto"/>
         <w:rPr>
           <w:rFonts w:ascii="Verdana" w:eastAsia="Times New Roman" w:hAnsi="Verdana" w:cs="Times New Roman"/>
           <w:b/>
@@ -411,8 +434,7 @@
           <w:u w:val="single"/>
           <w:lang w:val="en-GB"/>
         </w:rPr>
-        <w:t>Motivation and</w:t>
-      </w:r>
+      </w:pPr>
       <w:r>
         <w:rPr>
           <w:rFonts w:ascii="Verdana" w:eastAsia="Times New Roman" w:hAnsi="Verdana" w:cs="Times New Roman"/>
@@ -422,6 +444,28 @@
           <w:u w:val="single"/>
           <w:lang w:val="en-GB"/>
         </w:rPr>
+        <w:t>3.</w:t>
+      </w:r>
+      <w:r>
+        <w:rPr>
+          <w:rFonts w:ascii="Verdana" w:eastAsia="Times New Roman" w:hAnsi="Verdana" w:cs="Times New Roman"/>
+          <w:b/>
+          <w:bCs/>
+          <w:color w:val="000000"/>
+          <w:u w:val="single"/>
+          <w:lang w:val="en-GB"/>
+        </w:rPr>
+        <w:t>Motivation and</w:t>
+      </w:r>
+      <w:r>
+        <w:rPr>
+          <w:rFonts w:ascii="Verdana" w:eastAsia="Times New Roman" w:hAnsi="Verdana" w:cs="Times New Roman"/>
+          <w:b/>
+          <w:bCs/>
+          <w:color w:val="000000"/>
+          <w:u w:val="single"/>
+          <w:lang w:val="en-GB"/>
+        </w:rPr>
         <w:t xml:space="preserve"> Problem Statement</w:t>
       </w:r>
     </w:p>
@@ -434,6 +478,36 @@
           <w:lang w:val="en-GB"/>
         </w:rPr>
       </w:pPr>
+    </w:p>
+    <w:p>
+      <w:pPr>
+        <w:shd w:val="clear" w:color="auto" w:fill="FFFFFF"/>
+        <w:spacing w:after="0" w:line="240" w:lineRule="auto"/>
+        <w:rPr>
+          <w:rFonts w:ascii="Verdana" w:eastAsia="Times New Roman" w:hAnsi="Verdana" w:cs="Times New Roman"/>
+          <w:i/>
+          <w:iCs/>
+          <w:color w:val="00B0F0"/>
+          <w:lang w:val="en-GB"/>
+        </w:rPr>
+      </w:pPr>
+      <w:r>
+        <w:rPr>
+          <w:i/>
+          <w:iCs/>
+          <w:color w:val="00B0F0"/>
+        </w:rPr>
+        <w:t xml:space="preserve">The occurrence of harmful algal blooms (HABs) has increased in U.S. freshwater ecosystems in recent years [1–4]. Many cyanobacteria species can produce toxins that affect the nerve system, liver, and skin and cause harmful impacts on humans and animals using them for drinking water or recreation [5–7]. HABs can also damage freshwater ecosystems, such as polluting beaches, causing taste and odor problems for drinking waters, lowering the ambient light required for submerged aquatic vegetation, and depleting oxygen levels and hence killing fishes [8]. HABs have become one of Remote Sens. 2020, 12, 3278; doi:10.3390/rs12203278 www.mdpi.com/journal/remotesensingRemote Sens. 2020, 12, 3278 2 of 18 the major water quality issues for inland waters in some states [9]. The cost of water treatment has been an economic burden in recent decades [1]. Despite the significant negative impacts of HABs on ecosystems, the economy, and public health, they are not monitored and assessed on a regular basis due </w:t>
+      </w:r>
+      <w:r>
+        <w:rPr>
+          <w:i/>
+          <w:iCs/>
+          <w:color w:val="00B0F0"/>
+        </w:rPr>
+        <w:lastRenderedPageBreak/>
+        <w:t>to the high cost and the sparsity of ground water quality sampling data [1]. Remote sensing has been increasingly used for monitoring and mapping HABs in aquatic systems, as it is capable of collecting synoptic data over multiple spatial and temporal scales [10–19]. It has been demonstrated that satellite and airborne optical remote sensing can estimate concentrations of, and changes in, parameters such as chlorophyll-a (Chl-a), phycocyanin, and turbidity, which are common indicators used to estimate the presence and intensity of HABs</w:t>
+      </w:r>
     </w:p>
     <w:p>
       <w:pPr>
@@ -589,7 +663,6 @@
           <w:color w:val="000000"/>
           <w:lang w:val="en-GB"/>
         </w:rPr>
-        <w:lastRenderedPageBreak/>
         <w:t>To Predict occurrence of cyanobacterial and Harmful algal blooms in the Selected Lake.</w:t>
       </w:r>
     </w:p>
@@ -1081,256 +1154,85 @@
           <w:iCs/>
           <w:color w:val="00B0F0"/>
         </w:rPr>
-        <w:t xml:space="preserve">This work subsequently led to a large number of remote sensing detection, monitoring and forecasting systems developed for more recent sensors and satellites such as MODIS-Aqua, MODIS-Terra, </w:t>
-      </w:r>
-      <w:proofErr w:type="spellStart"/>
+        <w:t xml:space="preserve">This work subsequently led to a large number of remote sensing detection, monitoring and forecasting systems developed for more recent sensors and satellites such as MODIS-Aqua, MODIS-Terra, SeaWiFS, MERIS and more recently Sentinel-3 [2]. The methods used for detection, monitoring and forecasting of HAB events have included: reflectance band-ratio based detection; reflectance classification (using anomaly detection); satellite </w:t>
+      </w:r>
       <w:r>
         <w:rPr>
           <w:i/>
           <w:iCs/>
           <w:color w:val="00B0F0"/>
         </w:rPr>
-        <w:t>SeaWiFS</w:t>
-      </w:r>
-      <w:proofErr w:type="spellEnd"/>
+        <w:t>product-based</w:t>
+      </w:r>
       <w:r>
         <w:rPr>
           <w:i/>
           <w:iCs/>
           <w:color w:val="00B0F0"/>
         </w:rPr>
-        <w:t xml:space="preserve">, MERIS and more recently Sentinel-3 [2]. The methods used for detection, monitoring and forecasting of HAB events have included: reflectance band-ratio based detection; reflectance classification (using anomaly detection); satellite </w:t>
-      </w:r>
-      <w:r>
+        <w:t xml:space="preserve"> detection (using thresholds etc.); and spectral band differences. The most successful and important methods for HAB detection have used spectrally derived products such as Chl-a (Chlorophyll concentration estimate), as phytoplankton increases the backscattered light within pigment absorption spectral frequencies. An excellent review of these historical and current methods, sensors and satellites is given by Blondeau-Patissier et al. [2].</w:t>
+      </w:r>
+    </w:p>
+    <w:p>
+      <w:pPr>
+        <w:shd w:val="clear" w:color="auto" w:fill="FFFFFF"/>
+        <w:spacing w:after="0" w:line="240" w:lineRule="auto"/>
         <w:rPr>
           <w:i/>
           <w:iCs/>
           <w:color w:val="00B0F0"/>
         </w:rPr>
-        <w:t>product-based</w:t>
-      </w:r>
-      <w:r>
+      </w:pPr>
+    </w:p>
+    <w:p>
+      <w:pPr>
+        <w:shd w:val="clear" w:color="auto" w:fill="FFFFFF"/>
+        <w:spacing w:after="0" w:line="240" w:lineRule="auto"/>
         <w:rPr>
           <w:i/>
           <w:iCs/>
           <w:color w:val="00B0F0"/>
         </w:rPr>
-        <w:t xml:space="preserve"> detection (using thresholds etc.); and spectral band differences. The most successful and important methods for HAB detection have used spectrally derived products such as </w:t>
-      </w:r>
-      <w:proofErr w:type="spellStart"/>
+      </w:pPr>
       <w:r>
         <w:rPr>
           <w:i/>
           <w:iCs/>
           <w:color w:val="00B0F0"/>
         </w:rPr>
-        <w:t>Chl</w:t>
-      </w:r>
-      <w:proofErr w:type="spellEnd"/>
-      <w:r>
+        <w:t>Previous remote sensing based HAB detection methods have, in the majority of cases used spatially isolated and single satellite sensor data samples. Many methods have been developed for HAB detection utilising a wide range of satellite sensors and bands. Many common methods of HAB detection are currently based on Chlorophyll concentration products, as Chl-a is in many cases, a very accurate proxy of local algal activity. Phytoplankton is the primary water constituent [16], [17] thus, Chl-a can often be accurately estimated using the water-leaving reflectance using relationships (such as remote sensing band-ratios) for data from sensors such as SeaWiFS, MERIS and MODIS [18], [19].</w:t>
+      </w:r>
+    </w:p>
+    <w:p>
+      <w:pPr>
+        <w:shd w:val="clear" w:color="auto" w:fill="FFFFFF"/>
+        <w:spacing w:after="0" w:line="240" w:lineRule="auto"/>
         <w:rPr>
           <w:i/>
           <w:iCs/>
           <w:color w:val="00B0F0"/>
         </w:rPr>
-        <w:t xml:space="preserve">-a (Chlorophyll concentration estimate), as phytoplankton increases the backscattered light within pigment absorption spectral frequencies. An excellent review of these historical and current methods, sensors and satellites is given by </w:t>
-      </w:r>
-      <w:proofErr w:type="spellStart"/>
-      <w:r>
-        <w:rPr>
+      </w:pPr>
+    </w:p>
+    <w:p>
+      <w:pPr>
+        <w:shd w:val="clear" w:color="auto" w:fill="FFFFFF"/>
+        <w:spacing w:after="0" w:line="240" w:lineRule="auto"/>
+        <w:rPr>
+          <w:rFonts w:ascii="Verdana" w:eastAsia="Times New Roman" w:hAnsi="Verdana" w:cs="Times New Roman"/>
           <w:i/>
           <w:iCs/>
           <w:color w:val="00B0F0"/>
-        </w:rPr>
-        <w:t>Blondeau-Patissier</w:t>
-      </w:r>
-      <w:proofErr w:type="spellEnd"/>
+          <w:lang w:val="en-GB"/>
+        </w:rPr>
+      </w:pPr>
       <w:r>
         <w:rPr>
           <w:i/>
           <w:iCs/>
           <w:color w:val="00B0F0"/>
         </w:rPr>
-        <w:t xml:space="preserve"> et al. [2].</w:t>
-      </w:r>
-    </w:p>
-    <w:p>
-      <w:pPr>
-        <w:shd w:val="clear" w:color="auto" w:fill="FFFFFF"/>
-        <w:spacing w:after="0" w:line="240" w:lineRule="auto"/>
-        <w:rPr>
-          <w:i/>
-          <w:iCs/>
-          <w:color w:val="00B0F0"/>
-        </w:rPr>
-      </w:pPr>
-    </w:p>
-    <w:p>
-      <w:pPr>
-        <w:shd w:val="clear" w:color="auto" w:fill="FFFFFF"/>
-        <w:spacing w:after="0" w:line="240" w:lineRule="auto"/>
-        <w:rPr>
-          <w:i/>
-          <w:iCs/>
-          <w:color w:val="00B0F0"/>
-        </w:rPr>
-      </w:pPr>
-      <w:r>
-        <w:rPr>
-          <w:i/>
-          <w:iCs/>
-          <w:color w:val="00B0F0"/>
-        </w:rPr>
-        <w:t xml:space="preserve">Previous remote sensing based HAB detection methods have, in the majority of cases used spatially isolated and single satellite sensor data samples. Many methods have been developed for HAB detection </w:t>
-      </w:r>
-      <w:proofErr w:type="spellStart"/>
-      <w:r>
-        <w:rPr>
-          <w:i/>
-          <w:iCs/>
-          <w:color w:val="00B0F0"/>
-        </w:rPr>
-        <w:t>utilising</w:t>
-      </w:r>
-      <w:proofErr w:type="spellEnd"/>
-      <w:r>
-        <w:rPr>
-          <w:i/>
-          <w:iCs/>
-          <w:color w:val="00B0F0"/>
-        </w:rPr>
-        <w:t xml:space="preserve"> a wide range of satellite sensors and bands. Many common methods of HAB detection are currently based on Chlorophyll concentration products, as </w:t>
-      </w:r>
-      <w:proofErr w:type="spellStart"/>
-      <w:r>
-        <w:rPr>
-          <w:i/>
-          <w:iCs/>
-          <w:color w:val="00B0F0"/>
-        </w:rPr>
-        <w:t>Chl</w:t>
-      </w:r>
-      <w:proofErr w:type="spellEnd"/>
-      <w:r>
-        <w:rPr>
-          <w:i/>
-          <w:iCs/>
-          <w:color w:val="00B0F0"/>
-        </w:rPr>
-        <w:t xml:space="preserve">-a is in many cases, a very accurate proxy </w:t>
-      </w:r>
-      <w:r>
-        <w:rPr>
-          <w:i/>
-          <w:iCs/>
-          <w:color w:val="00B0F0"/>
-        </w:rPr>
-        <w:lastRenderedPageBreak/>
-        <w:t xml:space="preserve">of local algal activity. Phytoplankton is the primary water constituent [16], [17] thus, </w:t>
-      </w:r>
-      <w:proofErr w:type="spellStart"/>
-      <w:r>
-        <w:rPr>
-          <w:i/>
-          <w:iCs/>
-          <w:color w:val="00B0F0"/>
-        </w:rPr>
-        <w:t>Chl</w:t>
-      </w:r>
-      <w:proofErr w:type="spellEnd"/>
-      <w:r>
-        <w:rPr>
-          <w:i/>
-          <w:iCs/>
-          <w:color w:val="00B0F0"/>
-        </w:rPr>
-        <w:t xml:space="preserve">-a can often be accurately estimated using the water-leaving reflectance using relationships (such as remote sensing band-ratios) for data from sensors such as </w:t>
-      </w:r>
-      <w:proofErr w:type="spellStart"/>
-      <w:r>
-        <w:rPr>
-          <w:i/>
-          <w:iCs/>
-          <w:color w:val="00B0F0"/>
-        </w:rPr>
-        <w:t>SeaWiFS</w:t>
-      </w:r>
-      <w:proofErr w:type="spellEnd"/>
-      <w:r>
-        <w:rPr>
-          <w:i/>
-          <w:iCs/>
-          <w:color w:val="00B0F0"/>
-        </w:rPr>
-        <w:t>, MERIS and MODIS [18], [19].</w:t>
-      </w:r>
-    </w:p>
-    <w:p>
-      <w:pPr>
-        <w:shd w:val="clear" w:color="auto" w:fill="FFFFFF"/>
-        <w:spacing w:after="0" w:line="240" w:lineRule="auto"/>
-        <w:rPr>
-          <w:i/>
-          <w:iCs/>
-          <w:color w:val="00B0F0"/>
-        </w:rPr>
-      </w:pPr>
-    </w:p>
-    <w:p>
-      <w:pPr>
-        <w:shd w:val="clear" w:color="auto" w:fill="FFFFFF"/>
-        <w:spacing w:after="0" w:line="240" w:lineRule="auto"/>
-        <w:rPr>
-          <w:rFonts w:ascii="Verdana" w:eastAsia="Times New Roman" w:hAnsi="Verdana" w:cs="Times New Roman"/>
-          <w:i/>
-          <w:iCs/>
-          <w:color w:val="00B0F0"/>
-          <w:lang w:val="en-GB"/>
-        </w:rPr>
-      </w:pPr>
-      <w:r>
-        <w:rPr>
-          <w:i/>
-          <w:iCs/>
-          <w:color w:val="00B0F0"/>
-        </w:rPr>
-        <w:t xml:space="preserve">These simplistic methods in many cases suffer from a large quantity of false positive detections. The most effective updates to these methods further consider measures of Carbon Dissolved Organic Matter (CDOM) </w:t>
-      </w:r>
-      <w:proofErr w:type="spellStart"/>
-      <w:r>
-        <w:rPr>
-          <w:i/>
-          <w:iCs/>
-          <w:color w:val="00B0F0"/>
-        </w:rPr>
-        <w:t>utilising</w:t>
-      </w:r>
-      <w:proofErr w:type="spellEnd"/>
-      <w:r>
-        <w:rPr>
-          <w:i/>
-          <w:iCs/>
-          <w:color w:val="00B0F0"/>
-        </w:rPr>
-        <w:t xml:space="preserve"> backscattering data from </w:t>
-      </w:r>
-      <w:proofErr w:type="spellStart"/>
-      <w:r>
-        <w:rPr>
-          <w:i/>
-          <w:iCs/>
-          <w:color w:val="00B0F0"/>
-        </w:rPr>
-        <w:t>SeaWiFS</w:t>
-      </w:r>
-      <w:proofErr w:type="spellEnd"/>
-      <w:r>
-        <w:rPr>
-          <w:i/>
-          <w:iCs/>
-          <w:color w:val="00B0F0"/>
-        </w:rPr>
-        <w:t xml:space="preserve"> and MODIS</w:t>
+        <w:t>These simplistic methods in many cases suffer from a large quantity of false positive detections. The most effective updates to these methods further consider measures of Carbon Dissolved Organic Matter (CDOM) utilising backscattering data from SeaWiFS and MODIS</w:t>
       </w:r>
     </w:p>
     <w:p>
@@ -1737,6 +1639,232 @@
     </w:lvl>
   </w:abstractNum>
   <w:abstractNum w:abstractNumId="1" w15:restartNumberingAfterBreak="0">
+    <w:nsid w:val="17E136E2"/>
+    <w:multiLevelType w:val="hybridMultilevel"/>
+    <w:tmpl w:val="02EC6618"/>
+    <w:lvl w:ilvl="0" w:tplc="737CCFEA">
+      <w:start w:val="3"/>
+      <w:numFmt w:val="bullet"/>
+      <w:lvlText w:val="-"/>
+      <w:lvlJc w:val="left"/>
+      <w:pPr>
+        <w:ind w:left="6840" w:hanging="360"/>
+      </w:pPr>
+      <w:rPr>
+        <w:rFonts w:ascii="Verdana" w:eastAsia="Times New Roman" w:hAnsi="Verdana" w:cs="Times New Roman" w:hint="default"/>
+      </w:rPr>
+    </w:lvl>
+    <w:lvl w:ilvl="1" w:tplc="04090003" w:tentative="1">
+      <w:start w:val="1"/>
+      <w:numFmt w:val="bullet"/>
+      <w:lvlText w:val="o"/>
+      <w:lvlJc w:val="left"/>
+      <w:pPr>
+        <w:ind w:left="7560" w:hanging="360"/>
+      </w:pPr>
+      <w:rPr>
+        <w:rFonts w:ascii="Courier New" w:hAnsi="Courier New" w:cs="Courier New" w:hint="default"/>
+      </w:rPr>
+    </w:lvl>
+    <w:lvl w:ilvl="2" w:tplc="04090005" w:tentative="1">
+      <w:start w:val="1"/>
+      <w:numFmt w:val="bullet"/>
+      <w:lvlText w:val=""/>
+      <w:lvlJc w:val="left"/>
+      <w:pPr>
+        <w:ind w:left="8280" w:hanging="360"/>
+      </w:pPr>
+      <w:rPr>
+        <w:rFonts w:ascii="Wingdings" w:hAnsi="Wingdings" w:hint="default"/>
+      </w:rPr>
+    </w:lvl>
+    <w:lvl w:ilvl="3" w:tplc="04090001" w:tentative="1">
+      <w:start w:val="1"/>
+      <w:numFmt w:val="bullet"/>
+      <w:lvlText w:val=""/>
+      <w:lvlJc w:val="left"/>
+      <w:pPr>
+        <w:ind w:left="9000" w:hanging="360"/>
+      </w:pPr>
+      <w:rPr>
+        <w:rFonts w:ascii="Symbol" w:hAnsi="Symbol" w:hint="default"/>
+      </w:rPr>
+    </w:lvl>
+    <w:lvl w:ilvl="4" w:tplc="04090003" w:tentative="1">
+      <w:start w:val="1"/>
+      <w:numFmt w:val="bullet"/>
+      <w:lvlText w:val="o"/>
+      <w:lvlJc w:val="left"/>
+      <w:pPr>
+        <w:ind w:left="9720" w:hanging="360"/>
+      </w:pPr>
+      <w:rPr>
+        <w:rFonts w:ascii="Courier New" w:hAnsi="Courier New" w:cs="Courier New" w:hint="default"/>
+      </w:rPr>
+    </w:lvl>
+    <w:lvl w:ilvl="5" w:tplc="04090005" w:tentative="1">
+      <w:start w:val="1"/>
+      <w:numFmt w:val="bullet"/>
+      <w:lvlText w:val=""/>
+      <w:lvlJc w:val="left"/>
+      <w:pPr>
+        <w:ind w:left="10440" w:hanging="360"/>
+      </w:pPr>
+      <w:rPr>
+        <w:rFonts w:ascii="Wingdings" w:hAnsi="Wingdings" w:hint="default"/>
+      </w:rPr>
+    </w:lvl>
+    <w:lvl w:ilvl="6" w:tplc="04090001" w:tentative="1">
+      <w:start w:val="1"/>
+      <w:numFmt w:val="bullet"/>
+      <w:lvlText w:val=""/>
+      <w:lvlJc w:val="left"/>
+      <w:pPr>
+        <w:ind w:left="11160" w:hanging="360"/>
+      </w:pPr>
+      <w:rPr>
+        <w:rFonts w:ascii="Symbol" w:hAnsi="Symbol" w:hint="default"/>
+      </w:rPr>
+    </w:lvl>
+    <w:lvl w:ilvl="7" w:tplc="04090003" w:tentative="1">
+      <w:start w:val="1"/>
+      <w:numFmt w:val="bullet"/>
+      <w:lvlText w:val="o"/>
+      <w:lvlJc w:val="left"/>
+      <w:pPr>
+        <w:ind w:left="11880" w:hanging="360"/>
+      </w:pPr>
+      <w:rPr>
+        <w:rFonts w:ascii="Courier New" w:hAnsi="Courier New" w:cs="Courier New" w:hint="default"/>
+      </w:rPr>
+    </w:lvl>
+    <w:lvl w:ilvl="8" w:tplc="04090005" w:tentative="1">
+      <w:start w:val="1"/>
+      <w:numFmt w:val="bullet"/>
+      <w:lvlText w:val=""/>
+      <w:lvlJc w:val="left"/>
+      <w:pPr>
+        <w:ind w:left="12600" w:hanging="360"/>
+      </w:pPr>
+      <w:rPr>
+        <w:rFonts w:ascii="Wingdings" w:hAnsi="Wingdings" w:hint="default"/>
+      </w:rPr>
+    </w:lvl>
+  </w:abstractNum>
+  <w:abstractNum w:abstractNumId="2" w15:restartNumberingAfterBreak="0">
+    <w:nsid w:val="30101D4B"/>
+    <w:multiLevelType w:val="hybridMultilevel"/>
+    <w:tmpl w:val="F7C49E48"/>
+    <w:lvl w:ilvl="0" w:tplc="B196433E">
+      <w:start w:val="3"/>
+      <w:numFmt w:val="bullet"/>
+      <w:lvlText w:val="-"/>
+      <w:lvlJc w:val="left"/>
+      <w:pPr>
+        <w:ind w:left="6735" w:hanging="360"/>
+      </w:pPr>
+      <w:rPr>
+        <w:rFonts w:ascii="Verdana" w:eastAsia="Times New Roman" w:hAnsi="Verdana" w:cs="Times New Roman" w:hint="default"/>
+      </w:rPr>
+    </w:lvl>
+    <w:lvl w:ilvl="1" w:tplc="04090003" w:tentative="1">
+      <w:start w:val="1"/>
+      <w:numFmt w:val="bullet"/>
+      <w:lvlText w:val="o"/>
+      <w:lvlJc w:val="left"/>
+      <w:pPr>
+        <w:ind w:left="7455" w:hanging="360"/>
+      </w:pPr>
+      <w:rPr>
+        <w:rFonts w:ascii="Courier New" w:hAnsi="Courier New" w:cs="Courier New" w:hint="default"/>
+      </w:rPr>
+    </w:lvl>
+    <w:lvl w:ilvl="2" w:tplc="04090005" w:tentative="1">
+      <w:start w:val="1"/>
+      <w:numFmt w:val="bullet"/>
+      <w:lvlText w:val=""/>
+      <w:lvlJc w:val="left"/>
+      <w:pPr>
+        <w:ind w:left="8175" w:hanging="360"/>
+      </w:pPr>
+      <w:rPr>
+        <w:rFonts w:ascii="Wingdings" w:hAnsi="Wingdings" w:hint="default"/>
+      </w:rPr>
+    </w:lvl>
+    <w:lvl w:ilvl="3" w:tplc="04090001" w:tentative="1">
+      <w:start w:val="1"/>
+      <w:numFmt w:val="bullet"/>
+      <w:lvlText w:val=""/>
+      <w:lvlJc w:val="left"/>
+      <w:pPr>
+        <w:ind w:left="8895" w:hanging="360"/>
+      </w:pPr>
+      <w:rPr>
+        <w:rFonts w:ascii="Symbol" w:hAnsi="Symbol" w:hint="default"/>
+      </w:rPr>
+    </w:lvl>
+    <w:lvl w:ilvl="4" w:tplc="04090003" w:tentative="1">
+      <w:start w:val="1"/>
+      <w:numFmt w:val="bullet"/>
+      <w:lvlText w:val="o"/>
+      <w:lvlJc w:val="left"/>
+      <w:pPr>
+        <w:ind w:left="9615" w:hanging="360"/>
+      </w:pPr>
+      <w:rPr>
+        <w:rFonts w:ascii="Courier New" w:hAnsi="Courier New" w:cs="Courier New" w:hint="default"/>
+      </w:rPr>
+    </w:lvl>
+    <w:lvl w:ilvl="5" w:tplc="04090005" w:tentative="1">
+      <w:start w:val="1"/>
+      <w:numFmt w:val="bullet"/>
+      <w:lvlText w:val=""/>
+      <w:lvlJc w:val="left"/>
+      <w:pPr>
+        <w:ind w:left="10335" w:hanging="360"/>
+      </w:pPr>
+      <w:rPr>
+        <w:rFonts w:ascii="Wingdings" w:hAnsi="Wingdings" w:hint="default"/>
+      </w:rPr>
+    </w:lvl>
+    <w:lvl w:ilvl="6" w:tplc="04090001" w:tentative="1">
+      <w:start w:val="1"/>
+      <w:numFmt w:val="bullet"/>
+      <w:lvlText w:val=""/>
+      <w:lvlJc w:val="left"/>
+      <w:pPr>
+        <w:ind w:left="11055" w:hanging="360"/>
+      </w:pPr>
+      <w:rPr>
+        <w:rFonts w:ascii="Symbol" w:hAnsi="Symbol" w:hint="default"/>
+      </w:rPr>
+    </w:lvl>
+    <w:lvl w:ilvl="7" w:tplc="04090003" w:tentative="1">
+      <w:start w:val="1"/>
+      <w:numFmt w:val="bullet"/>
+      <w:lvlText w:val="o"/>
+      <w:lvlJc w:val="left"/>
+      <w:pPr>
+        <w:ind w:left="11775" w:hanging="360"/>
+      </w:pPr>
+      <w:rPr>
+        <w:rFonts w:ascii="Courier New" w:hAnsi="Courier New" w:cs="Courier New" w:hint="default"/>
+      </w:rPr>
+    </w:lvl>
+    <w:lvl w:ilvl="8" w:tplc="04090005" w:tentative="1">
+      <w:start w:val="1"/>
+      <w:numFmt w:val="bullet"/>
+      <w:lvlText w:val=""/>
+      <w:lvlJc w:val="left"/>
+      <w:pPr>
+        <w:ind w:left="12495" w:hanging="360"/>
+      </w:pPr>
+      <w:rPr>
+        <w:rFonts w:ascii="Wingdings" w:hAnsi="Wingdings" w:hint="default"/>
+      </w:rPr>
+    </w:lvl>
+  </w:abstractNum>
+  <w:abstractNum w:abstractNumId="3" w15:restartNumberingAfterBreak="0">
     <w:nsid w:val="4369660E"/>
     <w:multiLevelType w:val="multilevel"/>
     <w:tmpl w:val="D31457A6"/>
@@ -1849,7 +1977,7 @@
       </w:pPr>
     </w:lvl>
   </w:abstractNum>
-  <w:abstractNum w:abstractNumId="2" w15:restartNumberingAfterBreak="0">
+  <w:abstractNum w:abstractNumId="4" w15:restartNumberingAfterBreak="0">
     <w:nsid w:val="437E6D89"/>
     <w:multiLevelType w:val="multilevel"/>
     <w:tmpl w:val="02908CF8"/>
@@ -1962,7 +2090,7 @@
       </w:pPr>
     </w:lvl>
   </w:abstractNum>
-  <w:abstractNum w:abstractNumId="3" w15:restartNumberingAfterBreak="0">
+  <w:abstractNum w:abstractNumId="5" w15:restartNumberingAfterBreak="0">
     <w:nsid w:val="454C27FE"/>
     <w:multiLevelType w:val="multilevel"/>
     <w:tmpl w:val="D8BEAEFC"/>
@@ -2111,7 +2239,7 @@
       </w:rPr>
     </w:lvl>
   </w:abstractNum>
-  <w:abstractNum w:abstractNumId="4" w15:restartNumberingAfterBreak="0">
+  <w:abstractNum w:abstractNumId="6" w15:restartNumberingAfterBreak="0">
     <w:nsid w:val="794C2151"/>
     <w:multiLevelType w:val="multilevel"/>
     <w:tmpl w:val="AEDCAAC4"/>
@@ -2264,7 +2392,7 @@
     <w:abstractNumId w:val="0"/>
   </w:num>
   <w:num w:numId="2">
-    <w:abstractNumId w:val="1"/>
+    <w:abstractNumId w:val="3"/>
     <w:lvlOverride w:ilvl="0">
       <w:lvl w:ilvl="0">
         <w:numFmt w:val="upperRoman"/>
@@ -2274,10 +2402,10 @@
     </w:lvlOverride>
   </w:num>
   <w:num w:numId="3">
-    <w:abstractNumId w:val="4"/>
+    <w:abstractNumId w:val="6"/>
   </w:num>
   <w:num w:numId="4">
-    <w:abstractNumId w:val="2"/>
+    <w:abstractNumId w:val="4"/>
     <w:lvlOverride w:ilvl="0">
       <w:lvl w:ilvl="0">
         <w:numFmt w:val="upperRoman"/>
@@ -2287,7 +2415,13 @@
     </w:lvlOverride>
   </w:num>
   <w:num w:numId="5">
-    <w:abstractNumId w:val="3"/>
+    <w:abstractNumId w:val="5"/>
+  </w:num>
+  <w:num w:numId="6">
+    <w:abstractNumId w:val="1"/>
+  </w:num>
+  <w:num w:numId="7">
+    <w:abstractNumId w:val="2"/>
   </w:num>
 </w:numbering>
 </file>
@@ -2864,6 +2998,17 @@
     <w:basedOn w:val="DefaultParagraphFont"/>
     <w:rsid w:val="001F1E36"/>
   </w:style>
+  <w:style w:type="paragraph" w:styleId="ListParagraph">
+    <w:name w:val="List Paragraph"/>
+    <w:basedOn w:val="Normal"/>
+    <w:uiPriority w:val="34"/>
+    <w:qFormat/>
+    <w:rsid w:val="000A182C"/>
+    <w:pPr>
+      <w:ind w:left="720"/>
+      <w:contextualSpacing/>
+    </w:pPr>
+  </w:style>
 </w:styles>
 </file>
 

</xml_diff>

<commit_message>
:pencil:, :books: :camera: phase two updates, paper 3 scores better, more notes
</commit_message>
<xml_diff>
--- a/myWord.docx
+++ b/myWord.docx
@@ -506,7 +506,25 @@
           <w:color w:val="00B0F0"/>
         </w:rPr>
         <w:lastRenderedPageBreak/>
-        <w:t>to the high cost and the sparsity of ground water quality sampling data [1]. Remote sensing has been increasingly used for monitoring and mapping HABs in aquatic systems, as it is capable of collecting synoptic data over multiple spatial and temporal scales [10–19]. It has been demonstrated that satellite and airborne optical remote sensing can estimate concentrations of, and changes in, parameters such as chlorophyll-a (Chl-a), phycocyanin, and turbidity, which are common indicators used to estimate the presence and intensity of HABs</w:t>
+        <w:t>to the high cost and the sparsity of ground water quality sampling data [1]. Remote sensing has been increasingly used for monitoring and mapping HABs in aquatic systems, as it is capable of collecting synoptic data over multiple spatial and temporal scales [10–19]. It has been demonstrated that satellite and airborne optical remote sensing can estimate concentrations of, and changes in, parameters such as chlorophyll-a (</w:t>
+      </w:r>
+      <w:proofErr w:type="spellStart"/>
+      <w:r>
+        <w:rPr>
+          <w:i/>
+          <w:iCs/>
+          <w:color w:val="00B0F0"/>
+        </w:rPr>
+        <w:t>Chl</w:t>
+      </w:r>
+      <w:proofErr w:type="spellEnd"/>
+      <w:r>
+        <w:rPr>
+          <w:i/>
+          <w:iCs/>
+          <w:color w:val="00B0F0"/>
+        </w:rPr>
+        <w:t>-a), phycocyanin, and turbidity, which are common indicators used to estimate the presence and intensity of HABs</w:t>
       </w:r>
     </w:p>
     <w:p>
@@ -800,32 +818,160 @@
           <w:rFonts w:ascii="Verdana" w:eastAsia="Times New Roman" w:hAnsi="Verdana" w:cs="Times New Roman"/>
           <w:b/>
           <w:bCs/>
-          <w:color w:val="000000"/>
+          <w:i/>
+          <w:iCs/>
+          <w:color w:val="00B0F0"/>
           <w:u w:val="single"/>
           <w:lang w:val="en-GB"/>
         </w:rPr>
       </w:pPr>
-    </w:p>
-    <w:p>
-      <w:pPr>
-        <w:shd w:val="clear" w:color="auto" w:fill="FFFFFF"/>
-        <w:spacing w:after="0" w:line="240" w:lineRule="auto"/>
-        <w:rPr>
-          <w:rFonts w:ascii="Verdana" w:eastAsia="Times New Roman" w:hAnsi="Verdana" w:cs="Times New Roman"/>
-          <w:lang w:val="en-GB"/>
-        </w:rPr>
-      </w:pPr>
-    </w:p>
-    <w:p>
-      <w:pPr>
-        <w:shd w:val="clear" w:color="auto" w:fill="FFFFFF"/>
-        <w:spacing w:after="0" w:line="240" w:lineRule="auto"/>
-        <w:rPr>
-          <w:rFonts w:ascii="Verdana" w:eastAsia="Times New Roman" w:hAnsi="Verdana" w:cs="Times New Roman"/>
-          <w:lang w:val="en-GB"/>
-        </w:rPr>
-      </w:pPr>
-      <w:r>
+      <w:r>
+        <w:rPr>
+          <w:i/>
+          <w:iCs/>
+          <w:color w:val="00B0F0"/>
+        </w:rPr>
+        <w:t xml:space="preserve">Figure 1 shows the extent of the study area and the locations of water quality samples obtained by the U.S. Army Corps of Engineers (USACE) Louisville District Water Quality Team [48]. In situ water quality data have been consistently collected for 12 USACE lakes in the tri-state region, including 5 in Kentucky (Barren River Lake, Green River Lake, Nolin River Lake, Rough River Lake, and Taylorsville Lake), 4 in Indiana (Brookville Lake, </w:t>
+      </w:r>
+      <w:proofErr w:type="spellStart"/>
+      <w:r>
+        <w:rPr>
+          <w:i/>
+          <w:iCs/>
+          <w:color w:val="00B0F0"/>
+        </w:rPr>
+        <w:t>Cagles</w:t>
+      </w:r>
+      <w:proofErr w:type="spellEnd"/>
+      <w:r>
+        <w:rPr>
+          <w:i/>
+          <w:iCs/>
+          <w:color w:val="00B0F0"/>
+        </w:rPr>
+        <w:t xml:space="preserve"> Mill Lake, Monroe Lake, and Patoka Lake), and 3 in Ohio (Caesar Creek Lake, West Fork Lake, and Harsha Lake) (https://www.lrl.usace.army.mil/ Missions/</w:t>
+      </w:r>
+      <w:proofErr w:type="spellStart"/>
+      <w:r>
+        <w:rPr>
+          <w:i/>
+          <w:iCs/>
+          <w:color w:val="00B0F0"/>
+        </w:rPr>
+        <w:t>CivilWorks</w:t>
+      </w:r>
+      <w:proofErr w:type="spellEnd"/>
+      <w:r>
+        <w:rPr>
+          <w:i/>
+          <w:iCs/>
+          <w:color w:val="00B0F0"/>
+        </w:rPr>
+        <w:t xml:space="preserve">/Water-Information/Water-Quality/). USACE water quality data provide in situ measurements of surface water temperature (◦C), dissolved oxygen (milligrams per liter), pH, turbidity (nephelometric turbidity units (NTU)), Secchi depth (meter), and surface chlorophyll concentration (micrograms per liter). This water quality dataset covers the time period between May 2013 and November 2017. </w:t>
+      </w:r>
+      <w:proofErr w:type="spellStart"/>
+      <w:r>
+        <w:rPr>
+          <w:i/>
+          <w:iCs/>
+          <w:color w:val="00B0F0"/>
+        </w:rPr>
+        <w:t>Chl</w:t>
+      </w:r>
+      <w:proofErr w:type="spellEnd"/>
+      <w:r>
+        <w:rPr>
+          <w:i/>
+          <w:iCs/>
+          <w:color w:val="00B0F0"/>
+        </w:rPr>
+        <w:t xml:space="preserve">-a concentration measurements are used in the present study for the development and validation of the SVM predictive models. The USACE water quality data were collected in the months of May, June, July, August, September, and October. The </w:t>
+      </w:r>
+      <w:proofErr w:type="spellStart"/>
+      <w:r>
+        <w:rPr>
+          <w:i/>
+          <w:iCs/>
+          <w:color w:val="00B0F0"/>
+        </w:rPr>
+        <w:t>Chl</w:t>
+      </w:r>
+      <w:proofErr w:type="spellEnd"/>
+      <w:r>
+        <w:rPr>
+          <w:i/>
+          <w:iCs/>
+          <w:color w:val="00B0F0"/>
+        </w:rPr>
+        <w:t xml:space="preserve">-a concentrations varied from 1.3 to 63.1 µg/L, with an average value of 9.9 µg/L and a standard deviation of 7.8 µg/L. There are seasonal changes in the mean values of the </w:t>
+      </w:r>
+      <w:proofErr w:type="spellStart"/>
+      <w:r>
+        <w:rPr>
+          <w:i/>
+          <w:iCs/>
+          <w:color w:val="00B0F0"/>
+        </w:rPr>
+        <w:t>Chl</w:t>
+      </w:r>
+      <w:proofErr w:type="spellEnd"/>
+      <w:r>
+        <w:rPr>
+          <w:i/>
+          <w:iCs/>
+          <w:color w:val="00B0F0"/>
+        </w:rPr>
+        <w:t xml:space="preserve">-a samples, indicating the role of climate and some other seasonal factors such as agriculture activities in shaping </w:t>
+      </w:r>
+      <w:proofErr w:type="spellStart"/>
+      <w:r>
+        <w:rPr>
+          <w:i/>
+          <w:iCs/>
+          <w:color w:val="00B0F0"/>
+        </w:rPr>
+        <w:t>Chl</w:t>
+      </w:r>
+      <w:proofErr w:type="spellEnd"/>
+      <w:r>
+        <w:rPr>
+          <w:i/>
+          <w:iCs/>
+          <w:color w:val="00B0F0"/>
+        </w:rPr>
+        <w:t xml:space="preserve">-a concentrations in these lakes. The average </w:t>
+      </w:r>
+      <w:proofErr w:type="spellStart"/>
+      <w:r>
+        <w:rPr>
+          <w:i/>
+          <w:iCs/>
+          <w:color w:val="00B0F0"/>
+        </w:rPr>
+        <w:t>Chl</w:t>
+      </w:r>
+      <w:proofErr w:type="spellEnd"/>
+      <w:r>
+        <w:rPr>
+          <w:i/>
+          <w:iCs/>
+          <w:color w:val="00B0F0"/>
+        </w:rPr>
+        <w:t>-a values (µg/L) gradually increase from May (7.7) to June (8.2), July (8.4), August (9.1), and reach the peak in September (11.7). It then drops in October (8.4) to a similar level as in June and Jul</w:t>
+      </w:r>
+      <w:r>
+        <w:rPr>
+          <w:i/>
+          <w:iCs/>
+          <w:color w:val="00B0F0"/>
+        </w:rPr>
+        <w:t>y</w:t>
+      </w:r>
+    </w:p>
+    <w:p>
+      <w:pPr>
+        <w:shd w:val="clear" w:color="auto" w:fill="FFFFFF"/>
+        <w:spacing w:after="0" w:line="240" w:lineRule="auto"/>
         <w:rPr>
           <w:rFonts w:ascii="Verdana" w:eastAsia="Times New Roman" w:hAnsi="Verdana" w:cs="Times New Roman"/>
           <w:b/>
@@ -834,6 +980,36 @@
           <w:u w:val="single"/>
           <w:lang w:val="en-GB"/>
         </w:rPr>
+      </w:pPr>
+    </w:p>
+    <w:p>
+      <w:pPr>
+        <w:shd w:val="clear" w:color="auto" w:fill="FFFFFF"/>
+        <w:spacing w:after="0" w:line="240" w:lineRule="auto"/>
+        <w:rPr>
+          <w:rFonts w:ascii="Verdana" w:eastAsia="Times New Roman" w:hAnsi="Verdana" w:cs="Times New Roman"/>
+          <w:lang w:val="en-GB"/>
+        </w:rPr>
+      </w:pPr>
+    </w:p>
+    <w:p>
+      <w:pPr>
+        <w:shd w:val="clear" w:color="auto" w:fill="FFFFFF"/>
+        <w:spacing w:after="0" w:line="240" w:lineRule="auto"/>
+        <w:rPr>
+          <w:rFonts w:ascii="Verdana" w:eastAsia="Times New Roman" w:hAnsi="Verdana" w:cs="Times New Roman"/>
+          <w:lang w:val="en-GB"/>
+        </w:rPr>
+      </w:pPr>
+      <w:r>
+        <w:rPr>
+          <w:rFonts w:ascii="Verdana" w:eastAsia="Times New Roman" w:hAnsi="Verdana" w:cs="Times New Roman"/>
+          <w:b/>
+          <w:bCs/>
+          <w:color w:val="000000"/>
+          <w:u w:val="single"/>
+          <w:lang w:val="en-GB"/>
+        </w:rPr>
         <w:t>6. Methodology</w:t>
       </w:r>
     </w:p>
@@ -852,7 +1028,16 @@
           <w:color w:val="000000"/>
           <w:lang w:val="en-GB"/>
         </w:rPr>
-        <w:t>The comprehensive aim of this project is to come up with a mid-level geo-intelligent system for monitoring and short-term forecasting of cyanobacteria and algal blooms in the area of study. By employing automated Internet of Things (IoT) sensors and Earth Observation (EO) data, the Harmful Algal Blooms (HABs) monitoring and prediction can be achieved in near real-time.</w:t>
+        <w:t xml:space="preserve">The comprehensive aim of this project is to come up with a mid-level geo-intelligent system for monitoring and short-term forecasting of cyanobacteria and algal </w:t>
+      </w:r>
+      <w:r>
+        <w:rPr>
+          <w:rFonts w:ascii="Verdana" w:eastAsia="Times New Roman" w:hAnsi="Verdana" w:cs="Times New Roman"/>
+          <w:color w:val="000000"/>
+          <w:lang w:val="en-GB"/>
+        </w:rPr>
+        <w:lastRenderedPageBreak/>
+        <w:t>blooms in the area of study. By employing automated Internet of Things (IoT) sensors and Earth Observation (EO) data, the Harmful Algal Blooms (HABs) monitoring and prediction can be achieved in near real-time.</w:t>
       </w:r>
     </w:p>
     <w:p>
@@ -1154,7 +1339,25 @@
           <w:iCs/>
           <w:color w:val="00B0F0"/>
         </w:rPr>
-        <w:t xml:space="preserve">This work subsequently led to a large number of remote sensing detection, monitoring and forecasting systems developed for more recent sensors and satellites such as MODIS-Aqua, MODIS-Terra, SeaWiFS, MERIS and more recently Sentinel-3 [2]. The methods used for detection, monitoring and forecasting of HAB events have included: reflectance band-ratio based detection; reflectance classification (using anomaly detection); satellite </w:t>
+        <w:t xml:space="preserve">This work subsequently led to a large number of remote sensing detection, monitoring and forecasting systems developed for more recent sensors and satellites such as MODIS-Aqua, MODIS-Terra, </w:t>
+      </w:r>
+      <w:proofErr w:type="spellStart"/>
+      <w:r>
+        <w:rPr>
+          <w:i/>
+          <w:iCs/>
+          <w:color w:val="00B0F0"/>
+        </w:rPr>
+        <w:t>SeaWiFS</w:t>
+      </w:r>
+      <w:proofErr w:type="spellEnd"/>
+      <w:r>
+        <w:rPr>
+          <w:i/>
+          <w:iCs/>
+          <w:color w:val="00B0F0"/>
+        </w:rPr>
+        <w:t xml:space="preserve">, MERIS and more recently Sentinel-3 [2]. The methods used for detection, monitoring and forecasting of HAB events have included: reflectance band-ratio based detection; reflectance classification (using anomaly detection); satellite </w:t>
       </w:r>
       <w:r>
         <w:rPr>
@@ -1170,69 +1373,213 @@
           <w:iCs/>
           <w:color w:val="00B0F0"/>
         </w:rPr>
-        <w:t xml:space="preserve"> detection (using thresholds etc.); and spectral band differences. The most successful and important methods for HAB detection have used spectrally derived products such as Chl-a (Chlorophyll concentration estimate), as phytoplankton increases the backscattered light within pigment absorption spectral frequencies. An excellent review of these historical and current methods, sensors and satellites is given by Blondeau-Patissier et al. [2].</w:t>
-      </w:r>
-    </w:p>
-    <w:p>
-      <w:pPr>
-        <w:shd w:val="clear" w:color="auto" w:fill="FFFFFF"/>
-        <w:spacing w:after="0" w:line="240" w:lineRule="auto"/>
-        <w:rPr>
-          <w:i/>
-          <w:iCs/>
-          <w:color w:val="00B0F0"/>
-        </w:rPr>
-      </w:pPr>
-    </w:p>
-    <w:p>
-      <w:pPr>
-        <w:shd w:val="clear" w:color="auto" w:fill="FFFFFF"/>
-        <w:spacing w:after="0" w:line="240" w:lineRule="auto"/>
-        <w:rPr>
-          <w:i/>
-          <w:iCs/>
-          <w:color w:val="00B0F0"/>
-        </w:rPr>
-      </w:pPr>
-      <w:r>
-        <w:rPr>
-          <w:i/>
-          <w:iCs/>
-          <w:color w:val="00B0F0"/>
-        </w:rPr>
-        <w:t>Previous remote sensing based HAB detection methods have, in the majority of cases used spatially isolated and single satellite sensor data samples. Many methods have been developed for HAB detection utilising a wide range of satellite sensors and bands. Many common methods of HAB detection are currently based on Chlorophyll concentration products, as Chl-a is in many cases, a very accurate proxy of local algal activity. Phytoplankton is the primary water constituent [16], [17] thus, Chl-a can often be accurately estimated using the water-leaving reflectance using relationships (such as remote sensing band-ratios) for data from sensors such as SeaWiFS, MERIS and MODIS [18], [19].</w:t>
-      </w:r>
-    </w:p>
-    <w:p>
-      <w:pPr>
-        <w:shd w:val="clear" w:color="auto" w:fill="FFFFFF"/>
-        <w:spacing w:after="0" w:line="240" w:lineRule="auto"/>
-        <w:rPr>
-          <w:i/>
-          <w:iCs/>
-          <w:color w:val="00B0F0"/>
-        </w:rPr>
-      </w:pPr>
-    </w:p>
-    <w:p>
-      <w:pPr>
-        <w:shd w:val="clear" w:color="auto" w:fill="FFFFFF"/>
-        <w:spacing w:after="0" w:line="240" w:lineRule="auto"/>
-        <w:rPr>
-          <w:rFonts w:ascii="Verdana" w:eastAsia="Times New Roman" w:hAnsi="Verdana" w:cs="Times New Roman"/>
-          <w:i/>
-          <w:iCs/>
-          <w:color w:val="00B0F0"/>
-          <w:lang w:val="en-GB"/>
-        </w:rPr>
-      </w:pPr>
-      <w:r>
-        <w:rPr>
-          <w:i/>
-          <w:iCs/>
-          <w:color w:val="00B0F0"/>
-        </w:rPr>
-        <w:t>These simplistic methods in many cases suffer from a large quantity of false positive detections. The most effective updates to these methods further consider measures of Carbon Dissolved Organic Matter (CDOM) utilising backscattering data from SeaWiFS and MODIS</w:t>
+        <w:t xml:space="preserve"> detection (using thresholds etc.); and spectral band differences. The most successful and important methods for HAB detection have used spectrally derived products such as </w:t>
+      </w:r>
+      <w:proofErr w:type="spellStart"/>
+      <w:r>
+        <w:rPr>
+          <w:i/>
+          <w:iCs/>
+          <w:color w:val="00B0F0"/>
+        </w:rPr>
+        <w:t>Chl</w:t>
+      </w:r>
+      <w:proofErr w:type="spellEnd"/>
+      <w:r>
+        <w:rPr>
+          <w:i/>
+          <w:iCs/>
+          <w:color w:val="00B0F0"/>
+        </w:rPr>
+        <w:t xml:space="preserve">-a (Chlorophyll concentration estimate), as phytoplankton increases the backscattered light within pigment absorption spectral frequencies. An excellent review of these historical and current methods, sensors and satellites is given by </w:t>
+      </w:r>
+      <w:proofErr w:type="spellStart"/>
+      <w:r>
+        <w:rPr>
+          <w:i/>
+          <w:iCs/>
+          <w:color w:val="00B0F0"/>
+        </w:rPr>
+        <w:t>Blondeau-Patissier</w:t>
+      </w:r>
+      <w:proofErr w:type="spellEnd"/>
+      <w:r>
+        <w:rPr>
+          <w:i/>
+          <w:iCs/>
+          <w:color w:val="00B0F0"/>
+        </w:rPr>
+        <w:t xml:space="preserve"> et al. [2].</w:t>
+      </w:r>
+    </w:p>
+    <w:p>
+      <w:pPr>
+        <w:shd w:val="clear" w:color="auto" w:fill="FFFFFF"/>
+        <w:spacing w:after="0" w:line="240" w:lineRule="auto"/>
+        <w:rPr>
+          <w:i/>
+          <w:iCs/>
+          <w:color w:val="00B0F0"/>
+        </w:rPr>
+      </w:pPr>
+    </w:p>
+    <w:p>
+      <w:pPr>
+        <w:shd w:val="clear" w:color="auto" w:fill="FFFFFF"/>
+        <w:spacing w:after="0" w:line="240" w:lineRule="auto"/>
+        <w:rPr>
+          <w:i/>
+          <w:iCs/>
+          <w:color w:val="00B0F0"/>
+        </w:rPr>
+      </w:pPr>
+      <w:r>
+        <w:rPr>
+          <w:i/>
+          <w:iCs/>
+          <w:color w:val="00B0F0"/>
+        </w:rPr>
+        <w:t xml:space="preserve">Previous remote sensing based HAB detection methods have, in the majority of cases used spatially isolated and single satellite sensor data samples. Many methods have been developed for HAB detection </w:t>
+      </w:r>
+      <w:proofErr w:type="spellStart"/>
+      <w:r>
+        <w:rPr>
+          <w:i/>
+          <w:iCs/>
+          <w:color w:val="00B0F0"/>
+        </w:rPr>
+        <w:t>utilising</w:t>
+      </w:r>
+      <w:proofErr w:type="spellEnd"/>
+      <w:r>
+        <w:rPr>
+          <w:i/>
+          <w:iCs/>
+          <w:color w:val="00B0F0"/>
+        </w:rPr>
+        <w:t xml:space="preserve"> a wide range of satellite sensors and bands. Many common methods of HAB detection are currently based on Chlorophyll concentration products, as </w:t>
+      </w:r>
+      <w:proofErr w:type="spellStart"/>
+      <w:r>
+        <w:rPr>
+          <w:i/>
+          <w:iCs/>
+          <w:color w:val="00B0F0"/>
+        </w:rPr>
+        <w:t>Chl</w:t>
+      </w:r>
+      <w:proofErr w:type="spellEnd"/>
+      <w:r>
+        <w:rPr>
+          <w:i/>
+          <w:iCs/>
+          <w:color w:val="00B0F0"/>
+        </w:rPr>
+        <w:t xml:space="preserve">-a is in many cases, a very accurate proxy of local algal activity. Phytoplankton is the primary water constituent [16], [17] thus, </w:t>
+      </w:r>
+      <w:proofErr w:type="spellStart"/>
+      <w:r>
+        <w:rPr>
+          <w:i/>
+          <w:iCs/>
+          <w:color w:val="00B0F0"/>
+        </w:rPr>
+        <w:t>Chl</w:t>
+      </w:r>
+      <w:proofErr w:type="spellEnd"/>
+      <w:r>
+        <w:rPr>
+          <w:i/>
+          <w:iCs/>
+          <w:color w:val="00B0F0"/>
+        </w:rPr>
+        <w:t xml:space="preserve">-a can often be accurately estimated using the water-leaving reflectance using relationships (such as remote sensing band-ratios) for data from sensors such as </w:t>
+      </w:r>
+      <w:proofErr w:type="spellStart"/>
+      <w:r>
+        <w:rPr>
+          <w:i/>
+          <w:iCs/>
+          <w:color w:val="00B0F0"/>
+        </w:rPr>
+        <w:t>SeaWiFS</w:t>
+      </w:r>
+      <w:proofErr w:type="spellEnd"/>
+      <w:r>
+        <w:rPr>
+          <w:i/>
+          <w:iCs/>
+          <w:color w:val="00B0F0"/>
+        </w:rPr>
+        <w:t>, MERIS and MODIS [18], [19].</w:t>
+      </w:r>
+    </w:p>
+    <w:p>
+      <w:pPr>
+        <w:shd w:val="clear" w:color="auto" w:fill="FFFFFF"/>
+        <w:spacing w:after="0" w:line="240" w:lineRule="auto"/>
+        <w:rPr>
+          <w:i/>
+          <w:iCs/>
+          <w:color w:val="00B0F0"/>
+        </w:rPr>
+      </w:pPr>
+    </w:p>
+    <w:p>
+      <w:pPr>
+        <w:shd w:val="clear" w:color="auto" w:fill="FFFFFF"/>
+        <w:spacing w:after="0" w:line="240" w:lineRule="auto"/>
+        <w:rPr>
+          <w:rFonts w:ascii="Verdana" w:eastAsia="Times New Roman" w:hAnsi="Verdana" w:cs="Times New Roman"/>
+          <w:i/>
+          <w:iCs/>
+          <w:color w:val="00B0F0"/>
+          <w:lang w:val="en-GB"/>
+        </w:rPr>
+      </w:pPr>
+      <w:r>
+        <w:rPr>
+          <w:i/>
+          <w:iCs/>
+          <w:color w:val="00B0F0"/>
+        </w:rPr>
+        <w:t xml:space="preserve">These simplistic methods in many cases suffer from a large quantity of false positive detections. The most effective updates to these methods further consider measures of Carbon Dissolved Organic Matter (CDOM) </w:t>
+      </w:r>
+      <w:proofErr w:type="spellStart"/>
+      <w:r>
+        <w:rPr>
+          <w:i/>
+          <w:iCs/>
+          <w:color w:val="00B0F0"/>
+        </w:rPr>
+        <w:t>utilising</w:t>
+      </w:r>
+      <w:proofErr w:type="spellEnd"/>
+      <w:r>
+        <w:rPr>
+          <w:i/>
+          <w:iCs/>
+          <w:color w:val="00B0F0"/>
+        </w:rPr>
+        <w:t xml:space="preserve"> backscattering data from </w:t>
+      </w:r>
+      <w:proofErr w:type="spellStart"/>
+      <w:r>
+        <w:rPr>
+          <w:i/>
+          <w:iCs/>
+          <w:color w:val="00B0F0"/>
+        </w:rPr>
+        <w:t>SeaWiFS</w:t>
+      </w:r>
+      <w:proofErr w:type="spellEnd"/>
+      <w:r>
+        <w:rPr>
+          <w:i/>
+          <w:iCs/>
+          <w:color w:val="00B0F0"/>
+        </w:rPr>
+        <w:t xml:space="preserve"> and MODIS</w:t>
       </w:r>
     </w:p>
     <w:p>
@@ -1335,6 +1682,7 @@
           <w:u w:val="single"/>
           <w:lang w:val="en-GB"/>
         </w:rPr>
+        <w:lastRenderedPageBreak/>
         <w:t>7.Expected Results</w:t>
       </w:r>
     </w:p>

</xml_diff>

<commit_message>
:pencil:, :books: :camera: phase two updates,closely related article, more notes
</commit_message>
<xml_diff>
--- a/myWord.docx
+++ b/myWord.docx
@@ -119,7 +119,18 @@
           <w:u w:val="single"/>
           <w:lang w:val="en-GB"/>
         </w:rPr>
-        <w:t xml:space="preserve"> &amp; ANN</w:t>
+        <w:t xml:space="preserve"> &amp; </w:t>
+      </w:r>
+      <w:r>
+        <w:rPr>
+          <w:rFonts w:ascii="Verdana" w:eastAsia="Times New Roman" w:hAnsi="Verdana" w:cs="Times New Roman"/>
+          <w:b/>
+          <w:bCs/>
+          <w:color w:val="000000"/>
+          <w:u w:val="single"/>
+          <w:lang w:val="en-GB"/>
+        </w:rPr>
+        <w:t>ML</w:t>
       </w:r>
       <w:r>
         <w:rPr>
@@ -493,11 +504,101 @@
       </w:pPr>
       <w:r>
         <w:rPr>
+          <w:rFonts w:ascii="Verdana" w:hAnsi="Verdana"/>
+        </w:rPr>
+        <w:t xml:space="preserve">With the growth of industries along the Lake Victoria regions, there has been reported </w:t>
+      </w:r>
+      <w:r>
+        <w:rPr>
+          <w:rFonts w:ascii="Verdana" w:hAnsi="Verdana"/>
+          <w:shd w:val="clear" w:color="auto" w:fill="FFFFFF"/>
+        </w:rPr>
+        <w:t>enrichment</w:t>
+      </w:r>
+      <w:r>
+        <w:rPr>
+          <w:rFonts w:ascii="Verdana" w:hAnsi="Verdana"/>
+          <w:shd w:val="clear" w:color="auto" w:fill="FFFFFF"/>
+        </w:rPr>
+        <w:t xml:space="preserve"> </w:t>
+      </w:r>
+      <w:r>
+        <w:rPr>
+          <w:rFonts w:ascii="Verdana" w:hAnsi="Verdana"/>
+          <w:shd w:val="clear" w:color="auto" w:fill="FFFFFF"/>
+        </w:rPr>
+        <w:t>of</w:t>
+      </w:r>
+      <w:r>
+        <w:rPr>
+          <w:rFonts w:ascii="Verdana" w:hAnsi="Verdana"/>
+          <w:shd w:val="clear" w:color="auto" w:fill="FFFFFF"/>
+        </w:rPr>
+        <w:t xml:space="preserve"> nutrients, increasing the amount of plant and algae growth</w:t>
+      </w:r>
+      <w:r>
+        <w:rPr>
+          <w:rFonts w:ascii="Verdana" w:hAnsi="Verdana"/>
+          <w:shd w:val="clear" w:color="auto" w:fill="FFFFFF"/>
+        </w:rPr>
+        <w:t xml:space="preserve"> in the Lake.</w:t>
+      </w:r>
+      <w:r>
+        <w:rPr>
+          <w:rFonts w:ascii="Verdana" w:hAnsi="Verdana"/>
+          <w:shd w:val="clear" w:color="auto" w:fill="FFFFFF"/>
+        </w:rPr>
+        <w:t xml:space="preserve"> Lake Victoria has been reported to face eutrophication challenges, resulting in an increase of bloom-forming cyanobacteria.</w:t>
+      </w:r>
+      <w:r>
+        <w:rPr>
+          <w:rFonts w:ascii="Verdana" w:hAnsi="Verdana"/>
+          <w:shd w:val="clear" w:color="auto" w:fill="FFFFFF"/>
+        </w:rPr>
+        <w:t xml:space="preserve"> </w:t>
+      </w:r>
+      <w:r>
+        <w:rPr>
+          <w:rFonts w:ascii="Verdana" w:hAnsi="Verdana"/>
+          <w:shd w:val="clear" w:color="auto" w:fill="FFFFFF"/>
+        </w:rPr>
+        <w:t>(Martin</w:t>
+      </w:r>
+      <w:r>
+        <w:rPr>
+          <w:rFonts w:ascii="Verdana" w:hAnsi="Verdana"/>
+          <w:shd w:val="clear" w:color="auto" w:fill="FFFFFF"/>
+        </w:rPr>
+        <w:t xml:space="preserve"> K., et. al.)</w:t>
+      </w:r>
+      <w:r>
+        <w:rPr>
+          <w:rFonts w:ascii="Verdana" w:hAnsi="Verdana"/>
+          <w:shd w:val="clear" w:color="auto" w:fill="FFFFFF"/>
+        </w:rPr>
+        <w:t xml:space="preserve">  </w:t>
+      </w:r>
+      <w:r>
+        <w:rPr>
+          <w:i/>
+          <w:iCs/>
+        </w:rPr>
+        <w:t xml:space="preserve"> </w:t>
+      </w:r>
+      <w:r>
+        <w:rPr>
+          <w:i/>
+          <w:iCs/>
+        </w:rPr>
+        <w:t xml:space="preserve">The </w:t>
+      </w:r>
+      <w:r>
+        <w:rPr>
           <w:i/>
           <w:iCs/>
           <w:color w:val="00B0F0"/>
         </w:rPr>
-        <w:t xml:space="preserve">The occurrence of harmful algal blooms (HABs) has increased in U.S. freshwater ecosystems in recent years [1–4]. Many cyanobacteria species can produce toxins that affect the nerve system, liver, and skin and cause harmful impacts on humans and animals using them for drinking water or recreation [5–7]. HABs can also damage freshwater ecosystems, such as polluting beaches, causing taste and odor problems for drinking waters, lowering the ambient light required for submerged aquatic vegetation, and depleting oxygen levels and hence killing fishes [8]. HABs have become one of Remote Sens. 2020, 12, 3278; doi:10.3390/rs12203278 www.mdpi.com/journal/remotesensingRemote Sens. 2020, 12, 3278 2 of 18 the major water quality issues for inland waters in some states [9]. The cost of water treatment has been an economic burden in recent decades [1]. Despite the significant negative impacts of HABs on ecosystems, the economy, and public health, they are not monitored and assessed on a regular basis due </w:t>
+        <w:t xml:space="preserve">occurrence of harmful algal blooms (HABs) has increased in U.S. freshwater ecosystems in recent years [1–4]. Many cyanobacteria species can produce toxins that affect the nerve system, liver, and skin and cause harmful impacts on humans and animals using them for drinking water or recreation [5–7]. HABs can also damage freshwater ecosystems, such as polluting beaches, causing taste and odor problems for drinking waters, lowering the ambient light required for submerged aquatic vegetation, and depleting oxygen levels and hence killing fishes [8]. HABs have become one of Remote Sens. 2020, 12, 3278; </w:t>
       </w:r>
       <w:r>
         <w:rPr>
@@ -506,25 +607,7 @@
           <w:color w:val="00B0F0"/>
         </w:rPr>
         <w:lastRenderedPageBreak/>
-        <w:t>to the high cost and the sparsity of ground water quality sampling data [1]. Remote sensing has been increasingly used for monitoring and mapping HABs in aquatic systems, as it is capable of collecting synoptic data over multiple spatial and temporal scales [10–19]. It has been demonstrated that satellite and airborne optical remote sensing can estimate concentrations of, and changes in, parameters such as chlorophyll-a (</w:t>
-      </w:r>
-      <w:proofErr w:type="spellStart"/>
-      <w:r>
-        <w:rPr>
-          <w:i/>
-          <w:iCs/>
-          <w:color w:val="00B0F0"/>
-        </w:rPr>
-        <w:t>Chl</w:t>
-      </w:r>
-      <w:proofErr w:type="spellEnd"/>
-      <w:r>
-        <w:rPr>
-          <w:i/>
-          <w:iCs/>
-          <w:color w:val="00B0F0"/>
-        </w:rPr>
-        <w:t>-a), phycocyanin, and turbidity, which are common indicators used to estimate the presence and intensity of HABs</w:t>
+        <w:t>doi:10.3390/rs12203278 www.mdpi.com/journal/remotesensingRemote Sens. 2020, 12, 3278 2 of 18 the major water quality issues for inland waters in some states [9]. The cost of water treatment has been an economic burden in recent decades [1]. Despite the significant negative impacts of HABs on ecosystems, the economy, and public health, they are not monitored and assessed on a regular basis due to the high cost and the sparsity of ground water quality sampling data [1]. Remote sensing has been increasingly used for monitoring and mapping HABs in aquatic systems, as it is capable of collecting synoptic data over multiple spatial and temporal scales [10–19]. It has been demonstrated that satellite and airborne optical remote sensing can estimate concentrations of, and changes in, parameters such as chlorophyll-a (Chl-a), phycocyanin, and turbidity, which are common indicators used to estimate the presence and intensity of HABs</w:t>
       </w:r>
     </w:p>
     <w:p>
@@ -1650,9 +1733,14 @@
         <w:shd w:val="clear" w:color="auto" w:fill="FFFFFF"/>
         <w:spacing w:after="0" w:line="240" w:lineRule="auto"/>
         <w:rPr>
+          <w:rFonts w:ascii="Verdana" w:eastAsia="Times New Roman" w:hAnsi="Verdana" w:cs="Times New Roman"/>
+          <w:b/>
+          <w:bCs/>
           <w:i/>
           <w:iCs/>
           <w:color w:val="00B0F0"/>
+          <w:u w:val="single"/>
+          <w:lang w:val="en-GB"/>
         </w:rPr>
       </w:pPr>
       <w:r>
@@ -1661,78 +1749,89 @@
           <w:iCs/>
           <w:color w:val="00B0F0"/>
         </w:rPr>
-        <w:t xml:space="preserve">This work subsequently led to a large number of remote sensing detection, monitoring and forecasting systems developed for more recent sensors and satellites such as MODIS-Aqua, MODIS-Terra, </w:t>
-      </w:r>
-      <w:proofErr w:type="spellStart"/>
-      <w:r>
-        <w:rPr>
+        <w:t>quality data provide in situ measurements of surface water temperature (◦C), dissolved oxygen (milligrams per liter), pH, turbidity (nephelometric turbidity units (NTU)), Secchi depth (meter), and surface chlorophyll concentration (micrograms per liter). This water quality dataset covers the time period between May 2013 and November 2017. Chl-a concentration measurements are used in the present study for the development and validation of the SVM predictive models. The USACE water quality data were collected in the months of May, June, July, August, September, and October. The Chl-a concentrations varied from 1.3 to 63.1 µg/L, with an average value of 9.9 µg/L and a standard deviation of 7.8 µg/L. There are seasonal changes in the mean values of the Chl-a samples, indicating the role of climate and some other seasonal factors such as agriculture activities in shaping Chl-a concentrations in these lakes. The average Chl-a values (µg/L) gradually increase from May (7.7) to June (8.2), July (8.4), August (9.1), and reach the peak in September (11.7). It then drops in October (8.4) to a similar level as in June and July</w:t>
+      </w:r>
+    </w:p>
+    <w:p>
+      <w:pPr>
+        <w:shd w:val="clear" w:color="auto" w:fill="FFFFFF"/>
+        <w:spacing w:after="0" w:line="240" w:lineRule="auto"/>
+        <w:rPr>
+          <w:rFonts w:ascii="Verdana" w:eastAsia="Times New Roman" w:hAnsi="Verdana" w:cs="Times New Roman"/>
           <w:i/>
           <w:iCs/>
           <w:color w:val="00B0F0"/>
-        </w:rPr>
-        <w:t>SeaWiFS</w:t>
-      </w:r>
-      <w:proofErr w:type="spellEnd"/>
-      <w:r>
-        <w:rPr>
+          <w:lang w:val="en-GB"/>
+        </w:rPr>
+      </w:pPr>
+    </w:p>
+    <w:p>
+      <w:pPr>
+        <w:shd w:val="clear" w:color="auto" w:fill="FFFFFF"/>
+        <w:spacing w:after="0" w:line="240" w:lineRule="auto"/>
+        <w:rPr>
+          <w:rFonts w:ascii="Verdana" w:eastAsia="Times New Roman" w:hAnsi="Verdana" w:cs="Times New Roman"/>
           <w:i/>
           <w:iCs/>
           <w:color w:val="00B0F0"/>
-        </w:rPr>
-        <w:t xml:space="preserve">, MERIS and more recently Sentinel-3 [2]. The methods used for detection, monitoring and forecasting of HAB events have included: reflectance band-ratio based detection; reflectance classification (using anomaly detection); satellite </w:t>
-      </w:r>
-      <w:r>
+          <w:lang w:val="en-GB"/>
+        </w:rPr>
+      </w:pPr>
+    </w:p>
+    <w:p>
+      <w:pPr>
+        <w:shd w:val="clear" w:color="auto" w:fill="FFFFFF"/>
+        <w:spacing w:after="0" w:line="240" w:lineRule="auto"/>
         <w:rPr>
           <w:i/>
           <w:iCs/>
           <w:color w:val="00B0F0"/>
         </w:rPr>
-        <w:t>product-based</w:t>
-      </w:r>
+      </w:pPr>
       <w:r>
         <w:rPr>
           <w:i/>
           <w:iCs/>
           <w:color w:val="00B0F0"/>
         </w:rPr>
-        <w:t xml:space="preserve"> detection (using thresholds etc.); and spectral band differences. The most successful and important methods for HAB detection have used spectrally derived products such as </w:t>
-      </w:r>
-      <w:proofErr w:type="spellStart"/>
+        <w:t xml:space="preserve">This work subsequently led to a large number of remote sensing detection, monitoring and forecasting systems developed for more recent sensors and satellites such as MODIS-Aqua, MODIS-Terra, SeaWiFS, MERIS and more recently Sentinel-3 [2]. The methods used for detection, monitoring and forecasting of HAB events have included: reflectance band-ratio based detection; reflectance classification (using anomaly detection); satellite </w:t>
+      </w:r>
       <w:r>
         <w:rPr>
           <w:i/>
           <w:iCs/>
           <w:color w:val="00B0F0"/>
         </w:rPr>
-        <w:t>Chl</w:t>
-      </w:r>
-      <w:proofErr w:type="spellEnd"/>
+        <w:t>product-based</w:t>
+      </w:r>
       <w:r>
         <w:rPr>
           <w:i/>
           <w:iCs/>
           <w:color w:val="00B0F0"/>
         </w:rPr>
-        <w:t xml:space="preserve">-a (Chlorophyll concentration estimate), as phytoplankton increases the backscattered light within pigment absorption spectral frequencies. An excellent review of these historical and current methods, sensors and satellites is given by </w:t>
-      </w:r>
-      <w:proofErr w:type="spellStart"/>
+        <w:t xml:space="preserve"> detection (using thresholds etc.); and spectral band differences. The most successful and important methods for HAB detection have used spectrally derived products such as Chl-a (Chlorophyll concentration estimate), as phytoplankton increases the </w:t>
+      </w:r>
       <w:r>
         <w:rPr>
           <w:i/>
           <w:iCs/>
           <w:color w:val="00B0F0"/>
         </w:rPr>
-        <w:t>Blondeau-Patissier</w:t>
-      </w:r>
-      <w:proofErr w:type="spellEnd"/>
-      <w:r>
+        <w:lastRenderedPageBreak/>
+        <w:t>backscattered light within pigment absorption spectral frequencies. An excellent review of these historical and current methods, sensors and satellites is given by Blondeau-Patissier et al. [2].</w:t>
+      </w:r>
+    </w:p>
+    <w:p>
+      <w:pPr>
+        <w:shd w:val="clear" w:color="auto" w:fill="FFFFFF"/>
+        <w:spacing w:after="0" w:line="240" w:lineRule="auto"/>
         <w:rPr>
           <w:i/>
           <w:iCs/>
           <w:color w:val="00B0F0"/>
         </w:rPr>
-        <w:t xml:space="preserve"> et al. [2].</w:t>
-      </w:r>
+      </w:pPr>
     </w:p>
     <w:p>
       <w:pPr>
@@ -1744,204 +1843,76 @@
           <w:color w:val="00B0F0"/>
         </w:rPr>
       </w:pPr>
-    </w:p>
-    <w:p>
-      <w:pPr>
-        <w:shd w:val="clear" w:color="auto" w:fill="FFFFFF"/>
-        <w:spacing w:after="0" w:line="240" w:lineRule="auto"/>
+      <w:r>
         <w:rPr>
           <w:i/>
           <w:iCs/>
           <w:color w:val="00B0F0"/>
         </w:rPr>
-      </w:pPr>
-      <w:r>
+        <w:t>Previous remote sensing based HAB detection methods have, in the majority of cases used spatially isolated and single satellite sensor data samples. Many methods have been developed for HAB detection utilising a wide range of satellite sensors and bands. Many common methods of HAB detection are currently based on Chlorophyll concentration products, as Chl-a is in many cases, a very accurate proxy of local algal activity. Phytoplankton is the primary water constituent [16], [17] thus, Chl-a can often be accurately estimated using the water-leaving reflectance using relationships (such as remote sensing band-ratios) for data from sensors such as SeaWiFS, MERIS and MODIS [18], [19].</w:t>
+      </w:r>
+    </w:p>
+    <w:p>
+      <w:pPr>
+        <w:shd w:val="clear" w:color="auto" w:fill="FFFFFF"/>
+        <w:spacing w:after="0" w:line="240" w:lineRule="auto"/>
         <w:rPr>
           <w:i/>
           <w:iCs/>
           <w:color w:val="00B0F0"/>
         </w:rPr>
-        <w:t xml:space="preserve">Previous remote sensing based HAB detection methods have, in the majority of cases used spatially isolated and single satellite sensor data samples. Many methods have been developed for HAB detection </w:t>
-      </w:r>
-      <w:proofErr w:type="spellStart"/>
-      <w:r>
-        <w:rPr>
+      </w:pPr>
+    </w:p>
+    <w:p>
+      <w:pPr>
+        <w:shd w:val="clear" w:color="auto" w:fill="FFFFFF"/>
+        <w:spacing w:after="0" w:line="240" w:lineRule="auto"/>
+        <w:rPr>
+          <w:rFonts w:ascii="Verdana" w:eastAsia="Times New Roman" w:hAnsi="Verdana" w:cs="Times New Roman"/>
           <w:i/>
           <w:iCs/>
           <w:color w:val="00B0F0"/>
-        </w:rPr>
-        <w:t>utilising</w:t>
-      </w:r>
-      <w:proofErr w:type="spellEnd"/>
+          <w:lang w:val="en-GB"/>
+        </w:rPr>
+      </w:pPr>
       <w:r>
         <w:rPr>
           <w:i/>
           <w:iCs/>
           <w:color w:val="00B0F0"/>
         </w:rPr>
-        <w:t xml:space="preserve"> a wide range of satellite sensors and bands. Many common methods of HAB detection are currently based on Chlorophyll concentration products, as </w:t>
-      </w:r>
-      <w:proofErr w:type="spellStart"/>
-      <w:r>
-        <w:rPr>
+        <w:t>These simplistic methods in many cases suffer from a large quantity of false positive detections. The most effective updates to these methods further consider measures of Carbon Dissolved Organic Matter (CDOM) utilising backscattering data from SeaWiFS and MODIS</w:t>
+      </w:r>
+    </w:p>
+    <w:p>
+      <w:pPr>
+        <w:shd w:val="clear" w:color="auto" w:fill="FFFFFF"/>
+        <w:spacing w:after="0" w:line="240" w:lineRule="auto"/>
+        <w:rPr>
+          <w:rFonts w:ascii="Verdana" w:eastAsia="Times New Roman" w:hAnsi="Verdana" w:cs="Times New Roman"/>
           <w:i/>
           <w:iCs/>
           <w:color w:val="00B0F0"/>
-        </w:rPr>
-        <w:t>Chl</w:t>
-      </w:r>
-      <w:proofErr w:type="spellEnd"/>
-      <w:r>
-        <w:rPr>
-          <w:i/>
-          <w:iCs/>
-          <w:color w:val="00B0F0"/>
-        </w:rPr>
-        <w:t xml:space="preserve">-a is in many cases, a very accurate proxy of local algal activity. Phytoplankton is the primary water constituent [16], [17] thus, </w:t>
-      </w:r>
-      <w:proofErr w:type="spellStart"/>
-      <w:r>
-        <w:rPr>
-          <w:i/>
-          <w:iCs/>
-          <w:color w:val="00B0F0"/>
-        </w:rPr>
-        <w:t>Chl</w:t>
-      </w:r>
-      <w:proofErr w:type="spellEnd"/>
-      <w:r>
-        <w:rPr>
-          <w:i/>
-          <w:iCs/>
-          <w:color w:val="00B0F0"/>
-        </w:rPr>
-        <w:t xml:space="preserve">-a can often be accurately estimated using the water-leaving reflectance using relationships (such as remote sensing band-ratios) for data from sensors such as </w:t>
-      </w:r>
-      <w:proofErr w:type="spellStart"/>
-      <w:r>
-        <w:rPr>
-          <w:i/>
-          <w:iCs/>
-          <w:color w:val="00B0F0"/>
-        </w:rPr>
-        <w:t>SeaWiFS</w:t>
-      </w:r>
-      <w:proofErr w:type="spellEnd"/>
-      <w:r>
-        <w:rPr>
-          <w:i/>
-          <w:iCs/>
-          <w:color w:val="00B0F0"/>
-        </w:rPr>
-        <w:t>, MERIS and MODIS [18], [19].</w:t>
-      </w:r>
-    </w:p>
-    <w:p>
-      <w:pPr>
-        <w:shd w:val="clear" w:color="auto" w:fill="FFFFFF"/>
-        <w:spacing w:after="0" w:line="240" w:lineRule="auto"/>
-        <w:rPr>
-          <w:i/>
-          <w:iCs/>
-          <w:color w:val="00B0F0"/>
-        </w:rPr>
-      </w:pPr>
-    </w:p>
-    <w:p>
-      <w:pPr>
-        <w:shd w:val="clear" w:color="auto" w:fill="FFFFFF"/>
-        <w:spacing w:after="0" w:line="240" w:lineRule="auto"/>
-        <w:rPr>
-          <w:rFonts w:ascii="Verdana" w:eastAsia="Times New Roman" w:hAnsi="Verdana" w:cs="Times New Roman"/>
-          <w:i/>
-          <w:iCs/>
-          <w:color w:val="00B0F0"/>
-          <w:lang w:val="en-GB"/>
-        </w:rPr>
-      </w:pPr>
-      <w:r>
-        <w:rPr>
-          <w:i/>
-          <w:iCs/>
-          <w:color w:val="00B0F0"/>
-        </w:rPr>
-        <w:t xml:space="preserve">These simplistic methods in many cases suffer from a large quantity of false positive detections. The most effective updates to these methods further consider measures of Carbon Dissolved Organic Matter (CDOM) </w:t>
-      </w:r>
-      <w:proofErr w:type="spellStart"/>
-      <w:r>
-        <w:rPr>
-          <w:i/>
-          <w:iCs/>
-          <w:color w:val="00B0F0"/>
-        </w:rPr>
-        <w:t>utilising</w:t>
-      </w:r>
-      <w:proofErr w:type="spellEnd"/>
-      <w:r>
-        <w:rPr>
-          <w:i/>
-          <w:iCs/>
-          <w:color w:val="00B0F0"/>
-        </w:rPr>
-        <w:t xml:space="preserve"> backscattering data from </w:t>
-      </w:r>
-      <w:proofErr w:type="spellStart"/>
-      <w:r>
-        <w:rPr>
-          <w:i/>
-          <w:iCs/>
-          <w:color w:val="00B0F0"/>
-        </w:rPr>
-        <w:t>SeaWiFS</w:t>
-      </w:r>
-      <w:proofErr w:type="spellEnd"/>
-      <w:r>
-        <w:rPr>
-          <w:i/>
-          <w:iCs/>
-          <w:color w:val="00B0F0"/>
-        </w:rPr>
-        <w:t xml:space="preserve"> and MODIS</w:t>
-      </w:r>
-    </w:p>
-    <w:p>
-      <w:pPr>
-        <w:shd w:val="clear" w:color="auto" w:fill="FFFFFF"/>
-        <w:spacing w:after="0" w:line="240" w:lineRule="auto"/>
-        <w:rPr>
-          <w:rFonts w:ascii="Verdana" w:eastAsia="Times New Roman" w:hAnsi="Verdana" w:cs="Times New Roman"/>
-          <w:i/>
-          <w:iCs/>
-          <w:color w:val="00B0F0"/>
-          <w:lang w:val="en-GB"/>
-        </w:rPr>
-      </w:pPr>
-    </w:p>
-    <w:p>
-      <w:pPr>
-        <w:shd w:val="clear" w:color="auto" w:fill="FFFFFF"/>
-        <w:spacing w:after="0" w:line="240" w:lineRule="auto"/>
-        <w:rPr>
-          <w:rFonts w:ascii="Verdana" w:eastAsia="Times New Roman" w:hAnsi="Verdana" w:cs="Times New Roman"/>
-          <w:lang w:val="en-GB"/>
-        </w:rPr>
-      </w:pPr>
-      <w:r>
-        <w:rPr>
-          <w:rFonts w:ascii="Verdana" w:eastAsia="Times New Roman" w:hAnsi="Verdana" w:cs="Times New Roman"/>
-          <w:color w:val="000000"/>
-          <w:lang w:val="en-GB"/>
-        </w:rPr>
-        <w:t xml:space="preserve">Besides that, meteorological data (for the last few years together with water quality data supplied by the Lake Victoria Basin Health Monitoring. These data will be used </w:t>
-      </w:r>
-      <w:r>
-        <w:rPr>
-          <w:rFonts w:ascii="Verdana" w:eastAsia="Times New Roman" w:hAnsi="Verdana" w:cs="Times New Roman"/>
-          <w:color w:val="000000"/>
-          <w:lang w:val="en-GB"/>
-        </w:rPr>
-        <w:lastRenderedPageBreak/>
-        <w:t>to identify historic occurrences of algal and cyanobacterial blooms in that specified Lake.</w:t>
+          <w:lang w:val="en-GB"/>
+        </w:rPr>
+      </w:pPr>
+    </w:p>
+    <w:p>
+      <w:pPr>
+        <w:shd w:val="clear" w:color="auto" w:fill="FFFFFF"/>
+        <w:spacing w:after="0" w:line="240" w:lineRule="auto"/>
+        <w:rPr>
+          <w:rFonts w:ascii="Verdana" w:eastAsia="Times New Roman" w:hAnsi="Verdana" w:cs="Times New Roman"/>
+          <w:lang w:val="en-GB"/>
+        </w:rPr>
+      </w:pPr>
+      <w:r>
+        <w:rPr>
+          <w:rFonts w:ascii="Verdana" w:eastAsia="Times New Roman" w:hAnsi="Verdana" w:cs="Times New Roman"/>
+          <w:color w:val="000000"/>
+          <w:lang w:val="en-GB"/>
+        </w:rPr>
+        <w:t>Besides that, meteorological data (for the last few years together with water quality data supplied by the Lake Victoria Basin Health Monitoring. These data will be used to identify historic occurrences of algal and cyanobacterial blooms in that specified Lake.</w:t>
       </w:r>
     </w:p>
     <w:p>
@@ -2235,7 +2206,6 @@
         </w:rPr>
         <w:t xml:space="preserve">Michael A., </w:t>
       </w:r>
-      <w:proofErr w:type="spellStart"/>
       <w:r>
         <w:rPr>
           <w:rFonts w:ascii="Verdana" w:hAnsi="Verdana"/>
@@ -2246,20 +2216,7 @@
           <w:sz w:val="22"/>
           <w:szCs w:val="22"/>
         </w:rPr>
-        <w:t>GeoJango</w:t>
-      </w:r>
-      <w:proofErr w:type="spellEnd"/>
-      <w:r>
-        <w:rPr>
-          <w:rFonts w:ascii="Verdana" w:hAnsi="Verdana"/>
-          <w:b w:val="0"/>
-          <w:bCs/>
-          <w:i/>
-          <w:iCs/>
-          <w:sz w:val="22"/>
-          <w:szCs w:val="22"/>
-        </w:rPr>
-        <w:t xml:space="preserve"> Maps, </w:t>
+        <w:t xml:space="preserve">GeoJango Maps, </w:t>
       </w:r>
       <w:r>
         <w:rPr>

</xml_diff>

<commit_message>
:pencil:, :books: :camera: proposal updates on write-up doc
</commit_message>
<xml_diff>
--- a/myWord.docx
+++ b/myWord.docx
@@ -1500,41 +1500,502 @@
         <w:spacing w:after="0" w:line="240" w:lineRule="auto"/>
         <w:rPr>
           <w:rFonts w:ascii="Verdana" w:eastAsia="Times New Roman" w:hAnsi="Verdana" w:cs="Times New Roman"/>
-          <w:lang w:val="en-GB"/>
-        </w:rPr>
-      </w:pPr>
-      <w:r>
-        <w:rPr>
-          <w:rFonts w:ascii="Verdana" w:eastAsia="Times New Roman" w:hAnsi="Verdana" w:cs="Times New Roman"/>
-          <w:color w:val="000000"/>
-          <w:lang w:val="en-GB"/>
-        </w:rPr>
-        <w:t>The comprehensive aim of this project is to come up with a mid-level geo-intelligent system for monitoring and short-term forecasting of cyanobacteria and algal blooms in the area of study. By employing automated Internet of Things (IoT) sensors and Earth Observation (EO) data, the Harmful Algal Blooms (HABs) monitoring and prediction can be achieved in near real-time.</w:t>
-      </w:r>
-    </w:p>
-    <w:p>
-      <w:pPr>
-        <w:shd w:val="clear" w:color="auto" w:fill="FFFFFF"/>
-        <w:spacing w:after="0" w:line="240" w:lineRule="auto"/>
-        <w:rPr>
-          <w:rFonts w:ascii="Verdana" w:eastAsia="Times New Roman" w:hAnsi="Verdana" w:cs="Times New Roman"/>
-          <w:lang w:val="en-GB"/>
-        </w:rPr>
-      </w:pPr>
-      <w:r>
-        <w:rPr>
-          <w:rFonts w:ascii="Verdana" w:eastAsia="Times New Roman" w:hAnsi="Verdana" w:cs="Times New Roman"/>
-          <w:lang w:val="en-GB"/>
-        </w:rPr>
-        <w:t> </w:t>
-      </w:r>
-    </w:p>
-    <w:p>
-      <w:pPr>
-        <w:shd w:val="clear" w:color="auto" w:fill="FFFFFF"/>
-        <w:spacing w:after="0" w:line="240" w:lineRule="auto"/>
-        <w:rPr>
-          <w:rFonts w:ascii="Verdana" w:eastAsia="Times New Roman" w:hAnsi="Verdana" w:cs="Times New Roman"/>
+          <w:color w:val="000000"/>
+          <w:lang w:val="en-GB"/>
+        </w:rPr>
+      </w:pPr>
+      <w:r>
+        <w:rPr>
+          <w:rFonts w:ascii="Verdana" w:eastAsia="Times New Roman" w:hAnsi="Verdana" w:cs="Times New Roman"/>
+          <w:color w:val="000000"/>
+          <w:lang w:val="en-GB"/>
+        </w:rPr>
+        <w:t>The comprehensive aim of this project is to come up with a mid-level geo-intelligent system for monitoring and short-term</w:t>
+      </w:r>
+      <w:r>
+        <w:rPr>
+          <w:rFonts w:ascii="Verdana" w:eastAsia="Times New Roman" w:hAnsi="Verdana" w:cs="Times New Roman"/>
+          <w:color w:val="000000"/>
+          <w:lang w:val="en-GB"/>
+        </w:rPr>
+        <w:t xml:space="preserve"> probabilistic</w:t>
+      </w:r>
+      <w:r>
+        <w:rPr>
+          <w:rFonts w:ascii="Verdana" w:eastAsia="Times New Roman" w:hAnsi="Verdana" w:cs="Times New Roman"/>
+          <w:color w:val="000000"/>
+          <w:lang w:val="en-GB"/>
+        </w:rPr>
+        <w:t xml:space="preserve"> forecasting of cyanobacteria and algal blooms in the area of study.</w:t>
+      </w:r>
+      <w:r>
+        <w:rPr>
+          <w:rFonts w:ascii="Verdana" w:eastAsia="Times New Roman" w:hAnsi="Verdana" w:cs="Times New Roman"/>
+          <w:color w:val="000000"/>
+          <w:lang w:val="en-GB"/>
+        </w:rPr>
+        <w:t xml:space="preserve"> This will be achievable by</w:t>
+      </w:r>
+      <w:r>
+        <w:rPr>
+          <w:rFonts w:ascii="Verdana" w:eastAsia="Times New Roman" w:hAnsi="Verdana" w:cs="Times New Roman"/>
+          <w:color w:val="000000"/>
+          <w:lang w:val="en-GB"/>
+        </w:rPr>
+        <w:t xml:space="preserve"> employing automated Internet of Things (IoT) sensors and </w:t>
+      </w:r>
+      <w:r>
+        <w:rPr>
+          <w:rFonts w:ascii="Verdana" w:eastAsia="Times New Roman" w:hAnsi="Verdana" w:cs="Times New Roman"/>
+          <w:color w:val="000000"/>
+          <w:lang w:val="en-GB"/>
+        </w:rPr>
+        <w:t>Spatiotemporal Remote sensing</w:t>
+      </w:r>
+      <w:r>
+        <w:rPr>
+          <w:rFonts w:ascii="Verdana" w:eastAsia="Times New Roman" w:hAnsi="Verdana" w:cs="Times New Roman"/>
+          <w:color w:val="000000"/>
+          <w:lang w:val="en-GB"/>
+        </w:rPr>
+        <w:t xml:space="preserve"> data</w:t>
+      </w:r>
+      <w:r>
+        <w:rPr>
+          <w:rFonts w:ascii="Verdana" w:eastAsia="Times New Roman" w:hAnsi="Verdana" w:cs="Times New Roman"/>
+          <w:color w:val="000000"/>
+          <w:lang w:val="en-GB"/>
+        </w:rPr>
+        <w:t xml:space="preserve"> proposedly from Landsat 8 OLI</w:t>
+      </w:r>
+      <w:r>
+        <w:rPr>
+          <w:rFonts w:ascii="Verdana" w:eastAsia="Times New Roman" w:hAnsi="Verdana" w:cs="Times New Roman"/>
+          <w:color w:val="000000"/>
+          <w:lang w:val="en-GB"/>
+        </w:rPr>
+        <w:t xml:space="preserve"> </w:t>
+      </w:r>
+      <w:r>
+        <w:rPr>
+          <w:rFonts w:ascii="Verdana" w:eastAsia="Times New Roman" w:hAnsi="Verdana" w:cs="Times New Roman"/>
+          <w:color w:val="000000"/>
+          <w:lang w:val="en-GB"/>
+        </w:rPr>
+        <w:t>(relatively fine but rare) and MODIS_Aqua</w:t>
+      </w:r>
+      <w:r>
+        <w:rPr>
+          <w:rFonts w:ascii="Verdana" w:eastAsia="Times New Roman" w:hAnsi="Verdana" w:cs="Times New Roman"/>
+          <w:color w:val="000000"/>
+          <w:lang w:val="en-GB"/>
+        </w:rPr>
+        <w:t xml:space="preserve"> </w:t>
+      </w:r>
+      <w:r>
+        <w:rPr>
+          <w:rFonts w:ascii="Verdana" w:eastAsia="Times New Roman" w:hAnsi="Verdana" w:cs="Times New Roman"/>
+          <w:color w:val="000000"/>
+          <w:lang w:val="en-GB"/>
+        </w:rPr>
+        <w:t>(course but frequent)</w:t>
+      </w:r>
+      <w:r>
+        <w:rPr>
+          <w:rFonts w:ascii="Verdana" w:eastAsia="Times New Roman" w:hAnsi="Verdana" w:cs="Times New Roman"/>
+          <w:color w:val="000000"/>
+          <w:lang w:val="en-GB"/>
+        </w:rPr>
+        <w:t>,</w:t>
+      </w:r>
+    </w:p>
+    <w:p>
+      <w:pPr>
+        <w:shd w:val="clear" w:color="auto" w:fill="FFFFFF"/>
+        <w:spacing w:after="0" w:line="240" w:lineRule="auto"/>
+        <w:rPr>
+          <w:rFonts w:ascii="Verdana" w:eastAsia="Times New Roman" w:hAnsi="Verdana" w:cs="Times New Roman"/>
+          <w:color w:val="000000"/>
+          <w:lang w:val="en-GB"/>
+        </w:rPr>
+      </w:pPr>
+      <w:r>
+        <w:rPr>
+          <w:rFonts w:ascii="Verdana" w:eastAsia="Times New Roman" w:hAnsi="Verdana" w:cs="Times New Roman"/>
+          <w:color w:val="000000"/>
+          <w:lang w:val="en-GB"/>
+        </w:rPr>
+        <w:t xml:space="preserve">The satellite data will be extracted from Google Earth Engine cloud platform repository to aid in the </w:t>
+      </w:r>
+      <w:r>
+        <w:rPr>
+          <w:rFonts w:ascii="Verdana" w:eastAsia="Times New Roman" w:hAnsi="Verdana" w:cs="Times New Roman"/>
+          <w:color w:val="000000"/>
+          <w:lang w:val="en-GB"/>
+        </w:rPr>
+        <w:t>Long term</w:t>
+      </w:r>
+      <w:r>
+        <w:rPr>
+          <w:rFonts w:ascii="Verdana" w:eastAsia="Times New Roman" w:hAnsi="Verdana" w:cs="Times New Roman"/>
+          <w:color w:val="000000"/>
+          <w:lang w:val="en-GB"/>
+        </w:rPr>
+        <w:t xml:space="preserve"> </w:t>
+      </w:r>
+      <w:r>
+        <w:rPr>
+          <w:rFonts w:ascii="Verdana" w:eastAsia="Times New Roman" w:hAnsi="Verdana" w:cs="Times New Roman"/>
+          <w:color w:val="000000"/>
+          <w:lang w:val="en-GB"/>
+        </w:rPr>
+        <w:t xml:space="preserve">monitoring of the occurrence of the </w:t>
+      </w:r>
+      <w:r>
+        <w:rPr>
+          <w:rFonts w:ascii="Verdana" w:eastAsia="Times New Roman" w:hAnsi="Verdana" w:cs="Times New Roman"/>
+          <w:color w:val="000000"/>
+          <w:lang w:val="en-GB"/>
+        </w:rPr>
+        <w:t>Harmful Algal Blooms (HABs)</w:t>
+      </w:r>
+      <w:r>
+        <w:rPr>
+          <w:rFonts w:ascii="Verdana" w:eastAsia="Times New Roman" w:hAnsi="Verdana" w:cs="Times New Roman"/>
+          <w:color w:val="000000"/>
+          <w:lang w:val="en-GB"/>
+        </w:rPr>
+        <w:t>.Goo</w:t>
+      </w:r>
+      <w:r>
+        <w:rPr>
+          <w:rFonts w:ascii="Verdana" w:eastAsia="Times New Roman" w:hAnsi="Verdana" w:cs="Times New Roman"/>
+          <w:color w:val="000000"/>
+          <w:lang w:val="en-GB"/>
+        </w:rPr>
+        <w:t xml:space="preserve"> monitoring and prediction can be achieved in near real-time.</w:t>
+      </w:r>
+    </w:p>
+    <w:p>
+      <w:pPr>
+        <w:shd w:val="clear" w:color="auto" w:fill="FFFFFF"/>
+        <w:spacing w:after="0" w:line="240" w:lineRule="auto"/>
+        <w:rPr>
+          <w:rFonts w:ascii="Verdana" w:eastAsia="Times New Roman" w:hAnsi="Verdana" w:cs="Times New Roman"/>
+          <w:lang w:val="en-GB"/>
+        </w:rPr>
+      </w:pPr>
+    </w:p>
+    <w:p>
+      <w:pPr>
+        <w:shd w:val="clear" w:color="auto" w:fill="FFFFFF"/>
+        <w:spacing w:after="0" w:line="240" w:lineRule="auto"/>
+        <w:rPr>
+          <w:rFonts w:ascii="Verdana" w:eastAsia="Times New Roman" w:hAnsi="Verdana" w:cs="Times New Roman"/>
+          <w:lang w:val="en-GB"/>
+        </w:rPr>
+      </w:pPr>
+      <w:r>
+        <w:rPr>
+          <w:rFonts w:ascii="Verdana" w:hAnsi="Verdana"/>
+        </w:rPr>
+        <w:t xml:space="preserve">Two satellite </w:t>
+      </w:r>
+      <w:r>
+        <w:rPr>
+          <w:rFonts w:ascii="Verdana" w:hAnsi="Verdana"/>
+        </w:rPr>
+        <w:t xml:space="preserve">missions </w:t>
+      </w:r>
+      <w:r>
+        <w:rPr>
+          <w:rFonts w:ascii="Verdana" w:hAnsi="Verdana"/>
+        </w:rPr>
+        <w:t xml:space="preserve">have been </w:t>
+      </w:r>
+      <w:r>
+        <w:rPr>
+          <w:rFonts w:ascii="Verdana" w:hAnsi="Verdana"/>
+        </w:rPr>
+        <w:t>proposed</w:t>
+      </w:r>
+      <w:r>
+        <w:rPr>
+          <w:rFonts w:ascii="Verdana" w:hAnsi="Verdana"/>
+        </w:rPr>
+        <w:t xml:space="preserve"> for </w:t>
+      </w:r>
+      <w:r>
+        <w:rPr>
+          <w:rFonts w:ascii="Verdana" w:hAnsi="Verdana"/>
+        </w:rPr>
+        <w:t xml:space="preserve">this </w:t>
+      </w:r>
+      <w:r>
+        <w:rPr>
+          <w:rFonts w:ascii="Verdana" w:hAnsi="Verdana"/>
+        </w:rPr>
+        <w:t xml:space="preserve">water </w:t>
+      </w:r>
+      <w:r>
+        <w:rPr>
+          <w:rFonts w:ascii="Verdana" w:hAnsi="Verdana"/>
+        </w:rPr>
+        <w:t>quality-oriented</w:t>
+      </w:r>
+      <w:r>
+        <w:rPr>
+          <w:rFonts w:ascii="Verdana" w:hAnsi="Verdana"/>
+        </w:rPr>
+        <w:t xml:space="preserve"> </w:t>
+      </w:r>
+      <w:r>
+        <w:rPr>
+          <w:rFonts w:ascii="Verdana" w:hAnsi="Verdana"/>
+        </w:rPr>
+        <w:t>mapping</w:t>
+      </w:r>
+      <w:r>
+        <w:rPr>
+          <w:rFonts w:ascii="Verdana" w:hAnsi="Verdana"/>
+        </w:rPr>
+        <w:t xml:space="preserve"> and monitoring activity.</w:t>
+      </w:r>
+      <w:r>
+        <w:rPr>
+          <w:rFonts w:ascii="Verdana" w:hAnsi="Verdana"/>
+        </w:rPr>
+        <w:t xml:space="preserve"> </w:t>
+      </w:r>
+      <w:r>
+        <w:rPr>
+          <w:rFonts w:ascii="Verdana" w:hAnsi="Verdana"/>
+        </w:rPr>
+        <w:t>MODIS (M</w:t>
+      </w:r>
+      <w:r>
+        <w:rPr>
+          <w:rFonts w:ascii="Verdana" w:hAnsi="Verdana"/>
+        </w:rPr>
+        <w:t>O</w:t>
+      </w:r>
+      <w:r>
+        <w:rPr>
+          <w:rFonts w:ascii="Verdana" w:hAnsi="Verdana"/>
+        </w:rPr>
+        <w:t>derate Resolution Imaging Spectroradiometer), hav</w:t>
+      </w:r>
+      <w:r>
+        <w:rPr>
+          <w:rFonts w:ascii="Verdana" w:hAnsi="Verdana"/>
+        </w:rPr>
+        <w:t xml:space="preserve">ing relatively high </w:t>
+      </w:r>
+      <w:r>
+        <w:rPr>
+          <w:rFonts w:ascii="Verdana" w:hAnsi="Verdana"/>
+        </w:rPr>
+        <w:t>spectral (</w:t>
+      </w:r>
+      <w:r>
+        <w:rPr>
+          <w:rFonts w:ascii="Verdana" w:hAnsi="Verdana"/>
+        </w:rPr>
+        <w:t xml:space="preserve">36 Spectral Bands) and temporal </w:t>
+      </w:r>
+      <w:r>
+        <w:rPr>
+          <w:rFonts w:ascii="Verdana" w:hAnsi="Verdana"/>
+        </w:rPr>
+        <w:t>resolutions (</w:t>
+      </w:r>
+      <w:r>
+        <w:rPr>
+          <w:rFonts w:ascii="Verdana" w:hAnsi="Verdana"/>
+        </w:rPr>
+        <w:t>1 to 2 revisit</w:t>
+      </w:r>
+      <w:r>
+        <w:rPr>
+          <w:rFonts w:ascii="Verdana" w:hAnsi="Verdana"/>
+        </w:rPr>
+        <w:t xml:space="preserve"> a</w:t>
+      </w:r>
+      <w:r>
+        <w:rPr>
+          <w:rFonts w:ascii="Verdana" w:hAnsi="Verdana"/>
+        </w:rPr>
+        <w:t xml:space="preserve"> day)</w:t>
+      </w:r>
+      <w:r>
+        <w:rPr>
+          <w:rFonts w:ascii="Verdana" w:hAnsi="Verdana"/>
+        </w:rPr>
+        <w:t xml:space="preserve"> </w:t>
+      </w:r>
+      <w:r>
+        <w:rPr>
+          <w:rFonts w:ascii="Verdana" w:hAnsi="Verdana"/>
+        </w:rPr>
+        <w:t>provide a better</w:t>
+      </w:r>
+      <w:r>
+        <w:rPr>
+          <w:rFonts w:ascii="Verdana" w:hAnsi="Verdana"/>
+        </w:rPr>
+        <w:t xml:space="preserve"> data source</w:t>
+      </w:r>
+      <w:r>
+        <w:rPr>
+          <w:rFonts w:ascii="Verdana" w:hAnsi="Verdana"/>
+        </w:rPr>
+        <w:t xml:space="preserve"> needed for detecting</w:t>
+      </w:r>
+      <w:r>
+        <w:rPr>
+          <w:rFonts w:ascii="Verdana" w:hAnsi="Verdana"/>
+        </w:rPr>
+        <w:t xml:space="preserve"> the frequent</w:t>
+      </w:r>
+      <w:r>
+        <w:rPr>
+          <w:rFonts w:ascii="Verdana" w:hAnsi="Verdana"/>
+        </w:rPr>
+        <w:t xml:space="preserve"> HABs in oceans or large lakes. However, their large </w:t>
+      </w:r>
+      <w:r>
+        <w:rPr>
+          <w:rFonts w:ascii="Verdana" w:hAnsi="Verdana"/>
+        </w:rPr>
+        <w:t>I</w:t>
+      </w:r>
+      <w:r>
+        <w:rPr>
+          <w:rFonts w:ascii="Verdana" w:hAnsi="Verdana"/>
+        </w:rPr>
+        <w:t xml:space="preserve">nstantaneous </w:t>
+      </w:r>
+      <w:r>
+        <w:rPr>
+          <w:rFonts w:ascii="Verdana" w:hAnsi="Verdana"/>
+        </w:rPr>
+        <w:t>F</w:t>
+      </w:r>
+      <w:r>
+        <w:rPr>
+          <w:rFonts w:ascii="Verdana" w:hAnsi="Verdana"/>
+        </w:rPr>
+        <w:t xml:space="preserve">ields </w:t>
+      </w:r>
+      <w:r>
+        <w:rPr>
+          <w:rFonts w:ascii="Verdana" w:hAnsi="Verdana"/>
+        </w:rPr>
+        <w:t>O</w:t>
+      </w:r>
+      <w:r>
+        <w:rPr>
+          <w:rFonts w:ascii="Verdana" w:hAnsi="Verdana"/>
+        </w:rPr>
+        <w:t xml:space="preserve">f </w:t>
+      </w:r>
+      <w:r>
+        <w:rPr>
+          <w:rFonts w:ascii="Verdana" w:hAnsi="Verdana"/>
+        </w:rPr>
+        <w:t>V</w:t>
+      </w:r>
+      <w:r>
+        <w:rPr>
+          <w:rFonts w:ascii="Verdana" w:hAnsi="Verdana"/>
+        </w:rPr>
+        <w:t>iew</w:t>
+      </w:r>
+      <w:r>
+        <w:rPr>
+          <w:rFonts w:ascii="Verdana" w:hAnsi="Verdana"/>
+        </w:rPr>
+        <w:t xml:space="preserve"> (IFOV, 110</w:t>
+      </w:r>
+      <w:r>
+        <w:rPr>
+          <w:rFonts w:ascii="Verdana" w:hAnsi="Verdana"/>
+          <w:vertAlign w:val="superscript"/>
+        </w:rPr>
+        <w:t>o</w:t>
+      </w:r>
+      <w:r>
+        <w:rPr>
+          <w:rFonts w:ascii="Verdana" w:hAnsi="Verdana"/>
+        </w:rPr>
+        <w:t>)</w:t>
+      </w:r>
+      <w:r>
+        <w:rPr>
+          <w:rFonts w:ascii="Verdana" w:hAnsi="Verdana"/>
+        </w:rPr>
+        <w:t xml:space="preserve"> are not suitable for water quality mapping in small inland water bodies</w:t>
+      </w:r>
+      <w:r>
+        <w:rPr>
+          <w:rFonts w:ascii="Verdana" w:hAnsi="Verdana"/>
+        </w:rPr>
+        <w:t xml:space="preserve"> like Lake Victoria</w:t>
+      </w:r>
+      <w:r>
+        <w:rPr>
+          <w:rFonts w:ascii="Verdana" w:hAnsi="Verdana"/>
+        </w:rPr>
+        <w:t xml:space="preserve"> due to the large footprints (300~500 m). In contrast, the finer spatial resolutions (10~60 m) of Landsat</w:t>
+      </w:r>
+      <w:r>
+        <w:rPr>
+          <w:rFonts w:ascii="Verdana" w:hAnsi="Verdana"/>
+        </w:rPr>
+        <w:t xml:space="preserve"> 8 Operational Land Imager (L8_OLI) </w:t>
+      </w:r>
+      <w:r>
+        <w:rPr>
+          <w:rFonts w:ascii="Verdana" w:hAnsi="Verdana"/>
+        </w:rPr>
+        <w:t>multispectral images enable them to resolve small freshwater lakes and rivers</w:t>
+      </w:r>
+      <w:r>
+        <w:rPr>
+          <w:rFonts w:ascii="Verdana" w:hAnsi="Verdana"/>
+        </w:rPr>
+        <w:t xml:space="preserve"> like for my case study</w:t>
+      </w:r>
+      <w:r>
+        <w:rPr>
+          <w:rFonts w:ascii="Verdana" w:hAnsi="Verdana"/>
+        </w:rPr>
+        <w:t xml:space="preserve"> more than a few hundred meters wide. Therefore, the application of multispectral Landsat has been preferred for freshwater lake mapping projects</w:t>
+      </w:r>
+      <w:r>
+        <w:rPr>
+          <w:rFonts w:ascii="Verdana" w:hAnsi="Verdana"/>
+        </w:rPr>
+        <w:t>.</w:t>
+      </w:r>
+    </w:p>
+    <w:p>
+      <w:pPr>
+        <w:shd w:val="clear" w:color="auto" w:fill="FFFFFF"/>
+        <w:spacing w:after="0" w:line="240" w:lineRule="auto"/>
+        <w:rPr>
+          <w:rFonts w:ascii="Verdana" w:eastAsia="Times New Roman" w:hAnsi="Verdana" w:cs="Times New Roman"/>
+          <w:lang w:val="en-GB"/>
+        </w:rPr>
+      </w:pPr>
+    </w:p>
+    <w:p>
+      <w:pPr>
+        <w:shd w:val="clear" w:color="auto" w:fill="FFFFFF"/>
+        <w:spacing w:after="0" w:line="240" w:lineRule="auto"/>
+        <w:rPr>
+          <w:rFonts w:ascii="Verdana" w:eastAsia="Times New Roman" w:hAnsi="Verdana" w:cs="Times New Roman"/>
+          <w:color w:val="000000"/>
           <w:lang w:val="en-GB"/>
         </w:rPr>
       </w:pPr>
@@ -1562,6 +2023,16 @@
         </w:rPr>
         <w:t xml:space="preserve"> the presence of Chlorophyll-a pigment.</w:t>
       </w:r>
+    </w:p>
+    <w:p>
+      <w:pPr>
+        <w:shd w:val="clear" w:color="auto" w:fill="FFFFFF"/>
+        <w:spacing w:after="0" w:line="240" w:lineRule="auto"/>
+        <w:rPr>
+          <w:rFonts w:ascii="Verdana" w:eastAsia="Times New Roman" w:hAnsi="Verdana" w:cs="Times New Roman"/>
+          <w:lang w:val="en-GB"/>
+        </w:rPr>
+      </w:pPr>
     </w:p>
     <w:p>
       <w:pPr>
@@ -1816,21 +2287,17 @@
           <w:iCs/>
           <w:color w:val="00B0F0"/>
         </w:rPr>
-        <w:t>quality data provide in situ measurements of surface water temperature (◦C), dissolved oxygen (milligrams per liter), pH, turbidity (nephelometric turbidity units (NTU)), Secchi depth (meter), and surface chlorophyll concentration (micrograms per liter). This water quality dataset covers the time period between May 2013 and November 2017. Chl-a concentration measurements are used in the present study for the development and validation of the SVM predictive models. The USACE water quality data were collected in the months of May, June, July, August, September, and October. The Chl-a concentrations varied from 1.3 to 63.1 µg/L, with an average value of 9.9 µg/L and a standard deviation of 7.8 µg/L. There are seasonal changes in the mean values of the Chl-a samples, indicating the role of climate and some other seasonal factors such as agriculture activities in shaping Chl-a concentrations in these lakes. The average Chl-a values (µg/L) gradually increase from May (7.7) to June (8.2), July (8.4), August (9.1), and reach the peak in September (11.7). It then drops in October (8.4) to a similar level as in June and July</w:t>
-      </w:r>
-    </w:p>
-    <w:p>
-      <w:pPr>
-        <w:shd w:val="clear" w:color="auto" w:fill="FFFFFF"/>
-        <w:spacing w:after="0" w:line="240" w:lineRule="auto"/>
-        <w:rPr>
-          <w:rFonts w:ascii="Verdana" w:eastAsia="Times New Roman" w:hAnsi="Verdana" w:cs="Times New Roman"/>
+        <w:t xml:space="preserve">quality data provide in situ measurements of surface water temperature (◦C), dissolved oxygen (milligrams per liter), pH, turbidity (nephelometric turbidity units (NTU)), Secchi depth (meter), and surface chlorophyll concentration (micrograms per liter). This water quality dataset covers the time </w:t>
+      </w:r>
+      <w:r>
+        <w:rPr>
           <w:i/>
           <w:iCs/>
           <w:color w:val="00B0F0"/>
-          <w:lang w:val="en-GB"/>
-        </w:rPr>
-      </w:pPr>
+        </w:rPr>
+        <w:lastRenderedPageBreak/>
+        <w:t>period between May 2013 and November 2017. Chl-a concentration measurements are used in the present study for the development and validation of the SVM predictive models. The USACE water quality data were collected in the months of May, June, July, August, September, and October. The Chl-a concentrations varied from 1.3 to 63.1 µg/L, with an average value of 9.9 µg/L and a standard deviation of 7.8 µg/L. There are seasonal changes in the mean values of the Chl-a samples, indicating the role of climate and some other seasonal factors such as agriculture activities in shaping Chl-a concentrations in these lakes. The average Chl-a values (µg/L) gradually increase from May (7.7) to June (8.2), July (8.4), August (9.1), and reach the peak in September (11.7). It then drops in October (8.4) to a similar level as in June and July</w:t>
+      </w:r>
     </w:p>
     <w:p>
       <w:pPr>
@@ -1850,26 +2317,31 @@
         <w:shd w:val="clear" w:color="auto" w:fill="FFFFFF"/>
         <w:spacing w:after="0" w:line="240" w:lineRule="auto"/>
         <w:rPr>
+          <w:rFonts w:ascii="Verdana" w:eastAsia="Times New Roman" w:hAnsi="Verdana" w:cs="Times New Roman"/>
           <w:i/>
           <w:iCs/>
           <w:color w:val="00B0F0"/>
-        </w:rPr>
-      </w:pPr>
-      <w:r>
+          <w:lang w:val="en-GB"/>
+        </w:rPr>
+      </w:pPr>
+    </w:p>
+    <w:p>
+      <w:pPr>
+        <w:shd w:val="clear" w:color="auto" w:fill="FFFFFF"/>
+        <w:spacing w:after="0" w:line="240" w:lineRule="auto"/>
         <w:rPr>
           <w:i/>
           <w:iCs/>
           <w:color w:val="00B0F0"/>
         </w:rPr>
-        <w:t xml:space="preserve">This work subsequently led to a large number of remote sensing detection, monitoring and forecasting systems developed for more recent sensors and satellites such as MODIS-Aqua, MODIS-Terra, SeaWiFS, MERIS and more recently Sentinel-3 [2]. The methods used for detection, monitoring and forecasting of HAB events have included: reflectance band-ratio based detection; reflectance classification (using anomaly detection); satellite </w:t>
-      </w:r>
+      </w:pPr>
       <w:r>
         <w:rPr>
           <w:i/>
           <w:iCs/>
           <w:color w:val="00B0F0"/>
         </w:rPr>
-        <w:t>product-based</w:t>
+        <w:t xml:space="preserve">This work subsequently led to a large number of remote sensing detection, monitoring and forecasting systems developed for more recent sensors and satellites such as MODIS-Aqua, MODIS-Terra, SeaWiFS, MERIS and more recently Sentinel-3 [2]. The methods used for detection, monitoring and forecasting of HAB events have included: reflectance band-ratio based detection; reflectance classification (using anomaly detection); satellite </w:t>
       </w:r>
       <w:r>
         <w:rPr>
@@ -1877,7 +2349,7 @@
           <w:iCs/>
           <w:color w:val="00B0F0"/>
         </w:rPr>
-        <w:t xml:space="preserve"> detection (using thresholds etc.); and spectral band differences. The most successful and important methods for HAB detection have used spectrally derived </w:t>
+        <w:t>product-based</w:t>
       </w:r>
       <w:r>
         <w:rPr>
@@ -1885,8 +2357,7 @@
           <w:iCs/>
           <w:color w:val="00B0F0"/>
         </w:rPr>
-        <w:lastRenderedPageBreak/>
-        <w:t>products such as Chl-a (Chlorophyll concentration estimate), as phytoplankton increases the backscattered light within pigment absorption spectral frequencies. An excellent review of these historical and current methods, sensors and satellites is given by Blondeau-Patissier et al. [2].</w:t>
+        <w:t xml:space="preserve"> detection (using thresholds etc.); and spectral band differences. The most successful and important methods for HAB detection have used spectrally derived products such as Chl-a (Chlorophyll concentration estimate), as phytoplankton increases the backscattered light within pigment absorption spectral frequencies. An excellent review of these historical and current methods, sensors and satellites is given by Blondeau-Patissier et al. [2].</w:t>
       </w:r>
     </w:p>
     <w:p>
@@ -2162,6 +2633,7 @@
           <w:color w:val="000000"/>
           <w:lang w:val="en-GB"/>
         </w:rPr>
+        <w:lastRenderedPageBreak/>
         <w:t>Chlorophyl-a Geographical Maps associating the occurrence of the Harmful Algal Blooms and Cyanobacteria.</w:t>
       </w:r>
     </w:p>
@@ -2267,6 +2739,15 @@
           <w:bCs/>
         </w:rPr>
       </w:pPr>
+    </w:p>
+    <w:p>
+      <w:pPr>
+        <w:rPr>
+          <w:rFonts w:ascii="Verdana" w:hAnsi="Verdana"/>
+          <w:b/>
+          <w:bCs/>
+        </w:rPr>
+      </w:pPr>
       <w:r>
         <w:rPr>
           <w:rFonts w:ascii="Verdana" w:hAnsi="Verdana"/>
@@ -2301,7 +2782,6 @@
           <w:sz w:val="22"/>
           <w:szCs w:val="22"/>
         </w:rPr>
-        <w:lastRenderedPageBreak/>
         <w:t xml:space="preserve">Michael A., </w:t>
       </w:r>
       <w:r>
@@ -2450,6 +2930,48 @@
           <w:t>https://pubmed.ncbi.nlm.nih.gov/17298369/</w:t>
         </w:r>
       </w:hyperlink>
+    </w:p>
+    <w:p>
+      <w:pPr>
+        <w:spacing w:before="240" w:after="240" w:line="240" w:lineRule="auto"/>
+        <w:ind w:left="720" w:right="720" w:hanging="720"/>
+        <w:rPr>
+          <w:rFonts w:ascii="Verdana" w:hAnsi="Verdana"/>
+        </w:rPr>
+      </w:pPr>
+      <w:r>
+        <w:t>Lei W</w:t>
+      </w:r>
+      <w:r>
+        <w:t>.,</w:t>
+      </w:r>
+      <w:r>
+        <w:t xml:space="preserve"> Min X</w:t>
+      </w:r>
+      <w:r>
+        <w:t>.</w:t>
+      </w:r>
+      <w:r>
+        <w:t>, Yang Liu 3 , Hongxing Liu 3 , Richard Beck 4 , Molly Reif 5 , Erich Emery 6 , Jade Young 7 and Qiusheng Wu</w:t>
+      </w:r>
+      <w:r>
+        <w:rPr>
+          <w:rFonts w:ascii="Verdana" w:hAnsi="Verdana"/>
+        </w:rPr>
+        <w:t xml:space="preserve"> </w:t>
+      </w:r>
+      <w:r>
+        <w:rPr>
+          <w:rFonts w:ascii="Verdana" w:hAnsi="Verdana"/>
+        </w:rPr>
+        <w:t xml:space="preserve"> </w:t>
+      </w:r>
+      <w:r>
+        <w:rPr>
+          <w:rFonts w:ascii="Verdana" w:hAnsi="Verdana"/>
+        </w:rPr>
+        <w:t>Mapping Freshwater Chlorophyll-a Concentrations at a Regional Scale Integrating Multi-Sensor Satellite Observations with Google Earth Engine</w:t>
+      </w:r>
     </w:p>
     <w:p>
       <w:pPr>

</xml_diff>

<commit_message>
:fire:, :pencil:, :books: :camera: :hammer:folder re-shape
</commit_message>
<xml_diff>
--- a/myWord.docx
+++ b/myWord.docx
@@ -501,6 +501,58 @@
       </w:pPr>
       <w:r>
         <w:rPr>
+          <w:rFonts w:ascii="Arial" w:hAnsi="Arial" w:cs="Arial"/>
+          <w:b/>
+          <w:bCs/>
+          <w:i/>
+          <w:iCs/>
+          <w:color w:val="00B0F0"/>
+          <w:shd w:val="clear" w:color="auto" w:fill="FFFFFF"/>
+        </w:rPr>
+        <w:t>Harmful algal blooms</w:t>
+      </w:r>
+      <w:r>
+        <w:rPr>
+          <w:rFonts w:ascii="Arial" w:hAnsi="Arial" w:cs="Arial"/>
+          <w:i/>
+          <w:iCs/>
+          <w:color w:val="00B0F0"/>
+          <w:shd w:val="clear" w:color="auto" w:fill="FFFFFF"/>
+        </w:rPr>
+        <w:t> (HABs) or 'red tides' are a global phenomena and recent evidence indicates that their frequency and intensity are increasing (Shumway, 1990, Smayda, 1990, Hallagraeff, 1993, Burkholder, 1998). They are a serious threat to </w:t>
+      </w:r>
+      <w:r>
+        <w:rPr>
+          <w:rFonts w:ascii="Arial" w:hAnsi="Arial" w:cs="Arial"/>
+          <w:b/>
+          <w:bCs/>
+          <w:i/>
+          <w:iCs/>
+          <w:color w:val="00B0F0"/>
+          <w:shd w:val="clear" w:color="auto" w:fill="FFFFFF"/>
+        </w:rPr>
+        <w:t>human</w:t>
+      </w:r>
+      <w:r>
+        <w:rPr>
+          <w:rFonts w:ascii="Arial" w:hAnsi="Arial" w:cs="Arial"/>
+          <w:i/>
+          <w:iCs/>
+          <w:color w:val="00B0F0"/>
+          <w:shd w:val="clear" w:color="auto" w:fill="FFFFFF"/>
+        </w:rPr>
+        <w:t> health, aquaculture, fisheries, and ecosystem health.</w:t>
+      </w:r>
+      <w:r>
+        <w:rPr>
+          <w:rFonts w:ascii="Arial" w:hAnsi="Arial" w:cs="Arial"/>
+          <w:color w:val="00B0F0"/>
+          <w:shd w:val="clear" w:color="auto" w:fill="FFFFFF"/>
+        </w:rPr>
+        <w:t xml:space="preserve"> </w:t>
+      </w:r>
+      <w:r>
+        <w:rPr>
           <w:rFonts w:ascii="Verdana" w:hAnsi="Verdana"/>
         </w:rPr>
         <w:t xml:space="preserve">With the growth of industries along the Lake Victoria regions, there has been reported </w:t>
@@ -624,6 +676,7 @@
           <w:i/>
           <w:iCs/>
         </w:rPr>
+        <w:lastRenderedPageBreak/>
         <w:t xml:space="preserve"> </w:t>
       </w:r>
       <w:r>
@@ -664,16 +717,7 @@
           <w:iCs/>
           <w:color w:val="00B0F0"/>
         </w:rPr>
-        <w:t xml:space="preserve"> using them for drinking water or recreation. HABs can also damage freshwater ecosystems, such as polluting beaches, causing taste and odor problems for drinking waters, lowering the ambient light required for submerged aquatic </w:t>
-      </w:r>
-      <w:r>
-        <w:rPr>
-          <w:i/>
-          <w:iCs/>
-          <w:color w:val="00B0F0"/>
-        </w:rPr>
-        <w:lastRenderedPageBreak/>
-        <w:t>vegetation, and depleting oxygen levels and hence killing fishes [8]. HABs have become one of Remote Sens. 2020, 12, 3278; doi:10.3390/rs12203278 www.mdpi.com/journal/remotesensingRemote Sens. 2020, 12, 3278 2 of 18 the major water quality issues for inland waters in some states [9]. The cost of water treatment has been an economic burden in recent decades [1]. Despite the significant negative impacts of HABs on ecosystems, the economy, and public health, they are not monitored and assessed on a regular basis due to the high cost and the sparsity of ground water quality sampling data [1]. Remote sensing has been increasingly used for monitoring and mapping HABs in aquatic systems, as it is capable of collecting synoptic data over multiple spatial and temporal scales [10–19]. It has been demonstrated that satellite and airborne optical remote sensing can estimate concentrations of, and changes in, parameters such as chlorophyll-a (Chl-a), phycocyanin, and turbidity, which are common indicators used to estimate the presence and intensity of HABs</w:t>
+        <w:t xml:space="preserve"> using them for drinking water or recreation. HABs can also damage freshwater ecosystems, such as polluting beaches, causing taste and odor problems for drinking waters, lowering the ambient light required for submerged aquatic vegetation, and depleting oxygen levels and hence killing fishes [8]. HABs have become one of Remote Sens. 2020, 12, 3278; doi:10.3390/rs12203278 www.mdpi.com/journal/remotesensingRemote Sens. 2020, 12, 3278 2 of 18 the major water quality issues for inland waters in some states [9]. The cost of water treatment has been an economic burden in recent decades [1]. Despite the significant negative impacts of HABs on ecosystems, the economy, and public health, they are not monitored and assessed on a regular basis due to the high cost and the sparsity of ground water quality sampling data [1]. Remote sensing has been increasingly used for monitoring and mapping HABs in aquatic systems, as it is capable of collecting synoptic data over multiple spatial and temporal scales [10–19]. It has been demonstrated that satellite and airborne optical remote sensing can estimate concentrations of, and changes in, parameters such as chlorophyll-a (Chl-a), phycocyanin, and turbidity, which are common indicators used to estimate the presence and intensity of HABs</w:t>
       </w:r>
     </w:p>
     <w:p>
@@ -935,7 +979,7 @@
           <w:rFonts w:ascii="Verdana" w:eastAsia="Times New Roman" w:hAnsi="Verdana" w:cs="Times New Roman"/>
           <w:b/>
           <w:bCs/>
-          <w:color w:val="000000"/>
+          <w:color w:val="00B050"/>
           <w:u w:val="single"/>
           <w:lang w:val="en-GB"/>
         </w:rPr>
@@ -945,7 +989,7 @@
           <w:rFonts w:ascii="Verdana" w:eastAsia="Times New Roman" w:hAnsi="Verdana" w:cs="Times New Roman"/>
           <w:b/>
           <w:bCs/>
-          <w:color w:val="000000"/>
+          <w:color w:val="00B050"/>
           <w:u w:val="single"/>
           <w:lang w:val="en-GB"/>
         </w:rPr>
@@ -960,7 +1004,7 @@
           <w:rFonts w:ascii="Verdana" w:eastAsia="Times New Roman" w:hAnsi="Verdana" w:cs="Times New Roman"/>
           <w:b/>
           <w:bCs/>
-          <w:color w:val="000000"/>
+          <w:color w:val="00B050"/>
           <w:u w:val="single"/>
           <w:lang w:val="en-GB"/>
         </w:rPr>
@@ -972,12 +1016,14 @@
         <w:spacing w:after="0" w:line="240" w:lineRule="auto"/>
         <w:rPr>
           <w:rFonts w:ascii="Verdana" w:eastAsia="Times New Roman" w:hAnsi="Verdana" w:cs="Times New Roman"/>
-          <w:lang w:val="en-GB"/>
-        </w:rPr>
-      </w:pPr>
-      <w:r>
-        <w:rPr>
-          <w:rFonts w:ascii="Verdana" w:eastAsia="Times New Roman" w:hAnsi="Verdana" w:cs="Times New Roman"/>
+          <w:color w:val="00B050"/>
+          <w:lang w:val="en-GB"/>
+        </w:rPr>
+      </w:pPr>
+      <w:r>
+        <w:rPr>
+          <w:rFonts w:ascii="Verdana" w:eastAsia="Times New Roman" w:hAnsi="Verdana" w:cs="Times New Roman"/>
+          <w:color w:val="00B050"/>
           <w:lang w:val="en-GB"/>
         </w:rPr>
         <w:t>Lake Victoria, with a surface area of about 68,800 KM</w:t>
@@ -985,6 +1031,7 @@
       <w:r>
         <w:rPr>
           <w:rFonts w:ascii="Verdana" w:eastAsia="Times New Roman" w:hAnsi="Verdana" w:cs="Times New Roman"/>
+          <w:color w:val="00B050"/>
           <w:vertAlign w:val="superscript"/>
           <w:lang w:val="en-GB"/>
         </w:rPr>
@@ -993,6 +1040,7 @@
       <w:r>
         <w:rPr>
           <w:rFonts w:ascii="Verdana" w:eastAsia="Times New Roman" w:hAnsi="Verdana" w:cs="Times New Roman"/>
+          <w:color w:val="00B050"/>
           <w:lang w:val="en-GB"/>
         </w:rPr>
         <w:t xml:space="preserve"> with a mean depth of 40m and maximum depth of 79m ranking the second largest fresh water lake in the world after </w:t>
@@ -1000,6 +1048,7 @@
       <w:r>
         <w:rPr>
           <w:rFonts w:ascii="Verdana" w:eastAsia="Times New Roman" w:hAnsi="Verdana" w:cs="Times New Roman"/>
+          <w:color w:val="00B050"/>
           <w:lang w:val="en-GB"/>
         </w:rPr>
         <w:t>Lake Superior. Lying between 3</w:t>
@@ -1007,6 +1056,7 @@
       <w:r>
         <w:rPr>
           <w:rFonts w:ascii="Verdana" w:eastAsia="Times New Roman" w:hAnsi="Verdana" w:cs="Times New Roman"/>
+          <w:color w:val="00B050"/>
           <w:vertAlign w:val="superscript"/>
           <w:lang w:val="en-GB"/>
         </w:rPr>
@@ -1015,6 +1065,7 @@
       <w:r>
         <w:rPr>
           <w:rFonts w:ascii="Verdana" w:eastAsia="Times New Roman" w:hAnsi="Verdana" w:cs="Times New Roman"/>
+          <w:color w:val="00B050"/>
           <w:lang w:val="en-GB"/>
         </w:rPr>
         <w:t>S to 0</w:t>
@@ -1022,6 +1073,7 @@
       <w:r>
         <w:rPr>
           <w:rFonts w:ascii="Verdana" w:eastAsia="Times New Roman" w:hAnsi="Verdana" w:cs="Times New Roman"/>
+          <w:color w:val="00B050"/>
           <w:vertAlign w:val="superscript"/>
           <w:lang w:val="en-GB"/>
         </w:rPr>
@@ -1030,6 +1082,7 @@
       <w:r>
         <w:rPr>
           <w:rFonts w:ascii="Verdana" w:eastAsia="Times New Roman" w:hAnsi="Verdana" w:cs="Times New Roman"/>
+          <w:color w:val="00B050"/>
           <w:lang w:val="en-GB"/>
         </w:rPr>
         <w:t xml:space="preserve">30`N latitude and </w:t>
@@ -1037,6 +1090,7 @@
       <w:r>
         <w:rPr>
           <w:rFonts w:ascii="Verdana" w:eastAsia="Times New Roman" w:hAnsi="Verdana" w:cs="Times New Roman"/>
+          <w:color w:val="00B050"/>
           <w:lang w:val="en-GB"/>
         </w:rPr>
         <w:t>3</w:t>
@@ -1044,6 +1098,7 @@
       <w:r>
         <w:rPr>
           <w:rFonts w:ascii="Verdana" w:eastAsia="Times New Roman" w:hAnsi="Verdana" w:cs="Times New Roman"/>
+          <w:color w:val="00B050"/>
           <w:lang w:val="en-GB"/>
         </w:rPr>
         <w:t>1</w:t>
@@ -1051,6 +1106,7 @@
       <w:r>
         <w:rPr>
           <w:rFonts w:ascii="Verdana" w:eastAsia="Times New Roman" w:hAnsi="Verdana" w:cs="Times New Roman"/>
+          <w:color w:val="00B050"/>
           <w:vertAlign w:val="superscript"/>
           <w:lang w:val="en-GB"/>
         </w:rPr>
@@ -1059,6 +1115,7 @@
       <w:r>
         <w:rPr>
           <w:rFonts w:ascii="Verdana" w:eastAsia="Times New Roman" w:hAnsi="Verdana" w:cs="Times New Roman"/>
+          <w:color w:val="00B050"/>
           <w:lang w:val="en-GB"/>
         </w:rPr>
         <w:t>40`E to 34</w:t>
@@ -1066,6 +1123,7 @@
       <w:r>
         <w:rPr>
           <w:rFonts w:ascii="Verdana" w:eastAsia="Times New Roman" w:hAnsi="Verdana" w:cs="Times New Roman"/>
+          <w:color w:val="00B050"/>
           <w:vertAlign w:val="superscript"/>
           <w:lang w:val="en-GB"/>
         </w:rPr>
@@ -1074,6 +1132,7 @@
       <w:r>
         <w:rPr>
           <w:rFonts w:ascii="Verdana" w:eastAsia="Times New Roman" w:hAnsi="Verdana" w:cs="Times New Roman"/>
+          <w:color w:val="00B050"/>
           <w:vertAlign w:val="superscript"/>
           <w:lang w:val="en-GB"/>
         </w:rPr>
@@ -1082,6 +1141,7 @@
       <w:r>
         <w:rPr>
           <w:rFonts w:ascii="Verdana" w:eastAsia="Times New Roman" w:hAnsi="Verdana" w:cs="Times New Roman"/>
+          <w:color w:val="00B050"/>
           <w:lang w:val="en-GB"/>
         </w:rPr>
         <w:t>50</w:t>
@@ -1089,6 +1149,7 @@
       <w:r>
         <w:rPr>
           <w:rFonts w:ascii="Verdana" w:eastAsia="Times New Roman" w:hAnsi="Verdana" w:cs="Times New Roman"/>
+          <w:color w:val="00B050"/>
           <w:lang w:val="en-GB"/>
         </w:rPr>
         <w:t>`</w:t>
@@ -1096,6 +1157,7 @@
       <w:r>
         <w:rPr>
           <w:rFonts w:ascii="Verdana" w:eastAsia="Times New Roman" w:hAnsi="Verdana" w:cs="Times New Roman"/>
+          <w:color w:val="00B050"/>
           <w:lang w:val="en-GB"/>
         </w:rPr>
         <w:t xml:space="preserve">E is distributed among these three East African countries viz Tanzania </w:t>
@@ -1103,6 +1165,7 @@
       <w:r>
         <w:rPr>
           <w:rFonts w:ascii="Verdana" w:eastAsia="Times New Roman" w:hAnsi="Verdana" w:cs="Times New Roman"/>
+          <w:color w:val="00B050"/>
           <w:lang w:val="en-GB"/>
         </w:rPr>
         <w:t>51</w:t>
@@ -1110,6 +1173,7 @@
       <w:r>
         <w:rPr>
           <w:rFonts w:ascii="Verdana" w:eastAsia="Times New Roman" w:hAnsi="Verdana" w:cs="Times New Roman"/>
+          <w:color w:val="00B050"/>
           <w:lang w:val="en-GB"/>
         </w:rPr>
         <w:t>%, Uganda 4</w:t>
@@ -1117,6 +1181,7 @@
       <w:r>
         <w:rPr>
           <w:rFonts w:ascii="Verdana" w:eastAsia="Times New Roman" w:hAnsi="Verdana" w:cs="Times New Roman"/>
+          <w:color w:val="00B050"/>
           <w:lang w:val="en-GB"/>
         </w:rPr>
         <w:t>3</w:t>
@@ -1124,6 +1189,7 @@
       <w:r>
         <w:rPr>
           <w:rFonts w:ascii="Verdana" w:eastAsia="Times New Roman" w:hAnsi="Verdana" w:cs="Times New Roman"/>
+          <w:color w:val="00B050"/>
           <w:lang w:val="en-GB"/>
         </w:rPr>
         <w:t xml:space="preserve">% and Kenya </w:t>
@@ -1131,6 +1197,7 @@
       <w:r>
         <w:rPr>
           <w:rFonts w:ascii="Verdana" w:eastAsia="Times New Roman" w:hAnsi="Verdana" w:cs="Times New Roman"/>
+          <w:color w:val="00B050"/>
           <w:lang w:val="en-GB"/>
         </w:rPr>
         <w:t>the remaining 6%</w:t>
@@ -1138,6 +1205,7 @@
       <w:r>
         <w:rPr>
           <w:rFonts w:ascii="Verdana" w:eastAsia="Times New Roman" w:hAnsi="Verdana" w:cs="Times New Roman"/>
+          <w:color w:val="00B050"/>
           <w:lang w:val="en-GB"/>
         </w:rPr>
         <w:t>(africangreatlakes</w:t>
@@ -1145,6 +1213,7 @@
       <w:r>
         <w:rPr>
           <w:rFonts w:ascii="Verdana" w:eastAsia="Times New Roman" w:hAnsi="Verdana" w:cs="Times New Roman"/>
+          <w:color w:val="00B050"/>
           <w:lang w:val="en-GB"/>
         </w:rPr>
         <w:t>.</w:t>
@@ -1152,6 +1221,7 @@
       <w:r>
         <w:rPr>
           <w:rFonts w:ascii="Verdana" w:eastAsia="Times New Roman" w:hAnsi="Verdana" w:cs="Times New Roman"/>
+          <w:color w:val="00B050"/>
           <w:lang w:val="en-GB"/>
         </w:rPr>
         <w:t>org).</w:t>
@@ -1163,12 +1233,14 @@
         <w:spacing w:after="0" w:line="240" w:lineRule="auto"/>
         <w:rPr>
           <w:rFonts w:ascii="Verdana" w:eastAsia="Times New Roman" w:hAnsi="Verdana" w:cs="Times New Roman"/>
-          <w:lang w:val="en-GB"/>
-        </w:rPr>
-      </w:pPr>
-      <w:r>
-        <w:rPr>
-          <w:rFonts w:ascii="Verdana" w:eastAsia="Times New Roman" w:hAnsi="Verdana" w:cs="Times New Roman"/>
+          <w:color w:val="00B050"/>
+          <w:lang w:val="en-GB"/>
+        </w:rPr>
+      </w:pPr>
+      <w:r>
+        <w:rPr>
+          <w:rFonts w:ascii="Verdana" w:eastAsia="Times New Roman" w:hAnsi="Verdana" w:cs="Times New Roman"/>
+          <w:color w:val="00B050"/>
           <w:lang w:val="en-GB"/>
         </w:rPr>
         <w:t xml:space="preserve"> </w:t>
@@ -1180,12 +1252,14 @@
         <w:spacing w:after="0" w:line="240" w:lineRule="auto"/>
         <w:rPr>
           <w:rFonts w:ascii="Verdana" w:eastAsia="Times New Roman" w:hAnsi="Verdana" w:cs="Times New Roman"/>
-          <w:lang w:val="en-GB"/>
-        </w:rPr>
-      </w:pPr>
-      <w:r>
-        <w:rPr>
-          <w:rFonts w:ascii="Verdana" w:eastAsia="Times New Roman" w:hAnsi="Verdana" w:cs="Times New Roman"/>
+          <w:color w:val="00B050"/>
+          <w:lang w:val="en-GB"/>
+        </w:rPr>
+      </w:pPr>
+      <w:r>
+        <w:rPr>
+          <w:rFonts w:ascii="Verdana" w:eastAsia="Times New Roman" w:hAnsi="Verdana" w:cs="Times New Roman"/>
+          <w:color w:val="00B050"/>
           <w:lang w:val="en-GB"/>
         </w:rPr>
         <w:t xml:space="preserve">That in place, </w:t>
@@ -1193,6 +1267,7 @@
       <w:r>
         <w:rPr>
           <w:rFonts w:ascii="Verdana" w:eastAsia="Times New Roman" w:hAnsi="Verdana" w:cs="Times New Roman"/>
+          <w:color w:val="00B050"/>
           <w:lang w:val="en-GB"/>
         </w:rPr>
         <w:t xml:space="preserve">the lake </w:t>
@@ -1200,6 +1275,7 @@
       <w:r>
         <w:rPr>
           <w:rFonts w:ascii="Verdana" w:eastAsia="Times New Roman" w:hAnsi="Verdana" w:cs="Times New Roman"/>
+          <w:color w:val="00B050"/>
           <w:lang w:val="en-GB"/>
         </w:rPr>
         <w:t>is privileged to</w:t>
@@ -1207,6 +1283,7 @@
       <w:r>
         <w:rPr>
           <w:rFonts w:ascii="Verdana" w:eastAsia="Times New Roman" w:hAnsi="Verdana" w:cs="Times New Roman"/>
+          <w:color w:val="00B050"/>
           <w:lang w:val="en-GB"/>
         </w:rPr>
         <w:t xml:space="preserve"> serve about </w:t>
@@ -1214,6 +1291,7 @@
       <w:r>
         <w:rPr>
           <w:rFonts w:ascii="Verdana" w:eastAsia="Times New Roman" w:hAnsi="Verdana" w:cs="Times New Roman"/>
+          <w:color w:val="00B050"/>
           <w:lang w:val="en-GB"/>
         </w:rPr>
         <w:t>4</w:t>
@@ -1221,6 +1299,7 @@
       <w:r>
         <w:rPr>
           <w:rFonts w:ascii="Verdana" w:eastAsia="Times New Roman" w:hAnsi="Verdana" w:cs="Times New Roman"/>
+          <w:color w:val="00B050"/>
           <w:lang w:val="en-GB"/>
         </w:rPr>
         <w:t>0 million residents</w:t>
@@ -1228,6 +1307,7 @@
       <w:r>
         <w:rPr>
           <w:rFonts w:ascii="Verdana" w:eastAsia="Times New Roman" w:hAnsi="Verdana" w:cs="Times New Roman"/>
+          <w:color w:val="00B050"/>
           <w:lang w:val="en-GB"/>
         </w:rPr>
         <w:t xml:space="preserve"> (Dorothy et. </w:t>
@@ -1235,6 +1315,7 @@
       <w:r>
         <w:rPr>
           <w:rFonts w:ascii="Verdana" w:eastAsia="Times New Roman" w:hAnsi="Verdana" w:cs="Times New Roman"/>
+          <w:color w:val="00B050"/>
           <w:lang w:val="en-GB"/>
         </w:rPr>
         <w:t>a</w:t>
@@ -1242,6 +1323,7 @@
       <w:r>
         <w:rPr>
           <w:rFonts w:ascii="Verdana" w:eastAsia="Times New Roman" w:hAnsi="Verdana" w:cs="Times New Roman"/>
+          <w:color w:val="00B050"/>
           <w:lang w:val="en-GB"/>
         </w:rPr>
         <w:t>l</w:t>
@@ -1249,6 +1331,7 @@
       <w:r>
         <w:rPr>
           <w:rFonts w:ascii="Verdana" w:eastAsia="Times New Roman" w:hAnsi="Verdana" w:cs="Times New Roman"/>
+          <w:color w:val="00B050"/>
           <w:lang w:val="en-GB"/>
         </w:rPr>
         <w:t>.</w:t>
@@ -1256,6 +1339,7 @@
       <w:r>
         <w:rPr>
           <w:rFonts w:ascii="Verdana" w:eastAsia="Times New Roman" w:hAnsi="Verdana" w:cs="Times New Roman"/>
+          <w:color w:val="00B050"/>
           <w:lang w:val="en-GB"/>
         </w:rPr>
         <w:t>)</w:t>
@@ -1263,6 +1347,7 @@
       <w:r>
         <w:rPr>
           <w:rFonts w:ascii="Verdana" w:eastAsia="Times New Roman" w:hAnsi="Verdana" w:cs="Times New Roman"/>
+          <w:color w:val="00B050"/>
           <w:lang w:val="en-GB"/>
         </w:rPr>
         <w:t xml:space="preserve"> in that riparian state, therefore it’s ecological monitoring should be of </w:t>
@@ -1270,6 +1355,7 @@
       <w:r>
         <w:rPr>
           <w:rFonts w:ascii="Verdana" w:eastAsia="Times New Roman" w:hAnsi="Verdana" w:cs="Times New Roman"/>
+          <w:color w:val="00B050"/>
           <w:lang w:val="en-GB"/>
         </w:rPr>
         <w:t>great geoscientific interest.</w:t>
@@ -1281,22 +1367,25 @@
         <w:spacing w:after="0" w:line="240" w:lineRule="auto"/>
         <w:rPr>
           <w:rFonts w:ascii="Verdana" w:eastAsia="Times New Roman" w:hAnsi="Verdana" w:cs="Times New Roman"/>
-          <w:lang w:val="en-GB"/>
-        </w:rPr>
-      </w:pPr>
-    </w:p>
-    <w:p>
-      <w:pPr>
-        <w:shd w:val="clear" w:color="auto" w:fill="FFFFFF"/>
-        <w:spacing w:after="0" w:line="240" w:lineRule="auto"/>
-        <w:rPr>
-          <w:rFonts w:ascii="Verdana" w:eastAsia="Times New Roman" w:hAnsi="Verdana" w:cs="Times New Roman"/>
-          <w:lang w:val="en-GB"/>
-        </w:rPr>
-      </w:pPr>
-      <w:r>
-        <w:rPr>
-          <w:rFonts w:ascii="Verdana" w:eastAsia="Times New Roman" w:hAnsi="Verdana" w:cs="Times New Roman"/>
+          <w:color w:val="00B050"/>
+          <w:lang w:val="en-GB"/>
+        </w:rPr>
+      </w:pPr>
+    </w:p>
+    <w:p>
+      <w:pPr>
+        <w:shd w:val="clear" w:color="auto" w:fill="FFFFFF"/>
+        <w:spacing w:after="0" w:line="240" w:lineRule="auto"/>
+        <w:rPr>
+          <w:rFonts w:ascii="Verdana" w:eastAsia="Times New Roman" w:hAnsi="Verdana" w:cs="Times New Roman"/>
+          <w:color w:val="00B050"/>
+          <w:lang w:val="en-GB"/>
+        </w:rPr>
+      </w:pPr>
+      <w:r>
+        <w:rPr>
+          <w:rFonts w:ascii="Verdana" w:eastAsia="Times New Roman" w:hAnsi="Verdana" w:cs="Times New Roman"/>
+          <w:color w:val="00B050"/>
           <w:lang w:val="en-GB"/>
         </w:rPr>
         <w:t xml:space="preserve">Being located in and </w:t>
@@ -1304,6 +1393,7 @@
       <w:r>
         <w:rPr>
           <w:rFonts w:ascii="Verdana" w:eastAsia="Times New Roman" w:hAnsi="Verdana" w:cs="Times New Roman"/>
+          <w:color w:val="00B050"/>
           <w:lang w:val="en-GB"/>
         </w:rPr>
         <w:t xml:space="preserve">Equatorial </w:t>
@@ -1311,6 +1401,7 @@
       <w:r>
         <w:rPr>
           <w:rFonts w:ascii="Verdana" w:eastAsia="Times New Roman" w:hAnsi="Verdana" w:cs="Times New Roman"/>
+          <w:color w:val="00B050"/>
           <w:lang w:val="en-GB"/>
         </w:rPr>
         <w:t>regions,</w:t>
@@ -1318,6 +1409,7 @@
       <w:r>
         <w:rPr>
           <w:rFonts w:ascii="Verdana" w:eastAsia="Times New Roman" w:hAnsi="Verdana" w:cs="Times New Roman"/>
+          <w:color w:val="00B050"/>
           <w:lang w:val="en-GB"/>
         </w:rPr>
         <w:t xml:space="preserve"> </w:t>
@@ -1325,6 +1417,7 @@
       <w:r>
         <w:rPr>
           <w:rFonts w:ascii="Verdana" w:eastAsia="Times New Roman" w:hAnsi="Verdana" w:cs="Times New Roman"/>
+          <w:color w:val="00B050"/>
           <w:lang w:val="en-GB"/>
         </w:rPr>
         <w:t>and with climate in</w:t>
@@ -1332,6 +1425,7 @@
       <w:r>
         <w:rPr>
           <w:rFonts w:ascii="Verdana" w:hAnsi="Verdana" w:cs="Arial"/>
+          <w:color w:val="00B050"/>
           <w:spacing w:val="11"/>
         </w:rPr>
         <w:t xml:space="preserve"> the lake basin var</w:t>
@@ -1339,6 +1433,7 @@
       <w:r>
         <w:rPr>
           <w:rFonts w:ascii="Verdana" w:hAnsi="Verdana" w:cs="Arial"/>
+          <w:color w:val="00B050"/>
           <w:spacing w:val="11"/>
         </w:rPr>
         <w:t xml:space="preserve">ying </w:t>
@@ -1346,6 +1441,7 @@
       <w:r>
         <w:rPr>
           <w:rFonts w:ascii="Verdana" w:hAnsi="Verdana" w:cs="Arial"/>
+          <w:color w:val="00B050"/>
           <w:spacing w:val="11"/>
         </w:rPr>
         <w:t xml:space="preserve">from tropical rain forest with rainfall over the lake for much of the year to a semi dry climate with intermittent droughts over some areas, and </w:t>
@@ -1353,13 +1449,16 @@
       <w:r>
         <w:rPr>
           <w:rFonts w:ascii="Verdana" w:hAnsi="Verdana" w:cs="Arial"/>
+          <w:color w:val="00B050"/>
           <w:spacing w:val="11"/>
         </w:rPr>
+        <w:lastRenderedPageBreak/>
         <w:t>provides ambient</w:t>
       </w:r>
       <w:r>
         <w:rPr>
           <w:rFonts w:ascii="Verdana" w:hAnsi="Verdana" w:cs="Arial"/>
+          <w:color w:val="00B050"/>
           <w:spacing w:val="11"/>
         </w:rPr>
         <w:t xml:space="preserve"> temperatures varying between 12-26°C</w:t>
@@ -1367,6 +1466,7 @@
       <w:r>
         <w:rPr>
           <w:rFonts w:ascii="Verdana" w:hAnsi="Verdana" w:cs="Arial"/>
+          <w:color w:val="00B050"/>
           <w:spacing w:val="11"/>
         </w:rPr>
         <w:t xml:space="preserve"> it therefore provided ambient host conditions for the growth and development of the Cyanobacteria in this research project.</w:t>
@@ -1378,40 +1478,45 @@
         <w:spacing w:after="0" w:line="240" w:lineRule="auto"/>
         <w:rPr>
           <w:rFonts w:ascii="Verdana" w:eastAsia="Times New Roman" w:hAnsi="Verdana" w:cs="Times New Roman"/>
-          <w:lang w:val="en-GB"/>
-        </w:rPr>
-      </w:pPr>
-    </w:p>
-    <w:p>
-      <w:pPr>
-        <w:shd w:val="clear" w:color="auto" w:fill="FFFFFF"/>
-        <w:spacing w:after="0" w:line="240" w:lineRule="auto"/>
-        <w:rPr>
-          <w:rFonts w:ascii="Verdana" w:hAnsi="Verdana"/>
-        </w:rPr>
-      </w:pPr>
-      <w:r>
-        <w:rPr>
-          <w:rFonts w:ascii="Verdana" w:hAnsi="Verdana"/>
-        </w:rPr>
-        <w:lastRenderedPageBreak/>
+          <w:color w:val="00B050"/>
+          <w:lang w:val="en-GB"/>
+        </w:rPr>
+      </w:pPr>
+    </w:p>
+    <w:p>
+      <w:pPr>
+        <w:shd w:val="clear" w:color="auto" w:fill="FFFFFF"/>
+        <w:spacing w:after="0" w:line="240" w:lineRule="auto"/>
+        <w:rPr>
+          <w:rFonts w:ascii="Verdana" w:hAnsi="Verdana"/>
+          <w:color w:val="00B050"/>
+        </w:rPr>
+      </w:pPr>
+      <w:r>
+        <w:rPr>
+          <w:rFonts w:ascii="Verdana" w:hAnsi="Verdana"/>
+          <w:color w:val="00B050"/>
+        </w:rPr>
         <w:t>Figure 1 shows the</w:t>
       </w:r>
       <w:r>
         <w:rPr>
           <w:rFonts w:ascii="Verdana" w:hAnsi="Verdana"/>
+          <w:color w:val="00B050"/>
         </w:rPr>
         <w:t xml:space="preserve"> location and</w:t>
       </w:r>
       <w:r>
         <w:rPr>
           <w:rFonts w:ascii="Verdana" w:hAnsi="Verdana"/>
+          <w:color w:val="00B050"/>
         </w:rPr>
         <w:t xml:space="preserve"> extent of the study </w:t>
       </w:r>
       <w:r>
         <w:rPr>
           <w:rFonts w:ascii="Verdana" w:hAnsi="Verdana"/>
+          <w:color w:val="00B050"/>
         </w:rPr>
         <w:t>area as discussed above.</w:t>
       </w:r>
@@ -1479,20 +1584,836 @@
         <w:spacing w:after="0" w:line="240" w:lineRule="auto"/>
         <w:rPr>
           <w:rFonts w:ascii="Verdana" w:eastAsia="Times New Roman" w:hAnsi="Verdana" w:cs="Times New Roman"/>
-          <w:lang w:val="en-GB"/>
-        </w:rPr>
-      </w:pPr>
-      <w:r>
-        <w:rPr>
-          <w:rFonts w:ascii="Verdana" w:eastAsia="Times New Roman" w:hAnsi="Verdana" w:cs="Times New Roman"/>
           <w:b/>
           <w:bCs/>
           <w:color w:val="000000"/>
           <w:u w:val="single"/>
           <w:lang w:val="en-GB"/>
         </w:rPr>
-        <w:t>6. Methodology</w:t>
-      </w:r>
+      </w:pPr>
+      <w:r>
+        <w:rPr>
+          <w:rFonts w:ascii="Verdana" w:eastAsia="Times New Roman" w:hAnsi="Verdana" w:cs="Times New Roman"/>
+          <w:b/>
+          <w:bCs/>
+          <w:color w:val="000000"/>
+          <w:u w:val="single"/>
+          <w:lang w:val="en-GB"/>
+        </w:rPr>
+        <w:t xml:space="preserve">6. </w:t>
+      </w:r>
+      <w:r>
+        <w:rPr>
+          <w:rFonts w:ascii="Verdana" w:eastAsia="Times New Roman" w:hAnsi="Verdana" w:cs="Times New Roman"/>
+          <w:b/>
+          <w:bCs/>
+          <w:color w:val="000000"/>
+          <w:u w:val="single"/>
+          <w:lang w:val="en-GB"/>
+        </w:rPr>
+        <w:t xml:space="preserve">Data &amp; </w:t>
+      </w:r>
+      <w:r>
+        <w:rPr>
+          <w:rFonts w:ascii="Verdana" w:eastAsia="Times New Roman" w:hAnsi="Verdana" w:cs="Times New Roman"/>
+          <w:b/>
+          <w:bCs/>
+          <w:color w:val="000000"/>
+          <w:u w:val="single"/>
+          <w:lang w:val="en-GB"/>
+        </w:rPr>
+        <w:t>Methodology</w:t>
+      </w:r>
+    </w:p>
+    <w:p>
+      <w:pPr>
+        <w:shd w:val="clear" w:color="auto" w:fill="FFFFFF"/>
+        <w:spacing w:after="0" w:line="240" w:lineRule="auto"/>
+        <w:rPr>
+          <w:rFonts w:ascii="Verdana" w:eastAsia="Times New Roman" w:hAnsi="Verdana" w:cs="Times New Roman"/>
+          <w:lang w:val="en-GB"/>
+        </w:rPr>
+      </w:pPr>
+    </w:p>
+    <w:p>
+      <w:pPr>
+        <w:shd w:val="clear" w:color="auto" w:fill="FFFFFF"/>
+        <w:spacing w:after="0" w:line="240" w:lineRule="auto"/>
+      </w:pPr>
+      <w:r>
+        <w:t>Data</w:t>
+      </w:r>
+    </w:p>
+    <w:p>
+      <w:pPr>
+        <w:shd w:val="clear" w:color="auto" w:fill="FFFFFF"/>
+        <w:spacing w:after="0" w:line="240" w:lineRule="auto"/>
+      </w:pPr>
+    </w:p>
+    <w:p>
+      <w:pPr>
+        <w:shd w:val="clear" w:color="auto" w:fill="FFFFFF"/>
+        <w:spacing w:after="0" w:line="240" w:lineRule="auto"/>
+        <w:rPr>
+          <w:rFonts w:ascii="Verdana" w:eastAsia="Times New Roman" w:hAnsi="Verdana" w:cs="Times New Roman"/>
+          <w:lang w:val="en-GB"/>
+        </w:rPr>
+      </w:pPr>
+      <w:r>
+        <w:rPr>
+          <w:rFonts w:ascii="Verdana" w:hAnsi="Verdana"/>
+        </w:rPr>
+        <w:t xml:space="preserve">Two satellite </w:t>
+      </w:r>
+      <w:r>
+        <w:rPr>
+          <w:rFonts w:ascii="Verdana" w:hAnsi="Verdana"/>
+        </w:rPr>
+        <w:t xml:space="preserve">missions </w:t>
+      </w:r>
+      <w:r>
+        <w:rPr>
+          <w:rFonts w:ascii="Verdana" w:hAnsi="Verdana"/>
+        </w:rPr>
+        <w:t xml:space="preserve">have been </w:t>
+      </w:r>
+      <w:r>
+        <w:rPr>
+          <w:rFonts w:ascii="Verdana" w:hAnsi="Verdana"/>
+        </w:rPr>
+        <w:t>proposed</w:t>
+      </w:r>
+      <w:r>
+        <w:rPr>
+          <w:rFonts w:ascii="Verdana" w:hAnsi="Verdana"/>
+        </w:rPr>
+        <w:t xml:space="preserve"> for </w:t>
+      </w:r>
+      <w:r>
+        <w:rPr>
+          <w:rFonts w:ascii="Verdana" w:hAnsi="Verdana"/>
+        </w:rPr>
+        <w:t xml:space="preserve">this </w:t>
+      </w:r>
+      <w:r>
+        <w:rPr>
+          <w:rFonts w:ascii="Verdana" w:hAnsi="Verdana"/>
+        </w:rPr>
+        <w:t>water quality-oriented</w:t>
+      </w:r>
+      <w:r>
+        <w:rPr>
+          <w:rFonts w:ascii="Verdana" w:hAnsi="Verdana"/>
+        </w:rPr>
+        <w:t xml:space="preserve"> </w:t>
+      </w:r>
+      <w:r>
+        <w:rPr>
+          <w:rFonts w:ascii="Verdana" w:hAnsi="Verdana"/>
+        </w:rPr>
+        <w:t>mapping</w:t>
+      </w:r>
+      <w:r>
+        <w:rPr>
+          <w:rFonts w:ascii="Verdana" w:hAnsi="Verdana"/>
+        </w:rPr>
+        <w:t xml:space="preserve"> and monitoring activity. </w:t>
+      </w:r>
+      <w:r>
+        <w:rPr>
+          <w:rFonts w:ascii="Verdana" w:hAnsi="Verdana"/>
+        </w:rPr>
+        <w:t>MODIS (M</w:t>
+      </w:r>
+      <w:r>
+        <w:rPr>
+          <w:rFonts w:ascii="Verdana" w:hAnsi="Verdana"/>
+        </w:rPr>
+        <w:t>O</w:t>
+      </w:r>
+      <w:r>
+        <w:rPr>
+          <w:rFonts w:ascii="Verdana" w:hAnsi="Verdana"/>
+        </w:rPr>
+        <w:t>derate Resolution Imaging Spectroradiometer), hav</w:t>
+      </w:r>
+      <w:r>
+        <w:rPr>
+          <w:rFonts w:ascii="Verdana" w:hAnsi="Verdana"/>
+        </w:rPr>
+        <w:t>ing relatively high spectral (36 Spectral Bands) and temporal resolutions (1 to 2 revisit a day)</w:t>
+      </w:r>
+      <w:r>
+        <w:rPr>
+          <w:rFonts w:ascii="Verdana" w:hAnsi="Verdana"/>
+        </w:rPr>
+        <w:t xml:space="preserve"> </w:t>
+      </w:r>
+      <w:r>
+        <w:rPr>
+          <w:rFonts w:ascii="Verdana" w:hAnsi="Verdana"/>
+        </w:rPr>
+        <w:t>provide a better data source</w:t>
+      </w:r>
+      <w:r>
+        <w:rPr>
+          <w:rFonts w:ascii="Verdana" w:hAnsi="Verdana"/>
+        </w:rPr>
+        <w:t xml:space="preserve"> needed for detecting</w:t>
+      </w:r>
+      <w:r>
+        <w:rPr>
+          <w:rFonts w:ascii="Verdana" w:hAnsi="Verdana"/>
+        </w:rPr>
+        <w:t xml:space="preserve"> the frequent</w:t>
+      </w:r>
+      <w:r>
+        <w:rPr>
+          <w:rFonts w:ascii="Verdana" w:hAnsi="Verdana"/>
+        </w:rPr>
+        <w:t xml:space="preserve"> HABs in oceans or large lakes. However, their large </w:t>
+      </w:r>
+      <w:r>
+        <w:rPr>
+          <w:rFonts w:ascii="Verdana" w:hAnsi="Verdana"/>
+        </w:rPr>
+        <w:t>I</w:t>
+      </w:r>
+      <w:r>
+        <w:rPr>
+          <w:rFonts w:ascii="Verdana" w:hAnsi="Verdana"/>
+        </w:rPr>
+        <w:t xml:space="preserve">nstantaneous </w:t>
+      </w:r>
+      <w:r>
+        <w:rPr>
+          <w:rFonts w:ascii="Verdana" w:hAnsi="Verdana"/>
+        </w:rPr>
+        <w:t>F</w:t>
+      </w:r>
+      <w:r>
+        <w:rPr>
+          <w:rFonts w:ascii="Verdana" w:hAnsi="Verdana"/>
+        </w:rPr>
+        <w:t xml:space="preserve">ields </w:t>
+      </w:r>
+      <w:r>
+        <w:rPr>
+          <w:rFonts w:ascii="Verdana" w:hAnsi="Verdana"/>
+        </w:rPr>
+        <w:t>of</w:t>
+      </w:r>
+      <w:r>
+        <w:rPr>
+          <w:rFonts w:ascii="Verdana" w:hAnsi="Verdana"/>
+        </w:rPr>
+        <w:t xml:space="preserve"> </w:t>
+      </w:r>
+      <w:r>
+        <w:rPr>
+          <w:rFonts w:ascii="Verdana" w:hAnsi="Verdana"/>
+        </w:rPr>
+        <w:t>V</w:t>
+      </w:r>
+      <w:r>
+        <w:rPr>
+          <w:rFonts w:ascii="Verdana" w:hAnsi="Verdana"/>
+        </w:rPr>
+        <w:t>iew</w:t>
+      </w:r>
+      <w:r>
+        <w:rPr>
+          <w:rFonts w:ascii="Verdana" w:hAnsi="Verdana"/>
+        </w:rPr>
+        <w:t xml:space="preserve"> (IFOV, 110</w:t>
+      </w:r>
+      <w:r>
+        <w:rPr>
+          <w:rFonts w:ascii="Verdana" w:hAnsi="Verdana"/>
+          <w:vertAlign w:val="superscript"/>
+        </w:rPr>
+        <w:t>o</w:t>
+      </w:r>
+      <w:r>
+        <w:rPr>
+          <w:rFonts w:ascii="Verdana" w:hAnsi="Verdana"/>
+        </w:rPr>
+        <w:t>)</w:t>
+      </w:r>
+      <w:r>
+        <w:rPr>
+          <w:rFonts w:ascii="Verdana" w:hAnsi="Verdana"/>
+        </w:rPr>
+        <w:t xml:space="preserve"> are not </w:t>
+      </w:r>
+      <w:r>
+        <w:rPr>
+          <w:rFonts w:ascii="Verdana" w:hAnsi="Verdana"/>
+        </w:rPr>
+        <w:t xml:space="preserve">that much </w:t>
+      </w:r>
+      <w:r>
+        <w:rPr>
+          <w:rFonts w:ascii="Verdana" w:hAnsi="Verdana"/>
+        </w:rPr>
+        <w:t>suitable for water quality mapping in small</w:t>
+      </w:r>
+      <w:r>
+        <w:rPr>
+          <w:rFonts w:ascii="Verdana" w:hAnsi="Verdana"/>
+        </w:rPr>
+        <w:t xml:space="preserve"> to medium</w:t>
+      </w:r>
+      <w:r>
+        <w:rPr>
+          <w:rFonts w:ascii="Verdana" w:hAnsi="Verdana"/>
+        </w:rPr>
+        <w:t xml:space="preserve"> inland water bodies</w:t>
+      </w:r>
+      <w:r>
+        <w:rPr>
+          <w:rFonts w:ascii="Verdana" w:hAnsi="Verdana"/>
+        </w:rPr>
+        <w:t xml:space="preserve"> like Lake Victoria</w:t>
+      </w:r>
+      <w:r>
+        <w:rPr>
+          <w:rFonts w:ascii="Verdana" w:hAnsi="Verdana"/>
+        </w:rPr>
+        <w:t xml:space="preserve"> due to the large footprints (300~500 m). In </w:t>
+      </w:r>
+      <w:r>
+        <w:rPr>
+          <w:rFonts w:ascii="Verdana" w:hAnsi="Verdana"/>
+        </w:rPr>
+        <w:t>that regard</w:t>
+      </w:r>
+      <w:r>
+        <w:rPr>
+          <w:rFonts w:ascii="Verdana" w:hAnsi="Verdana"/>
+        </w:rPr>
+        <w:t>, the finer spatial resolutions (10~60 m) of Landsat</w:t>
+      </w:r>
+      <w:r>
+        <w:rPr>
+          <w:rFonts w:ascii="Verdana" w:hAnsi="Verdana"/>
+        </w:rPr>
+        <w:t xml:space="preserve"> 8 Operational Land Imager (L8_OLI) </w:t>
+      </w:r>
+      <w:r>
+        <w:rPr>
+          <w:rFonts w:ascii="Verdana" w:hAnsi="Verdana"/>
+        </w:rPr>
+        <w:t>multispectral images enable them to resolve small freshwater lakes and rivers</w:t>
+      </w:r>
+      <w:r>
+        <w:rPr>
+          <w:rFonts w:ascii="Verdana" w:hAnsi="Verdana"/>
+        </w:rPr>
+        <w:t xml:space="preserve"> like for my case study</w:t>
+      </w:r>
+      <w:r>
+        <w:rPr>
+          <w:rFonts w:ascii="Verdana" w:hAnsi="Verdana"/>
+        </w:rPr>
+        <w:t xml:space="preserve"> more than a few hundred meters wide. Therefore, the application of multispectral Landsat has been preferred for freshwater lake mapping projects</w:t>
+      </w:r>
+      <w:r>
+        <w:rPr>
+          <w:rFonts w:ascii="Verdana" w:hAnsi="Verdana"/>
+        </w:rPr>
+        <w:t>.</w:t>
+      </w:r>
+    </w:p>
+    <w:p>
+      <w:pPr>
+        <w:shd w:val="clear" w:color="auto" w:fill="FFFFFF"/>
+        <w:spacing w:after="0" w:line="240" w:lineRule="auto"/>
+        <w:rPr>
+          <w:rFonts w:ascii="Verdana" w:eastAsia="Times New Roman" w:hAnsi="Verdana" w:cs="Times New Roman"/>
+          <w:lang w:val="en-GB"/>
+        </w:rPr>
+      </w:pPr>
+    </w:p>
+    <w:p>
+      <w:pPr>
+        <w:shd w:val="clear" w:color="auto" w:fill="FFFFFF"/>
+        <w:spacing w:after="0" w:line="240" w:lineRule="auto"/>
+        <w:rPr>
+          <w:b/>
+          <w:bCs/>
+          <w:u w:val="single"/>
+        </w:rPr>
+      </w:pPr>
+      <w:r>
+        <w:rPr>
+          <w:rFonts w:ascii="Verdana" w:eastAsia="Times New Roman" w:hAnsi="Verdana" w:cs="Times New Roman"/>
+          <w:b/>
+          <w:bCs/>
+          <w:u w:val="single"/>
+          <w:lang w:val="en-GB"/>
+        </w:rPr>
+        <w:t>Reasons for Choice of Landsat 8 and MODIS Aqua Dataset</w:t>
+      </w:r>
+    </w:p>
+    <w:p>
+      <w:pPr>
+        <w:shd w:val="clear" w:color="auto" w:fill="FFFFFF"/>
+        <w:spacing w:after="0" w:line="240" w:lineRule="auto"/>
+      </w:pPr>
+    </w:p>
+    <w:p>
+      <w:pPr>
+        <w:shd w:val="clear" w:color="auto" w:fill="FFFFFF"/>
+        <w:spacing w:after="0" w:line="240" w:lineRule="auto"/>
+        <w:rPr>
+          <w:rFonts w:ascii="Verdana" w:hAnsi="Verdana"/>
+          <w:color w:val="00B0F0"/>
+        </w:rPr>
+      </w:pPr>
+      <w:r>
+        <w:rPr>
+          <w:rFonts w:ascii="Verdana" w:hAnsi="Verdana"/>
+          <w:color w:val="00B0F0"/>
+        </w:rPr>
+        <w:t>L</w:t>
+      </w:r>
+      <w:r>
+        <w:rPr>
+          <w:rFonts w:ascii="Verdana" w:hAnsi="Verdana"/>
+          <w:color w:val="00B0F0"/>
+        </w:rPr>
+        <w:t xml:space="preserve">andsat and MODIS observations were adopted as fine- and coarse- resolution satellite data for </w:t>
+      </w:r>
+      <w:r>
+        <w:rPr>
+          <w:rFonts w:ascii="Verdana" w:hAnsi="Verdana"/>
+          <w:color w:val="00B0F0"/>
+        </w:rPr>
+        <w:t>at least Five (5)</w:t>
+      </w:r>
+      <w:r>
+        <w:rPr>
+          <w:rFonts w:ascii="Verdana" w:hAnsi="Verdana"/>
+          <w:color w:val="00B0F0"/>
+        </w:rPr>
+        <w:t xml:space="preserve"> reasons: </w:t>
+      </w:r>
+    </w:p>
+    <w:p>
+      <w:pPr>
+        <w:shd w:val="clear" w:color="auto" w:fill="FFFFFF"/>
+        <w:spacing w:after="0" w:line="240" w:lineRule="auto"/>
+        <w:rPr>
+          <w:rFonts w:ascii="Verdana" w:hAnsi="Verdana"/>
+          <w:color w:val="00B0F0"/>
+        </w:rPr>
+      </w:pPr>
+    </w:p>
+    <w:p>
+      <w:pPr>
+        <w:pStyle w:val="ListParagraph"/>
+        <w:numPr>
+          <w:ilvl w:val="0"/>
+          <w:numId w:val="16"/>
+        </w:numPr>
+        <w:shd w:val="clear" w:color="auto" w:fill="FFFFFF"/>
+        <w:spacing w:after="0" w:line="240" w:lineRule="auto"/>
+        <w:rPr>
+          <w:rFonts w:ascii="Verdana" w:hAnsi="Verdana"/>
+          <w:color w:val="00B0F0"/>
+        </w:rPr>
+      </w:pPr>
+      <w:r>
+        <w:rPr>
+          <w:rFonts w:ascii="Verdana" w:hAnsi="Verdana"/>
+          <w:color w:val="00B0F0"/>
+        </w:rPr>
+        <w:t>Freedom of Accessibility: The two NASA owned satellite missions</w:t>
+      </w:r>
+      <w:r>
+        <w:rPr>
+          <w:rFonts w:ascii="Verdana" w:hAnsi="Verdana"/>
+          <w:color w:val="00B0F0"/>
+        </w:rPr>
+        <w:t xml:space="preserve"> provide unlimited free-ride to their Earth Observation data access and usage irrespective of your research budget.</w:t>
+      </w:r>
+    </w:p>
+    <w:p>
+      <w:pPr>
+        <w:pStyle w:val="ListParagraph"/>
+        <w:shd w:val="clear" w:color="auto" w:fill="FFFFFF"/>
+        <w:spacing w:after="0" w:line="240" w:lineRule="auto"/>
+        <w:ind w:left="1080"/>
+        <w:rPr>
+          <w:rFonts w:ascii="Verdana" w:hAnsi="Verdana"/>
+          <w:color w:val="00B0F0"/>
+        </w:rPr>
+      </w:pPr>
+    </w:p>
+    <w:p>
+      <w:pPr>
+        <w:pStyle w:val="ListParagraph"/>
+        <w:numPr>
+          <w:ilvl w:val="0"/>
+          <w:numId w:val="16"/>
+        </w:numPr>
+        <w:shd w:val="clear" w:color="auto" w:fill="FFFFFF"/>
+        <w:spacing w:after="0" w:line="240" w:lineRule="auto"/>
+        <w:rPr>
+          <w:rFonts w:ascii="Verdana" w:hAnsi="Verdana"/>
+          <w:color w:val="00B0F0"/>
+        </w:rPr>
+      </w:pPr>
+      <w:r>
+        <w:rPr>
+          <w:rFonts w:ascii="Verdana" w:hAnsi="Verdana"/>
+          <w:i/>
+          <w:iCs/>
+          <w:color w:val="00B0F0"/>
+        </w:rPr>
+        <w:t>Previous studies and research rate them a better score as t</w:t>
+      </w:r>
+      <w:r>
+        <w:rPr>
+          <w:rFonts w:ascii="Verdana" w:hAnsi="Verdana"/>
+          <w:i/>
+          <w:iCs/>
+          <w:color w:val="00B0F0"/>
+        </w:rPr>
+        <w:t>hey have been widely used to delineate the concentration and spatial distributions of CyanoHABs in inland waters (Hu et al., 2010; Vincent et al., 2004);</w:t>
+      </w:r>
+    </w:p>
+    <w:p>
+      <w:pPr>
+        <w:pStyle w:val="ListParagraph"/>
+        <w:shd w:val="clear" w:color="auto" w:fill="FFFFFF"/>
+        <w:spacing w:after="0" w:line="240" w:lineRule="auto"/>
+        <w:ind w:left="1080"/>
+        <w:rPr>
+          <w:rFonts w:ascii="Verdana" w:hAnsi="Verdana"/>
+          <w:color w:val="00B0F0"/>
+        </w:rPr>
+      </w:pPr>
+    </w:p>
+    <w:p>
+      <w:pPr>
+        <w:pStyle w:val="ListParagraph"/>
+        <w:numPr>
+          <w:ilvl w:val="0"/>
+          <w:numId w:val="16"/>
+        </w:numPr>
+        <w:shd w:val="clear" w:color="auto" w:fill="FFFFFF"/>
+        <w:spacing w:after="0" w:line="240" w:lineRule="auto"/>
+        <w:rPr>
+          <w:rFonts w:ascii="Verdana" w:hAnsi="Verdana"/>
+          <w:color w:val="00B0F0"/>
+        </w:rPr>
+      </w:pPr>
+      <w:r>
+        <w:rPr>
+          <w:rFonts w:ascii="Verdana" w:hAnsi="Verdana"/>
+          <w:i/>
+          <w:iCs/>
+          <w:color w:val="00B0F0"/>
+        </w:rPr>
+        <w:t>Having actively stayed in orbit for about one and two decades respectively, the two</w:t>
+      </w:r>
+      <w:r>
+        <w:rPr>
+          <w:rFonts w:ascii="Verdana" w:hAnsi="Verdana"/>
+          <w:i/>
+          <w:iCs/>
+          <w:color w:val="00B0F0"/>
+        </w:rPr>
+        <w:t xml:space="preserve"> sensors </w:t>
+      </w:r>
+      <w:r>
+        <w:rPr>
+          <w:rFonts w:ascii="Verdana" w:hAnsi="Verdana"/>
+          <w:i/>
+          <w:iCs/>
+          <w:color w:val="00B0F0"/>
+        </w:rPr>
+        <w:t>archive</w:t>
+      </w:r>
+      <w:r>
+        <w:rPr>
+          <w:rFonts w:ascii="Verdana" w:hAnsi="Verdana"/>
+          <w:i/>
+          <w:iCs/>
+          <w:color w:val="00B0F0"/>
+        </w:rPr>
+        <w:t xml:space="preserve"> long-term and continuous observations, thereby benefiting the long-term time series analysis of CyanoHABs </w:t>
+      </w:r>
+      <w:r>
+        <w:rPr>
+          <w:rFonts w:ascii="Verdana" w:hAnsi="Verdana"/>
+          <w:i/>
+          <w:iCs/>
+          <w:color w:val="00B0F0"/>
+        </w:rPr>
+        <w:t>in Lake Victoria</w:t>
+      </w:r>
+      <w:r>
+        <w:rPr>
+          <w:rFonts w:ascii="Verdana" w:hAnsi="Verdana"/>
+          <w:i/>
+          <w:iCs/>
+          <w:color w:val="00B0F0"/>
+        </w:rPr>
+        <w:t>;</w:t>
+      </w:r>
+    </w:p>
+    <w:p>
+      <w:pPr>
+        <w:pStyle w:val="ListParagraph"/>
+        <w:shd w:val="clear" w:color="auto" w:fill="FFFFFF"/>
+        <w:spacing w:after="0" w:line="240" w:lineRule="auto"/>
+        <w:ind w:left="1080"/>
+        <w:rPr>
+          <w:rFonts w:ascii="Verdana" w:hAnsi="Verdana"/>
+          <w:color w:val="00B0F0"/>
+        </w:rPr>
+      </w:pPr>
+    </w:p>
+    <w:p>
+      <w:pPr>
+        <w:pStyle w:val="ListParagraph"/>
+        <w:numPr>
+          <w:ilvl w:val="0"/>
+          <w:numId w:val="16"/>
+        </w:numPr>
+        <w:shd w:val="clear" w:color="auto" w:fill="FFFFFF"/>
+        <w:spacing w:after="0" w:line="240" w:lineRule="auto"/>
+        <w:rPr>
+          <w:rFonts w:ascii="Verdana" w:hAnsi="Verdana"/>
+          <w:color w:val="00B0F0"/>
+        </w:rPr>
+      </w:pPr>
+      <w:r>
+        <w:rPr>
+          <w:rFonts w:ascii="Verdana" w:hAnsi="Verdana"/>
+          <w:i/>
+          <w:iCs/>
+          <w:color w:val="00B0F0"/>
+        </w:rPr>
+        <w:t>T</w:t>
+      </w:r>
+      <w:r>
+        <w:rPr>
+          <w:rFonts w:ascii="Verdana" w:hAnsi="Verdana"/>
+          <w:i/>
+          <w:iCs/>
+          <w:color w:val="00B0F0"/>
+        </w:rPr>
+        <w:t xml:space="preserve">hey have similar band configurations, orbital </w:t>
+      </w:r>
+      <w:proofErr w:type="gramStart"/>
+      <w:r>
+        <w:rPr>
+          <w:rFonts w:ascii="Verdana" w:hAnsi="Verdana"/>
+          <w:i/>
+          <w:iCs/>
+          <w:color w:val="00B0F0"/>
+        </w:rPr>
+        <w:t>parameters</w:t>
+      </w:r>
+      <w:r>
+        <w:rPr>
+          <w:rFonts w:ascii="Verdana" w:hAnsi="Verdana"/>
+          <w:i/>
+          <w:iCs/>
+          <w:color w:val="00B0F0"/>
+        </w:rPr>
+        <w:t>(</w:t>
+      </w:r>
+      <w:proofErr w:type="gramEnd"/>
+      <w:r>
+        <w:rPr>
+          <w:rFonts w:ascii="Verdana" w:hAnsi="Verdana"/>
+          <w:i/>
+          <w:iCs/>
+          <w:color w:val="00B0F0"/>
+        </w:rPr>
+        <w:t xml:space="preserve">Sun Synchronous </w:t>
+      </w:r>
+      <w:r>
+        <w:rPr>
+          <w:rFonts w:ascii="Verdana" w:hAnsi="Verdana"/>
+          <w:i/>
+          <w:iCs/>
+          <w:color w:val="00B0F0"/>
+        </w:rPr>
+        <w:t>, near-nadir viewing-solar geome</w:t>
+      </w:r>
+      <w:r>
+        <w:rPr>
+          <w:rFonts w:ascii="Verdana" w:hAnsi="Verdana"/>
+          <w:i/>
+          <w:iCs/>
+          <w:color w:val="00B0F0"/>
+        </w:rPr>
+        <w:t xml:space="preserve">tries, and imaging time, thereby providing a solid basis for the STIF processing (Gao et al., 2006). </w:t>
+      </w:r>
+      <w:r>
+        <w:rPr>
+          <w:rFonts w:ascii="Verdana" w:hAnsi="Verdana"/>
+          <w:i/>
+          <w:iCs/>
+          <w:color w:val="00B0F0"/>
+        </w:rPr>
+        <w:lastRenderedPageBreak/>
+        <w:t>The widely used Landsat and MODIS surface reflectance image products were employed in our experiments. Firstly, 30-m Landsat surface reflectance products from the USGS EarthExplorer (https://earthexplorer.usgs.gov/) were used as fine</w:t>
+      </w:r>
+      <w:r>
+        <w:rPr>
+          <w:rFonts w:ascii="Verdana" w:hAnsi="Verdana"/>
+          <w:i/>
+          <w:iCs/>
+          <w:color w:val="00B0F0"/>
+        </w:rPr>
+        <w:t xml:space="preserve">resolution data sources. </w:t>
+      </w:r>
+    </w:p>
+    <w:p>
+      <w:pPr>
+        <w:shd w:val="clear" w:color="auto" w:fill="FFFFFF"/>
+        <w:spacing w:after="0" w:line="240" w:lineRule="auto"/>
+        <w:rPr>
+          <w:rFonts w:ascii="Verdana" w:hAnsi="Verdana"/>
+          <w:i/>
+          <w:iCs/>
+          <w:color w:val="00B0F0"/>
+        </w:rPr>
+      </w:pPr>
+    </w:p>
+    <w:p>
+      <w:pPr>
+        <w:shd w:val="clear" w:color="auto" w:fill="FFFFFF"/>
+        <w:spacing w:after="0" w:line="240" w:lineRule="auto"/>
+        <w:rPr>
+          <w:rFonts w:ascii="Verdana" w:hAnsi="Verdana"/>
+          <w:i/>
+          <w:iCs/>
+          <w:color w:val="00B0F0"/>
+        </w:rPr>
+      </w:pPr>
+      <w:r>
+        <w:rPr>
+          <w:rFonts w:ascii="Verdana" w:hAnsi="Verdana"/>
+          <w:i/>
+          <w:iCs/>
+          <w:color w:val="00B0F0"/>
+        </w:rPr>
+        <w:t>The involvement of ETM+ was to make full use of valid 30-m resolution images even if ETM+ has the SLC</w:t>
+      </w:r>
+      <w:r>
+        <w:rPr>
+          <w:rFonts w:ascii="Verdana" w:hAnsi="Verdana"/>
+          <w:i/>
+          <w:iCs/>
+          <w:color w:val="00B0F0"/>
+        </w:rPr>
+        <w:t>-</w:t>
+      </w:r>
+      <w:r>
+        <w:rPr>
+          <w:rFonts w:ascii="Verdana" w:hAnsi="Verdana"/>
+          <w:i/>
+          <w:iCs/>
+          <w:color w:val="00B0F0"/>
+        </w:rPr>
+        <w:t>off problem. Secondly, 500-m Aqua MODIS surface reflectance prod</w:t>
+      </w:r>
+      <w:r>
+        <w:rPr>
+          <w:rFonts w:ascii="Verdana" w:hAnsi="Verdana"/>
+          <w:i/>
+          <w:iCs/>
+          <w:color w:val="00B0F0"/>
+        </w:rPr>
+        <w:t>ucts (MYD09) were used as coarse-resolution data sources due to the more significant and longer sensor degradation (Lyapustin et al., 2014) and larger instrument calibration changes (Levy et al., 2013) of the Terra MODIS than Aqua MODIS. The MYD09 datasets were downloaded from the Level-1 and Atmosphere Archive &amp; Distri</w:t>
+      </w:r>
+      <w:r>
+        <w:rPr>
+          <w:rFonts w:ascii="Verdana" w:hAnsi="Verdana"/>
+          <w:i/>
+          <w:iCs/>
+          <w:color w:val="00B0F0"/>
+        </w:rPr>
+        <w:t>bution System Distributed Active Archive Center (LAADS DAAC, https://ladsweb.modaps.eosdis.nasa.gov/), and projected onto the same map coordinates with Landsat images (UTM coordinate system under the WGS-84 datum) by the MODIS Reprojection Tool Swath (MRT Swath) software. Moreover, all MODIS images were geometrically matched with Landsat images by applying optimal offsets (Gevaert and García-Haro, 2015), and all MODIS and Landsat im</w:t>
+      </w:r>
+      <w:r>
+        <w:rPr>
+          <w:rFonts w:ascii="Verdana" w:hAnsi="Verdana"/>
+          <w:i/>
+          <w:iCs/>
+          <w:color w:val="00B0F0"/>
+        </w:rPr>
+        <w:t xml:space="preserve">ages were clipped based on Fig. 1 to obtain western Lake Erie subsets. The adopted common bands of MODIS and Landsat are shown in Table 1. </w:t>
+      </w:r>
+    </w:p>
+    <w:p>
+      <w:pPr>
+        <w:shd w:val="clear" w:color="auto" w:fill="FFFFFF"/>
+        <w:spacing w:after="0" w:line="240" w:lineRule="auto"/>
+        <w:rPr>
+          <w:rFonts w:ascii="Verdana" w:hAnsi="Verdana"/>
+          <w:i/>
+          <w:iCs/>
+          <w:color w:val="00B0F0"/>
+        </w:rPr>
+      </w:pPr>
+    </w:p>
+    <w:p>
+      <w:pPr>
+        <w:shd w:val="clear" w:color="auto" w:fill="FFFFFF"/>
+        <w:spacing w:after="0" w:line="240" w:lineRule="auto"/>
+        <w:rPr>
+          <w:rFonts w:ascii="Verdana" w:hAnsi="Verdana"/>
+          <w:i/>
+          <w:iCs/>
+          <w:color w:val="00B0F0"/>
+        </w:rPr>
+      </w:pPr>
+      <w:r>
+        <w:rPr>
+          <w:rFonts w:ascii="Verdana" w:hAnsi="Verdana"/>
+          <w:i/>
+          <w:iCs/>
+          <w:color w:val="00B0F0"/>
+        </w:rPr>
+        <w:t>Note that the Short-Wave InfraRed (SWIR) band of MODIS is chosen as 1230–1250-nm because it is the first choice for algae index derivation such as FAI (Hu, 2009), and the SWIR band be</w:t>
+      </w:r>
+      <w:r>
+        <w:rPr>
+          <w:rFonts w:ascii="Verdana" w:hAnsi="Verdana"/>
+          <w:i/>
+          <w:iCs/>
+          <w:color w:val="00B0F0"/>
+        </w:rPr>
+        <w:t>tween 1628 and 1652-nm is a suggested alternative in the absence of the band between 1230 and 1250-nm (Hu, 2009). The image sizes of the 30-m Landsat and 500-m MODIS images are 2637 × 3128 and 159 × 188, respectively, and the 500-m MODIS bands were resam</w:t>
+      </w:r>
+      <w:r>
+        <w:rPr>
+          <w:rFonts w:ascii="Verdana" w:hAnsi="Verdana"/>
+          <w:i/>
+          <w:iCs/>
+          <w:color w:val="00B0F0"/>
+        </w:rPr>
+        <w:t>pled to 2637 × 3128 using the nearest neighbor image resampling method.</w:t>
+      </w:r>
+    </w:p>
+    <w:p>
+      <w:pPr>
+        <w:shd w:val="clear" w:color="auto" w:fill="FFFFFF"/>
+        <w:spacing w:after="0" w:line="240" w:lineRule="auto"/>
+        <w:rPr>
+          <w:rFonts w:ascii="Verdana" w:eastAsia="Times New Roman" w:hAnsi="Verdana" w:cs="Times New Roman"/>
+          <w:lang w:val="en-GB"/>
+        </w:rPr>
+      </w:pPr>
     </w:p>
     <w:p>
       <w:pPr>
@@ -1615,25 +2536,67 @@
         <w:spacing w:after="0" w:line="240" w:lineRule="auto"/>
         <w:rPr>
           <w:rFonts w:ascii="Verdana" w:eastAsia="Times New Roman" w:hAnsi="Verdana" w:cs="Times New Roman"/>
-          <w:color w:val="000000"/>
-          <w:lang w:val="en-GB"/>
-        </w:rPr>
-      </w:pPr>
-      <w:r>
-        <w:rPr>
-          <w:rFonts w:ascii="Verdana" w:eastAsia="Times New Roman" w:hAnsi="Verdana" w:cs="Times New Roman"/>
-          <w:color w:val="000000"/>
-          <w:lang w:val="en-GB"/>
-        </w:rPr>
-        <w:t xml:space="preserve">The satellite data will be extracted from Google Earth Engine cloud platform repository to aid in the </w:t>
-      </w:r>
-      <w:r>
-        <w:rPr>
-          <w:rFonts w:ascii="Verdana" w:eastAsia="Times New Roman" w:hAnsi="Verdana" w:cs="Times New Roman"/>
-          <w:color w:val="000000"/>
-          <w:lang w:val="en-GB"/>
-        </w:rPr>
-        <w:t>Long term</w:t>
+          <w:lang w:val="en-GB"/>
+        </w:rPr>
+      </w:pPr>
+    </w:p>
+    <w:p>
+      <w:pPr>
+        <w:shd w:val="clear" w:color="auto" w:fill="FFFFFF"/>
+        <w:spacing w:after="0" w:line="240" w:lineRule="auto"/>
+        <w:rPr>
+          <w:rFonts w:ascii="Verdana" w:eastAsia="Times New Roman" w:hAnsi="Verdana" w:cs="Times New Roman"/>
+          <w:color w:val="000000"/>
+          <w:lang w:val="en-GB"/>
+        </w:rPr>
+      </w:pPr>
+      <w:r>
+        <w:rPr>
+          <w:rFonts w:ascii="Verdana" w:eastAsia="Times New Roman" w:hAnsi="Verdana" w:cs="Times New Roman"/>
+          <w:color w:val="000000"/>
+          <w:lang w:val="en-GB"/>
+        </w:rPr>
+        <w:t xml:space="preserve">The project idea intends to aggregate Earth Observation Remote Sensing data from Google Earth Engine cloud platform </w:t>
+      </w:r>
+      <w:r>
+        <w:rPr>
+          <w:rFonts w:ascii="Verdana" w:eastAsia="Times New Roman" w:hAnsi="Verdana" w:cs="Times New Roman"/>
+          <w:color w:val="000000"/>
+          <w:lang w:val="en-GB"/>
+        </w:rPr>
+        <w:t xml:space="preserve">repository </w:t>
+      </w:r>
+      <w:r>
+        <w:rPr>
+          <w:rFonts w:ascii="Verdana" w:eastAsia="Times New Roman" w:hAnsi="Verdana" w:cs="Times New Roman"/>
+          <w:color w:val="000000"/>
+          <w:lang w:val="en-GB"/>
+        </w:rPr>
+        <w:t>to extract and analyse the presence of Chlorophyll-a pigment</w:t>
+      </w:r>
+      <w:r>
+        <w:rPr>
+          <w:rFonts w:ascii="Verdana" w:eastAsia="Times New Roman" w:hAnsi="Verdana" w:cs="Times New Roman"/>
+          <w:color w:val="000000"/>
+          <w:lang w:val="en-GB"/>
+        </w:rPr>
+        <w:t>. The fact that this</w:t>
+      </w:r>
+      <w:r>
+        <w:rPr>
+          <w:rFonts w:ascii="Verdana" w:eastAsia="Times New Roman" w:hAnsi="Verdana" w:cs="Times New Roman"/>
+          <w:color w:val="000000"/>
+          <w:lang w:val="en-GB"/>
+        </w:rPr>
+        <w:t xml:space="preserve"> aid in the </w:t>
+      </w:r>
+      <w:r>
+        <w:rPr>
+          <w:rFonts w:ascii="Verdana" w:eastAsia="Times New Roman" w:hAnsi="Verdana" w:cs="Times New Roman"/>
+          <w:color w:val="000000"/>
+          <w:lang w:val="en-GB"/>
+        </w:rPr>
+        <w:t>Long-term</w:t>
       </w:r>
       <w:r>
         <w:rPr>
@@ -1657,320 +2620,233 @@
           <w:color w:val="000000"/>
           <w:lang w:val="en-GB"/>
         </w:rPr>
-        <w:t>Harmful Algal Blooms (HABs)</w:t>
-      </w:r>
-      <w:r>
-        <w:rPr>
-          <w:rFonts w:ascii="Verdana" w:eastAsia="Times New Roman" w:hAnsi="Verdana" w:cs="Times New Roman"/>
-          <w:color w:val="000000"/>
-          <w:lang w:val="en-GB"/>
-        </w:rPr>
-        <w:t>.Goo</w:t>
-      </w:r>
-      <w:r>
-        <w:rPr>
-          <w:rFonts w:ascii="Verdana" w:eastAsia="Times New Roman" w:hAnsi="Verdana" w:cs="Times New Roman"/>
-          <w:color w:val="000000"/>
-          <w:lang w:val="en-GB"/>
-        </w:rPr>
-        <w:t xml:space="preserve"> monitoring and prediction can be achieved in near real-time.</w:t>
-      </w:r>
-    </w:p>
-    <w:p>
-      <w:pPr>
-        <w:shd w:val="clear" w:color="auto" w:fill="FFFFFF"/>
-        <w:spacing w:after="0" w:line="240" w:lineRule="auto"/>
-        <w:rPr>
-          <w:rFonts w:ascii="Verdana" w:eastAsia="Times New Roman" w:hAnsi="Verdana" w:cs="Times New Roman"/>
-          <w:lang w:val="en-GB"/>
-        </w:rPr>
-      </w:pPr>
-    </w:p>
-    <w:p>
-      <w:pPr>
-        <w:shd w:val="clear" w:color="auto" w:fill="FFFFFF"/>
-        <w:spacing w:after="0" w:line="240" w:lineRule="auto"/>
-        <w:rPr>
-          <w:rFonts w:ascii="Verdana" w:eastAsia="Times New Roman" w:hAnsi="Verdana" w:cs="Times New Roman"/>
-          <w:lang w:val="en-GB"/>
-        </w:rPr>
-      </w:pPr>
-      <w:r>
-        <w:rPr>
-          <w:rFonts w:ascii="Verdana" w:hAnsi="Verdana"/>
-        </w:rPr>
-        <w:t xml:space="preserve">Two satellite </w:t>
-      </w:r>
-      <w:r>
-        <w:rPr>
-          <w:rFonts w:ascii="Verdana" w:hAnsi="Verdana"/>
-        </w:rPr>
-        <w:t xml:space="preserve">missions </w:t>
-      </w:r>
-      <w:r>
-        <w:rPr>
-          <w:rFonts w:ascii="Verdana" w:hAnsi="Verdana"/>
-        </w:rPr>
-        <w:t xml:space="preserve">have been </w:t>
-      </w:r>
-      <w:r>
-        <w:rPr>
-          <w:rFonts w:ascii="Verdana" w:hAnsi="Verdana"/>
-        </w:rPr>
-        <w:t>proposed</w:t>
-      </w:r>
-      <w:r>
-        <w:rPr>
-          <w:rFonts w:ascii="Verdana" w:hAnsi="Verdana"/>
-        </w:rPr>
-        <w:t xml:space="preserve"> for </w:t>
-      </w:r>
-      <w:r>
-        <w:rPr>
-          <w:rFonts w:ascii="Verdana" w:hAnsi="Verdana"/>
-        </w:rPr>
-        <w:t xml:space="preserve">this </w:t>
-      </w:r>
-      <w:r>
-        <w:rPr>
-          <w:rFonts w:ascii="Verdana" w:hAnsi="Verdana"/>
-        </w:rPr>
-        <w:t xml:space="preserve">water </w:t>
-      </w:r>
-      <w:r>
-        <w:rPr>
-          <w:rFonts w:ascii="Verdana" w:hAnsi="Verdana"/>
-        </w:rPr>
-        <w:t>quality-oriented</w:t>
-      </w:r>
-      <w:r>
-        <w:rPr>
-          <w:rFonts w:ascii="Verdana" w:hAnsi="Verdana"/>
-        </w:rPr>
-        <w:t xml:space="preserve"> </w:t>
-      </w:r>
-      <w:r>
-        <w:rPr>
-          <w:rFonts w:ascii="Verdana" w:hAnsi="Verdana"/>
-        </w:rPr>
-        <w:t>mapping</w:t>
-      </w:r>
-      <w:r>
-        <w:rPr>
-          <w:rFonts w:ascii="Verdana" w:hAnsi="Verdana"/>
-        </w:rPr>
-        <w:t xml:space="preserve"> and monitoring activity.</w:t>
-      </w:r>
-      <w:r>
-        <w:rPr>
-          <w:rFonts w:ascii="Verdana" w:hAnsi="Verdana"/>
-        </w:rPr>
-        <w:t xml:space="preserve"> </w:t>
-      </w:r>
-      <w:r>
-        <w:rPr>
-          <w:rFonts w:ascii="Verdana" w:hAnsi="Verdana"/>
-        </w:rPr>
-        <w:t>MODIS (M</w:t>
-      </w:r>
-      <w:r>
-        <w:rPr>
-          <w:rFonts w:ascii="Verdana" w:hAnsi="Verdana"/>
-        </w:rPr>
-        <w:t>O</w:t>
-      </w:r>
-      <w:r>
-        <w:rPr>
-          <w:rFonts w:ascii="Verdana" w:hAnsi="Verdana"/>
-        </w:rPr>
-        <w:t>derate Resolution Imaging Spectroradiometer), hav</w:t>
-      </w:r>
-      <w:r>
-        <w:rPr>
-          <w:rFonts w:ascii="Verdana" w:hAnsi="Verdana"/>
-        </w:rPr>
-        <w:t xml:space="preserve">ing relatively high </w:t>
-      </w:r>
-      <w:r>
-        <w:rPr>
-          <w:rFonts w:ascii="Verdana" w:hAnsi="Verdana"/>
-        </w:rPr>
-        <w:t>spectral (</w:t>
-      </w:r>
-      <w:r>
-        <w:rPr>
-          <w:rFonts w:ascii="Verdana" w:hAnsi="Verdana"/>
-        </w:rPr>
-        <w:t xml:space="preserve">36 Spectral Bands) and temporal </w:t>
-      </w:r>
-      <w:r>
-        <w:rPr>
-          <w:rFonts w:ascii="Verdana" w:hAnsi="Verdana"/>
-        </w:rPr>
-        <w:t>resolutions (</w:t>
-      </w:r>
-      <w:r>
-        <w:rPr>
-          <w:rFonts w:ascii="Verdana" w:hAnsi="Verdana"/>
-        </w:rPr>
-        <w:t>1 to 2 revisit</w:t>
-      </w:r>
-      <w:r>
-        <w:rPr>
-          <w:rFonts w:ascii="Verdana" w:hAnsi="Verdana"/>
-        </w:rPr>
-        <w:t xml:space="preserve"> a</w:t>
-      </w:r>
-      <w:r>
-        <w:rPr>
-          <w:rFonts w:ascii="Verdana" w:hAnsi="Verdana"/>
-        </w:rPr>
-        <w:t xml:space="preserve"> day)</w:t>
-      </w:r>
-      <w:r>
-        <w:rPr>
-          <w:rFonts w:ascii="Verdana" w:hAnsi="Verdana"/>
-        </w:rPr>
-        <w:t xml:space="preserve"> </w:t>
-      </w:r>
-      <w:r>
-        <w:rPr>
-          <w:rFonts w:ascii="Verdana" w:hAnsi="Verdana"/>
-        </w:rPr>
-        <w:t>provide a better</w:t>
-      </w:r>
-      <w:r>
-        <w:rPr>
-          <w:rFonts w:ascii="Verdana" w:hAnsi="Verdana"/>
-        </w:rPr>
-        <w:t xml:space="preserve"> data source</w:t>
-      </w:r>
-      <w:r>
-        <w:rPr>
-          <w:rFonts w:ascii="Verdana" w:hAnsi="Verdana"/>
-        </w:rPr>
-        <w:t xml:space="preserve"> needed for detecting</w:t>
-      </w:r>
-      <w:r>
-        <w:rPr>
-          <w:rFonts w:ascii="Verdana" w:hAnsi="Verdana"/>
-        </w:rPr>
-        <w:t xml:space="preserve"> the frequent</w:t>
-      </w:r>
-      <w:r>
-        <w:rPr>
-          <w:rFonts w:ascii="Verdana" w:hAnsi="Verdana"/>
-        </w:rPr>
-        <w:t xml:space="preserve"> HABs in oceans or large lakes. However, their large </w:t>
-      </w:r>
-      <w:r>
-        <w:rPr>
-          <w:rFonts w:ascii="Verdana" w:hAnsi="Verdana"/>
-        </w:rPr>
-        <w:t>I</w:t>
-      </w:r>
-      <w:r>
-        <w:rPr>
-          <w:rFonts w:ascii="Verdana" w:hAnsi="Verdana"/>
-        </w:rPr>
-        <w:t xml:space="preserve">nstantaneous </w:t>
-      </w:r>
-      <w:r>
-        <w:rPr>
-          <w:rFonts w:ascii="Verdana" w:hAnsi="Verdana"/>
-        </w:rPr>
-        <w:t>F</w:t>
-      </w:r>
-      <w:r>
-        <w:rPr>
-          <w:rFonts w:ascii="Verdana" w:hAnsi="Verdana"/>
-        </w:rPr>
-        <w:t xml:space="preserve">ields </w:t>
-      </w:r>
-      <w:r>
-        <w:rPr>
-          <w:rFonts w:ascii="Verdana" w:hAnsi="Verdana"/>
-        </w:rPr>
-        <w:t>O</w:t>
-      </w:r>
-      <w:r>
-        <w:rPr>
-          <w:rFonts w:ascii="Verdana" w:hAnsi="Verdana"/>
-        </w:rPr>
-        <w:t xml:space="preserve">f </w:t>
-      </w:r>
-      <w:r>
-        <w:rPr>
-          <w:rFonts w:ascii="Verdana" w:hAnsi="Verdana"/>
-        </w:rPr>
-        <w:t>V</w:t>
-      </w:r>
-      <w:r>
-        <w:rPr>
-          <w:rFonts w:ascii="Verdana" w:hAnsi="Verdana"/>
-        </w:rPr>
-        <w:t>iew</w:t>
-      </w:r>
-      <w:r>
-        <w:rPr>
-          <w:rFonts w:ascii="Verdana" w:hAnsi="Verdana"/>
-        </w:rPr>
-        <w:t xml:space="preserve"> (IFOV, 110</w:t>
-      </w:r>
-      <w:r>
-        <w:rPr>
-          <w:rFonts w:ascii="Verdana" w:hAnsi="Verdana"/>
-          <w:vertAlign w:val="superscript"/>
-        </w:rPr>
-        <w:t>o</w:t>
-      </w:r>
-      <w:r>
-        <w:rPr>
-          <w:rFonts w:ascii="Verdana" w:hAnsi="Verdana"/>
+        <w:t>Harmful Algal Blooms (HABs</w:t>
+      </w:r>
+      <w:r>
+        <w:rPr>
+          <w:rFonts w:ascii="Verdana" w:eastAsia="Times New Roman" w:hAnsi="Verdana" w:cs="Times New Roman"/>
+          <w:color w:val="000000"/>
+          <w:lang w:val="en-GB"/>
         </w:rPr>
         <w:t>)</w:t>
       </w:r>
-      <w:r>
-        <w:rPr>
-          <w:rFonts w:ascii="Verdana" w:hAnsi="Verdana"/>
-        </w:rPr>
-        <w:t xml:space="preserve"> are not suitable for water quality mapping in small inland water bodies</w:t>
-      </w:r>
-      <w:r>
-        <w:rPr>
-          <w:rFonts w:ascii="Verdana" w:hAnsi="Verdana"/>
-        </w:rPr>
-        <w:t xml:space="preserve"> like Lake Victoria</w:t>
-      </w:r>
-      <w:r>
-        <w:rPr>
-          <w:rFonts w:ascii="Verdana" w:hAnsi="Verdana"/>
-        </w:rPr>
-        <w:t xml:space="preserve"> due to the large footprints (300~500 m). In contrast, the finer spatial resolutions (10~60 m) of Landsat</w:t>
-      </w:r>
-      <w:r>
-        <w:rPr>
-          <w:rFonts w:ascii="Verdana" w:hAnsi="Verdana"/>
-        </w:rPr>
-        <w:t xml:space="preserve"> 8 Operational Land Imager (L8_OLI) </w:t>
-      </w:r>
-      <w:r>
-        <w:rPr>
-          <w:rFonts w:ascii="Verdana" w:hAnsi="Verdana"/>
-        </w:rPr>
-        <w:t>multispectral images enable them to resolve small freshwater lakes and rivers</w:t>
-      </w:r>
-      <w:r>
-        <w:rPr>
-          <w:rFonts w:ascii="Verdana" w:hAnsi="Verdana"/>
-        </w:rPr>
-        <w:t xml:space="preserve"> like for my case study</w:t>
-      </w:r>
-      <w:r>
-        <w:rPr>
-          <w:rFonts w:ascii="Verdana" w:hAnsi="Verdana"/>
-        </w:rPr>
-        <w:t xml:space="preserve"> more than a few hundred meters wide. Therefore, the application of multispectral Landsat has been preferred for freshwater lake mapping projects</w:t>
+    </w:p>
+    <w:p>
+      <w:pPr>
+        <w:shd w:val="clear" w:color="auto" w:fill="FFFFFF"/>
+        <w:spacing w:after="0" w:line="240" w:lineRule="auto"/>
+        <w:rPr>
+          <w:rFonts w:ascii="Verdana" w:eastAsia="Times New Roman" w:hAnsi="Verdana" w:cs="Times New Roman"/>
+          <w:color w:val="000000"/>
+          <w:lang w:val="en-GB"/>
+        </w:rPr>
+      </w:pPr>
+    </w:p>
+    <w:p>
+      <w:pPr>
+        <w:shd w:val="clear" w:color="auto" w:fill="FFFFFF"/>
+        <w:spacing w:after="0" w:line="240" w:lineRule="auto"/>
+        <w:rPr>
+          <w:rFonts w:ascii="Verdana" w:hAnsi="Verdana"/>
+        </w:rPr>
+      </w:pPr>
+      <w:r>
+        <w:rPr>
+          <w:rFonts w:ascii="Verdana" w:hAnsi="Verdana"/>
+        </w:rPr>
+        <w:t xml:space="preserve">The data repository of GEE </w:t>
+      </w:r>
+      <w:r>
+        <w:rPr>
+          <w:rFonts w:ascii="Verdana" w:hAnsi="Verdana"/>
+        </w:rPr>
+        <w:t>is already enriched with</w:t>
+      </w:r>
+      <w:r>
+        <w:rPr>
+          <w:rFonts w:ascii="Verdana" w:hAnsi="Verdana"/>
+        </w:rPr>
+        <w:t xml:space="preserve"> several fine resolution satellite image data assets that have global spatial coverage and span several decades of time since 1984. These include the entire datasets collected by Landsat 8</w:t>
+      </w:r>
+      <w:r>
+        <w:rPr>
+          <w:rFonts w:ascii="Verdana" w:hAnsi="Verdana"/>
+        </w:rPr>
+        <w:t xml:space="preserve"> from February 2013 to date and MODIS Aqua from 2000</w:t>
+      </w:r>
+      <w:r>
+        <w:rPr>
+          <w:rFonts w:ascii="Verdana" w:hAnsi="Verdana"/>
+        </w:rPr>
+        <w:t>. The</w:t>
+      </w:r>
+      <w:r>
+        <w:rPr>
+          <w:rFonts w:ascii="Verdana" w:hAnsi="Verdana"/>
+        </w:rPr>
+        <w:t xml:space="preserve"> overarching idea that</w:t>
+      </w:r>
+      <w:r>
+        <w:rPr>
+          <w:rFonts w:ascii="Verdana" w:hAnsi="Verdana"/>
+        </w:rPr>
+        <w:t xml:space="preserve"> G</w:t>
+      </w:r>
+      <w:r>
+        <w:rPr>
+          <w:rFonts w:ascii="Verdana" w:hAnsi="Verdana"/>
+        </w:rPr>
+        <w:t xml:space="preserve">oogle </w:t>
+      </w:r>
+      <w:r>
+        <w:rPr>
+          <w:rFonts w:ascii="Verdana" w:hAnsi="Verdana"/>
+        </w:rPr>
+        <w:t>E</w:t>
+      </w:r>
+      <w:r>
+        <w:rPr>
+          <w:rFonts w:ascii="Verdana" w:hAnsi="Verdana"/>
+        </w:rPr>
+        <w:t xml:space="preserve">arth </w:t>
+      </w:r>
+      <w:r>
+        <w:rPr>
+          <w:rFonts w:ascii="Verdana" w:hAnsi="Verdana"/>
+        </w:rPr>
+        <w:t>E</w:t>
+      </w:r>
+      <w:r>
+        <w:rPr>
+          <w:rFonts w:ascii="Verdana" w:hAnsi="Verdana"/>
+        </w:rPr>
+        <w:t>ngine</w:t>
+      </w:r>
+      <w:r>
+        <w:rPr>
+          <w:rFonts w:ascii="Verdana" w:hAnsi="Verdana"/>
+        </w:rPr>
+        <w:t xml:space="preserve"> updates its repository on a daily basis with </w:t>
+      </w:r>
+      <w:r>
+        <w:rPr>
+          <w:rFonts w:ascii="Verdana" w:hAnsi="Verdana"/>
+        </w:rPr>
+        <w:t>thousands of</w:t>
+      </w:r>
+      <w:r>
+        <w:rPr>
+          <w:rFonts w:ascii="Verdana" w:hAnsi="Verdana"/>
+        </w:rPr>
+        <w:t xml:space="preserve"> new image scenes from current active satellite sensors</w:t>
+      </w:r>
+      <w:r>
+        <w:rPr>
+          <w:rFonts w:ascii="Verdana" w:hAnsi="Verdana"/>
+        </w:rPr>
+        <w:t xml:space="preserve"> (Qiusheng W et al.</w:t>
+      </w:r>
+      <w:r>
+        <w:rPr>
+          <w:rFonts w:ascii="Verdana" w:hAnsi="Verdana"/>
+        </w:rPr>
+        <w:t>,</w:t>
+      </w:r>
+      <w:r>
+        <w:rPr>
+          <w:rFonts w:ascii="Verdana" w:hAnsi="Verdana"/>
+        </w:rPr>
+        <w:t xml:space="preserve"> 2020)</w:t>
+      </w:r>
+      <w:r>
+        <w:rPr>
+          <w:rFonts w:ascii="Verdana" w:hAnsi="Verdana"/>
+        </w:rPr>
+        <w:t xml:space="preserve">, </w:t>
+      </w:r>
+      <w:r>
+        <w:rPr>
+          <w:rFonts w:ascii="Verdana" w:hAnsi="Verdana"/>
+        </w:rPr>
+        <w:lastRenderedPageBreak/>
+        <w:t>mak</w:t>
+      </w:r>
+      <w:r>
+        <w:rPr>
+          <w:rFonts w:ascii="Verdana" w:hAnsi="Verdana"/>
+        </w:rPr>
+        <w:t>es</w:t>
+      </w:r>
+      <w:r>
+        <w:rPr>
+          <w:rFonts w:ascii="Verdana" w:hAnsi="Verdana"/>
+        </w:rPr>
+        <w:t xml:space="preserve"> it a near real-time image repository</w:t>
+      </w:r>
+      <w:r>
+        <w:rPr>
+          <w:rFonts w:ascii="Verdana" w:hAnsi="Verdana"/>
+        </w:rPr>
+        <w:t xml:space="preserve"> rightly suitable for monitoring of </w:t>
+      </w:r>
+      <w:r>
+        <w:rPr>
+          <w:rFonts w:ascii="Verdana" w:hAnsi="Verdana"/>
+        </w:rPr>
+        <w:t>the somewhat frequent HAB occurrences in Lake Victoria.</w:t>
+      </w:r>
+    </w:p>
+    <w:p>
+      <w:pPr>
+        <w:shd w:val="clear" w:color="auto" w:fill="FFFFFF"/>
+        <w:spacing w:after="0" w:line="240" w:lineRule="auto"/>
+        <w:rPr>
+          <w:rFonts w:ascii="Verdana" w:hAnsi="Verdana"/>
+        </w:rPr>
+      </w:pPr>
+    </w:p>
+    <w:p>
+      <w:pPr>
+        <w:shd w:val="clear" w:color="auto" w:fill="FFFFFF"/>
+        <w:spacing w:after="0" w:line="240" w:lineRule="auto"/>
+        <w:rPr>
+          <w:rFonts w:ascii="Verdana" w:eastAsia="Times New Roman" w:hAnsi="Verdana" w:cs="Times New Roman"/>
+          <w:lang w:val="en-GB"/>
+        </w:rPr>
+      </w:pPr>
+      <w:r>
+        <w:rPr>
+          <w:rFonts w:ascii="Verdana" w:hAnsi="Verdana"/>
+        </w:rPr>
+        <w:t>The repository was also chosen due to the fact that it saves the Geoscientist the Computational anguish of Satellite Image Preprocessing and large size image downloading procedures in other Earth Observational cloud reposit</w:t>
+      </w:r>
+      <w:r>
+        <w:rPr>
+          <w:rFonts w:ascii="Verdana" w:hAnsi="Verdana"/>
+        </w:rPr>
+        <w:t>or</w:t>
+      </w:r>
+      <w:r>
+        <w:rPr>
+          <w:rFonts w:ascii="Verdana" w:hAnsi="Verdana"/>
+        </w:rPr>
+        <w:t xml:space="preserve">ies like </w:t>
+      </w:r>
+      <w:r>
+        <w:rPr>
+          <w:rFonts w:ascii="Verdana" w:hAnsi="Verdana" w:cs="Arial"/>
+          <w:color w:val="222222"/>
+          <w:shd w:val="clear" w:color="auto" w:fill="FFFFFF"/>
+        </w:rPr>
+        <w:t xml:space="preserve">United States Geological </w:t>
+      </w:r>
+      <w:r>
+        <w:rPr>
+          <w:rFonts w:ascii="Verdana" w:hAnsi="Verdana" w:cs="Arial"/>
+          <w:color w:val="222222"/>
+          <w:shd w:val="clear" w:color="auto" w:fill="FFFFFF"/>
+        </w:rPr>
+        <w:t>Survey (USGS), Copernicus whatnot</w:t>
       </w:r>
       <w:r>
         <w:rPr>
@@ -1978,51 +2854,968 @@
         </w:rPr>
         <w:t>.</w:t>
       </w:r>
-    </w:p>
-    <w:p>
-      <w:pPr>
-        <w:shd w:val="clear" w:color="auto" w:fill="FFFFFF"/>
-        <w:spacing w:after="0" w:line="240" w:lineRule="auto"/>
-        <w:rPr>
-          <w:rFonts w:ascii="Verdana" w:eastAsia="Times New Roman" w:hAnsi="Verdana" w:cs="Times New Roman"/>
-          <w:lang w:val="en-GB"/>
-        </w:rPr>
-      </w:pPr>
-    </w:p>
-    <w:p>
-      <w:pPr>
-        <w:shd w:val="clear" w:color="auto" w:fill="FFFFFF"/>
-        <w:spacing w:after="0" w:line="240" w:lineRule="auto"/>
-        <w:rPr>
-          <w:rFonts w:ascii="Verdana" w:eastAsia="Times New Roman" w:hAnsi="Verdana" w:cs="Times New Roman"/>
-          <w:color w:val="000000"/>
-          <w:lang w:val="en-GB"/>
-        </w:rPr>
-      </w:pPr>
-      <w:r>
-        <w:rPr>
-          <w:rFonts w:ascii="Verdana" w:eastAsia="Times New Roman" w:hAnsi="Verdana" w:cs="Times New Roman"/>
-          <w:color w:val="000000"/>
-          <w:lang w:val="en-GB"/>
-        </w:rPr>
-        <w:t xml:space="preserve">The project idea intends to aggregate Earth Observation Remote Sensing data from Google Earth Engine cloud platform to extract and </w:t>
-      </w:r>
-      <w:r>
-        <w:rPr>
-          <w:rFonts w:ascii="Verdana" w:eastAsia="Times New Roman" w:hAnsi="Verdana" w:cs="Times New Roman"/>
-          <w:color w:val="000000"/>
-          <w:lang w:val="en-GB"/>
-        </w:rPr>
-        <w:t>analyse</w:t>
-      </w:r>
-      <w:r>
-        <w:rPr>
-          <w:rFonts w:ascii="Verdana" w:eastAsia="Times New Roman" w:hAnsi="Verdana" w:cs="Times New Roman"/>
-          <w:color w:val="000000"/>
-          <w:lang w:val="en-GB"/>
-        </w:rPr>
-        <w:t xml:space="preserve"> the presence of Chlorophyll-a pigment.</w:t>
-      </w:r>
+      <w:r>
+        <w:rPr>
+          <w:rFonts w:ascii="Verdana" w:hAnsi="Verdana"/>
+        </w:rPr>
+        <w:t xml:space="preserve"> Of importance to note is that</w:t>
+      </w:r>
+      <w:r>
+        <w:rPr>
+          <w:rFonts w:ascii="Verdana" w:hAnsi="Verdana"/>
+        </w:rPr>
+        <w:t xml:space="preserve"> GEE has an intrinsically parallel computation capability that divides massive tasks into small ones and utilizes many processors to process them individually and in parallel, hence dramatically speeding up the intensive computation required for large-scale </w:t>
+      </w:r>
+      <w:r>
+        <w:rPr>
+          <w:rFonts w:ascii="Verdana" w:hAnsi="Verdana"/>
+        </w:rPr>
+        <w:t>and long</w:t>
+      </w:r>
+      <w:r>
+        <w:rPr>
+          <w:rFonts w:ascii="Verdana" w:hAnsi="Verdana"/>
+        </w:rPr>
+        <w:t>-</w:t>
+      </w:r>
+      <w:r>
+        <w:rPr>
+          <w:rFonts w:ascii="Verdana" w:hAnsi="Verdana"/>
+        </w:rPr>
+        <w:t xml:space="preserve">term monitoring </w:t>
+      </w:r>
+      <w:r>
+        <w:rPr>
+          <w:rFonts w:ascii="Verdana" w:hAnsi="Verdana"/>
+        </w:rPr>
+        <w:t>applications</w:t>
+      </w:r>
+    </w:p>
+    <w:p>
+      <w:pPr>
+        <w:shd w:val="clear" w:color="auto" w:fill="FFFFFF"/>
+        <w:spacing w:after="0" w:line="240" w:lineRule="auto"/>
+        <w:rPr>
+          <w:rFonts w:ascii="Verdana" w:eastAsia="Times New Roman" w:hAnsi="Verdana" w:cs="Times New Roman"/>
+          <w:lang w:val="en-GB"/>
+        </w:rPr>
+      </w:pPr>
+    </w:p>
+    <w:p>
+      <w:pPr>
+        <w:pStyle w:val="Heading1"/>
+        <w:spacing w:before="0" w:after="0" w:line="264" w:lineRule="atLeast"/>
+        <w:rPr>
+          <w:rFonts w:ascii="Verdana" w:hAnsi="Verdana" w:cs="Arial"/>
+          <w:i/>
+          <w:iCs/>
+          <w:color w:val="00B0F0"/>
+          <w:spacing w:val="-5"/>
+          <w:sz w:val="22"/>
+          <w:szCs w:val="22"/>
+        </w:rPr>
+      </w:pPr>
+    </w:p>
+    <w:p>
+      <w:pPr>
+        <w:pStyle w:val="Heading1"/>
+        <w:spacing w:before="0" w:after="0" w:line="264" w:lineRule="atLeast"/>
+        <w:rPr>
+          <w:rFonts w:ascii="Verdana" w:hAnsi="Verdana" w:cs="Arial"/>
+          <w:i/>
+          <w:iCs/>
+          <w:color w:val="00B0F0"/>
+          <w:spacing w:val="-5"/>
+          <w:sz w:val="22"/>
+          <w:szCs w:val="22"/>
+        </w:rPr>
+      </w:pPr>
+    </w:p>
+    <w:p>
+      <w:pPr>
+        <w:pStyle w:val="Heading1"/>
+        <w:spacing w:before="0" w:after="0" w:line="264" w:lineRule="atLeast"/>
+        <w:rPr>
+          <w:rFonts w:ascii="Arial" w:hAnsi="Arial" w:cs="Arial"/>
+          <w:b w:val="0"/>
+          <w:bCs/>
+          <w:i/>
+          <w:iCs/>
+          <w:color w:val="00B0F0"/>
+          <w:sz w:val="23"/>
+          <w:szCs w:val="23"/>
+        </w:rPr>
+      </w:pPr>
+      <w:r>
+        <w:rPr>
+          <w:rFonts w:ascii="Verdana" w:hAnsi="Verdana" w:cs="Arial"/>
+          <w:i/>
+          <w:iCs/>
+          <w:color w:val="00B0F0"/>
+          <w:spacing w:val="-5"/>
+          <w:sz w:val="22"/>
+          <w:szCs w:val="22"/>
+        </w:rPr>
+        <w:t>internet of things (IoT)</w:t>
+      </w:r>
+      <w:r>
+        <w:rPr>
+          <w:rFonts w:ascii="Arial" w:hAnsi="Arial" w:cs="Arial"/>
+          <w:i/>
+          <w:iCs/>
+          <w:color w:val="00B0F0"/>
+          <w:sz w:val="18"/>
+          <w:szCs w:val="18"/>
+        </w:rPr>
+        <w:t>y</w:t>
+      </w:r>
+    </w:p>
+    <w:p>
+      <w:pPr>
+        <w:numPr>
+          <w:ilvl w:val="0"/>
+          <w:numId w:val="14"/>
+        </w:numPr>
+        <w:shd w:val="clear" w:color="auto" w:fill="FFFFFF"/>
+        <w:spacing w:before="100" w:beforeAutospacing="1" w:after="75" w:line="240" w:lineRule="auto"/>
+        <w:rPr>
+          <w:rFonts w:ascii="Arial" w:hAnsi="Arial" w:cs="Arial"/>
+          <w:b/>
+          <w:bCs/>
+          <w:i/>
+          <w:iCs/>
+          <w:color w:val="00B0F0"/>
+          <w:sz w:val="18"/>
+          <w:szCs w:val="18"/>
+        </w:rPr>
+      </w:pPr>
+      <w:hyperlink r:id="rId6" w:history="1">
+        <w:r>
+          <w:rPr>
+            <w:rStyle w:val="Hyperlink"/>
+            <w:rFonts w:ascii="Arial" w:hAnsi="Arial" w:cs="Arial"/>
+            <w:b/>
+            <w:bCs/>
+            <w:i/>
+            <w:iCs/>
+            <w:color w:val="00B0F0"/>
+            <w:sz w:val="18"/>
+            <w:szCs w:val="18"/>
+          </w:rPr>
+          <w:t>Alexander S. Gillis,</w:t>
+        </w:r>
+      </w:hyperlink>
+      <w:r>
+        <w:rPr>
+          <w:rFonts w:ascii="Arial" w:hAnsi="Arial" w:cs="Arial"/>
+          <w:b/>
+          <w:bCs/>
+          <w:i/>
+          <w:iCs/>
+          <w:color w:val="00B0F0"/>
+          <w:sz w:val="18"/>
+          <w:szCs w:val="18"/>
+        </w:rPr>
+        <w:t> </w:t>
+      </w:r>
+      <w:r>
+        <w:rPr>
+          <w:rStyle w:val="main-article-author-title"/>
+          <w:rFonts w:ascii="Arial" w:hAnsi="Arial" w:cs="Arial"/>
+          <w:i/>
+          <w:iCs/>
+          <w:color w:val="00B0F0"/>
+          <w:sz w:val="18"/>
+          <w:szCs w:val="18"/>
+        </w:rPr>
+        <w:t>Technical Writer and Editor</w:t>
+      </w:r>
+    </w:p>
+    <w:p>
+      <w:pPr>
+        <w:pStyle w:val="NormalWeb"/>
+        <w:shd w:val="clear" w:color="auto" w:fill="FFFFFF"/>
+        <w:spacing w:before="360" w:beforeAutospacing="0" w:after="360" w:afterAutospacing="0" w:line="401" w:lineRule="atLeast"/>
+        <w:rPr>
+          <w:rFonts w:ascii="Arial" w:hAnsi="Arial" w:cs="Arial"/>
+          <w:i/>
+          <w:iCs/>
+          <w:color w:val="00B0F0"/>
+          <w:sz w:val="27"/>
+          <w:szCs w:val="27"/>
+        </w:rPr>
+      </w:pPr>
+      <w:r>
+        <w:rPr>
+          <w:rFonts w:ascii="Arial" w:hAnsi="Arial" w:cs="Arial"/>
+          <w:i/>
+          <w:iCs/>
+          <w:color w:val="00B0F0"/>
+          <w:sz w:val="27"/>
+          <w:szCs w:val="27"/>
+        </w:rPr>
+        <w:t>The internet of things, or IoT, is a system of interrelated computing devices, mechanical and digital machines, objects, animals or people that are provided with unique identifiers (</w:t>
+      </w:r>
+      <w:hyperlink r:id="rId7" w:history="1">
+        <w:r>
+          <w:rPr>
+            <w:rStyle w:val="Hyperlink"/>
+            <w:rFonts w:ascii="Arial" w:hAnsi="Arial" w:cs="Arial"/>
+            <w:i/>
+            <w:iCs/>
+            <w:color w:val="00B0F0"/>
+            <w:sz w:val="27"/>
+            <w:szCs w:val="27"/>
+          </w:rPr>
+          <w:t>UIDs</w:t>
+        </w:r>
+      </w:hyperlink>
+      <w:r>
+        <w:rPr>
+          <w:rFonts w:ascii="Arial" w:hAnsi="Arial" w:cs="Arial"/>
+          <w:i/>
+          <w:iCs/>
+          <w:color w:val="00B0F0"/>
+          <w:sz w:val="27"/>
+          <w:szCs w:val="27"/>
+        </w:rPr>
+        <w:t>) and the ability to transfer data over a network without requiring human-to-human or human-to-computer interaction.</w:t>
+      </w:r>
+    </w:p>
+    <w:p>
+      <w:pPr>
+        <w:pStyle w:val="NormalWeb"/>
+        <w:shd w:val="clear" w:color="auto" w:fill="FFFFFF"/>
+        <w:spacing w:before="360" w:beforeAutospacing="0" w:after="360" w:afterAutospacing="0" w:line="401" w:lineRule="atLeast"/>
+        <w:rPr>
+          <w:rFonts w:ascii="Arial" w:hAnsi="Arial" w:cs="Arial"/>
+          <w:i/>
+          <w:iCs/>
+          <w:color w:val="00B0F0"/>
+          <w:sz w:val="27"/>
+          <w:szCs w:val="27"/>
+        </w:rPr>
+      </w:pPr>
+      <w:r>
+        <w:rPr>
+          <w:rFonts w:ascii="Arial" w:hAnsi="Arial" w:cs="Arial"/>
+          <w:i/>
+          <w:iCs/>
+          <w:color w:val="00B0F0"/>
+          <w:sz w:val="27"/>
+          <w:szCs w:val="27"/>
+        </w:rPr>
+        <w:t>A </w:t>
+      </w:r>
+      <w:hyperlink r:id="rId8" w:history="1">
+        <w:r>
+          <w:rPr>
+            <w:rStyle w:val="Hyperlink"/>
+            <w:rFonts w:ascii="Arial" w:hAnsi="Arial" w:cs="Arial"/>
+            <w:i/>
+            <w:iCs/>
+            <w:color w:val="00B0F0"/>
+            <w:sz w:val="27"/>
+            <w:szCs w:val="27"/>
+          </w:rPr>
+          <w:t>thing</w:t>
+        </w:r>
+      </w:hyperlink>
+      <w:r>
+        <w:rPr>
+          <w:rFonts w:ascii="Arial" w:hAnsi="Arial" w:cs="Arial"/>
+          <w:i/>
+          <w:iCs/>
+          <w:color w:val="00B0F0"/>
+          <w:sz w:val="27"/>
+          <w:szCs w:val="27"/>
+        </w:rPr>
+        <w:t> in the internet of things can be a person with a heart monitor implant, a farm animal with a </w:t>
+      </w:r>
+      <w:hyperlink r:id="rId9" w:history="1">
+        <w:r>
+          <w:rPr>
+            <w:rStyle w:val="Hyperlink"/>
+            <w:rFonts w:ascii="Arial" w:hAnsi="Arial" w:cs="Arial"/>
+            <w:i/>
+            <w:iCs/>
+            <w:color w:val="00B0F0"/>
+            <w:sz w:val="27"/>
+            <w:szCs w:val="27"/>
+          </w:rPr>
+          <w:t>biochip transponder</w:t>
+        </w:r>
+      </w:hyperlink>
+      <w:r>
+        <w:rPr>
+          <w:rFonts w:ascii="Arial" w:hAnsi="Arial" w:cs="Arial"/>
+          <w:i/>
+          <w:iCs/>
+          <w:color w:val="00B0F0"/>
+          <w:sz w:val="27"/>
+          <w:szCs w:val="27"/>
+        </w:rPr>
+        <w:t>, an automobile that has built-in </w:t>
+      </w:r>
+      <w:hyperlink r:id="rId10" w:history="1">
+        <w:r>
+          <w:rPr>
+            <w:rStyle w:val="Hyperlink"/>
+            <w:rFonts w:ascii="Arial" w:hAnsi="Arial" w:cs="Arial"/>
+            <w:i/>
+            <w:iCs/>
+            <w:color w:val="00B0F0"/>
+            <w:sz w:val="27"/>
+            <w:szCs w:val="27"/>
+          </w:rPr>
+          <w:t>sensors</w:t>
+        </w:r>
+      </w:hyperlink>
+      <w:r>
+        <w:rPr>
+          <w:rFonts w:ascii="Arial" w:hAnsi="Arial" w:cs="Arial"/>
+          <w:i/>
+          <w:iCs/>
+          <w:color w:val="00B0F0"/>
+          <w:sz w:val="27"/>
+          <w:szCs w:val="27"/>
+        </w:rPr>
+        <w:t> to alert the driver when tire pressure is low or any other natural or man-made object that can be assigned an Internet Protocol (IP) address and is able to transfer data over a network.</w:t>
+      </w:r>
+    </w:p>
+    <w:p>
+      <w:pPr>
+        <w:pStyle w:val="NormalWeb"/>
+        <w:shd w:val="clear" w:color="auto" w:fill="FFFFFF"/>
+        <w:spacing w:before="360" w:beforeAutospacing="0" w:after="360" w:afterAutospacing="0" w:line="401" w:lineRule="atLeast"/>
+        <w:rPr>
+          <w:rFonts w:ascii="Arial" w:hAnsi="Arial" w:cs="Arial"/>
+          <w:i/>
+          <w:iCs/>
+          <w:color w:val="00B0F0"/>
+          <w:sz w:val="27"/>
+          <w:szCs w:val="27"/>
+        </w:rPr>
+      </w:pPr>
+      <w:r>
+        <w:rPr>
+          <w:rFonts w:ascii="Arial" w:hAnsi="Arial" w:cs="Arial"/>
+          <w:i/>
+          <w:iCs/>
+          <w:color w:val="00B0F0"/>
+          <w:sz w:val="27"/>
+          <w:szCs w:val="27"/>
+        </w:rPr>
+        <w:t>Increasingly, organizations in </w:t>
+      </w:r>
+      <w:hyperlink r:id="rId11" w:history="1">
+        <w:r>
+          <w:rPr>
+            <w:rStyle w:val="Hyperlink"/>
+            <w:rFonts w:ascii="Arial" w:hAnsi="Arial" w:cs="Arial"/>
+            <w:i/>
+            <w:iCs/>
+            <w:color w:val="00B0F0"/>
+            <w:sz w:val="27"/>
+            <w:szCs w:val="27"/>
+          </w:rPr>
+          <w:t>a variety of industries are using IoT to operate more efficiently</w:t>
+        </w:r>
+      </w:hyperlink>
+      <w:r>
+        <w:rPr>
+          <w:rFonts w:ascii="Arial" w:hAnsi="Arial" w:cs="Arial"/>
+          <w:i/>
+          <w:iCs/>
+          <w:color w:val="00B0F0"/>
+          <w:sz w:val="27"/>
+          <w:szCs w:val="27"/>
+        </w:rPr>
+        <w:t>, better understand customers to deliver enhanced customer service, improve decision-making and increase the value of the business.</w:t>
+      </w:r>
+    </w:p>
+    <w:p>
+      <w:pPr>
+        <w:pStyle w:val="Heading3"/>
+        <w:shd w:val="clear" w:color="auto" w:fill="FFFFFF"/>
+        <w:spacing w:before="0" w:after="0" w:line="290" w:lineRule="atLeast"/>
+        <w:rPr>
+          <w:rFonts w:ascii="Arial" w:hAnsi="Arial" w:cs="Arial"/>
+          <w:i/>
+          <w:iCs/>
+          <w:color w:val="00B0F0"/>
+          <w:sz w:val="30"/>
+          <w:szCs w:val="30"/>
+        </w:rPr>
+      </w:pPr>
+      <w:r>
+        <w:rPr>
+          <w:rFonts w:ascii="Arial" w:hAnsi="Arial" w:cs="Arial"/>
+          <w:i/>
+          <w:iCs/>
+          <w:color w:val="00B0F0"/>
+          <w:sz w:val="30"/>
+          <w:szCs w:val="30"/>
+        </w:rPr>
+        <w:t>How IoT works</w:t>
+      </w:r>
+    </w:p>
+    <w:p>
+      <w:pPr>
+        <w:pStyle w:val="NormalWeb"/>
+        <w:shd w:val="clear" w:color="auto" w:fill="FFFFFF"/>
+        <w:spacing w:before="75" w:beforeAutospacing="0" w:after="360" w:afterAutospacing="0" w:line="401" w:lineRule="atLeast"/>
+        <w:rPr>
+          <w:rFonts w:ascii="Arial" w:hAnsi="Arial" w:cs="Arial"/>
+          <w:i/>
+          <w:iCs/>
+          <w:color w:val="00B0F0"/>
+          <w:sz w:val="27"/>
+          <w:szCs w:val="27"/>
+        </w:rPr>
+      </w:pPr>
+      <w:r>
+        <w:rPr>
+          <w:rFonts w:ascii="Arial" w:hAnsi="Arial" w:cs="Arial"/>
+          <w:i/>
+          <w:iCs/>
+          <w:color w:val="00B0F0"/>
+          <w:sz w:val="27"/>
+          <w:szCs w:val="27"/>
+        </w:rPr>
+        <w:t>An IoT ecosystem consists of web-enabled smart devices that use embedded systems, such as processors, sensors and communication hardware, to collect, send and act on data they acquire from their environments. </w:t>
+      </w:r>
+      <w:hyperlink r:id="rId12" w:history="1">
+        <w:r>
+          <w:rPr>
+            <w:rStyle w:val="Hyperlink"/>
+            <w:rFonts w:ascii="Arial" w:hAnsi="Arial" w:cs="Arial"/>
+            <w:i/>
+            <w:iCs/>
+            <w:color w:val="00B0F0"/>
+            <w:sz w:val="27"/>
+            <w:szCs w:val="27"/>
+          </w:rPr>
+          <w:t>IoT devices</w:t>
+        </w:r>
+      </w:hyperlink>
+      <w:r>
+        <w:rPr>
+          <w:rFonts w:ascii="Arial" w:hAnsi="Arial" w:cs="Arial"/>
+          <w:i/>
+          <w:iCs/>
+          <w:color w:val="00B0F0"/>
+          <w:sz w:val="27"/>
+          <w:szCs w:val="27"/>
+        </w:rPr>
+        <w:t> share the sensor data they collect by connecting to an </w:t>
+      </w:r>
+      <w:hyperlink r:id="rId13" w:history="1">
+        <w:r>
+          <w:rPr>
+            <w:rStyle w:val="Hyperlink"/>
+            <w:rFonts w:ascii="Arial" w:hAnsi="Arial" w:cs="Arial"/>
+            <w:i/>
+            <w:iCs/>
+            <w:color w:val="00B0F0"/>
+            <w:sz w:val="27"/>
+            <w:szCs w:val="27"/>
+          </w:rPr>
+          <w:t xml:space="preserve">IoT </w:t>
+        </w:r>
+        <w:r>
+          <w:rPr>
+            <w:rStyle w:val="Hyperlink"/>
+            <w:rFonts w:ascii="Arial" w:hAnsi="Arial" w:cs="Arial"/>
+            <w:i/>
+            <w:iCs/>
+            <w:color w:val="00B0F0"/>
+            <w:sz w:val="27"/>
+            <w:szCs w:val="27"/>
+          </w:rPr>
+          <w:lastRenderedPageBreak/>
+          <w:t>gateway</w:t>
+        </w:r>
+      </w:hyperlink>
+      <w:r>
+        <w:rPr>
+          <w:rFonts w:ascii="Arial" w:hAnsi="Arial" w:cs="Arial"/>
+          <w:i/>
+          <w:iCs/>
+          <w:color w:val="00B0F0"/>
+          <w:sz w:val="27"/>
+          <w:szCs w:val="27"/>
+        </w:rPr>
+        <w:t> or other edge device where data is either sent to the cloud to be analyzed or analyzed locally. Sometimes, these devices communicate with other related devices and act on the information they get from one another. The devices do most of the work without human intervention, although people can interact with the devices -- for instance, to set them up, give them instructions or access the data.</w:t>
+      </w:r>
+    </w:p>
+    <w:p>
+      <w:pPr>
+        <w:pStyle w:val="taipo"/>
+        <w:shd w:val="clear" w:color="auto" w:fill="FFFFFF"/>
+        <w:spacing w:before="0" w:beforeAutospacing="0" w:after="225" w:afterAutospacing="0" w:line="401" w:lineRule="atLeast"/>
+        <w:rPr>
+          <w:rFonts w:ascii="Arial" w:hAnsi="Arial" w:cs="Arial"/>
+          <w:b/>
+          <w:bCs/>
+          <w:i/>
+          <w:iCs/>
+          <w:caps/>
+          <w:color w:val="00B0F0"/>
+          <w:sz w:val="18"/>
+          <w:szCs w:val="18"/>
+        </w:rPr>
+      </w:pPr>
+      <w:r>
+        <w:rPr>
+          <w:rFonts w:ascii="Arial" w:hAnsi="Arial" w:cs="Arial"/>
+          <w:b/>
+          <w:bCs/>
+          <w:i/>
+          <w:iCs/>
+          <w:caps/>
+          <w:color w:val="00B0F0"/>
+          <w:sz w:val="18"/>
+          <w:szCs w:val="18"/>
+        </w:rPr>
+        <w:t>THIS ARTICLE IS PART OF</w:t>
+      </w:r>
+    </w:p>
+    <w:p>
+      <w:pPr>
+        <w:pStyle w:val="Heading3"/>
+        <w:shd w:val="clear" w:color="auto" w:fill="FFFFFF"/>
+        <w:spacing w:before="0" w:after="0"/>
+        <w:rPr>
+          <w:rFonts w:ascii="Arial" w:hAnsi="Arial" w:cs="Arial"/>
+          <w:bCs/>
+          <w:i/>
+          <w:iCs/>
+          <w:color w:val="00B0F0"/>
+          <w:sz w:val="27"/>
+          <w:szCs w:val="27"/>
+        </w:rPr>
+      </w:pPr>
+      <w:hyperlink r:id="rId14" w:history="1">
+        <w:r>
+          <w:rPr>
+            <w:rStyle w:val="Hyperlink"/>
+            <w:rFonts w:ascii="Arial" w:hAnsi="Arial" w:cs="Arial"/>
+            <w:i/>
+            <w:iCs/>
+            <w:color w:val="00B0F0"/>
+          </w:rPr>
+          <w:t>Ultimate IoT implementation guide for businesses</w:t>
+        </w:r>
+      </w:hyperlink>
+    </w:p>
+    <w:p>
+      <w:pPr>
+        <w:pStyle w:val="wai"/>
+        <w:numPr>
+          <w:ilvl w:val="0"/>
+          <w:numId w:val="15"/>
+        </w:numPr>
+        <w:pBdr>
+          <w:left w:val="single" w:sz="12" w:space="0" w:color="F2F2F2"/>
+        </w:pBdr>
+        <w:shd w:val="clear" w:color="auto" w:fill="FFFFFF"/>
+        <w:spacing w:before="150" w:beforeAutospacing="0" w:after="150" w:afterAutospacing="0"/>
+        <w:ind w:left="1425"/>
+        <w:rPr>
+          <w:rFonts w:ascii="Arial" w:hAnsi="Arial" w:cs="Arial"/>
+          <w:i/>
+          <w:iCs/>
+          <w:color w:val="00B0F0"/>
+          <w:sz w:val="18"/>
+          <w:szCs w:val="18"/>
+        </w:rPr>
+      </w:pPr>
+      <w:r>
+        <w:rPr>
+          <w:rFonts w:ascii="Arial" w:hAnsi="Arial" w:cs="Arial"/>
+          <w:i/>
+          <w:iCs/>
+          <w:color w:val="00B0F0"/>
+          <w:sz w:val="18"/>
+          <w:szCs w:val="18"/>
+        </w:rPr>
+        <w:t>Which also includes:</w:t>
+      </w:r>
+    </w:p>
+    <w:p>
+      <w:pPr>
+        <w:pStyle w:val="cluster-list-item"/>
+        <w:numPr>
+          <w:ilvl w:val="0"/>
+          <w:numId w:val="15"/>
+        </w:numPr>
+        <w:pBdr>
+          <w:left w:val="single" w:sz="12" w:space="0" w:color="F2F2F2"/>
+        </w:pBdr>
+        <w:shd w:val="clear" w:color="auto" w:fill="FFFFFF"/>
+        <w:spacing w:after="300" w:afterAutospacing="0"/>
+        <w:ind w:left="1020"/>
+        <w:rPr>
+          <w:rFonts w:ascii="Arial" w:hAnsi="Arial" w:cs="Arial"/>
+          <w:b/>
+          <w:bCs/>
+          <w:i/>
+          <w:iCs/>
+          <w:color w:val="00B0F0"/>
+          <w:sz w:val="21"/>
+          <w:szCs w:val="21"/>
+        </w:rPr>
+      </w:pPr>
+      <w:hyperlink r:id="rId15" w:history="1">
+        <w:r>
+          <w:rPr>
+            <w:rStyle w:val="Hyperlink"/>
+            <w:rFonts w:ascii="Arial" w:hAnsi="Arial" w:cs="Arial"/>
+            <w:b/>
+            <w:bCs/>
+            <w:i/>
+            <w:iCs/>
+            <w:color w:val="00B0F0"/>
+            <w:sz w:val="21"/>
+            <w:szCs w:val="21"/>
+          </w:rPr>
+          <w:t>Top 8 IoT applications and examples in business</w:t>
+        </w:r>
+      </w:hyperlink>
+    </w:p>
+    <w:p>
+      <w:pPr>
+        <w:pStyle w:val="cluster-list-item"/>
+        <w:numPr>
+          <w:ilvl w:val="0"/>
+          <w:numId w:val="15"/>
+        </w:numPr>
+        <w:pBdr>
+          <w:left w:val="single" w:sz="12" w:space="0" w:color="F2F2F2"/>
+        </w:pBdr>
+        <w:shd w:val="clear" w:color="auto" w:fill="FFFFFF"/>
+        <w:spacing w:after="300" w:afterAutospacing="0"/>
+        <w:ind w:left="1020"/>
+        <w:rPr>
+          <w:rFonts w:ascii="Arial" w:hAnsi="Arial" w:cs="Arial"/>
+          <w:b/>
+          <w:bCs/>
+          <w:i/>
+          <w:iCs/>
+          <w:color w:val="00B0F0"/>
+          <w:sz w:val="21"/>
+          <w:szCs w:val="21"/>
+        </w:rPr>
+      </w:pPr>
+      <w:hyperlink r:id="rId16" w:history="1">
+        <w:r>
+          <w:rPr>
+            <w:rStyle w:val="Hyperlink"/>
+            <w:rFonts w:ascii="Arial" w:hAnsi="Arial" w:cs="Arial"/>
+            <w:b/>
+            <w:bCs/>
+            <w:i/>
+            <w:iCs/>
+            <w:color w:val="00B0F0"/>
+            <w:sz w:val="21"/>
+            <w:szCs w:val="21"/>
+          </w:rPr>
+          <w:t>Create the right approach to IoT adoption and scalability</w:t>
+        </w:r>
+      </w:hyperlink>
+    </w:p>
+    <w:p>
+      <w:pPr>
+        <w:pStyle w:val="cluster-list-item"/>
+        <w:numPr>
+          <w:ilvl w:val="0"/>
+          <w:numId w:val="15"/>
+        </w:numPr>
+        <w:pBdr>
+          <w:left w:val="single" w:sz="12" w:space="0" w:color="F2F2F2"/>
+        </w:pBdr>
+        <w:shd w:val="clear" w:color="auto" w:fill="FFFFFF"/>
+        <w:spacing w:after="300" w:afterAutospacing="0"/>
+        <w:ind w:left="1020"/>
+        <w:rPr>
+          <w:rFonts w:ascii="Arial" w:hAnsi="Arial" w:cs="Arial"/>
+          <w:b/>
+          <w:bCs/>
+          <w:i/>
+          <w:iCs/>
+          <w:color w:val="00B0F0"/>
+          <w:sz w:val="21"/>
+          <w:szCs w:val="21"/>
+        </w:rPr>
+      </w:pPr>
+      <w:hyperlink r:id="rId17" w:history="1">
+        <w:r>
+          <w:rPr>
+            <w:rStyle w:val="Hyperlink"/>
+            <w:rFonts w:ascii="Arial" w:hAnsi="Arial" w:cs="Arial"/>
+            <w:b/>
+            <w:bCs/>
+            <w:i/>
+            <w:iCs/>
+            <w:color w:val="00B0F0"/>
+            <w:sz w:val="21"/>
+            <w:szCs w:val="21"/>
+          </w:rPr>
+          <w:t>5 IoT security threats to prioritize</w:t>
+        </w:r>
+      </w:hyperlink>
+    </w:p>
+    <w:p>
+      <w:pPr>
+        <w:pStyle w:val="NormalWeb"/>
+        <w:shd w:val="clear" w:color="auto" w:fill="FFFFFF"/>
+        <w:spacing w:before="360" w:beforeAutospacing="0" w:after="360" w:afterAutospacing="0" w:line="401" w:lineRule="atLeast"/>
+        <w:rPr>
+          <w:rFonts w:ascii="Arial" w:hAnsi="Arial" w:cs="Arial"/>
+          <w:i/>
+          <w:iCs/>
+          <w:color w:val="00B0F0"/>
+          <w:sz w:val="27"/>
+          <w:szCs w:val="27"/>
+        </w:rPr>
+      </w:pPr>
+      <w:r>
+        <w:rPr>
+          <w:rFonts w:ascii="Arial" w:hAnsi="Arial" w:cs="Arial"/>
+          <w:i/>
+          <w:iCs/>
+          <w:color w:val="00B0F0"/>
+          <w:sz w:val="27"/>
+          <w:szCs w:val="27"/>
+        </w:rPr>
+        <w:t>The connectivity, networking and communication protocols used with these web-enabled devices largely depend on the specific IoT applications deployed.</w:t>
+      </w:r>
+    </w:p>
+    <w:p>
+      <w:pPr>
+        <w:pStyle w:val="NormalWeb"/>
+        <w:shd w:val="clear" w:color="auto" w:fill="FFFFFF"/>
+        <w:spacing w:before="360" w:beforeAutospacing="0" w:after="360" w:afterAutospacing="0" w:line="401" w:lineRule="atLeast"/>
+        <w:rPr>
+          <w:rFonts w:ascii="Arial" w:hAnsi="Arial" w:cs="Arial"/>
+          <w:i/>
+          <w:iCs/>
+          <w:color w:val="00B0F0"/>
+          <w:sz w:val="27"/>
+          <w:szCs w:val="27"/>
+        </w:rPr>
+      </w:pPr>
+      <w:r>
+        <w:rPr>
+          <w:rFonts w:ascii="Arial" w:hAnsi="Arial" w:cs="Arial"/>
+          <w:i/>
+          <w:iCs/>
+          <w:color w:val="00B0F0"/>
+          <w:sz w:val="27"/>
+          <w:szCs w:val="27"/>
+        </w:rPr>
+        <w:t>IoT can also make use of artificial intelligence (AI) and machine learning to aid in making data collecting processes easier and more dynamic.</w:t>
+      </w:r>
+    </w:p>
+    <w:p>
+      <w:pPr>
+        <w:shd w:val="clear" w:color="auto" w:fill="FFFFFF"/>
+        <w:rPr>
+          <w:rFonts w:ascii="Arial" w:hAnsi="Arial" w:cs="Arial"/>
+          <w:i/>
+          <w:iCs/>
+          <w:color w:val="00B0F0"/>
+          <w:sz w:val="23"/>
+          <w:szCs w:val="23"/>
+        </w:rPr>
+      </w:pPr>
+      <w:r>
+        <w:rPr>
+          <w:rFonts w:ascii="Arial" w:hAnsi="Arial" w:cs="Arial"/>
+          <w:i/>
+          <w:iCs/>
+          <w:noProof/>
+          <w:color w:val="00B0F0"/>
+          <w:sz w:val="23"/>
+          <w:szCs w:val="23"/>
+        </w:rPr>
+        <w:lastRenderedPageBreak/>
+        <w:drawing>
+          <wp:inline distT="0" distB="0" distL="0" distR="0" wp14:anchorId="54E6243C" wp14:editId="6C3216DE">
+            <wp:extent cx="4954905" cy="4263390"/>
+            <wp:effectExtent l="0" t="0" r="0" b="3810"/>
+            <wp:docPr id="4" name="Picture 4" descr="IoT system"/>
+            <wp:cNvGraphicFramePr>
+              <a:graphicFrameLocks xmlns:a="http://schemas.openxmlformats.org/drawingml/2006/main" noChangeAspect="1"/>
+            </wp:cNvGraphicFramePr>
+            <a:graphic xmlns:a="http://schemas.openxmlformats.org/drawingml/2006/main">
+              <a:graphicData uri="http://schemas.openxmlformats.org/drawingml/2006/picture">
+                <pic:pic xmlns:pic="http://schemas.openxmlformats.org/drawingml/2006/picture">
+                  <pic:nvPicPr>
+                    <pic:cNvPr id="0" name="Picture 2" descr="IoT system"/>
+                    <pic:cNvPicPr>
+                      <a:picLocks noChangeAspect="1" noChangeArrowheads="1"/>
+                    </pic:cNvPicPr>
+                  </pic:nvPicPr>
+                  <pic:blipFill>
+                    <a:blip r:embed="rId18">
+                      <a:extLst>
+                        <a:ext uri="{28A0092B-C50C-407E-A947-70E740481C1C}">
+                          <a14:useLocalDpi xmlns:a14="http://schemas.microsoft.com/office/drawing/2010/main" val="0"/>
+                        </a:ext>
+                      </a:extLst>
+                    </a:blip>
+                    <a:srcRect/>
+                    <a:stretch>
+                      <a:fillRect/>
+                    </a:stretch>
+                  </pic:blipFill>
+                  <pic:spPr bwMode="auto">
+                    <a:xfrm>
+                      <a:off x="0" y="0"/>
+                      <a:ext cx="4954905" cy="4263390"/>
+                    </a:xfrm>
+                    <a:prstGeom prst="rect">
+                      <a:avLst/>
+                    </a:prstGeom>
+                    <a:noFill/>
+                    <a:ln>
+                      <a:noFill/>
+                    </a:ln>
+                  </pic:spPr>
+                </pic:pic>
+              </a:graphicData>
+            </a:graphic>
+          </wp:inline>
+        </w:drawing>
+      </w:r>
+      <w:r>
+        <w:rPr>
+          <w:rFonts w:ascii="Arial" w:hAnsi="Arial" w:cs="Arial"/>
+          <w:i/>
+          <w:iCs/>
+          <w:color w:val="00B0F0"/>
+          <w:sz w:val="23"/>
+          <w:szCs w:val="23"/>
+        </w:rPr>
+        <w:t>An example of how an IoT system works from collecting data to taking action</w:t>
+      </w:r>
+    </w:p>
+    <w:p>
+      <w:pPr>
+        <w:pStyle w:val="Heading3"/>
+        <w:shd w:val="clear" w:color="auto" w:fill="FFFFFF"/>
+        <w:spacing w:before="0" w:after="0" w:line="290" w:lineRule="atLeast"/>
+        <w:rPr>
+          <w:rFonts w:ascii="Arial" w:hAnsi="Arial" w:cs="Arial"/>
+          <w:i/>
+          <w:iCs/>
+          <w:color w:val="00B0F0"/>
+          <w:sz w:val="30"/>
+          <w:szCs w:val="30"/>
+        </w:rPr>
+      </w:pPr>
+      <w:r>
+        <w:rPr>
+          <w:rFonts w:ascii="Arial" w:hAnsi="Arial" w:cs="Arial"/>
+          <w:i/>
+          <w:iCs/>
+          <w:color w:val="00B0F0"/>
+          <w:sz w:val="30"/>
+          <w:szCs w:val="30"/>
+        </w:rPr>
+        <w:t>Why IoT is important</w:t>
+      </w:r>
+    </w:p>
+    <w:p>
+      <w:pPr>
+        <w:pStyle w:val="NormalWeb"/>
+        <w:shd w:val="clear" w:color="auto" w:fill="FFFFFF"/>
+        <w:spacing w:before="75" w:beforeAutospacing="0" w:after="360" w:afterAutospacing="0" w:line="401" w:lineRule="atLeast"/>
+        <w:rPr>
+          <w:rFonts w:ascii="Arial" w:hAnsi="Arial" w:cs="Arial"/>
+          <w:i/>
+          <w:iCs/>
+          <w:color w:val="00B0F0"/>
+          <w:sz w:val="27"/>
+          <w:szCs w:val="27"/>
+        </w:rPr>
+      </w:pPr>
+      <w:r>
+        <w:rPr>
+          <w:rFonts w:ascii="Arial" w:hAnsi="Arial" w:cs="Arial"/>
+          <w:i/>
+          <w:iCs/>
+          <w:color w:val="00B0F0"/>
+          <w:sz w:val="27"/>
+          <w:szCs w:val="27"/>
+        </w:rPr>
+        <w:t>The internet of things helps people live and work smarter, as well as gain complete control over their lives. In addition to offering smart devices to automate homes, IoT is essential to business. IoT provides businesses with a real-time look into how their systems really work, delivering insights into everything from the performance of machines to supply chain and logistics operations.</w:t>
+      </w:r>
+    </w:p>
+    <w:p>
+      <w:pPr>
+        <w:pStyle w:val="NormalWeb"/>
+        <w:shd w:val="clear" w:color="auto" w:fill="FFFFFF"/>
+        <w:spacing w:before="360" w:beforeAutospacing="0" w:after="360" w:afterAutospacing="0" w:line="401" w:lineRule="atLeast"/>
+        <w:rPr>
+          <w:rFonts w:ascii="Arial" w:hAnsi="Arial" w:cs="Arial"/>
+          <w:i/>
+          <w:iCs/>
+          <w:color w:val="00B0F0"/>
+          <w:sz w:val="27"/>
+          <w:szCs w:val="27"/>
+        </w:rPr>
+      </w:pPr>
+      <w:r>
+        <w:rPr>
+          <w:rFonts w:ascii="Arial" w:hAnsi="Arial" w:cs="Arial"/>
+          <w:i/>
+          <w:iCs/>
+          <w:color w:val="00B0F0"/>
+          <w:sz w:val="27"/>
+          <w:szCs w:val="27"/>
+        </w:rPr>
+        <w:t>IoT enables companies to automate processes and reduce labor costs. It also cuts down on waste and improves service delivery, making it less expensive to manufacture and deliver goods, as well as offering transparency into customer transactions.</w:t>
+      </w:r>
+    </w:p>
+    <w:p>
+      <w:pPr>
+        <w:pStyle w:val="NormalWeb"/>
+        <w:shd w:val="clear" w:color="auto" w:fill="FFFFFF"/>
+        <w:spacing w:before="360" w:beforeAutospacing="0" w:after="360" w:afterAutospacing="0" w:line="401" w:lineRule="atLeast"/>
+        <w:rPr>
+          <w:rFonts w:ascii="Arial" w:hAnsi="Arial" w:cs="Arial"/>
+          <w:i/>
+          <w:iCs/>
+          <w:color w:val="00B0F0"/>
+          <w:sz w:val="27"/>
+          <w:szCs w:val="27"/>
+        </w:rPr>
+      </w:pPr>
+      <w:r>
+        <w:rPr>
+          <w:rFonts w:ascii="Arial" w:hAnsi="Arial" w:cs="Arial"/>
+          <w:i/>
+          <w:iCs/>
+          <w:color w:val="00B0F0"/>
+          <w:sz w:val="27"/>
+          <w:szCs w:val="27"/>
+        </w:rPr>
+        <w:lastRenderedPageBreak/>
+        <w:t>As such, IoT is one of the most important technologies of everyday life, and it will continue to pick up steam as more businesses realize the potential of connected devices to keep them competitive.</w:t>
+      </w:r>
+    </w:p>
+    <w:p>
+      <w:pPr>
+        <w:shd w:val="clear" w:color="auto" w:fill="FFFFFF"/>
+        <w:spacing w:after="0" w:line="240" w:lineRule="auto"/>
+        <w:rPr>
+          <w:rFonts w:ascii="Verdana" w:eastAsia="Times New Roman" w:hAnsi="Verdana" w:cs="Times New Roman"/>
+          <w:lang w:val="en-GB"/>
+        </w:rPr>
+      </w:pPr>
     </w:p>
     <w:p>
       <w:pPr>
@@ -2287,7 +4080,98 @@
           <w:iCs/>
           <w:color w:val="00B0F0"/>
         </w:rPr>
-        <w:t xml:space="preserve">quality data provide in situ measurements of surface water temperature (◦C), dissolved oxygen (milligrams per liter), pH, turbidity (nephelometric turbidity units (NTU)), Secchi depth (meter), and surface chlorophyll concentration (micrograms per liter). This water quality dataset covers the time </w:t>
+        <w:t>quality data provide in situ measurements of surface water temperature (◦C), dissolved oxygen (milligrams per liter), pH, turbidity (nephelometric turbidity units (NTU)), Secchi depth (meter), and surface chlorophyll concentration (micrograms per liter). This water quality dataset covers the time period between May 2013 and November 2017. Chl-a concentration measurements are used in the present study for the development and validation of the SVM predictive models. The USACE water quality data were collected in the months of May, June, July, August, September, and October. The Chl-a concentrations varied from 1.3 to 63.1 µg/L, with an average value of 9.9 µg/L and a standard deviation of 7.8 µg/L. There are seasonal changes in the mean values of the Chl-a samples, indicating the role of climate and some other seasonal factors such as agriculture activities in shaping Chl-a concentrations in these lakes. The average Chl-a values (µg/L) gradually increase from May (7.7) to June (8.2), July (8.4), August (9.1), and reach the peak in September (11.7). It then drops in October (8.4) to a similar level as in June and July</w:t>
+      </w:r>
+    </w:p>
+    <w:p>
+      <w:pPr>
+        <w:shd w:val="clear" w:color="auto" w:fill="FFFFFF"/>
+        <w:spacing w:after="0" w:line="240" w:lineRule="auto"/>
+        <w:rPr>
+          <w:rFonts w:ascii="Verdana" w:eastAsia="Times New Roman" w:hAnsi="Verdana" w:cs="Times New Roman"/>
+          <w:i/>
+          <w:iCs/>
+          <w:color w:val="00B0F0"/>
+          <w:lang w:val="en-GB"/>
+        </w:rPr>
+      </w:pPr>
+    </w:p>
+    <w:p>
+      <w:pPr>
+        <w:shd w:val="clear" w:color="auto" w:fill="FFFFFF"/>
+        <w:spacing w:after="0" w:line="240" w:lineRule="auto"/>
+        <w:rPr>
+          <w:rFonts w:ascii="Verdana" w:eastAsia="Times New Roman" w:hAnsi="Verdana" w:cs="Times New Roman"/>
+          <w:i/>
+          <w:iCs/>
+          <w:color w:val="00B0F0"/>
+          <w:lang w:val="en-GB"/>
+        </w:rPr>
+      </w:pPr>
+    </w:p>
+    <w:p>
+      <w:pPr>
+        <w:shd w:val="clear" w:color="auto" w:fill="FFFFFF"/>
+        <w:spacing w:after="0" w:line="240" w:lineRule="auto"/>
+        <w:rPr>
+          <w:i/>
+          <w:iCs/>
+          <w:color w:val="00B0F0"/>
+        </w:rPr>
+      </w:pPr>
+      <w:r>
+        <w:rPr>
+          <w:i/>
+          <w:iCs/>
+          <w:color w:val="00B0F0"/>
+        </w:rPr>
+        <w:t xml:space="preserve">This work subsequently led to a large number of remote sensing detection, monitoring and forecasting systems developed for more recent sensors and satellites such as MODIS-Aqua, MODIS-Terra, SeaWiFS, MERIS and more recently Sentinel-3 [2]. The methods used for detection, monitoring and forecasting of HAB events have included: reflectance band-ratio based detection; reflectance classification (using anomaly detection); satellite </w:t>
+      </w:r>
+      <w:r>
+        <w:rPr>
+          <w:i/>
+          <w:iCs/>
+          <w:color w:val="00B0F0"/>
+        </w:rPr>
+        <w:t>product-based</w:t>
+      </w:r>
+      <w:r>
+        <w:rPr>
+          <w:i/>
+          <w:iCs/>
+          <w:color w:val="00B0F0"/>
+        </w:rPr>
+        <w:t xml:space="preserve"> detection (using thresholds etc.); and spectral band differences. The most successful and important methods for HAB detection have used spectrally derived products such as Chl-a (Chlorophyll concentration estimate), as phytoplankton increases the backscattered light within pigment absorption spectral frequencies. An excellent review of these historical and current methods, sensors and satellites is given by Blondeau-Patissier et al. [2].</w:t>
+      </w:r>
+    </w:p>
+    <w:p>
+      <w:pPr>
+        <w:shd w:val="clear" w:color="auto" w:fill="FFFFFF"/>
+        <w:spacing w:after="0" w:line="240" w:lineRule="auto"/>
+        <w:rPr>
+          <w:i/>
+          <w:iCs/>
+          <w:color w:val="00B0F0"/>
+        </w:rPr>
+      </w:pPr>
+    </w:p>
+    <w:p>
+      <w:pPr>
+        <w:shd w:val="clear" w:color="auto" w:fill="FFFFFF"/>
+        <w:spacing w:after="0" w:line="240" w:lineRule="auto"/>
+        <w:rPr>
+          <w:i/>
+          <w:iCs/>
+          <w:color w:val="00B0F0"/>
+        </w:rPr>
+      </w:pPr>
+      <w:r>
+        <w:rPr>
+          <w:i/>
+          <w:iCs/>
+          <w:color w:val="00B0F0"/>
+        </w:rPr>
+        <w:t xml:space="preserve">Previous remote sensing based HAB detection methods have, in the majority of cases used spatially isolated and single satellite sensor data samples. Many methods have been developed for HAB detection utilising a wide range of satellite sensors and bands. Many common methods of HAB detection are currently based on Chlorophyll concentration products, as Chl-a is in many cases, a very accurate proxy </w:t>
       </w:r>
       <w:r>
         <w:rPr>
@@ -2296,98 +4180,7 @@
           <w:color w:val="00B0F0"/>
         </w:rPr>
         <w:lastRenderedPageBreak/>
-        <w:t>period between May 2013 and November 2017. Chl-a concentration measurements are used in the present study for the development and validation of the SVM predictive models. The USACE water quality data were collected in the months of May, June, July, August, September, and October. The Chl-a concentrations varied from 1.3 to 63.1 µg/L, with an average value of 9.9 µg/L and a standard deviation of 7.8 µg/L. There are seasonal changes in the mean values of the Chl-a samples, indicating the role of climate and some other seasonal factors such as agriculture activities in shaping Chl-a concentrations in these lakes. The average Chl-a values (µg/L) gradually increase from May (7.7) to June (8.2), July (8.4), August (9.1), and reach the peak in September (11.7). It then drops in October (8.4) to a similar level as in June and July</w:t>
-      </w:r>
-    </w:p>
-    <w:p>
-      <w:pPr>
-        <w:shd w:val="clear" w:color="auto" w:fill="FFFFFF"/>
-        <w:spacing w:after="0" w:line="240" w:lineRule="auto"/>
-        <w:rPr>
-          <w:rFonts w:ascii="Verdana" w:eastAsia="Times New Roman" w:hAnsi="Verdana" w:cs="Times New Roman"/>
-          <w:i/>
-          <w:iCs/>
-          <w:color w:val="00B0F0"/>
-          <w:lang w:val="en-GB"/>
-        </w:rPr>
-      </w:pPr>
-    </w:p>
-    <w:p>
-      <w:pPr>
-        <w:shd w:val="clear" w:color="auto" w:fill="FFFFFF"/>
-        <w:spacing w:after="0" w:line="240" w:lineRule="auto"/>
-        <w:rPr>
-          <w:rFonts w:ascii="Verdana" w:eastAsia="Times New Roman" w:hAnsi="Verdana" w:cs="Times New Roman"/>
-          <w:i/>
-          <w:iCs/>
-          <w:color w:val="00B0F0"/>
-          <w:lang w:val="en-GB"/>
-        </w:rPr>
-      </w:pPr>
-    </w:p>
-    <w:p>
-      <w:pPr>
-        <w:shd w:val="clear" w:color="auto" w:fill="FFFFFF"/>
-        <w:spacing w:after="0" w:line="240" w:lineRule="auto"/>
-        <w:rPr>
-          <w:i/>
-          <w:iCs/>
-          <w:color w:val="00B0F0"/>
-        </w:rPr>
-      </w:pPr>
-      <w:r>
-        <w:rPr>
-          <w:i/>
-          <w:iCs/>
-          <w:color w:val="00B0F0"/>
-        </w:rPr>
-        <w:t xml:space="preserve">This work subsequently led to a large number of remote sensing detection, monitoring and forecasting systems developed for more recent sensors and satellites such as MODIS-Aqua, MODIS-Terra, SeaWiFS, MERIS and more recently Sentinel-3 [2]. The methods used for detection, monitoring and forecasting of HAB events have included: reflectance band-ratio based detection; reflectance classification (using anomaly detection); satellite </w:t>
-      </w:r>
-      <w:r>
-        <w:rPr>
-          <w:i/>
-          <w:iCs/>
-          <w:color w:val="00B0F0"/>
-        </w:rPr>
-        <w:t>product-based</w:t>
-      </w:r>
-      <w:r>
-        <w:rPr>
-          <w:i/>
-          <w:iCs/>
-          <w:color w:val="00B0F0"/>
-        </w:rPr>
-        <w:t xml:space="preserve"> detection (using thresholds etc.); and spectral band differences. The most successful and important methods for HAB detection have used spectrally derived products such as Chl-a (Chlorophyll concentration estimate), as phytoplankton increases the backscattered light within pigment absorption spectral frequencies. An excellent review of these historical and current methods, sensors and satellites is given by Blondeau-Patissier et al. [2].</w:t>
-      </w:r>
-    </w:p>
-    <w:p>
-      <w:pPr>
-        <w:shd w:val="clear" w:color="auto" w:fill="FFFFFF"/>
-        <w:spacing w:after="0" w:line="240" w:lineRule="auto"/>
-        <w:rPr>
-          <w:i/>
-          <w:iCs/>
-          <w:color w:val="00B0F0"/>
-        </w:rPr>
-      </w:pPr>
-    </w:p>
-    <w:p>
-      <w:pPr>
-        <w:shd w:val="clear" w:color="auto" w:fill="FFFFFF"/>
-        <w:spacing w:after="0" w:line="240" w:lineRule="auto"/>
-        <w:rPr>
-          <w:i/>
-          <w:iCs/>
-          <w:color w:val="00B0F0"/>
-        </w:rPr>
-      </w:pPr>
-      <w:r>
-        <w:rPr>
-          <w:i/>
-          <w:iCs/>
-          <w:color w:val="00B0F0"/>
-        </w:rPr>
-        <w:t>Previous remote sensing based HAB detection methods have, in the majority of cases used spatially isolated and single satellite sensor data samples. Many methods have been developed for HAB detection utilising a wide range of satellite sensors and bands. Many common methods of HAB detection are currently based on Chlorophyll concentration products, as Chl-a is in many cases, a very accurate proxy of local algal activity. Phytoplankton is the primary water constituent [16], [17] thus, Chl-a can often be accurately estimated using the water-leaving reflectance using relationships (such as remote sensing band-ratios) for data from sensors such as SeaWiFS, MERIS and MODIS [18], [19].</w:t>
+        <w:t>of local algal activity. Phytoplankton is the primary water constituent [16], [17] thus, Chl-a can often be accurately estimated using the water-leaving reflectance using relationships (such as remote sensing band-ratios) for data from sensors such as SeaWiFS, MERIS and MODIS [18], [19].</w:t>
       </w:r>
     </w:p>
     <w:p>
@@ -2560,13 +4353,23 @@
         </w:rPr>
         <w:t xml:space="preserve">It is expected that upon successful completion of this project, there should be </w:t>
       </w:r>
-      <w:r>
-        <w:rPr>
-          <w:rFonts w:ascii="Verdana" w:eastAsia="Times New Roman" w:hAnsi="Verdana" w:cs="Times New Roman"/>
-          <w:color w:val="000000"/>
-          <w:lang w:val="en-GB"/>
-        </w:rPr>
-        <w:t xml:space="preserve">The </w:t>
+      <w:proofErr w:type="gramStart"/>
+      <w:r>
+        <w:rPr>
+          <w:rFonts w:ascii="Verdana" w:eastAsia="Times New Roman" w:hAnsi="Verdana" w:cs="Times New Roman"/>
+          <w:color w:val="000000"/>
+          <w:lang w:val="en-GB"/>
+        </w:rPr>
+        <w:t>The</w:t>
+      </w:r>
+      <w:proofErr w:type="gramEnd"/>
+      <w:r>
+        <w:rPr>
+          <w:rFonts w:ascii="Verdana" w:eastAsia="Times New Roman" w:hAnsi="Verdana" w:cs="Times New Roman"/>
+          <w:color w:val="000000"/>
+          <w:lang w:val="en-GB"/>
+        </w:rPr>
+        <w:t xml:space="preserve"> </w:t>
       </w:r>
       <w:r>
         <w:rPr>
@@ -2633,7 +4436,6 @@
           <w:color w:val="000000"/>
           <w:lang w:val="en-GB"/>
         </w:rPr>
-        <w:lastRenderedPageBreak/>
         <w:t>Chlorophyl-a Geographical Maps associating the occurrence of the Harmful Algal Blooms and Cyanobacteria.</w:t>
       </w:r>
     </w:p>
@@ -2748,13 +4550,79 @@
           <w:bCs/>
         </w:rPr>
       </w:pPr>
-      <w:r>
+    </w:p>
+    <w:p>
+      <w:pPr>
         <w:rPr>
           <w:rFonts w:ascii="Verdana" w:hAnsi="Verdana"/>
           <w:b/>
           <w:bCs/>
         </w:rPr>
+      </w:pPr>
+    </w:p>
+    <w:p>
+      <w:pPr>
+        <w:rPr>
+          <w:rFonts w:ascii="Verdana" w:hAnsi="Verdana"/>
+          <w:b/>
+          <w:bCs/>
+        </w:rPr>
+      </w:pPr>
+    </w:p>
+    <w:p>
+      <w:pPr>
+        <w:rPr>
+          <w:rFonts w:ascii="Verdana" w:hAnsi="Verdana"/>
+          <w:b/>
+          <w:bCs/>
+        </w:rPr>
+      </w:pPr>
+    </w:p>
+    <w:p>
+      <w:pPr>
+        <w:rPr>
+          <w:rFonts w:ascii="Verdana" w:hAnsi="Verdana"/>
+          <w:b/>
+          <w:bCs/>
+        </w:rPr>
+      </w:pPr>
+      <w:r>
+        <w:rPr>
+          <w:rFonts w:ascii="Verdana" w:hAnsi="Verdana"/>
+          <w:b/>
+          <w:bCs/>
+        </w:rPr>
         <w:t xml:space="preserve">References: </w:t>
+      </w:r>
+    </w:p>
+    <w:p>
+      <w:pPr>
+        <w:spacing w:before="240" w:after="240" w:line="240" w:lineRule="auto"/>
+        <w:ind w:left="720" w:right="720" w:hanging="720"/>
+        <w:rPr>
+          <w:rFonts w:ascii="Verdana" w:hAnsi="Verdana"/>
+        </w:rPr>
+      </w:pPr>
+      <w:r>
+        <w:rPr>
+          <w:rFonts w:ascii="Verdana" w:hAnsi="Verdana"/>
+        </w:rPr>
+        <w:t>Alexander S., IoT Agenda, Retrieved February, 12 2021 from &lt;</w:t>
+      </w:r>
+      <w:hyperlink r:id="rId19" w:history="1">
+        <w:r>
+          <w:rPr>
+            <w:rStyle w:val="Hyperlink"/>
+            <w:rFonts w:ascii="Verdana" w:hAnsi="Verdana"/>
+          </w:rPr>
+          <w:t>https://internetofthingsagenda.techtarget.com/definition/Internet-of-Things-IoT</w:t>
+        </w:r>
+      </w:hyperlink>
+      <w:r>
+        <w:rPr>
+          <w:rFonts w:ascii="Verdana" w:hAnsi="Verdana"/>
+        </w:rPr>
+        <w:t>&gt;</w:t>
       </w:r>
     </w:p>
     <w:p>
@@ -2782,6 +4650,7 @@
           <w:sz w:val="22"/>
           <w:szCs w:val="22"/>
         </w:rPr>
+        <w:lastRenderedPageBreak/>
         <w:t xml:space="preserve">Michael A., </w:t>
       </w:r>
       <w:r>
@@ -2870,7 +4739,7 @@
         </w:rPr>
         <w:t xml:space="preserve">May 16, 2021 </w:t>
       </w:r>
-      <w:hyperlink r:id="rId6" w:history="1">
+      <w:hyperlink r:id="rId20" w:history="1">
         <w:r>
           <w:rPr>
             <w:rStyle w:val="Hyperlink"/>
@@ -2921,7 +4790,7 @@
         </w:rPr>
         <w:t xml:space="preserve">. Retrieved on May, 15 2021, </w:t>
       </w:r>
-      <w:hyperlink r:id="rId7" w:history="1">
+      <w:hyperlink r:id="rId21" w:history="1">
         <w:r>
           <w:rPr>
             <w:rStyle w:val="Hyperlink"/>
@@ -2937,6 +4806,8 @@
         <w:ind w:left="720" w:right="720" w:hanging="720"/>
         <w:rPr>
           <w:rFonts w:ascii="Verdana" w:hAnsi="Verdana"/>
+          <w:i/>
+          <w:iCs/>
         </w:rPr>
       </w:pPr>
       <w:r>
@@ -2952,7 +4823,46 @@
         <w:t>.</w:t>
       </w:r>
       <w:r>
-        <w:t>, Yang Liu 3 , Hongxing Liu 3 , Richard Beck 4 , Molly Reif 5 , Erich Emery 6 , Jade Young 7 and Qiusheng Wu</w:t>
+        <w:t>, Yang L</w:t>
+      </w:r>
+      <w:r>
+        <w:t>.</w:t>
+      </w:r>
+      <w:r>
+        <w:t>, Hongxing L</w:t>
+      </w:r>
+      <w:r>
+        <w:t>.</w:t>
+      </w:r>
+      <w:r>
+        <w:t>, Richard B</w:t>
+      </w:r>
+      <w:r>
+        <w:t>.</w:t>
+      </w:r>
+      <w:r>
+        <w:t>, Molly R</w:t>
+      </w:r>
+      <w:r>
+        <w:t>.</w:t>
+      </w:r>
+      <w:r>
+        <w:t>, Erich E</w:t>
+      </w:r>
+      <w:r>
+        <w:t>.</w:t>
+      </w:r>
+      <w:r>
+        <w:t>, Jade Y</w:t>
+      </w:r>
+      <w:r>
+        <w:t>. &amp;</w:t>
+      </w:r>
+      <w:r>
+        <w:t xml:space="preserve"> Qiusheng W</w:t>
+      </w:r>
+      <w:r>
+        <w:t>.</w:t>
       </w:r>
       <w:r>
         <w:rPr>
@@ -2969,9 +4879,93 @@
       <w:r>
         <w:rPr>
           <w:rFonts w:ascii="Verdana" w:hAnsi="Verdana"/>
+          <w:i/>
+          <w:iCs/>
         </w:rPr>
         <w:t>Mapping Freshwater Chlorophyll-a Concentrations at a Regional Scale Integrating Multi-Sensor Satellite Observations with Google Earth Engine</w:t>
       </w:r>
+      <w:r>
+        <w:rPr>
+          <w:rFonts w:ascii="Verdana" w:hAnsi="Verdana"/>
+          <w:i/>
+          <w:iCs/>
+        </w:rPr>
+        <w:t>.</w:t>
+      </w:r>
+    </w:p>
+    <w:p>
+      <w:pPr>
+        <w:spacing w:before="240" w:after="240" w:line="240" w:lineRule="auto"/>
+        <w:ind w:left="720" w:right="720" w:hanging="720"/>
+        <w:rPr>
+          <w:rFonts w:ascii="Verdana" w:hAnsi="Verdana"/>
+        </w:rPr>
+      </w:pPr>
+      <w:r>
+        <w:rPr>
+          <w:rFonts w:ascii="Verdana" w:hAnsi="Verdana"/>
+        </w:rPr>
+        <w:t xml:space="preserve">Landsat 8, </w:t>
+      </w:r>
+      <w:r>
+        <w:rPr>
+          <w:rFonts w:ascii="Verdana" w:hAnsi="Verdana"/>
+          <w:i/>
+          <w:iCs/>
+        </w:rPr>
+        <w:t>Archive Since 2013.</w:t>
+      </w:r>
+      <w:r>
+        <w:rPr>
+          <w:rFonts w:ascii="Verdana" w:hAnsi="Verdana"/>
+        </w:rPr>
+        <w:t xml:space="preserve">, Retrieved on May 10 2021, </w:t>
+      </w:r>
+      <w:hyperlink r:id="rId22" w:history="1">
+        <w:r>
+          <w:rPr>
+            <w:rStyle w:val="Hyperlink"/>
+            <w:rFonts w:ascii="Verdana" w:hAnsi="Verdana"/>
+          </w:rPr>
+          <w:t>https://eos.com/find-satellite/landsat-8/</w:t>
+        </w:r>
+      </w:hyperlink>
+    </w:p>
+    <w:p>
+      <w:pPr>
+        <w:spacing w:before="240" w:after="240" w:line="240" w:lineRule="auto"/>
+        <w:ind w:left="720" w:right="720" w:hanging="720"/>
+        <w:rPr>
+          <w:rFonts w:ascii="Verdana" w:hAnsi="Verdana"/>
+        </w:rPr>
+      </w:pPr>
+    </w:p>
+    <w:p>
+      <w:pPr>
+        <w:spacing w:before="240" w:after="240" w:line="240" w:lineRule="auto"/>
+        <w:ind w:left="720" w:right="720" w:hanging="720"/>
+        <w:rPr>
+          <w:rFonts w:ascii="Verdana" w:hAnsi="Verdana"/>
+        </w:rPr>
+      </w:pPr>
+    </w:p>
+    <w:p>
+      <w:pPr>
+        <w:spacing w:before="240" w:after="240" w:line="240" w:lineRule="auto"/>
+        <w:ind w:left="720" w:right="720" w:hanging="720"/>
+        <w:rPr>
+          <w:rFonts w:ascii="Verdana" w:hAnsi="Verdana"/>
+        </w:rPr>
+      </w:pPr>
+    </w:p>
+    <w:p>
+      <w:pPr>
+        <w:spacing w:before="240" w:after="240" w:line="240" w:lineRule="auto"/>
+        <w:ind w:left="720" w:right="720" w:hanging="720"/>
+        <w:rPr>
+          <w:rFonts w:ascii="Verdana" w:hAnsi="Verdana"/>
+        </w:rPr>
+      </w:pPr>
     </w:p>
     <w:p>
       <w:pPr>
@@ -2994,6 +4988,155 @@
 <file path=word/numbering.xml><?xml version="1.0" encoding="utf-8"?>
 <w:numbering xmlns:wpc="http://schemas.microsoft.com/office/word/2010/wordprocessingCanvas" xmlns:cx="http://schemas.microsoft.com/office/drawing/2014/chartex" xmlns:cx1="http://schemas.microsoft.com/office/drawing/2015/9/8/chartex" xmlns:cx2="http://schemas.microsoft.com/office/drawing/2015/10/21/chartex" xmlns:cx3="http://schemas.microsoft.com/office/drawing/2016/5/9/chartex" xmlns:cx4="http://schemas.microsoft.com/office/drawing/2016/5/10/chartex" xmlns:cx5="http://schemas.microsoft.com/office/drawing/2016/5/11/chartex" xmlns:cx6="http://schemas.microsoft.com/office/drawing/2016/5/12/chartex" xmlns:cx7="http://schemas.microsoft.com/office/drawing/2016/5/13/chartex" xmlns:cx8="http://schemas.microsoft.com/office/drawing/2016/5/14/chartex" xmlns:mc="http://schemas.openxmlformats.org/markup-compatibility/2006" xmlns:aink="http://schemas.microsoft.com/office/drawing/2016/ink" xmlns:am3d="http://schemas.microsoft.com/office/drawing/2017/model3d" xmlns:o="urn:schemas-microsoft-com:office:office" xmlns:r="http://schemas.openxmlformats.org/officeDocument/2006/relationships" xmlns:m="http://schemas.openxmlformats.org/officeDocument/2006/math" xmlns:v="urn:schemas-microsoft-com:vml" xmlns:wp14="http://schemas.microsoft.com/office/word/2010/wordprocessingDrawing" xmlns:wp="http://schemas.openxmlformats.org/drawingml/2006/wordprocessingDrawing" xmlns:w10="urn:schemas-microsoft-com:office:word" xmlns:w="http://schemas.openxmlformats.org/wordprocessingml/2006/main" xmlns:w14="http://schemas.microsoft.com/office/word/2010/wordml" xmlns:w15="http://schemas.microsoft.com/office/word/2012/wordml" xmlns:w16cex="http://schemas.microsoft.com/office/word/2018/wordml/cex" xmlns:w16cid="http://schemas.microsoft.com/office/word/2016/wordml/cid" xmlns:w16="http://schemas.microsoft.com/office/word/2018/wordml" xmlns:w16sdtdh="http://schemas.microsoft.com/office/word/2020/wordml/sdtdatahash" xmlns:w16se="http://schemas.microsoft.com/office/word/2015/wordml/symex" xmlns:wpg="http://schemas.microsoft.com/office/word/2010/wordprocessingGroup" xmlns:wpi="http://schemas.microsoft.com/office/word/2010/wordprocessingInk" xmlns:wne="http://schemas.microsoft.com/office/word/2006/wordml" xmlns:wps="http://schemas.microsoft.com/office/word/2010/wordprocessingShape" mc:Ignorable="w14 w15 w16se w16cid w16 w16cex w16sdtdh wp14">
   <w:abstractNum w:abstractNumId="0" w15:restartNumberingAfterBreak="0">
+    <w:nsid w:val="0326689E"/>
+    <w:multiLevelType w:val="multilevel"/>
+    <w:tmpl w:val="83688D02"/>
+    <w:lvl w:ilvl="0">
+      <w:start w:val="1"/>
+      <w:numFmt w:val="bullet"/>
+      <w:lvlText w:val=""/>
+      <w:lvlJc w:val="left"/>
+      <w:pPr>
+        <w:tabs>
+          <w:tab w:val="num" w:pos="720"/>
+        </w:tabs>
+        <w:ind w:left="720" w:hanging="360"/>
+      </w:pPr>
+      <w:rPr>
+        <w:rFonts w:ascii="Symbol" w:hAnsi="Symbol" w:hint="default"/>
+        <w:sz w:val="20"/>
+      </w:rPr>
+    </w:lvl>
+    <w:lvl w:ilvl="1" w:tentative="1">
+      <w:start w:val="1"/>
+      <w:numFmt w:val="bullet"/>
+      <w:lvlText w:val="o"/>
+      <w:lvlJc w:val="left"/>
+      <w:pPr>
+        <w:tabs>
+          <w:tab w:val="num" w:pos="1440"/>
+        </w:tabs>
+        <w:ind w:left="1440" w:hanging="360"/>
+      </w:pPr>
+      <w:rPr>
+        <w:rFonts w:ascii="Courier New" w:hAnsi="Courier New" w:hint="default"/>
+        <w:sz w:val="20"/>
+      </w:rPr>
+    </w:lvl>
+    <w:lvl w:ilvl="2" w:tentative="1">
+      <w:start w:val="1"/>
+      <w:numFmt w:val="bullet"/>
+      <w:lvlText w:val=""/>
+      <w:lvlJc w:val="left"/>
+      <w:pPr>
+        <w:tabs>
+          <w:tab w:val="num" w:pos="2160"/>
+        </w:tabs>
+        <w:ind w:left="2160" w:hanging="360"/>
+      </w:pPr>
+      <w:rPr>
+        <w:rFonts w:ascii="Wingdings" w:hAnsi="Wingdings" w:hint="default"/>
+        <w:sz w:val="20"/>
+      </w:rPr>
+    </w:lvl>
+    <w:lvl w:ilvl="3" w:tentative="1">
+      <w:start w:val="1"/>
+      <w:numFmt w:val="bullet"/>
+      <w:lvlText w:val=""/>
+      <w:lvlJc w:val="left"/>
+      <w:pPr>
+        <w:tabs>
+          <w:tab w:val="num" w:pos="2880"/>
+        </w:tabs>
+        <w:ind w:left="2880" w:hanging="360"/>
+      </w:pPr>
+      <w:rPr>
+        <w:rFonts w:ascii="Wingdings" w:hAnsi="Wingdings" w:hint="default"/>
+        <w:sz w:val="20"/>
+      </w:rPr>
+    </w:lvl>
+    <w:lvl w:ilvl="4" w:tentative="1">
+      <w:start w:val="1"/>
+      <w:numFmt w:val="bullet"/>
+      <w:lvlText w:val=""/>
+      <w:lvlJc w:val="left"/>
+      <w:pPr>
+        <w:tabs>
+          <w:tab w:val="num" w:pos="3600"/>
+        </w:tabs>
+        <w:ind w:left="3600" w:hanging="360"/>
+      </w:pPr>
+      <w:rPr>
+        <w:rFonts w:ascii="Wingdings" w:hAnsi="Wingdings" w:hint="default"/>
+        <w:sz w:val="20"/>
+      </w:rPr>
+    </w:lvl>
+    <w:lvl w:ilvl="5" w:tentative="1">
+      <w:start w:val="1"/>
+      <w:numFmt w:val="bullet"/>
+      <w:lvlText w:val=""/>
+      <w:lvlJc w:val="left"/>
+      <w:pPr>
+        <w:tabs>
+          <w:tab w:val="num" w:pos="4320"/>
+        </w:tabs>
+        <w:ind w:left="4320" w:hanging="360"/>
+      </w:pPr>
+      <w:rPr>
+        <w:rFonts w:ascii="Wingdings" w:hAnsi="Wingdings" w:hint="default"/>
+        <w:sz w:val="20"/>
+      </w:rPr>
+    </w:lvl>
+    <w:lvl w:ilvl="6" w:tentative="1">
+      <w:start w:val="1"/>
+      <w:numFmt w:val="bullet"/>
+      <w:lvlText w:val=""/>
+      <w:lvlJc w:val="left"/>
+      <w:pPr>
+        <w:tabs>
+          <w:tab w:val="num" w:pos="5040"/>
+        </w:tabs>
+        <w:ind w:left="5040" w:hanging="360"/>
+      </w:pPr>
+      <w:rPr>
+        <w:rFonts w:ascii="Wingdings" w:hAnsi="Wingdings" w:hint="default"/>
+        <w:sz w:val="20"/>
+      </w:rPr>
+    </w:lvl>
+    <w:lvl w:ilvl="7" w:tentative="1">
+      <w:start w:val="1"/>
+      <w:numFmt w:val="bullet"/>
+      <w:lvlText w:val=""/>
+      <w:lvlJc w:val="left"/>
+      <w:pPr>
+        <w:tabs>
+          <w:tab w:val="num" w:pos="5760"/>
+        </w:tabs>
+        <w:ind w:left="5760" w:hanging="360"/>
+      </w:pPr>
+      <w:rPr>
+        <w:rFonts w:ascii="Wingdings" w:hAnsi="Wingdings" w:hint="default"/>
+        <w:sz w:val="20"/>
+      </w:rPr>
+    </w:lvl>
+    <w:lvl w:ilvl="8" w:tentative="1">
+      <w:start w:val="1"/>
+      <w:numFmt w:val="bullet"/>
+      <w:lvlText w:val=""/>
+      <w:lvlJc w:val="left"/>
+      <w:pPr>
+        <w:tabs>
+          <w:tab w:val="num" w:pos="6480"/>
+        </w:tabs>
+        <w:ind w:left="6480" w:hanging="360"/>
+      </w:pPr>
+      <w:rPr>
+        <w:rFonts w:ascii="Wingdings" w:hAnsi="Wingdings" w:hint="default"/>
+        <w:sz w:val="20"/>
+      </w:rPr>
+    </w:lvl>
+  </w:abstractNum>
+  <w:abstractNum w:abstractNumId="1" w15:restartNumberingAfterBreak="0">
     <w:nsid w:val="05663BDE"/>
     <w:multiLevelType w:val="multilevel"/>
     <w:tmpl w:val="E01E817A"/>
@@ -3106,7 +5249,7 @@
       </w:rPr>
     </w:lvl>
   </w:abstractNum>
-  <w:abstractNum w:abstractNumId="1" w15:restartNumberingAfterBreak="0">
+  <w:abstractNum w:abstractNumId="2" w15:restartNumberingAfterBreak="0">
     <w:nsid w:val="06837733"/>
     <w:multiLevelType w:val="hybridMultilevel"/>
     <w:tmpl w:val="791242F0"/>
@@ -3219,7 +5362,7 @@
       </w:pPr>
     </w:lvl>
   </w:abstractNum>
-  <w:abstractNum w:abstractNumId="2" w15:restartNumberingAfterBreak="0">
+  <w:abstractNum w:abstractNumId="3" w15:restartNumberingAfterBreak="0">
     <w:nsid w:val="0D8C63C8"/>
     <w:multiLevelType w:val="hybridMultilevel"/>
     <w:tmpl w:val="64F43DB0"/>
@@ -3305,7 +5448,7 @@
       </w:pPr>
     </w:lvl>
   </w:abstractNum>
-  <w:abstractNum w:abstractNumId="3" w15:restartNumberingAfterBreak="0">
+  <w:abstractNum w:abstractNumId="4" w15:restartNumberingAfterBreak="0">
     <w:nsid w:val="17E136E2"/>
     <w:multiLevelType w:val="hybridMultilevel"/>
     <w:tmpl w:val="02EC6618"/>
@@ -3418,7 +5561,245 @@
       </w:rPr>
     </w:lvl>
   </w:abstractNum>
-  <w:abstractNum w:abstractNumId="4" w15:restartNumberingAfterBreak="0">
+  <w:abstractNum w:abstractNumId="5" w15:restartNumberingAfterBreak="0">
+    <w:nsid w:val="19A57556"/>
+    <w:multiLevelType w:val="hybridMultilevel"/>
+    <w:tmpl w:val="50D445E2"/>
+    <w:lvl w:ilvl="0" w:tplc="0030A67C">
+      <w:start w:val="1"/>
+      <w:numFmt w:val="decimal"/>
+      <w:lvlText w:val="(%1)"/>
+      <w:lvlJc w:val="left"/>
+      <w:pPr>
+        <w:ind w:left="1080" w:hanging="720"/>
+      </w:pPr>
+      <w:rPr>
+        <w:rFonts w:hint="default"/>
+      </w:rPr>
+    </w:lvl>
+    <w:lvl w:ilvl="1" w:tplc="04090019" w:tentative="1">
+      <w:start w:val="1"/>
+      <w:numFmt w:val="lowerLetter"/>
+      <w:lvlText w:val="%2."/>
+      <w:lvlJc w:val="left"/>
+      <w:pPr>
+        <w:ind w:left="1440" w:hanging="360"/>
+      </w:pPr>
+    </w:lvl>
+    <w:lvl w:ilvl="2" w:tplc="0409001B" w:tentative="1">
+      <w:start w:val="1"/>
+      <w:numFmt w:val="lowerRoman"/>
+      <w:lvlText w:val="%3."/>
+      <w:lvlJc w:val="right"/>
+      <w:pPr>
+        <w:ind w:left="2160" w:hanging="180"/>
+      </w:pPr>
+    </w:lvl>
+    <w:lvl w:ilvl="3" w:tplc="0409000F" w:tentative="1">
+      <w:start w:val="1"/>
+      <w:numFmt w:val="decimal"/>
+      <w:lvlText w:val="%4."/>
+      <w:lvlJc w:val="left"/>
+      <w:pPr>
+        <w:ind w:left="2880" w:hanging="360"/>
+      </w:pPr>
+    </w:lvl>
+    <w:lvl w:ilvl="4" w:tplc="04090019" w:tentative="1">
+      <w:start w:val="1"/>
+      <w:numFmt w:val="lowerLetter"/>
+      <w:lvlText w:val="%5."/>
+      <w:lvlJc w:val="left"/>
+      <w:pPr>
+        <w:ind w:left="3600" w:hanging="360"/>
+      </w:pPr>
+    </w:lvl>
+    <w:lvl w:ilvl="5" w:tplc="0409001B" w:tentative="1">
+      <w:start w:val="1"/>
+      <w:numFmt w:val="lowerRoman"/>
+      <w:lvlText w:val="%6."/>
+      <w:lvlJc w:val="right"/>
+      <w:pPr>
+        <w:ind w:left="4320" w:hanging="180"/>
+      </w:pPr>
+    </w:lvl>
+    <w:lvl w:ilvl="6" w:tplc="0409000F" w:tentative="1">
+      <w:start w:val="1"/>
+      <w:numFmt w:val="decimal"/>
+      <w:lvlText w:val="%7."/>
+      <w:lvlJc w:val="left"/>
+      <w:pPr>
+        <w:ind w:left="5040" w:hanging="360"/>
+      </w:pPr>
+    </w:lvl>
+    <w:lvl w:ilvl="7" w:tplc="04090019" w:tentative="1">
+      <w:start w:val="1"/>
+      <w:numFmt w:val="lowerLetter"/>
+      <w:lvlText w:val="%8."/>
+      <w:lvlJc w:val="left"/>
+      <w:pPr>
+        <w:ind w:left="5760" w:hanging="360"/>
+      </w:pPr>
+    </w:lvl>
+    <w:lvl w:ilvl="8" w:tplc="0409001B" w:tentative="1">
+      <w:start w:val="1"/>
+      <w:numFmt w:val="lowerRoman"/>
+      <w:lvlText w:val="%9."/>
+      <w:lvlJc w:val="right"/>
+      <w:pPr>
+        <w:ind w:left="6480" w:hanging="180"/>
+      </w:pPr>
+    </w:lvl>
+  </w:abstractNum>
+  <w:abstractNum w:abstractNumId="6" w15:restartNumberingAfterBreak="0">
+    <w:nsid w:val="2F9C224F"/>
+    <w:multiLevelType w:val="multilevel"/>
+    <w:tmpl w:val="B4DAB388"/>
+    <w:lvl w:ilvl="0">
+      <w:start w:val="1"/>
+      <w:numFmt w:val="bullet"/>
+      <w:lvlText w:val=""/>
+      <w:lvlJc w:val="left"/>
+      <w:pPr>
+        <w:tabs>
+          <w:tab w:val="num" w:pos="720"/>
+        </w:tabs>
+        <w:ind w:left="720" w:hanging="360"/>
+      </w:pPr>
+      <w:rPr>
+        <w:rFonts w:ascii="Symbol" w:hAnsi="Symbol" w:hint="default"/>
+        <w:sz w:val="20"/>
+      </w:rPr>
+    </w:lvl>
+    <w:lvl w:ilvl="1" w:tentative="1">
+      <w:start w:val="1"/>
+      <w:numFmt w:val="bullet"/>
+      <w:lvlText w:val="o"/>
+      <w:lvlJc w:val="left"/>
+      <w:pPr>
+        <w:tabs>
+          <w:tab w:val="num" w:pos="1440"/>
+        </w:tabs>
+        <w:ind w:left="1440" w:hanging="360"/>
+      </w:pPr>
+      <w:rPr>
+        <w:rFonts w:ascii="Courier New" w:hAnsi="Courier New" w:hint="default"/>
+        <w:sz w:val="20"/>
+      </w:rPr>
+    </w:lvl>
+    <w:lvl w:ilvl="2" w:tentative="1">
+      <w:start w:val="1"/>
+      <w:numFmt w:val="bullet"/>
+      <w:lvlText w:val=""/>
+      <w:lvlJc w:val="left"/>
+      <w:pPr>
+        <w:tabs>
+          <w:tab w:val="num" w:pos="2160"/>
+        </w:tabs>
+        <w:ind w:left="2160" w:hanging="360"/>
+      </w:pPr>
+      <w:rPr>
+        <w:rFonts w:ascii="Wingdings" w:hAnsi="Wingdings" w:hint="default"/>
+        <w:sz w:val="20"/>
+      </w:rPr>
+    </w:lvl>
+    <w:lvl w:ilvl="3" w:tentative="1">
+      <w:start w:val="1"/>
+      <w:numFmt w:val="bullet"/>
+      <w:lvlText w:val=""/>
+      <w:lvlJc w:val="left"/>
+      <w:pPr>
+        <w:tabs>
+          <w:tab w:val="num" w:pos="2880"/>
+        </w:tabs>
+        <w:ind w:left="2880" w:hanging="360"/>
+      </w:pPr>
+      <w:rPr>
+        <w:rFonts w:ascii="Wingdings" w:hAnsi="Wingdings" w:hint="default"/>
+        <w:sz w:val="20"/>
+      </w:rPr>
+    </w:lvl>
+    <w:lvl w:ilvl="4" w:tentative="1">
+      <w:start w:val="1"/>
+      <w:numFmt w:val="bullet"/>
+      <w:lvlText w:val=""/>
+      <w:lvlJc w:val="left"/>
+      <w:pPr>
+        <w:tabs>
+          <w:tab w:val="num" w:pos="3600"/>
+        </w:tabs>
+        <w:ind w:left="3600" w:hanging="360"/>
+      </w:pPr>
+      <w:rPr>
+        <w:rFonts w:ascii="Wingdings" w:hAnsi="Wingdings" w:hint="default"/>
+        <w:sz w:val="20"/>
+      </w:rPr>
+    </w:lvl>
+    <w:lvl w:ilvl="5" w:tentative="1">
+      <w:start w:val="1"/>
+      <w:numFmt w:val="bullet"/>
+      <w:lvlText w:val=""/>
+      <w:lvlJc w:val="left"/>
+      <w:pPr>
+        <w:tabs>
+          <w:tab w:val="num" w:pos="4320"/>
+        </w:tabs>
+        <w:ind w:left="4320" w:hanging="360"/>
+      </w:pPr>
+      <w:rPr>
+        <w:rFonts w:ascii="Wingdings" w:hAnsi="Wingdings" w:hint="default"/>
+        <w:sz w:val="20"/>
+      </w:rPr>
+    </w:lvl>
+    <w:lvl w:ilvl="6" w:tentative="1">
+      <w:start w:val="1"/>
+      <w:numFmt w:val="bullet"/>
+      <w:lvlText w:val=""/>
+      <w:lvlJc w:val="left"/>
+      <w:pPr>
+        <w:tabs>
+          <w:tab w:val="num" w:pos="5040"/>
+        </w:tabs>
+        <w:ind w:left="5040" w:hanging="360"/>
+      </w:pPr>
+      <w:rPr>
+        <w:rFonts w:ascii="Wingdings" w:hAnsi="Wingdings" w:hint="default"/>
+        <w:sz w:val="20"/>
+      </w:rPr>
+    </w:lvl>
+    <w:lvl w:ilvl="7" w:tentative="1">
+      <w:start w:val="1"/>
+      <w:numFmt w:val="bullet"/>
+      <w:lvlText w:val=""/>
+      <w:lvlJc w:val="left"/>
+      <w:pPr>
+        <w:tabs>
+          <w:tab w:val="num" w:pos="5760"/>
+        </w:tabs>
+        <w:ind w:left="5760" w:hanging="360"/>
+      </w:pPr>
+      <w:rPr>
+        <w:rFonts w:ascii="Wingdings" w:hAnsi="Wingdings" w:hint="default"/>
+        <w:sz w:val="20"/>
+      </w:rPr>
+    </w:lvl>
+    <w:lvl w:ilvl="8" w:tentative="1">
+      <w:start w:val="1"/>
+      <w:numFmt w:val="bullet"/>
+      <w:lvlText w:val=""/>
+      <w:lvlJc w:val="left"/>
+      <w:pPr>
+        <w:tabs>
+          <w:tab w:val="num" w:pos="6480"/>
+        </w:tabs>
+        <w:ind w:left="6480" w:hanging="360"/>
+      </w:pPr>
+      <w:rPr>
+        <w:rFonts w:ascii="Wingdings" w:hAnsi="Wingdings" w:hint="default"/>
+        <w:sz w:val="20"/>
+      </w:rPr>
+    </w:lvl>
+  </w:abstractNum>
+  <w:abstractNum w:abstractNumId="7" w15:restartNumberingAfterBreak="0">
     <w:nsid w:val="30101D4B"/>
     <w:multiLevelType w:val="hybridMultilevel"/>
     <w:tmpl w:val="F7C49E48"/>
@@ -3531,7 +5912,7 @@
       </w:rPr>
     </w:lvl>
   </w:abstractNum>
-  <w:abstractNum w:abstractNumId="5" w15:restartNumberingAfterBreak="0">
+  <w:abstractNum w:abstractNumId="8" w15:restartNumberingAfterBreak="0">
     <w:nsid w:val="4369660E"/>
     <w:multiLevelType w:val="multilevel"/>
     <w:tmpl w:val="D31457A6"/>
@@ -3644,7 +6025,7 @@
       </w:pPr>
     </w:lvl>
   </w:abstractNum>
-  <w:abstractNum w:abstractNumId="6" w15:restartNumberingAfterBreak="0">
+  <w:abstractNum w:abstractNumId="9" w15:restartNumberingAfterBreak="0">
     <w:nsid w:val="437E6D89"/>
     <w:multiLevelType w:val="multilevel"/>
     <w:tmpl w:val="02908CF8"/>
@@ -3757,7 +6138,7 @@
       </w:pPr>
     </w:lvl>
   </w:abstractNum>
-  <w:abstractNum w:abstractNumId="7" w15:restartNumberingAfterBreak="0">
+  <w:abstractNum w:abstractNumId="10" w15:restartNumberingAfterBreak="0">
     <w:nsid w:val="454C27FE"/>
     <w:multiLevelType w:val="multilevel"/>
     <w:tmpl w:val="D8BEAEFC"/>
@@ -3906,7 +6287,156 @@
       </w:rPr>
     </w:lvl>
   </w:abstractNum>
-  <w:abstractNum w:abstractNumId="8" w15:restartNumberingAfterBreak="0">
+  <w:abstractNum w:abstractNumId="11" w15:restartNumberingAfterBreak="0">
+    <w:nsid w:val="47B40C85"/>
+    <w:multiLevelType w:val="multilevel"/>
+    <w:tmpl w:val="0F32411A"/>
+    <w:lvl w:ilvl="0">
+      <w:start w:val="1"/>
+      <w:numFmt w:val="bullet"/>
+      <w:lvlText w:val=""/>
+      <w:lvlJc w:val="left"/>
+      <w:pPr>
+        <w:tabs>
+          <w:tab w:val="num" w:pos="720"/>
+        </w:tabs>
+        <w:ind w:left="720" w:hanging="360"/>
+      </w:pPr>
+      <w:rPr>
+        <w:rFonts w:ascii="Symbol" w:hAnsi="Symbol" w:hint="default"/>
+        <w:sz w:val="20"/>
+      </w:rPr>
+    </w:lvl>
+    <w:lvl w:ilvl="1" w:tentative="1">
+      <w:start w:val="1"/>
+      <w:numFmt w:val="bullet"/>
+      <w:lvlText w:val="o"/>
+      <w:lvlJc w:val="left"/>
+      <w:pPr>
+        <w:tabs>
+          <w:tab w:val="num" w:pos="1440"/>
+        </w:tabs>
+        <w:ind w:left="1440" w:hanging="360"/>
+      </w:pPr>
+      <w:rPr>
+        <w:rFonts w:ascii="Courier New" w:hAnsi="Courier New" w:hint="default"/>
+        <w:sz w:val="20"/>
+      </w:rPr>
+    </w:lvl>
+    <w:lvl w:ilvl="2" w:tentative="1">
+      <w:start w:val="1"/>
+      <w:numFmt w:val="bullet"/>
+      <w:lvlText w:val=""/>
+      <w:lvlJc w:val="left"/>
+      <w:pPr>
+        <w:tabs>
+          <w:tab w:val="num" w:pos="2160"/>
+        </w:tabs>
+        <w:ind w:left="2160" w:hanging="360"/>
+      </w:pPr>
+      <w:rPr>
+        <w:rFonts w:ascii="Wingdings" w:hAnsi="Wingdings" w:hint="default"/>
+        <w:sz w:val="20"/>
+      </w:rPr>
+    </w:lvl>
+    <w:lvl w:ilvl="3" w:tentative="1">
+      <w:start w:val="1"/>
+      <w:numFmt w:val="bullet"/>
+      <w:lvlText w:val=""/>
+      <w:lvlJc w:val="left"/>
+      <w:pPr>
+        <w:tabs>
+          <w:tab w:val="num" w:pos="2880"/>
+        </w:tabs>
+        <w:ind w:left="2880" w:hanging="360"/>
+      </w:pPr>
+      <w:rPr>
+        <w:rFonts w:ascii="Wingdings" w:hAnsi="Wingdings" w:hint="default"/>
+        <w:sz w:val="20"/>
+      </w:rPr>
+    </w:lvl>
+    <w:lvl w:ilvl="4" w:tentative="1">
+      <w:start w:val="1"/>
+      <w:numFmt w:val="bullet"/>
+      <w:lvlText w:val=""/>
+      <w:lvlJc w:val="left"/>
+      <w:pPr>
+        <w:tabs>
+          <w:tab w:val="num" w:pos="3600"/>
+        </w:tabs>
+        <w:ind w:left="3600" w:hanging="360"/>
+      </w:pPr>
+      <w:rPr>
+        <w:rFonts w:ascii="Wingdings" w:hAnsi="Wingdings" w:hint="default"/>
+        <w:sz w:val="20"/>
+      </w:rPr>
+    </w:lvl>
+    <w:lvl w:ilvl="5" w:tentative="1">
+      <w:start w:val="1"/>
+      <w:numFmt w:val="bullet"/>
+      <w:lvlText w:val=""/>
+      <w:lvlJc w:val="left"/>
+      <w:pPr>
+        <w:tabs>
+          <w:tab w:val="num" w:pos="4320"/>
+        </w:tabs>
+        <w:ind w:left="4320" w:hanging="360"/>
+      </w:pPr>
+      <w:rPr>
+        <w:rFonts w:ascii="Wingdings" w:hAnsi="Wingdings" w:hint="default"/>
+        <w:sz w:val="20"/>
+      </w:rPr>
+    </w:lvl>
+    <w:lvl w:ilvl="6" w:tentative="1">
+      <w:start w:val="1"/>
+      <w:numFmt w:val="bullet"/>
+      <w:lvlText w:val=""/>
+      <w:lvlJc w:val="left"/>
+      <w:pPr>
+        <w:tabs>
+          <w:tab w:val="num" w:pos="5040"/>
+        </w:tabs>
+        <w:ind w:left="5040" w:hanging="360"/>
+      </w:pPr>
+      <w:rPr>
+        <w:rFonts w:ascii="Wingdings" w:hAnsi="Wingdings" w:hint="default"/>
+        <w:sz w:val="20"/>
+      </w:rPr>
+    </w:lvl>
+    <w:lvl w:ilvl="7" w:tentative="1">
+      <w:start w:val="1"/>
+      <w:numFmt w:val="bullet"/>
+      <w:lvlText w:val=""/>
+      <w:lvlJc w:val="left"/>
+      <w:pPr>
+        <w:tabs>
+          <w:tab w:val="num" w:pos="5760"/>
+        </w:tabs>
+        <w:ind w:left="5760" w:hanging="360"/>
+      </w:pPr>
+      <w:rPr>
+        <w:rFonts w:ascii="Wingdings" w:hAnsi="Wingdings" w:hint="default"/>
+        <w:sz w:val="20"/>
+      </w:rPr>
+    </w:lvl>
+    <w:lvl w:ilvl="8" w:tentative="1">
+      <w:start w:val="1"/>
+      <w:numFmt w:val="bullet"/>
+      <w:lvlText w:val=""/>
+      <w:lvlJc w:val="left"/>
+      <w:pPr>
+        <w:tabs>
+          <w:tab w:val="num" w:pos="6480"/>
+        </w:tabs>
+        <w:ind w:left="6480" w:hanging="360"/>
+      </w:pPr>
+      <w:rPr>
+        <w:rFonts w:ascii="Wingdings" w:hAnsi="Wingdings" w:hint="default"/>
+        <w:sz w:val="20"/>
+      </w:rPr>
+    </w:lvl>
+  </w:abstractNum>
+  <w:abstractNum w:abstractNumId="12" w15:restartNumberingAfterBreak="0">
     <w:nsid w:val="4AE44251"/>
     <w:multiLevelType w:val="hybridMultilevel"/>
     <w:tmpl w:val="A768ED5A"/>
@@ -3995,7 +6525,7 @@
       </w:pPr>
     </w:lvl>
   </w:abstractNum>
-  <w:abstractNum w:abstractNumId="9" w15:restartNumberingAfterBreak="0">
+  <w:abstractNum w:abstractNumId="13" w15:restartNumberingAfterBreak="0">
     <w:nsid w:val="6F100FF1"/>
     <w:multiLevelType w:val="hybridMultilevel"/>
     <w:tmpl w:val="F3909188"/>
@@ -4085,7 +6615,7 @@
       </w:pPr>
     </w:lvl>
   </w:abstractNum>
-  <w:abstractNum w:abstractNumId="10" w15:restartNumberingAfterBreak="0">
+  <w:abstractNum w:abstractNumId="14" w15:restartNumberingAfterBreak="0">
     <w:nsid w:val="735D7BD1"/>
     <w:multiLevelType w:val="hybridMultilevel"/>
     <w:tmpl w:val="BA76B2D4"/>
@@ -4171,7 +6701,7 @@
       </w:pPr>
     </w:lvl>
   </w:abstractNum>
-  <w:abstractNum w:abstractNumId="11" w15:restartNumberingAfterBreak="0">
+  <w:abstractNum w:abstractNumId="15" w15:restartNumberingAfterBreak="0">
     <w:nsid w:val="794C2151"/>
     <w:multiLevelType w:val="multilevel"/>
     <w:tmpl w:val="AEDCAAC4"/>
@@ -4321,10 +6851,10 @@
     </w:lvl>
   </w:abstractNum>
   <w:num w:numId="1">
-    <w:abstractNumId w:val="0"/>
+    <w:abstractNumId w:val="1"/>
   </w:num>
   <w:num w:numId="2">
-    <w:abstractNumId w:val="5"/>
+    <w:abstractNumId w:val="8"/>
     <w:lvlOverride w:ilvl="0">
       <w:lvl w:ilvl="0">
         <w:numFmt w:val="upperRoman"/>
@@ -4334,10 +6864,10 @@
     </w:lvlOverride>
   </w:num>
   <w:num w:numId="3">
-    <w:abstractNumId w:val="11"/>
+    <w:abstractNumId w:val="15"/>
   </w:num>
   <w:num w:numId="4">
-    <w:abstractNumId w:val="6"/>
+    <w:abstractNumId w:val="9"/>
     <w:lvlOverride w:ilvl="0">
       <w:lvl w:ilvl="0">
         <w:numFmt w:val="upperRoman"/>
@@ -4347,28 +6877,40 @@
     </w:lvlOverride>
   </w:num>
   <w:num w:numId="5">
+    <w:abstractNumId w:val="10"/>
+  </w:num>
+  <w:num w:numId="6">
+    <w:abstractNumId w:val="4"/>
+  </w:num>
+  <w:num w:numId="7">
     <w:abstractNumId w:val="7"/>
   </w:num>
-  <w:num w:numId="6">
+  <w:num w:numId="8">
+    <w:abstractNumId w:val="12"/>
+  </w:num>
+  <w:num w:numId="9">
+    <w:abstractNumId w:val="13"/>
+  </w:num>
+  <w:num w:numId="10">
     <w:abstractNumId w:val="3"/>
   </w:num>
-  <w:num w:numId="7">
-    <w:abstractNumId w:val="4"/>
+  <w:num w:numId="11">
+    <w:abstractNumId w:val="14"/>
   </w:num>
-  <w:num w:numId="8">
-    <w:abstractNumId w:val="8"/>
-  </w:num>
-  <w:num w:numId="9">
-    <w:abstractNumId w:val="9"/>
-  </w:num>
-  <w:num w:numId="10">
+  <w:num w:numId="12">
     <w:abstractNumId w:val="2"/>
   </w:num>
-  <w:num w:numId="11">
-    <w:abstractNumId w:val="10"/>
+  <w:num w:numId="13">
+    <w:abstractNumId w:val="11"/>
   </w:num>
-  <w:num w:numId="12">
-    <w:abstractNumId w:val="1"/>
+  <w:num w:numId="14">
+    <w:abstractNumId w:val="6"/>
+  </w:num>
+  <w:num w:numId="15">
+    <w:abstractNumId w:val="0"/>
+  </w:num>
+  <w:num w:numId="16">
+    <w:abstractNumId w:val="5"/>
   </w:num>
 </w:numbering>
 </file>
@@ -4990,6 +7532,78 @@
       <w:szCs w:val="48"/>
     </w:rPr>
   </w:style>
+  <w:style w:type="paragraph" w:customStyle="1" w:styleId="share-bar-item-desktop">
+    <w:name w:val="share-bar-item-desktop"/>
+    <w:basedOn w:val="Normal"/>
+    <w:rsid w:val="00BA4A72"/>
+    <w:pPr>
+      <w:spacing w:before="100" w:beforeAutospacing="1" w:after="100" w:afterAutospacing="1" w:line="240" w:lineRule="auto"/>
+    </w:pPr>
+    <w:rPr>
+      <w:rFonts w:ascii="Times New Roman" w:eastAsia="Times New Roman" w:hAnsi="Times New Roman" w:cs="Times New Roman"/>
+      <w:sz w:val="24"/>
+      <w:szCs w:val="24"/>
+      <w:lang w:eastAsia="en-US"/>
+    </w:rPr>
+  </w:style>
+  <w:style w:type="character" w:customStyle="1" w:styleId="main-article-author-title">
+    <w:name w:val="main-article-author-title"/>
+    <w:basedOn w:val="DefaultParagraphFont"/>
+    <w:rsid w:val="00BA4A72"/>
+  </w:style>
+  <w:style w:type="character" w:styleId="Emphasis">
+    <w:name w:val="Emphasis"/>
+    <w:basedOn w:val="DefaultParagraphFont"/>
+    <w:uiPriority w:val="20"/>
+    <w:qFormat/>
+    <w:rsid w:val="00BA4A72"/>
+    <w:rPr>
+      <w:i/>
+      <w:iCs/>
+    </w:rPr>
+  </w:style>
+  <w:style w:type="paragraph" w:customStyle="1" w:styleId="taipo">
+    <w:name w:val="taipo"/>
+    <w:basedOn w:val="Normal"/>
+    <w:rsid w:val="00BA4A72"/>
+    <w:pPr>
+      <w:spacing w:before="100" w:beforeAutospacing="1" w:after="100" w:afterAutospacing="1" w:line="240" w:lineRule="auto"/>
+    </w:pPr>
+    <w:rPr>
+      <w:rFonts w:ascii="Times New Roman" w:eastAsia="Times New Roman" w:hAnsi="Times New Roman" w:cs="Times New Roman"/>
+      <w:sz w:val="24"/>
+      <w:szCs w:val="24"/>
+      <w:lang w:eastAsia="en-US"/>
+    </w:rPr>
+  </w:style>
+  <w:style w:type="paragraph" w:customStyle="1" w:styleId="wai">
+    <w:name w:val="wai"/>
+    <w:basedOn w:val="Normal"/>
+    <w:rsid w:val="00BA4A72"/>
+    <w:pPr>
+      <w:spacing w:before="100" w:beforeAutospacing="1" w:after="100" w:afterAutospacing="1" w:line="240" w:lineRule="auto"/>
+    </w:pPr>
+    <w:rPr>
+      <w:rFonts w:ascii="Times New Roman" w:eastAsia="Times New Roman" w:hAnsi="Times New Roman" w:cs="Times New Roman"/>
+      <w:sz w:val="24"/>
+      <w:szCs w:val="24"/>
+      <w:lang w:eastAsia="en-US"/>
+    </w:rPr>
+  </w:style>
+  <w:style w:type="paragraph" w:customStyle="1" w:styleId="cluster-list-item">
+    <w:name w:val="cluster-list-item"/>
+    <w:basedOn w:val="Normal"/>
+    <w:rsid w:val="00BA4A72"/>
+    <w:pPr>
+      <w:spacing w:before="100" w:beforeAutospacing="1" w:after="100" w:afterAutospacing="1" w:line="240" w:lineRule="auto"/>
+    </w:pPr>
+    <w:rPr>
+      <w:rFonts w:ascii="Times New Roman" w:eastAsia="Times New Roman" w:hAnsi="Times New Roman" w:cs="Times New Roman"/>
+      <w:sz w:val="24"/>
+      <w:szCs w:val="24"/>
+      <w:lang w:eastAsia="en-US"/>
+    </w:rPr>
+  </w:style>
 </w:styles>
 </file>
 

</xml_diff>

<commit_message>
:fire:, :pencil:, :books: :camera: :hammer:folder re-shape, updates
</commit_message>
<xml_diff>
--- a/myWord.docx
+++ b/myWord.docx
@@ -1968,34 +1968,53 @@
         <w:spacing w:after="0" w:line="240" w:lineRule="auto"/>
         <w:rPr>
           <w:rFonts w:ascii="Verdana" w:hAnsi="Verdana"/>
-          <w:color w:val="00B0F0"/>
-        </w:rPr>
-      </w:pPr>
-      <w:r>
-        <w:rPr>
-          <w:rFonts w:ascii="Verdana" w:hAnsi="Verdana"/>
-          <w:color w:val="00B0F0"/>
+        </w:rPr>
+      </w:pPr>
+      <w:r>
+        <w:rPr>
+          <w:rFonts w:ascii="Verdana" w:hAnsi="Verdana"/>
         </w:rPr>
         <w:t>L</w:t>
       </w:r>
       <w:r>
         <w:rPr>
           <w:rFonts w:ascii="Verdana" w:hAnsi="Verdana"/>
-          <w:color w:val="00B0F0"/>
         </w:rPr>
         <w:t xml:space="preserve">andsat and MODIS observations were adopted as fine- and coarse- resolution satellite data for </w:t>
       </w:r>
       <w:r>
         <w:rPr>
           <w:rFonts w:ascii="Verdana" w:hAnsi="Verdana"/>
-          <w:color w:val="00B0F0"/>
-        </w:rPr>
-        <w:t>at least Five (5)</w:t>
-      </w:r>
-      <w:r>
-        <w:rPr>
-          <w:rFonts w:ascii="Verdana" w:hAnsi="Verdana"/>
-          <w:color w:val="00B0F0"/>
+        </w:rPr>
+        <w:t xml:space="preserve">at least </w:t>
+      </w:r>
+      <w:r>
+        <w:rPr>
+          <w:rFonts w:ascii="Verdana" w:hAnsi="Verdana"/>
+        </w:rPr>
+        <w:t>Seven</w:t>
+      </w:r>
+      <w:r>
+        <w:rPr>
+          <w:rFonts w:ascii="Verdana" w:hAnsi="Verdana"/>
+        </w:rPr>
+        <w:t xml:space="preserve"> (</w:t>
+      </w:r>
+      <w:r>
+        <w:rPr>
+          <w:rFonts w:ascii="Verdana" w:hAnsi="Verdana"/>
+        </w:rPr>
+        <w:t>7</w:t>
+      </w:r>
+      <w:r>
+        <w:rPr>
+          <w:rFonts w:ascii="Verdana" w:hAnsi="Verdana"/>
+        </w:rPr>
+        <w:t>)</w:t>
+      </w:r>
+      <w:r>
+        <w:rPr>
+          <w:rFonts w:ascii="Verdana" w:hAnsi="Verdana"/>
         </w:rPr>
         <w:t xml:space="preserve"> reasons: </w:t>
       </w:r>
@@ -2006,7 +2025,6 @@
         <w:spacing w:after="0" w:line="240" w:lineRule="auto"/>
         <w:rPr>
           <w:rFonts w:ascii="Verdana" w:hAnsi="Verdana"/>
-          <w:color w:val="00B0F0"/>
         </w:rPr>
       </w:pPr>
     </w:p>
@@ -2021,20 +2039,17 @@
         <w:spacing w:after="0" w:line="240" w:lineRule="auto"/>
         <w:rPr>
           <w:rFonts w:ascii="Verdana" w:hAnsi="Verdana"/>
-          <w:color w:val="00B0F0"/>
-        </w:rPr>
-      </w:pPr>
-      <w:r>
-        <w:rPr>
-          <w:rFonts w:ascii="Verdana" w:hAnsi="Verdana"/>
-          <w:color w:val="00B0F0"/>
+        </w:rPr>
+      </w:pPr>
+      <w:r>
+        <w:rPr>
+          <w:rFonts w:ascii="Verdana" w:hAnsi="Verdana"/>
         </w:rPr>
         <w:t>Freedom of Accessibility: The two NASA owned satellite missions</w:t>
       </w:r>
       <w:r>
         <w:rPr>
           <w:rFonts w:ascii="Verdana" w:hAnsi="Verdana"/>
-          <w:color w:val="00B0F0"/>
         </w:rPr>
         <w:t xml:space="preserve"> provide unlimited free-ride to their Earth Observation data access and usage irrespective of your research budget.</w:t>
       </w:r>
@@ -2047,7 +2062,6 @@
         <w:ind w:left="1080"/>
         <w:rPr>
           <w:rFonts w:ascii="Verdana" w:hAnsi="Verdana"/>
-          <w:color w:val="00B0F0"/>
         </w:rPr>
       </w:pPr>
     </w:p>
@@ -2062,15 +2076,13 @@
         <w:spacing w:after="0" w:line="240" w:lineRule="auto"/>
         <w:rPr>
           <w:rFonts w:ascii="Verdana" w:hAnsi="Verdana"/>
-          <w:color w:val="00B0F0"/>
-        </w:rPr>
-      </w:pPr>
-      <w:r>
-        <w:rPr>
-          <w:rFonts w:ascii="Verdana" w:hAnsi="Verdana"/>
-          <w:i/>
-          <w:iCs/>
-          <w:color w:val="00B0F0"/>
+        </w:rPr>
+      </w:pPr>
+      <w:r>
+        <w:rPr>
+          <w:rFonts w:ascii="Verdana" w:hAnsi="Verdana"/>
+          <w:i/>
+          <w:iCs/>
         </w:rPr>
         <w:t>Previous studies and research rate them a better score as t</w:t>
       </w:r>
@@ -2079,9 +2091,24 @@
           <w:rFonts w:ascii="Verdana" w:hAnsi="Verdana"/>
           <w:i/>
           <w:iCs/>
-          <w:color w:val="00B0F0"/>
-        </w:rPr>
-        <w:t>hey have been widely used to delineate the concentration and spatial distributions of CyanoHABs in inland waters (Hu et al., 2010; Vincent et al., 2004);</w:t>
+        </w:rPr>
+        <w:t>hey have been widely used to delineate the concentration and spatial distributions of CyanoHABs in inland waters (Hu et al., 2010; Vincent et al., 2004)</w:t>
+      </w:r>
+      <w:r>
+        <w:rPr>
+          <w:rFonts w:ascii="Verdana" w:hAnsi="Verdana"/>
+          <w:i/>
+          <w:iCs/>
+        </w:rPr>
+        <w:t>, and these scholarly works are comparatively widely documented</w:t>
+      </w:r>
+      <w:r>
+        <w:rPr>
+          <w:rFonts w:ascii="Verdana" w:hAnsi="Verdana"/>
+          <w:i/>
+          <w:iCs/>
+        </w:rPr>
+        <w:t>;</w:t>
       </w:r>
     </w:p>
     <w:p>
@@ -2092,7 +2119,6 @@
         <w:ind w:left="1080"/>
         <w:rPr>
           <w:rFonts w:ascii="Verdana" w:hAnsi="Verdana"/>
-          <w:color w:val="00B0F0"/>
         </w:rPr>
       </w:pPr>
     </w:p>
@@ -2107,15 +2133,13 @@
         <w:spacing w:after="0" w:line="240" w:lineRule="auto"/>
         <w:rPr>
           <w:rFonts w:ascii="Verdana" w:hAnsi="Verdana"/>
-          <w:color w:val="00B0F0"/>
-        </w:rPr>
-      </w:pPr>
-      <w:r>
-        <w:rPr>
-          <w:rFonts w:ascii="Verdana" w:hAnsi="Verdana"/>
-          <w:i/>
-          <w:iCs/>
-          <w:color w:val="00B0F0"/>
+        </w:rPr>
+      </w:pPr>
+      <w:r>
+        <w:rPr>
+          <w:rFonts w:ascii="Verdana" w:hAnsi="Verdana"/>
+          <w:i/>
+          <w:iCs/>
         </w:rPr>
         <w:t>Having actively stayed in orbit for about one and two decades respectively, the two</w:t>
       </w:r>
@@ -2124,7 +2148,6 @@
           <w:rFonts w:ascii="Verdana" w:hAnsi="Verdana"/>
           <w:i/>
           <w:iCs/>
-          <w:color w:val="00B0F0"/>
         </w:rPr>
         <w:t xml:space="preserve"> sensors </w:t>
       </w:r>
@@ -2133,7 +2156,6 @@
           <w:rFonts w:ascii="Verdana" w:hAnsi="Verdana"/>
           <w:i/>
           <w:iCs/>
-          <w:color w:val="00B0F0"/>
         </w:rPr>
         <w:t>archive</w:t>
       </w:r>
@@ -2142,7 +2164,6 @@
           <w:rFonts w:ascii="Verdana" w:hAnsi="Verdana"/>
           <w:i/>
           <w:iCs/>
-          <w:color w:val="00B0F0"/>
         </w:rPr>
         <w:t xml:space="preserve"> long-term and continuous observations, thereby benefiting the long-term time series analysis of CyanoHABs </w:t>
       </w:r>
@@ -2151,7 +2172,6 @@
           <w:rFonts w:ascii="Verdana" w:hAnsi="Verdana"/>
           <w:i/>
           <w:iCs/>
-          <w:color w:val="00B0F0"/>
         </w:rPr>
         <w:t>in Lake Victoria</w:t>
       </w:r>
@@ -2160,7 +2180,6 @@
           <w:rFonts w:ascii="Verdana" w:hAnsi="Verdana"/>
           <w:i/>
           <w:iCs/>
-          <w:color w:val="00B0F0"/>
         </w:rPr>
         <w:t>;</w:t>
       </w:r>
@@ -2173,7 +2192,6 @@
         <w:ind w:left="1080"/>
         <w:rPr>
           <w:rFonts w:ascii="Verdana" w:hAnsi="Verdana"/>
-          <w:color w:val="00B0F0"/>
         </w:rPr>
       </w:pPr>
     </w:p>
@@ -2188,15 +2206,13 @@
         <w:spacing w:after="0" w:line="240" w:lineRule="auto"/>
         <w:rPr>
           <w:rFonts w:ascii="Verdana" w:hAnsi="Verdana"/>
-          <w:color w:val="00B0F0"/>
-        </w:rPr>
-      </w:pPr>
-      <w:r>
-        <w:rPr>
-          <w:rFonts w:ascii="Verdana" w:hAnsi="Verdana"/>
-          <w:i/>
-          <w:iCs/>
-          <w:color w:val="00B0F0"/>
+        </w:rPr>
+      </w:pPr>
+      <w:r>
+        <w:rPr>
+          <w:rFonts w:ascii="Verdana" w:hAnsi="Verdana"/>
+          <w:i/>
+          <w:iCs/>
         </w:rPr>
         <w:t>T</w:t>
       </w:r>
@@ -2205,204 +2221,507 @@
           <w:rFonts w:ascii="Verdana" w:hAnsi="Verdana"/>
           <w:i/>
           <w:iCs/>
-          <w:color w:val="00B0F0"/>
-        </w:rPr>
-        <w:t xml:space="preserve">hey have similar band configurations, orbital </w:t>
-      </w:r>
-      <w:proofErr w:type="gramStart"/>
-      <w:r>
-        <w:rPr>
-          <w:rFonts w:ascii="Verdana" w:hAnsi="Verdana"/>
-          <w:i/>
-          <w:iCs/>
-          <w:color w:val="00B0F0"/>
-        </w:rPr>
-        <w:t>parameters</w:t>
-      </w:r>
-      <w:r>
-        <w:rPr>
-          <w:rFonts w:ascii="Verdana" w:hAnsi="Verdana"/>
-          <w:i/>
-          <w:iCs/>
-          <w:color w:val="00B0F0"/>
-        </w:rPr>
-        <w:t>(</w:t>
-      </w:r>
-      <w:proofErr w:type="gramEnd"/>
-      <w:r>
-        <w:rPr>
-          <w:rFonts w:ascii="Verdana" w:hAnsi="Verdana"/>
-          <w:i/>
-          <w:iCs/>
-          <w:color w:val="00B0F0"/>
-        </w:rPr>
-        <w:t xml:space="preserve">Sun Synchronous </w:t>
-      </w:r>
-      <w:r>
-        <w:rPr>
-          <w:rFonts w:ascii="Verdana" w:hAnsi="Verdana"/>
-          <w:i/>
-          <w:iCs/>
-          <w:color w:val="00B0F0"/>
-        </w:rPr>
-        <w:t>, near-nadir viewing-solar geome</w:t>
-      </w:r>
-      <w:r>
-        <w:rPr>
-          <w:rFonts w:ascii="Verdana" w:hAnsi="Verdana"/>
-          <w:i/>
-          <w:iCs/>
-          <w:color w:val="00B0F0"/>
-        </w:rPr>
-        <w:t xml:space="preserve">tries, and imaging time, thereby providing a solid basis for the STIF processing (Gao et al., 2006). </w:t>
-      </w:r>
-      <w:r>
-        <w:rPr>
-          <w:rFonts w:ascii="Verdana" w:hAnsi="Verdana"/>
-          <w:i/>
-          <w:iCs/>
-          <w:color w:val="00B0F0"/>
+        </w:rPr>
+        <w:t>hey have similar band configurations, orbital parameters</w:t>
+      </w:r>
+      <w:r>
+        <w:rPr>
+          <w:rFonts w:ascii="Verdana" w:hAnsi="Verdana"/>
+          <w:i/>
+          <w:iCs/>
+        </w:rPr>
+        <w:t xml:space="preserve"> </w:t>
+      </w:r>
+      <w:r>
+        <w:rPr>
+          <w:rFonts w:ascii="Verdana" w:hAnsi="Verdana"/>
+          <w:i/>
+          <w:iCs/>
+        </w:rPr>
+        <w:t>(Sun Synchronous</w:t>
+      </w:r>
+      <w:r>
+        <w:rPr>
+          <w:rFonts w:ascii="Verdana" w:hAnsi="Verdana"/>
+          <w:i/>
+          <w:iCs/>
+        </w:rPr>
+        <w:t>)</w:t>
+      </w:r>
+      <w:r>
+        <w:rPr>
+          <w:rFonts w:ascii="Verdana" w:hAnsi="Verdana"/>
+          <w:i/>
+          <w:iCs/>
+        </w:rPr>
+        <w:t>, near-nadir viewing-solar geometries, and imaging time</w:t>
+      </w:r>
+      <w:r>
+        <w:rPr>
+          <w:rFonts w:ascii="Verdana" w:hAnsi="Verdana"/>
+          <w:i/>
+          <w:iCs/>
+        </w:rPr>
+        <w:t xml:space="preserve"> </w:t>
+      </w:r>
+      <w:r>
+        <w:rPr>
+          <w:rFonts w:ascii="Verdana" w:hAnsi="Verdana"/>
+          <w:i/>
+          <w:iCs/>
         </w:rPr>
         <w:lastRenderedPageBreak/>
-        <w:t>The widely used Landsat and MODIS surface reflectance image products were employed in our experiments. Firstly, 30-m Landsat surface reflectance products from the USGS EarthExplorer (https://earthexplorer.usgs.gov/) were used as fine</w:t>
-      </w:r>
-      <w:r>
-        <w:rPr>
-          <w:rFonts w:ascii="Verdana" w:hAnsi="Verdana"/>
-          <w:i/>
-          <w:iCs/>
-          <w:color w:val="00B0F0"/>
-        </w:rPr>
-        <w:t xml:space="preserve">resolution data sources. </w:t>
-      </w:r>
-    </w:p>
-    <w:p>
-      <w:pPr>
-        <w:shd w:val="clear" w:color="auto" w:fill="FFFFFF"/>
-        <w:spacing w:after="0" w:line="240" w:lineRule="auto"/>
-        <w:rPr>
-          <w:rFonts w:ascii="Verdana" w:hAnsi="Verdana"/>
-          <w:i/>
-          <w:iCs/>
-          <w:color w:val="00B0F0"/>
-        </w:rPr>
-      </w:pPr>
-    </w:p>
-    <w:p>
-      <w:pPr>
-        <w:shd w:val="clear" w:color="auto" w:fill="FFFFFF"/>
-        <w:spacing w:after="0" w:line="240" w:lineRule="auto"/>
-        <w:rPr>
-          <w:rFonts w:ascii="Verdana" w:hAnsi="Verdana"/>
-          <w:i/>
-          <w:iCs/>
-          <w:color w:val="00B0F0"/>
-        </w:rPr>
-      </w:pPr>
-      <w:r>
-        <w:rPr>
-          <w:rFonts w:ascii="Verdana" w:hAnsi="Verdana"/>
-          <w:i/>
-          <w:iCs/>
-          <w:color w:val="00B0F0"/>
-        </w:rPr>
-        <w:t>The involvement of ETM+ was to make full use of valid 30-m resolution images even if ETM+ has the SLC</w:t>
-      </w:r>
-      <w:r>
-        <w:rPr>
-          <w:rFonts w:ascii="Verdana" w:hAnsi="Verdana"/>
-          <w:i/>
-          <w:iCs/>
-          <w:color w:val="00B0F0"/>
-        </w:rPr>
-        <w:t>-</w:t>
-      </w:r>
-      <w:r>
-        <w:rPr>
-          <w:rFonts w:ascii="Verdana" w:hAnsi="Verdana"/>
-          <w:i/>
-          <w:iCs/>
-          <w:color w:val="00B0F0"/>
-        </w:rPr>
-        <w:t>off problem. Secondly, 500-m Aqua MODIS surface reflectance prod</w:t>
-      </w:r>
-      <w:r>
-        <w:rPr>
-          <w:rFonts w:ascii="Verdana" w:hAnsi="Verdana"/>
-          <w:i/>
-          <w:iCs/>
-          <w:color w:val="00B0F0"/>
-        </w:rPr>
-        <w:t>ucts (MYD09) were used as coarse-resolution data sources due to the more significant and longer sensor degradation (Lyapustin et al., 2014) and larger instrument calibration changes (Levy et al., 2013) of the Terra MODIS than Aqua MODIS. The MYD09 datasets were downloaded from the Level-1 and Atmosphere Archive &amp; Distri</w:t>
-      </w:r>
-      <w:r>
-        <w:rPr>
-          <w:rFonts w:ascii="Verdana" w:hAnsi="Verdana"/>
-          <w:i/>
-          <w:iCs/>
-          <w:color w:val="00B0F0"/>
-        </w:rPr>
-        <w:t>bution System Distributed Active Archive Center (LAADS DAAC, https://ladsweb.modaps.eosdis.nasa.gov/), and projected onto the same map coordinates with Landsat images (UTM coordinate system under the WGS-84 datum) by the MODIS Reprojection Tool Swath (MRT Swath) software. Moreover, all MODIS images were geometrically matched with Landsat images by applying optimal offsets (Gevaert and García-Haro, 2015), and all MODIS and Landsat im</w:t>
-      </w:r>
-      <w:r>
-        <w:rPr>
-          <w:rFonts w:ascii="Verdana" w:hAnsi="Verdana"/>
-          <w:i/>
-          <w:iCs/>
-          <w:color w:val="00B0F0"/>
-        </w:rPr>
-        <w:t xml:space="preserve">ages were clipped based on Fig. 1 to obtain western Lake Erie subsets. The adopted common bands of MODIS and Landsat are shown in Table 1. </w:t>
-      </w:r>
-    </w:p>
-    <w:p>
-      <w:pPr>
-        <w:shd w:val="clear" w:color="auto" w:fill="FFFFFF"/>
-        <w:spacing w:after="0" w:line="240" w:lineRule="auto"/>
-        <w:rPr>
-          <w:rFonts w:ascii="Verdana" w:hAnsi="Verdana"/>
-          <w:i/>
-          <w:iCs/>
-          <w:color w:val="00B0F0"/>
-        </w:rPr>
-      </w:pPr>
-    </w:p>
-    <w:p>
-      <w:pPr>
-        <w:shd w:val="clear" w:color="auto" w:fill="FFFFFF"/>
-        <w:spacing w:after="0" w:line="240" w:lineRule="auto"/>
-        <w:rPr>
-          <w:rFonts w:ascii="Verdana" w:hAnsi="Verdana"/>
-          <w:i/>
-          <w:iCs/>
-          <w:color w:val="00B0F0"/>
-        </w:rPr>
-      </w:pPr>
-      <w:r>
-        <w:rPr>
-          <w:rFonts w:ascii="Verdana" w:hAnsi="Verdana"/>
-          <w:i/>
-          <w:iCs/>
-          <w:color w:val="00B0F0"/>
-        </w:rPr>
-        <w:t>Note that the Short-Wave InfraRed (SWIR) band of MODIS is chosen as 1230–1250-nm because it is the first choice for algae index derivation such as FAI (Hu, 2009), and the SWIR band be</w:t>
-      </w:r>
-      <w:r>
-        <w:rPr>
-          <w:rFonts w:ascii="Verdana" w:hAnsi="Verdana"/>
-          <w:i/>
-          <w:iCs/>
-          <w:color w:val="00B0F0"/>
-        </w:rPr>
-        <w:t>tween 1628 and 1652-nm is a suggested alternative in the absence of the band between 1230 and 1250-nm (Hu, 2009). The image sizes of the 30-m Landsat and 500-m MODIS images are 2637 × 3128 and 159 × 188, respectively, and the 500-m MODIS bands were resam</w:t>
-      </w:r>
-      <w:r>
-        <w:rPr>
-          <w:rFonts w:ascii="Verdana" w:hAnsi="Verdana"/>
-          <w:i/>
-          <w:iCs/>
-          <w:color w:val="00B0F0"/>
-        </w:rPr>
-        <w:t>pled to 2637 × 3128 using the nearest neighbor image resampling method.</w:t>
+        <w:t>(both cross the equator at nearly 10:00 +/- 15 mins)</w:t>
+      </w:r>
+      <w:r>
+        <w:rPr>
+          <w:rFonts w:ascii="Verdana" w:hAnsi="Verdana"/>
+          <w:i/>
+          <w:iCs/>
+        </w:rPr>
+        <w:t>, thereby providing a solid basis for the S</w:t>
+      </w:r>
+      <w:r>
+        <w:rPr>
+          <w:rFonts w:ascii="Verdana" w:hAnsi="Verdana"/>
+          <w:i/>
+          <w:iCs/>
+        </w:rPr>
+        <w:t xml:space="preserve">patio </w:t>
+      </w:r>
+      <w:r>
+        <w:rPr>
+          <w:rFonts w:ascii="Verdana" w:hAnsi="Verdana"/>
+          <w:i/>
+          <w:iCs/>
+        </w:rPr>
+        <w:t>T</w:t>
+      </w:r>
+      <w:r>
+        <w:rPr>
+          <w:rFonts w:ascii="Verdana" w:hAnsi="Verdana"/>
+          <w:i/>
+          <w:iCs/>
+        </w:rPr>
+        <w:t xml:space="preserve">emporal </w:t>
+      </w:r>
+      <w:r>
+        <w:rPr>
+          <w:rFonts w:ascii="Verdana" w:hAnsi="Verdana"/>
+          <w:i/>
+          <w:iCs/>
+        </w:rPr>
+        <w:t>I</w:t>
+      </w:r>
+      <w:r>
+        <w:rPr>
+          <w:rFonts w:ascii="Verdana" w:hAnsi="Verdana"/>
+          <w:i/>
+          <w:iCs/>
+        </w:rPr>
+        <w:t xml:space="preserve">mage </w:t>
+      </w:r>
+      <w:r>
+        <w:rPr>
+          <w:rFonts w:ascii="Verdana" w:hAnsi="Verdana"/>
+          <w:i/>
+          <w:iCs/>
+        </w:rPr>
+        <w:t>F</w:t>
+      </w:r>
+      <w:r>
+        <w:rPr>
+          <w:rFonts w:ascii="Verdana" w:hAnsi="Verdana"/>
+          <w:i/>
+          <w:iCs/>
+        </w:rPr>
+        <w:t>usion</w:t>
+      </w:r>
+      <w:r>
+        <w:rPr>
+          <w:rFonts w:ascii="Verdana" w:hAnsi="Verdana"/>
+          <w:i/>
+          <w:iCs/>
+        </w:rPr>
+        <w:t xml:space="preserve"> processing (Gao et al., 2006).</w:t>
+      </w:r>
+    </w:p>
+    <w:p>
+      <w:pPr>
+        <w:pStyle w:val="ListParagraph"/>
+        <w:rPr>
+          <w:rFonts w:ascii="Verdana" w:hAnsi="Verdana"/>
+          <w:i/>
+          <w:iCs/>
+        </w:rPr>
+      </w:pPr>
+    </w:p>
+    <w:p>
+      <w:pPr>
+        <w:pStyle w:val="ListParagraph"/>
+        <w:numPr>
+          <w:ilvl w:val="0"/>
+          <w:numId w:val="16"/>
+        </w:numPr>
+        <w:shd w:val="clear" w:color="auto" w:fill="FFFFFF"/>
+        <w:spacing w:after="0" w:line="240" w:lineRule="auto"/>
+        <w:rPr>
+          <w:rFonts w:ascii="Verdana" w:hAnsi="Verdana"/>
+        </w:rPr>
+      </w:pPr>
+      <w:r>
+        <w:rPr>
+          <w:rFonts w:ascii="Verdana" w:hAnsi="Verdana"/>
+          <w:i/>
+          <w:iCs/>
+        </w:rPr>
+        <w:t xml:space="preserve">MODIS images </w:t>
+      </w:r>
+      <w:r>
+        <w:rPr>
+          <w:rFonts w:ascii="Verdana" w:hAnsi="Verdana"/>
+          <w:i/>
+          <w:iCs/>
+        </w:rPr>
+        <w:t>can easily be</w:t>
+      </w:r>
+      <w:r>
+        <w:rPr>
+          <w:rFonts w:ascii="Verdana" w:hAnsi="Verdana"/>
+          <w:i/>
+          <w:iCs/>
+        </w:rPr>
+        <w:t xml:space="preserve"> geometrically matched with Landsat images by applying optimal offsets (Gevaert and García-Haro, 2015),</w:t>
+      </w:r>
+    </w:p>
+    <w:p>
+      <w:pPr>
+        <w:pStyle w:val="ListParagraph"/>
+        <w:rPr>
+          <w:rFonts w:ascii="Verdana" w:hAnsi="Verdana"/>
+          <w:i/>
+          <w:iCs/>
+        </w:rPr>
+      </w:pPr>
+    </w:p>
+    <w:p>
+      <w:pPr>
+        <w:pStyle w:val="ListParagraph"/>
+        <w:numPr>
+          <w:ilvl w:val="0"/>
+          <w:numId w:val="16"/>
+        </w:numPr>
+        <w:shd w:val="clear" w:color="auto" w:fill="FFFFFF"/>
+        <w:spacing w:after="0" w:line="240" w:lineRule="auto"/>
+        <w:rPr>
+          <w:rFonts w:ascii="Verdana" w:eastAsia="Times New Roman" w:hAnsi="Verdana" w:cs="Times New Roman"/>
+          <w:lang w:val="en-GB"/>
+        </w:rPr>
+      </w:pPr>
+      <w:r>
+        <w:rPr>
+          <w:rFonts w:ascii="Verdana" w:hAnsi="Verdana"/>
+          <w:i/>
+          <w:iCs/>
+        </w:rPr>
+        <w:t>T</w:t>
+      </w:r>
+      <w:r>
+        <w:rPr>
+          <w:rFonts w:ascii="Verdana" w:hAnsi="Verdana"/>
+          <w:i/>
+          <w:iCs/>
+        </w:rPr>
+        <w:t>he Short-Wave InfraRed (SWIR) band of MODIS</w:t>
+      </w:r>
+      <w:r>
+        <w:rPr>
+          <w:rFonts w:ascii="Verdana" w:hAnsi="Verdana"/>
+          <w:i/>
+          <w:iCs/>
+        </w:rPr>
+        <w:t xml:space="preserve"> Aqua</w:t>
+      </w:r>
+      <w:r>
+        <w:rPr>
+          <w:rFonts w:ascii="Verdana" w:hAnsi="Verdana"/>
+          <w:i/>
+          <w:iCs/>
+        </w:rPr>
+        <w:t xml:space="preserve"> </w:t>
+      </w:r>
+      <w:r>
+        <w:rPr>
+          <w:rFonts w:ascii="Verdana" w:hAnsi="Verdana"/>
+          <w:i/>
+          <w:iCs/>
+        </w:rPr>
+        <w:t>at</w:t>
+      </w:r>
+      <w:r>
+        <w:rPr>
+          <w:rFonts w:ascii="Verdana" w:hAnsi="Verdana"/>
+          <w:i/>
+          <w:iCs/>
+        </w:rPr>
+        <w:t xml:space="preserve"> 1230–1250-nm is the first choice for algae index derivation such as</w:t>
+      </w:r>
+      <w:r>
+        <w:rPr>
+          <w:rFonts w:ascii="Verdana" w:hAnsi="Verdana"/>
+          <w:i/>
+          <w:iCs/>
+        </w:rPr>
+        <w:t xml:space="preserve"> in</w:t>
+      </w:r>
+      <w:r>
+        <w:rPr>
+          <w:rFonts w:ascii="Verdana" w:hAnsi="Verdana"/>
+          <w:i/>
+          <w:iCs/>
+        </w:rPr>
+        <w:t xml:space="preserve"> F</w:t>
+      </w:r>
+      <w:r>
+        <w:rPr>
+          <w:rFonts w:ascii="Verdana" w:hAnsi="Verdana"/>
+          <w:i/>
+          <w:iCs/>
+        </w:rPr>
+        <w:t xml:space="preserve">loating </w:t>
+      </w:r>
+      <w:r>
+        <w:rPr>
+          <w:rFonts w:ascii="Verdana" w:hAnsi="Verdana"/>
+          <w:i/>
+          <w:iCs/>
+        </w:rPr>
+        <w:t>A</w:t>
+      </w:r>
+      <w:r>
+        <w:rPr>
+          <w:rFonts w:ascii="Verdana" w:hAnsi="Verdana"/>
+          <w:i/>
+          <w:iCs/>
+        </w:rPr>
+        <w:t xml:space="preserve">lgae </w:t>
+      </w:r>
+      <w:r>
+        <w:rPr>
+          <w:rFonts w:ascii="Verdana" w:hAnsi="Verdana"/>
+          <w:i/>
+          <w:iCs/>
+        </w:rPr>
+        <w:t>I</w:t>
+      </w:r>
+      <w:r>
+        <w:rPr>
+          <w:rFonts w:ascii="Verdana" w:hAnsi="Verdana"/>
+          <w:i/>
+          <w:iCs/>
+        </w:rPr>
+        <w:t>ndex</w:t>
+      </w:r>
+      <w:r>
+        <w:rPr>
+          <w:rFonts w:ascii="Verdana" w:hAnsi="Verdana"/>
+          <w:i/>
+          <w:iCs/>
+        </w:rPr>
+        <w:t xml:space="preserve"> (FAI)</w:t>
+      </w:r>
+      <w:r>
+        <w:rPr>
+          <w:rFonts w:ascii="Verdana" w:hAnsi="Verdana"/>
+          <w:i/>
+          <w:iCs/>
+        </w:rPr>
+        <w:t xml:space="preserve"> (Hu, 2009),</w:t>
+      </w:r>
+      <w:r>
+        <w:rPr>
+          <w:rFonts w:ascii="Verdana" w:hAnsi="Verdana"/>
+          <w:i/>
+          <w:iCs/>
+        </w:rPr>
+        <w:t xml:space="preserve"> based on MODIS.</w:t>
+      </w:r>
+    </w:p>
+    <w:p>
+      <w:pPr>
+        <w:pStyle w:val="ListParagraph"/>
+        <w:rPr>
+          <w:rFonts w:ascii="Verdana" w:eastAsia="Times New Roman" w:hAnsi="Verdana" w:cs="Times New Roman"/>
+          <w:lang w:val="en-GB"/>
+        </w:rPr>
+      </w:pPr>
+    </w:p>
+    <w:p>
+      <w:pPr>
+        <w:pStyle w:val="ListParagraph"/>
+        <w:numPr>
+          <w:ilvl w:val="0"/>
+          <w:numId w:val="16"/>
+        </w:numPr>
+        <w:shd w:val="clear" w:color="auto" w:fill="FFFFFF"/>
+        <w:spacing w:after="0" w:line="240" w:lineRule="auto"/>
+        <w:rPr>
+          <w:rFonts w:ascii="Verdana" w:eastAsia="Times New Roman" w:hAnsi="Verdana" w:cs="Times New Roman"/>
+          <w:lang w:val="en-GB"/>
+        </w:rPr>
+      </w:pPr>
+      <w:r>
+        <w:rPr>
+          <w:rFonts w:ascii="Source Sans Pro" w:hAnsi="Source Sans Pro"/>
+          <w:sz w:val="26"/>
+          <w:szCs w:val="26"/>
+          <w:shd w:val="clear" w:color="auto" w:fill="FFFFFF"/>
+        </w:rPr>
+        <w:t>In Landsat 8, there exists</w:t>
+      </w:r>
+      <w:r>
+        <w:rPr>
+          <w:rFonts w:ascii="Source Sans Pro" w:hAnsi="Source Sans Pro"/>
+          <w:sz w:val="26"/>
+          <w:szCs w:val="26"/>
+          <w:shd w:val="clear" w:color="auto" w:fill="FFFFFF"/>
+        </w:rPr>
+        <w:t xml:space="preserve"> the </w:t>
+      </w:r>
+      <w:r>
+        <w:rPr>
+          <w:rFonts w:ascii="Source Sans Pro" w:hAnsi="Source Sans Pro"/>
+          <w:sz w:val="26"/>
+          <w:szCs w:val="26"/>
+          <w:shd w:val="clear" w:color="auto" w:fill="FFFFFF"/>
+        </w:rPr>
+        <w:t xml:space="preserve">provision of </w:t>
+      </w:r>
+      <w:r>
+        <w:rPr>
+          <w:rFonts w:ascii="Source Sans Pro" w:hAnsi="Source Sans Pro"/>
+          <w:sz w:val="26"/>
+          <w:szCs w:val="26"/>
+          <w:shd w:val="clear" w:color="auto" w:fill="FFFFFF"/>
+        </w:rPr>
+        <w:t>three</w:t>
+      </w:r>
+      <w:r>
+        <w:rPr>
+          <w:rFonts w:ascii="Source Sans Pro" w:hAnsi="Source Sans Pro"/>
+          <w:sz w:val="26"/>
+          <w:szCs w:val="26"/>
+          <w:shd w:val="clear" w:color="auto" w:fill="FFFFFF"/>
+        </w:rPr>
+        <w:t xml:space="preserve"> significant</w:t>
+      </w:r>
+      <w:r>
+        <w:rPr>
+          <w:rFonts w:ascii="Source Sans Pro" w:hAnsi="Source Sans Pro"/>
+          <w:sz w:val="26"/>
+          <w:szCs w:val="26"/>
+          <w:shd w:val="clear" w:color="auto" w:fill="FFFFFF"/>
+        </w:rPr>
+        <w:t xml:space="preserve"> </w:t>
+      </w:r>
+      <w:r>
+        <w:rPr>
+          <w:rFonts w:ascii="Source Sans Pro" w:hAnsi="Source Sans Pro"/>
+          <w:sz w:val="26"/>
+          <w:szCs w:val="26"/>
+          <w:shd w:val="clear" w:color="auto" w:fill="FFFFFF"/>
+        </w:rPr>
+        <w:t xml:space="preserve">spectral </w:t>
+      </w:r>
+      <w:r>
+        <w:rPr>
+          <w:rFonts w:ascii="Source Sans Pro" w:hAnsi="Source Sans Pro"/>
+          <w:sz w:val="26"/>
+          <w:szCs w:val="26"/>
+          <w:shd w:val="clear" w:color="auto" w:fill="FFFFFF"/>
+        </w:rPr>
+        <w:t>bands 1</w:t>
+      </w:r>
+      <w:r>
+        <w:rPr>
+          <w:rFonts w:ascii="Source Sans Pro" w:hAnsi="Source Sans Pro"/>
+          <w:sz w:val="26"/>
+          <w:szCs w:val="26"/>
+          <w:shd w:val="clear" w:color="auto" w:fill="FFFFFF"/>
+        </w:rPr>
+        <w:t>(Coastal)</w:t>
+      </w:r>
+      <w:r>
+        <w:rPr>
+          <w:rFonts w:ascii="Source Sans Pro" w:hAnsi="Source Sans Pro"/>
+          <w:sz w:val="26"/>
+          <w:szCs w:val="26"/>
+          <w:shd w:val="clear" w:color="auto" w:fill="FFFFFF"/>
+        </w:rPr>
+        <w:t>, 3</w:t>
+      </w:r>
+      <w:r>
+        <w:rPr>
+          <w:rFonts w:ascii="Source Sans Pro" w:hAnsi="Source Sans Pro"/>
+          <w:sz w:val="26"/>
+          <w:szCs w:val="26"/>
+          <w:shd w:val="clear" w:color="auto" w:fill="FFFFFF"/>
+        </w:rPr>
+        <w:t>(Green, plant vigor)</w:t>
+      </w:r>
+      <w:r>
+        <w:rPr>
+          <w:rFonts w:ascii="Source Sans Pro" w:hAnsi="Source Sans Pro"/>
+          <w:sz w:val="26"/>
+          <w:szCs w:val="26"/>
+          <w:shd w:val="clear" w:color="auto" w:fill="FFFFFF"/>
+        </w:rPr>
+        <w:t>, and 5</w:t>
+      </w:r>
+      <w:r>
+        <w:rPr>
+          <w:rFonts w:ascii="Source Sans Pro" w:hAnsi="Source Sans Pro"/>
+          <w:sz w:val="26"/>
+          <w:szCs w:val="26"/>
+          <w:shd w:val="clear" w:color="auto" w:fill="FFFFFF"/>
+        </w:rPr>
+        <w:t>(NIR, shorelines)</w:t>
+      </w:r>
+      <w:r>
+        <w:rPr>
+          <w:rFonts w:ascii="Source Sans Pro" w:hAnsi="Source Sans Pro"/>
+          <w:sz w:val="26"/>
+          <w:szCs w:val="26"/>
+          <w:shd w:val="clear" w:color="auto" w:fill="FFFFFF"/>
+        </w:rPr>
+        <w:t xml:space="preserve"> </w:t>
+      </w:r>
+      <w:r>
+        <w:rPr>
+          <w:rFonts w:ascii="Source Sans Pro" w:hAnsi="Source Sans Pro"/>
+          <w:sz w:val="26"/>
+          <w:szCs w:val="26"/>
+          <w:shd w:val="clear" w:color="auto" w:fill="FFFFFF"/>
+        </w:rPr>
+        <w:t>which produce</w:t>
+      </w:r>
+      <w:r>
+        <w:rPr>
+          <w:rFonts w:ascii="Source Sans Pro" w:hAnsi="Source Sans Pro"/>
+          <w:sz w:val="26"/>
+          <w:szCs w:val="26"/>
+          <w:shd w:val="clear" w:color="auto" w:fill="FFFFFF"/>
+        </w:rPr>
+        <w:t xml:space="preserve"> the most promising results for accurately estimating chl-a concentrations in lakes</w:t>
+      </w:r>
+      <w:r>
+        <w:rPr>
+          <w:rFonts w:ascii="Source Sans Pro" w:hAnsi="Source Sans Pro"/>
+          <w:sz w:val="26"/>
+          <w:szCs w:val="26"/>
+          <w:shd w:val="clear" w:color="auto" w:fill="FFFFFF"/>
+        </w:rPr>
+        <w:t xml:space="preserve"> regions.</w:t>
       </w:r>
     </w:p>
     <w:p>
@@ -2762,14 +3081,7 @@
         <w:rPr>
           <w:rFonts w:ascii="Verdana" w:hAnsi="Verdana"/>
         </w:rPr>
-        <w:t xml:space="preserve">, </w:t>
-      </w:r>
-      <w:r>
-        <w:rPr>
-          <w:rFonts w:ascii="Verdana" w:hAnsi="Verdana"/>
-        </w:rPr>
-        <w:lastRenderedPageBreak/>
-        <w:t>mak</w:t>
+        <w:t>, mak</w:t>
       </w:r>
       <w:r>
         <w:rPr>
@@ -3321,20 +3633,7 @@
             <w:sz w:val="27"/>
             <w:szCs w:val="27"/>
           </w:rPr>
-          <w:t xml:space="preserve">IoT </w:t>
-        </w:r>
-        <w:r>
-          <w:rPr>
-            <w:rStyle w:val="Hyperlink"/>
-            <w:rFonts w:ascii="Arial" w:hAnsi="Arial" w:cs="Arial"/>
-            <w:i/>
-            <w:iCs/>
-            <w:color w:val="00B0F0"/>
-            <w:sz w:val="27"/>
-            <w:szCs w:val="27"/>
-          </w:rPr>
-          <w:lastRenderedPageBreak/>
-          <w:t>gateway</w:t>
+          <w:t>IoT gateway</w:t>
         </w:r>
       </w:hyperlink>
       <w:r>
@@ -3640,7 +3939,6 @@
           <w:sz w:val="23"/>
           <w:szCs w:val="23"/>
         </w:rPr>
-        <w:lastRenderedPageBreak/>
         <w:drawing>
           <wp:inline distT="0" distB="0" distL="0" distR="0" wp14:anchorId="54E6243C" wp14:editId="6C3216DE">
             <wp:extent cx="4954905" cy="4263390"/>
@@ -3725,6 +4023,7 @@
           <w:sz w:val="30"/>
           <w:szCs w:val="30"/>
         </w:rPr>
+        <w:lastRenderedPageBreak/>
         <w:t>Why IoT is important</w:t>
       </w:r>
     </w:p>
@@ -3803,7 +4102,6 @@
           <w:sz w:val="27"/>
           <w:szCs w:val="27"/>
         </w:rPr>
-        <w:lastRenderedPageBreak/>
         <w:t>As such, IoT is one of the most important technologies of everyday life, and it will continue to pick up steam as more businesses realize the potential of connected devices to keep them competitive.</w:t>
       </w:r>
     </w:p>
@@ -4080,21 +4378,17 @@
           <w:iCs/>
           <w:color w:val="00B0F0"/>
         </w:rPr>
-        <w:t>quality data provide in situ measurements of surface water temperature (◦C), dissolved oxygen (milligrams per liter), pH, turbidity (nephelometric turbidity units (NTU)), Secchi depth (meter), and surface chlorophyll concentration (micrograms per liter). This water quality dataset covers the time period between May 2013 and November 2017. Chl-a concentration measurements are used in the present study for the development and validation of the SVM predictive models. The USACE water quality data were collected in the months of May, June, July, August, September, and October. The Chl-a concentrations varied from 1.3 to 63.1 µg/L, with an average value of 9.9 µg/L and a standard deviation of 7.8 µg/L. There are seasonal changes in the mean values of the Chl-a samples, indicating the role of climate and some other seasonal factors such as agriculture activities in shaping Chl-a concentrations in these lakes. The average Chl-a values (µg/L) gradually increase from May (7.7) to June (8.2), July (8.4), August (9.1), and reach the peak in September (11.7). It then drops in October (8.4) to a similar level as in June and July</w:t>
-      </w:r>
-    </w:p>
-    <w:p>
-      <w:pPr>
-        <w:shd w:val="clear" w:color="auto" w:fill="FFFFFF"/>
-        <w:spacing w:after="0" w:line="240" w:lineRule="auto"/>
-        <w:rPr>
-          <w:rFonts w:ascii="Verdana" w:eastAsia="Times New Roman" w:hAnsi="Verdana" w:cs="Times New Roman"/>
+        <w:t xml:space="preserve">quality data provide in situ measurements of surface water temperature (◦C), dissolved oxygen (milligrams per liter), pH, turbidity (nephelometric turbidity units (NTU)), Secchi depth (meter), and surface chlorophyll concentration (micrograms per liter). This water quality dataset covers the time period between May 2013 and November 2017. Chl-a concentration measurements are used in the present study for the development and validation of the SVM predictive models. The USACE water quality data were collected in the months of May, June, July, August, September, and October. The Chl-a concentrations varied from 1.3 to 63.1 µg/L, with an average value of 9.9 µg/L and a standard deviation of 7.8 µg/L. There are seasonal changes in the mean values of the Chl-a samples, indicating the role of climate and some other seasonal factors such as agriculture activities in shaping Chl-a concentrations in </w:t>
+      </w:r>
+      <w:r>
+        <w:rPr>
           <w:i/>
           <w:iCs/>
           <w:color w:val="00B0F0"/>
-          <w:lang w:val="en-GB"/>
-        </w:rPr>
-      </w:pPr>
+        </w:rPr>
+        <w:lastRenderedPageBreak/>
+        <w:t>these lakes. The average Chl-a values (µg/L) gradually increase from May (7.7) to June (8.2), July (8.4), August (9.1), and reach the peak in September (11.7). It then drops in October (8.4) to a similar level as in June and July</w:t>
+      </w:r>
     </w:p>
     <w:p>
       <w:pPr>
@@ -4114,17 +4408,30 @@
         <w:shd w:val="clear" w:color="auto" w:fill="FFFFFF"/>
         <w:spacing w:after="0" w:line="240" w:lineRule="auto"/>
         <w:rPr>
+          <w:rFonts w:ascii="Verdana" w:eastAsia="Times New Roman" w:hAnsi="Verdana" w:cs="Times New Roman"/>
           <w:i/>
           <w:iCs/>
           <w:color w:val="00B0F0"/>
-        </w:rPr>
-      </w:pPr>
-      <w:r>
+          <w:lang w:val="en-GB"/>
+        </w:rPr>
+      </w:pPr>
+    </w:p>
+    <w:p>
+      <w:pPr>
+        <w:shd w:val="clear" w:color="auto" w:fill="FFFFFF"/>
+        <w:spacing w:after="0" w:line="240" w:lineRule="auto"/>
         <w:rPr>
           <w:i/>
           <w:iCs/>
           <w:color w:val="00B0F0"/>
         </w:rPr>
+      </w:pPr>
+      <w:r>
+        <w:rPr>
+          <w:i/>
+          <w:iCs/>
+          <w:color w:val="00B0F0"/>
+        </w:rPr>
         <w:t xml:space="preserve">This work subsequently led to a large number of remote sensing detection, monitoring and forecasting systems developed for more recent sensors and satellites such as MODIS-Aqua, MODIS-Terra, SeaWiFS, MERIS and more recently Sentinel-3 [2]. The methods used for detection, monitoring and forecasting of HAB events have included: reflectance band-ratio based detection; reflectance classification (using anomaly detection); satellite </w:t>
       </w:r>
       <w:r>
@@ -4171,16 +4478,7 @@
           <w:iCs/>
           <w:color w:val="00B0F0"/>
         </w:rPr>
-        <w:t xml:space="preserve">Previous remote sensing based HAB detection methods have, in the majority of cases used spatially isolated and single satellite sensor data samples. Many methods have been developed for HAB detection utilising a wide range of satellite sensors and bands. Many common methods of HAB detection are currently based on Chlorophyll concentration products, as Chl-a is in many cases, a very accurate proxy </w:t>
-      </w:r>
-      <w:r>
-        <w:rPr>
-          <w:i/>
-          <w:iCs/>
-          <w:color w:val="00B0F0"/>
-        </w:rPr>
-        <w:lastRenderedPageBreak/>
-        <w:t>of local algal activity. Phytoplankton is the primary water constituent [16], [17] thus, Chl-a can often be accurately estimated using the water-leaving reflectance using relationships (such as remote sensing band-ratios) for data from sensors such as SeaWiFS, MERIS and MODIS [18], [19].</w:t>
+        <w:t>Previous remote sensing based HAB detection methods have, in the majority of cases used spatially isolated and single satellite sensor data samples. Many methods have been developed for HAB detection utilising a wide range of satellite sensors and bands. Many common methods of HAB detection are currently based on Chlorophyll concentration products, as Chl-a is in many cases, a very accurate proxy of local algal activity. Phytoplankton is the primary water constituent [16], [17] thus, Chl-a can often be accurately estimated using the water-leaving reflectance using relationships (such as remote sensing band-ratios) for data from sensors such as SeaWiFS, MERIS and MODIS [18], [19].</w:t>
       </w:r>
     </w:p>
     <w:p>
@@ -4353,23 +4651,13 @@
         </w:rPr>
         <w:t xml:space="preserve">It is expected that upon successful completion of this project, there should be </w:t>
       </w:r>
-      <w:proofErr w:type="gramStart"/>
-      <w:r>
-        <w:rPr>
-          <w:rFonts w:ascii="Verdana" w:eastAsia="Times New Roman" w:hAnsi="Verdana" w:cs="Times New Roman"/>
-          <w:color w:val="000000"/>
-          <w:lang w:val="en-GB"/>
-        </w:rPr>
-        <w:t>The</w:t>
-      </w:r>
-      <w:proofErr w:type="gramEnd"/>
-      <w:r>
-        <w:rPr>
-          <w:rFonts w:ascii="Verdana" w:eastAsia="Times New Roman" w:hAnsi="Verdana" w:cs="Times New Roman"/>
-          <w:color w:val="000000"/>
-          <w:lang w:val="en-GB"/>
-        </w:rPr>
-        <w:t xml:space="preserve"> </w:t>
+      <w:r>
+        <w:rPr>
+          <w:rFonts w:ascii="Verdana" w:eastAsia="Times New Roman" w:hAnsi="Verdana" w:cs="Times New Roman"/>
+          <w:color w:val="000000"/>
+          <w:lang w:val="en-GB"/>
+        </w:rPr>
+        <w:t xml:space="preserve">The </w:t>
       </w:r>
       <w:r>
         <w:rPr>
@@ -4523,6 +4811,7 @@
           <w:color w:val="000000"/>
           <w:lang w:val="en-GB"/>
         </w:rPr>
+        <w:lastRenderedPageBreak/>
         <w:t>Time Series predictive model on any looming bloom.</w:t>
       </w:r>
     </w:p>
@@ -4650,7 +4939,6 @@
           <w:sz w:val="22"/>
           <w:szCs w:val="22"/>
         </w:rPr>
-        <w:lastRenderedPageBreak/>
         <w:t xml:space="preserve">Michael A., </w:t>
       </w:r>
       <w:r>
@@ -4930,6 +5218,108 @@
           <w:t>https://eos.com/find-satellite/landsat-8/</w:t>
         </w:r>
       </w:hyperlink>
+    </w:p>
+    <w:p>
+      <w:pPr>
+        <w:pStyle w:val="Heading2"/>
+        <w:rPr>
+          <w:rFonts w:ascii="Verdana" w:hAnsi="Verdana"/>
+          <w:b w:val="0"/>
+          <w:bCs/>
+          <w:i/>
+          <w:iCs/>
+          <w:color w:val="212121"/>
+          <w:sz w:val="22"/>
+          <w:szCs w:val="22"/>
+        </w:rPr>
+      </w:pPr>
+      <w:r>
+        <w:rPr>
+          <w:rFonts w:ascii="Verdana" w:hAnsi="Verdana"/>
+          <w:b w:val="0"/>
+          <w:bCs/>
+          <w:color w:val="212121"/>
+          <w:sz w:val="22"/>
+          <w:szCs w:val="22"/>
+        </w:rPr>
+        <w:t>Science Inventory</w:t>
+      </w:r>
+      <w:r>
+        <w:rPr>
+          <w:rFonts w:ascii="Verdana" w:hAnsi="Verdana"/>
+          <w:b w:val="0"/>
+          <w:bCs/>
+          <w:color w:val="212121"/>
+          <w:sz w:val="22"/>
+          <w:szCs w:val="22"/>
+        </w:rPr>
+        <w:t>.,</w:t>
+      </w:r>
+      <w:r>
+        <w:rPr>
+          <w:rFonts w:ascii="Verdana" w:hAnsi="Verdana"/>
+          <w:b w:val="0"/>
+          <w:bCs/>
+          <w:i/>
+          <w:iCs/>
+          <w:color w:val="212121"/>
+          <w:sz w:val="22"/>
+          <w:szCs w:val="22"/>
+        </w:rPr>
+        <w:t xml:space="preserve"> </w:t>
+      </w:r>
+      <w:r>
+        <w:rPr>
+          <w:rFonts w:ascii="Verdana" w:hAnsi="Verdana"/>
+          <w:b w:val="0"/>
+          <w:bCs/>
+          <w:i/>
+          <w:iCs/>
+          <w:color w:val="212121"/>
+          <w:sz w:val="22"/>
+          <w:szCs w:val="22"/>
+        </w:rPr>
+        <w:t>M</w:t>
+      </w:r>
+      <w:r>
+        <w:rPr>
+          <w:rFonts w:ascii="Verdana" w:hAnsi="Verdana"/>
+          <w:b w:val="0"/>
+          <w:bCs/>
+          <w:i/>
+          <w:iCs/>
+          <w:color w:val="212121"/>
+          <w:sz w:val="22"/>
+          <w:szCs w:val="22"/>
+        </w:rPr>
+        <w:t>onitoring</w:t>
+      </w:r>
+      <w:r>
+        <w:rPr>
+          <w:rFonts w:ascii="Verdana" w:hAnsi="Verdana"/>
+          <w:b w:val="0"/>
+          <w:bCs/>
+          <w:i/>
+          <w:iCs/>
+          <w:color w:val="212121"/>
+          <w:sz w:val="22"/>
+          <w:szCs w:val="22"/>
+        </w:rPr>
+        <w:t xml:space="preserve"> algal blooms in drinking water reservoirs using the Landsat-8 Operational Land Imager</w:t>
+      </w:r>
+      <w:r>
+        <w:rPr>
+          <w:rFonts w:ascii="Verdana" w:hAnsi="Verdana"/>
+          <w:b w:val="0"/>
+          <w:bCs/>
+          <w:i/>
+          <w:iCs/>
+          <w:color w:val="212121"/>
+          <w:sz w:val="22"/>
+          <w:szCs w:val="22"/>
+        </w:rPr>
+        <w:t xml:space="preserve">., Retrieved from </w:t>
+      </w:r>
     </w:p>
     <w:p>
       <w:pPr>

</xml_diff>